<commit_message>
Mi parte desde el punto 1.7 hasta 1.9
</commit_message>
<xml_diff>
--- a/DarkProject.docx
+++ b/DarkProject.docx
@@ -23,7 +23,7 @@
           <w:lang w:eastAsia="es-DO"/>
         </w:rPr>
         <w:drawing>
-          <wp:inline distT="0" distB="0" distL="0" distR="0">
+          <wp:inline distT="0" distB="0" distL="0" distR="0" wp14:anchorId="146E56A2" wp14:editId="67FE479C">
             <wp:extent cx="1447800" cy="1400175"/>
             <wp:effectExtent l="0" t="0" r="0" b="9525"/>
             <wp:docPr id="1" name="Picture 1" descr="LOGO-UTESA.GIF"/>
@@ -40,7 +40,7 @@
                     </pic:cNvPicPr>
                   </pic:nvPicPr>
                   <pic:blipFill>
-                    <a:blip r:embed="rId5" cstate="print">
+                    <a:blip r:embed="rId6" cstate="print">
                       <a:extLst>
                         <a:ext uri="{28A0092B-C50C-407E-A947-70E740481C1C}">
                           <a14:useLocalDpi xmlns:a14="http://schemas.microsoft.com/office/drawing/2010/main" val="0"/>
@@ -104,18 +104,7 @@
           <w:szCs w:val="24"/>
           <w:lang w:val="es-ES"/>
         </w:rPr>
-        <w:t xml:space="preserve">RECINTO </w:t>
-      </w:r>
-      <w:r>
-        <w:rPr>
-          <w:rFonts w:ascii="Times New Roman" w:eastAsia="Calibri" w:hAnsi="Times New Roman" w:cs="Times New Roman"/>
-          <w:b/>
-          <w:color w:val="000000"/>
-          <w:sz w:val="24"/>
-          <w:szCs w:val="24"/>
-          <w:lang w:val="es-ES"/>
-        </w:rPr>
-        <w:t>SANTIAGO</w:t>
+        <w:t>RECINTO SANTIAGO</w:t>
       </w:r>
     </w:p>
     <w:p>
@@ -385,7 +374,7 @@
         <mc:AlternateContent>
           <mc:Choice Requires="wps">
             <w:drawing>
-              <wp:anchor distT="45720" distB="45720" distL="114300" distR="114300" simplePos="0" relativeHeight="251658240" behindDoc="0" locked="0" layoutInCell="1" allowOverlap="1">
+              <wp:anchor distT="45720" distB="45720" distL="114300" distR="114300" simplePos="0" relativeHeight="251656704" behindDoc="0" locked="0" layoutInCell="1" allowOverlap="1" wp14:anchorId="210E25CF" wp14:editId="36CD2C86">
                 <wp:simplePos x="0" y="0"/>
                 <wp:positionH relativeFrom="column">
                   <wp:posOffset>3600450</wp:posOffset>
@@ -438,15 +427,7 @@
                                 <w:sz w:val="24"/>
                                 <w:szCs w:val="24"/>
                               </w:rPr>
-                              <w:t>1-1</w:t>
-                            </w:r>
-                            <w:r>
-                              <w:rPr>
-                                <w:rFonts w:ascii="Times New Roman" w:hAnsi="Times New Roman" w:cs="Times New Roman"/>
-                                <w:sz w:val="24"/>
-                                <w:szCs w:val="24"/>
-                              </w:rPr>
-                              <w:t>8-9177</w:t>
+                              <w:t>1-18-9177</w:t>
                             </w:r>
                           </w:p>
                           <w:p>
@@ -519,11 +500,11 @@
           </mc:Choice>
           <mc:Fallback>
             <w:pict>
-              <v:shapetype id="_x0000_t202" coordsize="21600,21600" o:spt="202" path="m,l,21600r21600,l21600,xe">
+              <v:shapetype w14:anchorId="210E25CF" id="_x0000_t202" coordsize="21600,21600" o:spt="202" path="m,l,21600r21600,l21600,xe">
                 <v:stroke joinstyle="miter"/>
                 <v:path gradientshapeok="t" o:connecttype="rect"/>
               </v:shapetype>
-              <v:shape id="Text Box 6" o:spid="_x0000_s1026" type="#_x0000_t202" style="position:absolute;left:0;text-align:left;margin-left:283.5pt;margin-top:9.05pt;width:143.25pt;height:70.5pt;z-index:251658240;visibility:visible;mso-wrap-style:square;mso-width-percent:0;mso-height-percent:0;mso-wrap-distance-left:9pt;mso-wrap-distance-top:3.6pt;mso-wrap-distance-right:9pt;mso-wrap-distance-bottom:3.6pt;mso-position-horizontal:absolute;mso-position-horizontal-relative:text;mso-position-vertical:absolute;mso-position-vertical-relative:text;mso-width-percent:0;mso-height-percent:0;mso-width-relative:margin;mso-height-relative:margin;v-text-anchor:top" o:gfxdata="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" filled="f" stroked="f">
+              <v:shape id="Text Box 6" o:spid="_x0000_s1026" type="#_x0000_t202" style="position:absolute;left:0;text-align:left;margin-left:283.5pt;margin-top:9.05pt;width:143.25pt;height:70.5pt;z-index:251656704;visibility:visible;mso-wrap-style:square;mso-width-percent:0;mso-height-percent:0;mso-wrap-distance-left:9pt;mso-wrap-distance-top:3.6pt;mso-wrap-distance-right:9pt;mso-wrap-distance-bottom:3.6pt;mso-position-horizontal:absolute;mso-position-horizontal-relative:text;mso-position-vertical:absolute;mso-position-vertical-relative:text;mso-width-percent:0;mso-height-percent:0;mso-width-relative:margin;mso-height-relative:margin;v-text-anchor:top" o:gfxdata="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" filled="f" stroked="f">
                 <v:textbox>
                   <w:txbxContent>
                     <w:p>
@@ -540,15 +521,7 @@
                           <w:sz w:val="24"/>
                           <w:szCs w:val="24"/>
                         </w:rPr>
-                        <w:t>1-1</w:t>
-                      </w:r>
-                      <w:r>
-                        <w:rPr>
-                          <w:rFonts w:ascii="Times New Roman" w:hAnsi="Times New Roman" w:cs="Times New Roman"/>
-                          <w:sz w:val="24"/>
-                          <w:szCs w:val="24"/>
-                        </w:rPr>
-                        <w:t>8-9177</w:t>
+                        <w:t>1-18-9177</w:t>
                       </w:r>
                     </w:p>
                     <w:p>
@@ -618,7 +591,7 @@
         <mc:AlternateContent>
           <mc:Choice Requires="wps">
             <w:drawing>
-              <wp:anchor distT="45720" distB="45720" distL="114300" distR="114300" simplePos="0" relativeHeight="251658240" behindDoc="0" locked="0" layoutInCell="1" allowOverlap="1">
+              <wp:anchor distT="45720" distB="45720" distL="114300" distR="114300" simplePos="0" relativeHeight="251657728" behindDoc="0" locked="0" layoutInCell="1" allowOverlap="1" wp14:anchorId="7831DE9A" wp14:editId="2C35B68D">
                 <wp:simplePos x="0" y="0"/>
                 <wp:positionH relativeFrom="column">
                   <wp:posOffset>942975</wp:posOffset>
@@ -705,36 +678,8 @@
                                 <w:sz w:val="24"/>
                                 <w:szCs w:val="24"/>
                               </w:rPr>
-                              <w:t xml:space="preserve">Yves </w:t>
+                              <w:t>Yves Gervens Constant</w:t>
                             </w:r>
-                            <w:proofErr w:type="spellStart"/>
-                            <w:r>
-                              <w:rPr>
-                                <w:rFonts w:ascii="Times New Roman" w:hAnsi="Times New Roman" w:cs="Times New Roman"/>
-                                <w:sz w:val="24"/>
-                                <w:szCs w:val="24"/>
-                              </w:rPr>
-                              <w:t>Gervens</w:t>
-                            </w:r>
-                            <w:proofErr w:type="spellEnd"/>
-                            <w:r>
-                              <w:rPr>
-                                <w:rFonts w:ascii="Times New Roman" w:hAnsi="Times New Roman" w:cs="Times New Roman"/>
-                                <w:sz w:val="24"/>
-                                <w:szCs w:val="24"/>
-                              </w:rPr>
-                              <w:t xml:space="preserve"> </w:t>
-                            </w:r>
-                            <w:proofErr w:type="spellStart"/>
-                            <w:r>
-                              <w:rPr>
-                                <w:rFonts w:ascii="Times New Roman" w:hAnsi="Times New Roman" w:cs="Times New Roman"/>
-                                <w:sz w:val="24"/>
-                                <w:szCs w:val="24"/>
-                              </w:rPr>
-                              <w:t>Constant</w:t>
-                            </w:r>
-                            <w:proofErr w:type="spellEnd"/>
                           </w:p>
                           <w:p>
                             <w:pPr>
@@ -773,7 +718,7 @@
           </mc:Choice>
           <mc:Fallback>
             <w:pict>
-              <v:shape id="Text Box 9" o:spid="_x0000_s1027" type="#_x0000_t202" style="position:absolute;left:0;text-align:left;margin-left:74.25pt;margin-top:8.55pt;width:197.25pt;height:93.75pt;z-index:251658240;visibility:visible;mso-wrap-style:square;mso-width-percent:0;mso-height-percent:0;mso-wrap-distance-left:9pt;mso-wrap-distance-top:3.6pt;mso-wrap-distance-right:9pt;mso-wrap-distance-bottom:3.6pt;mso-position-horizontal:absolute;mso-position-horizontal-relative:text;mso-position-vertical:absolute;mso-position-vertical-relative:text;mso-width-percent:0;mso-height-percent:0;mso-width-relative:margin;mso-height-relative:margin;v-text-anchor:top" o:gfxdata="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" filled="f" stroked="f">
+              <v:shape w14:anchorId="7831DE9A" id="Text Box 9" o:spid="_x0000_s1027" type="#_x0000_t202" style="position:absolute;left:0;text-align:left;margin-left:74.25pt;margin-top:8.55pt;width:197.25pt;height:93.75pt;z-index:251657728;visibility:visible;mso-wrap-style:square;mso-width-percent:0;mso-height-percent:0;mso-wrap-distance-left:9pt;mso-wrap-distance-top:3.6pt;mso-wrap-distance-right:9pt;mso-wrap-distance-bottom:3.6pt;mso-position-horizontal:absolute;mso-position-horizontal-relative:text;mso-position-vertical:absolute;mso-position-vertical-relative:text;mso-width-percent:0;mso-height-percent:0;mso-width-relative:margin;mso-height-relative:margin;v-text-anchor:top" o:gfxdata="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" filled="f" stroked="f">
                 <v:textbox>
                   <w:txbxContent>
                     <w:p>
@@ -824,36 +769,8 @@
                           <w:sz w:val="24"/>
                           <w:szCs w:val="24"/>
                         </w:rPr>
-                        <w:t xml:space="preserve">Yves </w:t>
+                        <w:t>Yves Gervens Constant</w:t>
                       </w:r>
-                      <w:proofErr w:type="spellStart"/>
-                      <w:r>
-                        <w:rPr>
-                          <w:rFonts w:ascii="Times New Roman" w:hAnsi="Times New Roman" w:cs="Times New Roman"/>
-                          <w:sz w:val="24"/>
-                          <w:szCs w:val="24"/>
-                        </w:rPr>
-                        <w:t>Gervens</w:t>
-                      </w:r>
-                      <w:proofErr w:type="spellEnd"/>
-                      <w:r>
-                        <w:rPr>
-                          <w:rFonts w:ascii="Times New Roman" w:hAnsi="Times New Roman" w:cs="Times New Roman"/>
-                          <w:sz w:val="24"/>
-                          <w:szCs w:val="24"/>
-                        </w:rPr>
-                        <w:t xml:space="preserve"> </w:t>
-                      </w:r>
-                      <w:proofErr w:type="spellStart"/>
-                      <w:r>
-                        <w:rPr>
-                          <w:rFonts w:ascii="Times New Roman" w:hAnsi="Times New Roman" w:cs="Times New Roman"/>
-                          <w:sz w:val="24"/>
-                          <w:szCs w:val="24"/>
-                        </w:rPr>
-                        <w:t>Constant</w:t>
-                      </w:r>
-                      <w:proofErr w:type="spellEnd"/>
                     </w:p>
                     <w:p>
                       <w:pPr>
@@ -1115,7 +1032,7 @@
           <w:lang w:val="es-ES"/>
         </w:rPr>
       </w:pPr>
-      <w:hyperlink r:id="rId6" w:history="1">
+      <w:hyperlink r:id="rId7" w:history="1">
         <w:r>
           <w:rPr>
             <w:rStyle w:val="Hyperlink"/>
@@ -1235,40 +1152,7 @@
           <w:szCs w:val="24"/>
           <w:lang w:val="es-ES"/>
         </w:rPr>
-        <w:t xml:space="preserve"> de</w:t>
-      </w:r>
-      <w:r>
-        <w:rPr>
-          <w:rFonts w:ascii="Times New Roman" w:eastAsia="Calibri" w:hAnsi="Times New Roman" w:cs="Times New Roman"/>
-          <w:bCs/>
-          <w:color w:val="000000"/>
-          <w:sz w:val="24"/>
-          <w:szCs w:val="24"/>
-          <w:lang w:val="es-ES"/>
-        </w:rPr>
-        <w:t xml:space="preserve"> diciembre</w:t>
-      </w:r>
-      <w:r>
-        <w:rPr>
-          <w:rFonts w:ascii="Times New Roman" w:eastAsia="Calibri" w:hAnsi="Times New Roman" w:cs="Times New Roman"/>
-          <w:bCs/>
-          <w:color w:val="000000"/>
-          <w:sz w:val="24"/>
-          <w:szCs w:val="24"/>
-          <w:lang w:val="es-ES"/>
-        </w:rPr>
-        <w:t xml:space="preserve"> de 202</w:t>
-      </w:r>
-      <w:r>
-        <w:rPr>
-          <w:rFonts w:ascii="Times New Roman" w:eastAsia="Calibri" w:hAnsi="Times New Roman" w:cs="Times New Roman"/>
-          <w:bCs/>
-          <w:color w:val="000000"/>
-          <w:sz w:val="24"/>
-          <w:szCs w:val="24"/>
-          <w:lang w:val="es-ES"/>
-        </w:rPr>
-        <w:t>2</w:t>
+        <w:t xml:space="preserve"> de diciembre de 2022</w:t>
       </w:r>
     </w:p>
     <w:p>
@@ -2400,39 +2284,7 @@
           <w:rFonts w:ascii="Times New Roman" w:eastAsia="Times New Roman" w:hAnsi="Times New Roman" w:cs="Times New Roman"/>
           <w:szCs w:val="24"/>
         </w:rPr>
-        <w:t xml:space="preserve">3.1 Capturas de la Aplicación (Documentación completa del desarrollo, Scripts, </w:t>
-      </w:r>
-      <w:proofErr w:type="spellStart"/>
-      <w:r>
-        <w:rPr>
-          <w:rFonts w:ascii="Times New Roman" w:eastAsia="Times New Roman" w:hAnsi="Times New Roman" w:cs="Times New Roman"/>
-          <w:szCs w:val="24"/>
-        </w:rPr>
-        <w:t>Sprites</w:t>
-      </w:r>
-      <w:proofErr w:type="spellEnd"/>
-      <w:r>
-        <w:rPr>
-          <w:rFonts w:ascii="Times New Roman" w:eastAsia="Times New Roman" w:hAnsi="Times New Roman" w:cs="Times New Roman"/>
-          <w:szCs w:val="24"/>
-        </w:rPr>
-        <w:t xml:space="preserve">, </w:t>
-      </w:r>
-      <w:proofErr w:type="spellStart"/>
-      <w:r>
-        <w:rPr>
-          <w:rFonts w:ascii="Times New Roman" w:eastAsia="Times New Roman" w:hAnsi="Times New Roman" w:cs="Times New Roman"/>
-          <w:szCs w:val="24"/>
-        </w:rPr>
-        <w:t>Prefabs</w:t>
-      </w:r>
-      <w:proofErr w:type="spellEnd"/>
-      <w:r>
-        <w:rPr>
-          <w:rFonts w:ascii="Times New Roman" w:eastAsia="Times New Roman" w:hAnsi="Times New Roman" w:cs="Times New Roman"/>
-          <w:szCs w:val="24"/>
-        </w:rPr>
-        <w:t xml:space="preserve"> e imágenes)</w:t>
+        <w:t>3.1 Capturas de la Aplicación (Documentación completa del desarrollo, Scripts, Sprites, Prefabs e imágenes)</w:t>
       </w:r>
       <w:r>
         <w:rPr>
@@ -2967,6 +2819,7 @@
         </w:tabs>
         <w:spacing w:after="0" w:line="240" w:lineRule="auto"/>
         <w:ind w:left="432"/>
+        <w:jc w:val="both"/>
         <w:rPr>
           <w:rFonts w:ascii="Times New Roman" w:eastAsia="Times New Roman" w:hAnsi="Times New Roman" w:cs="Times New Roman"/>
           <w:sz w:val="24"/>
@@ -3008,6 +2861,7 @@
         </w:tabs>
         <w:spacing w:after="0" w:line="240" w:lineRule="auto"/>
         <w:ind w:left="432"/>
+        <w:jc w:val="both"/>
         <w:rPr>
           <w:rFonts w:ascii="Times New Roman" w:eastAsia="Times New Roman" w:hAnsi="Times New Roman" w:cs="Times New Roman"/>
           <w:sz w:val="24"/>
@@ -3023,6 +2877,7 @@
         </w:tabs>
         <w:spacing w:after="0" w:line="240" w:lineRule="auto"/>
         <w:ind w:left="432"/>
+        <w:jc w:val="both"/>
         <w:rPr>
           <w:rFonts w:ascii="Times New Roman" w:eastAsia="Times New Roman" w:hAnsi="Times New Roman" w:cs="Times New Roman"/>
           <w:sz w:val="24"/>
@@ -3046,6 +2901,7 @@
         </w:tabs>
         <w:spacing w:after="0" w:line="240" w:lineRule="auto"/>
         <w:ind w:left="432"/>
+        <w:jc w:val="both"/>
         <w:rPr>
           <w:rFonts w:ascii="Times New Roman" w:eastAsia="Times New Roman" w:hAnsi="Times New Roman" w:cs="Times New Roman"/>
           <w:sz w:val="24"/>
@@ -3061,6 +2917,7 @@
         </w:tabs>
         <w:spacing w:after="0" w:line="240" w:lineRule="auto"/>
         <w:ind w:left="432"/>
+        <w:jc w:val="both"/>
         <w:rPr>
           <w:rFonts w:ascii="Times New Roman" w:eastAsia="Times New Roman" w:hAnsi="Times New Roman" w:cs="Times New Roman"/>
           <w:sz w:val="24"/>
@@ -3102,6 +2959,7 @@
         </w:tabs>
         <w:spacing w:after="0" w:line="240" w:lineRule="auto"/>
         <w:ind w:left="432"/>
+        <w:jc w:val="both"/>
         <w:rPr>
           <w:rFonts w:ascii="Times New Roman" w:eastAsia="Times New Roman" w:hAnsi="Times New Roman" w:cs="Times New Roman"/>
           <w:sz w:val="24"/>
@@ -3117,6 +2975,7 @@
         </w:tabs>
         <w:spacing w:after="0" w:line="240" w:lineRule="auto"/>
         <w:ind w:left="432"/>
+        <w:jc w:val="both"/>
         <w:rPr>
           <w:rFonts w:ascii="Times New Roman" w:eastAsia="Times New Roman" w:hAnsi="Times New Roman" w:cs="Times New Roman"/>
           <w:sz w:val="24"/>
@@ -3131,7 +2990,6 @@
         </w:rPr>
         <w:t>Ahora bien, con la combinación de código y las diferentes herramientas a utilizar, hemos desarrollado un juego llamado “</w:t>
       </w:r>
-      <w:proofErr w:type="spellStart"/>
       <w:r>
         <w:rPr>
           <w:rFonts w:ascii="Times New Roman" w:eastAsia="Times New Roman" w:hAnsi="Times New Roman" w:cs="Times New Roman"/>
@@ -3142,7 +3000,6 @@
         </w:rPr>
         <w:t>Dark</w:t>
       </w:r>
-      <w:proofErr w:type="spellEnd"/>
       <w:r>
         <w:rPr>
           <w:rFonts w:ascii="Times New Roman" w:eastAsia="Times New Roman" w:hAnsi="Times New Roman" w:cs="Times New Roman"/>
@@ -3160,6 +3017,7 @@
         </w:tabs>
         <w:spacing w:after="0" w:line="240" w:lineRule="auto"/>
         <w:ind w:left="432"/>
+        <w:jc w:val="both"/>
         <w:rPr>
           <w:rFonts w:ascii="Times New Roman" w:eastAsia="Times New Roman" w:hAnsi="Times New Roman" w:cs="Times New Roman"/>
           <w:sz w:val="24"/>
@@ -3175,6 +3033,7 @@
         </w:tabs>
         <w:spacing w:after="0" w:line="240" w:lineRule="auto"/>
         <w:ind w:left="432"/>
+        <w:jc w:val="both"/>
         <w:rPr>
           <w:rFonts w:ascii="Times New Roman" w:eastAsia="Times New Roman" w:hAnsi="Times New Roman" w:cs="Times New Roman"/>
           <w:sz w:val="24"/>
@@ -3198,6 +3057,7 @@
         </w:tabs>
         <w:spacing w:after="0" w:line="240" w:lineRule="auto"/>
         <w:ind w:left="432"/>
+        <w:jc w:val="both"/>
         <w:rPr>
           <w:rFonts w:ascii="Times New Roman" w:eastAsia="Times New Roman" w:hAnsi="Times New Roman" w:cs="Times New Roman"/>
           <w:sz w:val="24"/>
@@ -3213,6 +3073,7 @@
         </w:tabs>
         <w:spacing w:after="0" w:line="240" w:lineRule="auto"/>
         <w:ind w:left="432"/>
+        <w:jc w:val="both"/>
         <w:rPr>
           <w:rFonts w:ascii="Times New Roman" w:eastAsia="Times New Roman" w:hAnsi="Times New Roman" w:cs="Times New Roman"/>
           <w:sz w:val="24"/>
@@ -3313,6 +3174,7 @@
         </w:tabs>
         <w:spacing w:after="0" w:line="240" w:lineRule="auto"/>
         <w:ind w:left="432"/>
+        <w:jc w:val="both"/>
         <w:rPr>
           <w:rFonts w:ascii="Times New Roman" w:eastAsia="Times New Roman" w:hAnsi="Times New Roman" w:cs="Times New Roman"/>
           <w:sz w:val="24"/>
@@ -3336,6 +3198,7 @@
         </w:tabs>
         <w:spacing w:after="0" w:line="240" w:lineRule="auto"/>
         <w:ind w:left="432"/>
+        <w:jc w:val="both"/>
         <w:rPr>
           <w:rFonts w:ascii="Times New Roman" w:eastAsia="Times New Roman" w:hAnsi="Times New Roman" w:cs="Times New Roman"/>
           <w:sz w:val="24"/>
@@ -3351,6 +3214,7 @@
         </w:tabs>
         <w:spacing w:after="0" w:line="240" w:lineRule="auto"/>
         <w:ind w:left="432"/>
+        <w:jc w:val="both"/>
         <w:rPr>
           <w:rFonts w:ascii="Times New Roman" w:eastAsia="Times New Roman" w:hAnsi="Times New Roman" w:cs="Times New Roman"/>
           <w:sz w:val="24"/>
@@ -3374,6 +3238,7 @@
         </w:tabs>
         <w:spacing w:after="0" w:line="240" w:lineRule="auto"/>
         <w:ind w:left="432"/>
+        <w:jc w:val="both"/>
         <w:rPr>
           <w:rFonts w:ascii="Times New Roman" w:eastAsia="Times New Roman" w:hAnsi="Times New Roman" w:cs="Times New Roman"/>
           <w:sz w:val="24"/>
@@ -3397,6 +3262,7 @@
         </w:tabs>
         <w:spacing w:after="0" w:line="240" w:lineRule="auto"/>
         <w:ind w:left="432"/>
+        <w:jc w:val="both"/>
         <w:rPr>
           <w:rFonts w:ascii="Times New Roman" w:eastAsia="Times New Roman" w:hAnsi="Times New Roman" w:cs="Times New Roman"/>
           <w:sz w:val="24"/>
@@ -3498,6 +3364,7 @@
         </w:tabs>
         <w:spacing w:after="0" w:line="240" w:lineRule="auto"/>
         <w:ind w:left="1224"/>
+        <w:jc w:val="both"/>
         <w:rPr>
           <w:rFonts w:ascii="Times New Roman" w:eastAsia="Times New Roman" w:hAnsi="Times New Roman" w:cs="Times New Roman"/>
           <w:sz w:val="24"/>
@@ -3557,6 +3424,7 @@
         </w:tabs>
         <w:spacing w:after="0" w:line="240" w:lineRule="auto"/>
         <w:ind w:left="1224"/>
+        <w:jc w:val="both"/>
         <w:rPr>
           <w:rFonts w:ascii="Times New Roman" w:eastAsia="Times New Roman" w:hAnsi="Times New Roman" w:cs="Times New Roman"/>
           <w:sz w:val="24"/>
@@ -3572,6 +3440,7 @@
         </w:tabs>
         <w:spacing w:after="0" w:line="240" w:lineRule="auto"/>
         <w:ind w:left="1224"/>
+        <w:jc w:val="both"/>
         <w:rPr>
           <w:rFonts w:ascii="Times New Roman" w:eastAsia="Times New Roman" w:hAnsi="Times New Roman" w:cs="Times New Roman"/>
           <w:sz w:val="24"/>
@@ -3635,7 +3504,7 @@
           <w:lang w:val="es-ES"/>
         </w:rPr>
         <w:drawing>
-          <wp:anchor distT="0" distB="0" distL="114300" distR="114300" simplePos="0" relativeHeight="251659264" behindDoc="0" locked="0" layoutInCell="1" allowOverlap="1" wp14:anchorId="12EF1C42">
+          <wp:anchor distT="0" distB="0" distL="114300" distR="114300" simplePos="0" relativeHeight="251658752" behindDoc="0" locked="0" layoutInCell="1" allowOverlap="1" wp14:anchorId="23A91BC3" wp14:editId="299AC7D5">
             <wp:simplePos x="0" y="0"/>
             <wp:positionH relativeFrom="margin">
               <wp:posOffset>3771900</wp:posOffset>
@@ -3658,7 +3527,7 @@
                     <pic:cNvPicPr/>
                   </pic:nvPicPr>
                   <pic:blipFill>
-                    <a:blip r:embed="rId7" cstate="print">
+                    <a:blip r:embed="rId8" cstate="print">
                       <a:extLst>
                         <a:ext uri="{28A0092B-C50C-407E-A947-70E740481C1C}">
                           <a14:useLocalDpi xmlns:a14="http://schemas.microsoft.com/office/drawing/2010/main" val="0"/>
@@ -3706,8 +3575,11 @@
         </w:rPr>
       </w:pPr>
       <w:r>
+        <w:rPr>
+          <w:noProof/>
+        </w:rPr>
         <w:drawing>
-          <wp:inline distT="0" distB="0" distL="0" distR="0" wp14:anchorId="0C061BCA" wp14:editId="6164BDBE">
+          <wp:inline distT="0" distB="0" distL="0" distR="0" wp14:anchorId="31F0EE80" wp14:editId="02FA8037">
             <wp:extent cx="2929467" cy="1647825"/>
             <wp:effectExtent l="0" t="0" r="4445" b="0"/>
             <wp:docPr id="2" name="Picture 2"/>
@@ -3722,7 +3594,7 @@
                     <pic:cNvPicPr/>
                   </pic:nvPicPr>
                   <pic:blipFill>
-                    <a:blip r:embed="rId8"/>
+                    <a:blip r:embed="rId9"/>
                     <a:stretch>
                       <a:fillRect/>
                     </a:stretch>
@@ -3766,6 +3638,7 @@
         </w:tabs>
         <w:spacing w:after="0" w:line="240" w:lineRule="auto"/>
         <w:ind w:left="1224"/>
+        <w:jc w:val="both"/>
         <w:rPr>
           <w:rFonts w:ascii="Times New Roman" w:eastAsia="Times New Roman" w:hAnsi="Times New Roman" w:cs="Times New Roman"/>
           <w:sz w:val="24"/>
@@ -3887,6 +3760,7 @@
         </w:tabs>
         <w:spacing w:after="0" w:line="240" w:lineRule="auto"/>
         <w:ind w:left="1224"/>
+        <w:jc w:val="both"/>
         <w:rPr>
           <w:rFonts w:ascii="Times New Roman" w:eastAsia="Times New Roman" w:hAnsi="Times New Roman" w:cs="Times New Roman"/>
           <w:sz w:val="24"/>
@@ -3926,6 +3800,7 @@
         </w:tabs>
         <w:spacing w:after="0" w:line="240" w:lineRule="auto"/>
         <w:ind w:left="1224"/>
+        <w:jc w:val="both"/>
         <w:rPr>
           <w:rFonts w:ascii="Times New Roman" w:eastAsia="Times New Roman" w:hAnsi="Times New Roman" w:cs="Times New Roman"/>
           <w:sz w:val="24"/>
@@ -3941,6 +3816,7 @@
         </w:tabs>
         <w:spacing w:after="0" w:line="240" w:lineRule="auto"/>
         <w:ind w:left="1224"/>
+        <w:jc w:val="both"/>
         <w:rPr>
           <w:rFonts w:ascii="Times New Roman" w:eastAsia="Times New Roman" w:hAnsi="Times New Roman" w:cs="Times New Roman"/>
           <w:sz w:val="24"/>
@@ -4000,6 +3876,7 @@
         </w:tabs>
         <w:spacing w:after="0" w:line="240" w:lineRule="auto"/>
         <w:ind w:left="1224"/>
+        <w:jc w:val="both"/>
         <w:rPr>
           <w:rFonts w:ascii="Times New Roman" w:eastAsia="Times New Roman" w:hAnsi="Times New Roman" w:cs="Times New Roman"/>
           <w:sz w:val="24"/>
@@ -4015,6 +3892,7 @@
         </w:tabs>
         <w:spacing w:after="0" w:line="240" w:lineRule="auto"/>
         <w:ind w:left="1224"/>
+        <w:jc w:val="both"/>
         <w:rPr>
           <w:rFonts w:ascii="Times New Roman" w:eastAsia="Times New Roman" w:hAnsi="Times New Roman" w:cs="Times New Roman"/>
           <w:sz w:val="24"/>
@@ -4038,6 +3916,7 @@
         </w:tabs>
         <w:spacing w:after="0" w:line="240" w:lineRule="auto"/>
         <w:ind w:left="1224"/>
+        <w:jc w:val="both"/>
         <w:rPr>
           <w:rFonts w:ascii="Times New Roman" w:eastAsia="Times New Roman" w:hAnsi="Times New Roman" w:cs="Times New Roman"/>
           <w:sz w:val="24"/>
@@ -4053,6 +3932,7 @@
         </w:tabs>
         <w:spacing w:after="0" w:line="240" w:lineRule="auto"/>
         <w:ind w:left="1224"/>
+        <w:jc w:val="both"/>
         <w:rPr>
           <w:rFonts w:ascii="Times New Roman" w:eastAsia="Times New Roman" w:hAnsi="Times New Roman" w:cs="Times New Roman"/>
           <w:sz w:val="24"/>
@@ -4132,6 +4012,7 @@
         </w:tabs>
         <w:spacing w:after="0" w:line="240" w:lineRule="auto"/>
         <w:ind w:left="1224"/>
+        <w:jc w:val="both"/>
         <w:rPr>
           <w:rFonts w:ascii="Times New Roman" w:eastAsia="Times New Roman" w:hAnsi="Times New Roman" w:cs="Times New Roman"/>
           <w:sz w:val="24"/>
@@ -4162,17 +4043,7 @@
           <w:sz w:val="24"/>
           <w:szCs w:val="24"/>
         </w:rPr>
-        <w:t>Herramientas de desarrollo</w:t>
-      </w:r>
-      <w:r>
-        <w:rPr>
-          <w:rFonts w:ascii="Times New Roman" w:eastAsia="Times New Roman" w:hAnsi="Times New Roman" w:cs="Times New Roman"/>
-          <w:i/>
-          <w:iCs/>
-          <w:sz w:val="24"/>
-          <w:szCs w:val="24"/>
-        </w:rPr>
-        <w:t xml:space="preserve"> </w:t>
+        <w:t xml:space="preserve">Herramientas de desarrollo </w:t>
       </w:r>
       <w:r>
         <w:rPr>
@@ -4285,6 +4156,7 @@
           <w:tab w:val="left" w:pos="8647"/>
         </w:tabs>
         <w:spacing w:after="0" w:line="240" w:lineRule="auto"/>
+        <w:jc w:val="both"/>
         <w:rPr>
           <w:rFonts w:ascii="Times New Roman" w:eastAsia="Times New Roman" w:hAnsi="Times New Roman" w:cs="Times New Roman"/>
           <w:sz w:val="24"/>
@@ -4314,19 +4186,21 @@
           <w:tab w:val="left" w:pos="8647"/>
         </w:tabs>
         <w:spacing w:after="0" w:line="240" w:lineRule="auto"/>
-        <w:rPr>
-          <w:rFonts w:ascii="Times New Roman" w:eastAsia="Times New Roman" w:hAnsi="Times New Roman" w:cs="Times New Roman"/>
-          <w:sz w:val="24"/>
-          <w:szCs w:val="24"/>
-        </w:rPr>
-      </w:pPr>
-    </w:p>
-    <w:p>
-      <w:pPr>
-        <w:tabs>
-          <w:tab w:val="left" w:pos="8647"/>
-        </w:tabs>
-        <w:spacing w:after="0" w:line="240" w:lineRule="auto"/>
+        <w:jc w:val="both"/>
+        <w:rPr>
+          <w:rFonts w:ascii="Times New Roman" w:eastAsia="Times New Roman" w:hAnsi="Times New Roman" w:cs="Times New Roman"/>
+          <w:sz w:val="24"/>
+          <w:szCs w:val="24"/>
+        </w:rPr>
+      </w:pPr>
+    </w:p>
+    <w:p>
+      <w:pPr>
+        <w:tabs>
+          <w:tab w:val="left" w:pos="8647"/>
+        </w:tabs>
+        <w:spacing w:after="0" w:line="240" w:lineRule="auto"/>
+        <w:jc w:val="both"/>
         <w:rPr>
           <w:rFonts w:ascii="Times New Roman" w:eastAsia="Times New Roman" w:hAnsi="Times New Roman" w:cs="Times New Roman"/>
           <w:b/>
@@ -4429,87 +4303,1345 @@
       <w:pPr>
         <w:rPr>
           <w:rFonts w:ascii="Times New Roman" w:eastAsia="Times New Roman" w:hAnsi="Times New Roman" w:cs="Times New Roman"/>
-          <w:szCs w:val="24"/>
-        </w:rPr>
-      </w:pPr>
-    </w:p>
-    <w:p>
-      <w:pPr>
-        <w:rPr>
-          <w:rFonts w:ascii="Times New Roman" w:eastAsia="Times New Roman" w:hAnsi="Times New Roman" w:cs="Times New Roman"/>
-          <w:szCs w:val="24"/>
-        </w:rPr>
-      </w:pPr>
-    </w:p>
-    <w:p>
-      <w:pPr>
-        <w:rPr>
-          <w:rFonts w:ascii="Times New Roman" w:eastAsia="Times New Roman" w:hAnsi="Times New Roman" w:cs="Times New Roman"/>
-          <w:szCs w:val="24"/>
-        </w:rPr>
-      </w:pPr>
-    </w:p>
-    <w:p>
-      <w:pPr>
-        <w:rPr>
-          <w:rFonts w:ascii="Times New Roman" w:eastAsia="Times New Roman" w:hAnsi="Times New Roman" w:cs="Times New Roman"/>
-          <w:szCs w:val="24"/>
-        </w:rPr>
-      </w:pPr>
-    </w:p>
-    <w:p>
-      <w:pPr>
-        <w:rPr>
-          <w:rFonts w:ascii="Times New Roman" w:eastAsia="Times New Roman" w:hAnsi="Times New Roman" w:cs="Times New Roman"/>
-          <w:szCs w:val="24"/>
-        </w:rPr>
-      </w:pPr>
-    </w:p>
-    <w:p>
-      <w:pPr>
-        <w:rPr>
-          <w:rFonts w:ascii="Times New Roman" w:eastAsia="Times New Roman" w:hAnsi="Times New Roman" w:cs="Times New Roman"/>
-          <w:szCs w:val="24"/>
-        </w:rPr>
-      </w:pPr>
-    </w:p>
-    <w:p>
-      <w:pPr>
-        <w:rPr>
-          <w:rFonts w:ascii="Times New Roman" w:eastAsia="Times New Roman" w:hAnsi="Times New Roman" w:cs="Times New Roman"/>
-          <w:szCs w:val="24"/>
-        </w:rPr>
-      </w:pPr>
-    </w:p>
-    <w:p>
-      <w:pPr>
-        <w:rPr>
-          <w:rFonts w:ascii="Times New Roman" w:eastAsia="Times New Roman" w:hAnsi="Times New Roman" w:cs="Times New Roman"/>
-          <w:szCs w:val="24"/>
-        </w:rPr>
-      </w:pPr>
-    </w:p>
-    <w:p>
-      <w:pPr>
-        <w:rPr>
-          <w:rFonts w:ascii="Times New Roman" w:eastAsia="Times New Roman" w:hAnsi="Times New Roman" w:cs="Times New Roman"/>
-          <w:szCs w:val="24"/>
-        </w:rPr>
-      </w:pPr>
-    </w:p>
-    <w:p>
-      <w:pPr>
-        <w:rPr>
-          <w:rFonts w:ascii="Times New Roman" w:eastAsia="Times New Roman" w:hAnsi="Times New Roman" w:cs="Times New Roman"/>
-          <w:szCs w:val="24"/>
-        </w:rPr>
-      </w:pPr>
-    </w:p>
-    <w:p>
-      <w:pPr>
-        <w:rPr>
-          <w:rFonts w:ascii="Times New Roman" w:eastAsia="Times New Roman" w:hAnsi="Times New Roman" w:cs="Times New Roman"/>
-          <w:szCs w:val="24"/>
+          <w:b/>
+          <w:bCs/>
+          <w:sz w:val="24"/>
+          <w:szCs w:val="28"/>
+        </w:rPr>
+      </w:pPr>
+      <w:r>
+        <w:rPr>
+          <w:rFonts w:ascii="Times New Roman" w:eastAsia="Times New Roman" w:hAnsi="Times New Roman" w:cs="Times New Roman"/>
+          <w:b/>
+          <w:bCs/>
+          <w:sz w:val="24"/>
+          <w:szCs w:val="28"/>
+        </w:rPr>
+        <w:t>1.7. Metodología</w:t>
+      </w:r>
+    </w:p>
+    <w:p>
+      <w:pPr>
+        <w:rPr>
+          <w:rFonts w:ascii="Times New Roman" w:eastAsia="Times New Roman" w:hAnsi="Times New Roman" w:cs="Times New Roman"/>
+          <w:szCs w:val="24"/>
+        </w:rPr>
+      </w:pPr>
+    </w:p>
+    <w:p>
+      <w:pPr>
+        <w:jc w:val="both"/>
+        <w:rPr>
+          <w:rFonts w:ascii="Times New Roman" w:eastAsia="Times New Roman" w:hAnsi="Times New Roman" w:cs="Times New Roman"/>
+          <w:sz w:val="24"/>
+          <w:szCs w:val="28"/>
+        </w:rPr>
+      </w:pPr>
+      <w:r>
+        <w:rPr>
+          <w:rFonts w:ascii="Times New Roman" w:eastAsia="Times New Roman" w:hAnsi="Times New Roman" w:cs="Times New Roman"/>
+          <w:sz w:val="24"/>
+          <w:szCs w:val="28"/>
+        </w:rPr>
+        <w:t xml:space="preserve">La metodología que vamos a utilizarse para acabar con este proyecto es la metodología en cascada que consiste con un marcado de inicio y fin. Es un proyecto que vamos a desarrollar desde cero y con grandes posibilidades de ampliación, es la razón porque utilizaremos esta metodología agiles para poder modificar en los sprints los distintos niveles, la historia, los movimientos, el guion entre otros. Además, permitirá a los demás integrantes de este proyecto de trabajar de forma simultáneos y con periodos </w:t>
+      </w:r>
+    </w:p>
+    <w:p>
+      <w:pPr>
+        <w:jc w:val="both"/>
+        <w:rPr>
+          <w:rFonts w:ascii="Times New Roman" w:eastAsia="Times New Roman" w:hAnsi="Times New Roman" w:cs="Times New Roman"/>
+          <w:sz w:val="24"/>
+          <w:szCs w:val="28"/>
+        </w:rPr>
+      </w:pPr>
+      <w:r>
+        <w:rPr>
+          <w:rFonts w:ascii="Times New Roman" w:eastAsia="Times New Roman" w:hAnsi="Times New Roman" w:cs="Times New Roman"/>
+          <w:sz w:val="24"/>
+          <w:szCs w:val="28"/>
+        </w:rPr>
+        <w:t>Una particularidad de esta metodología es que podemos usarla de forma cascada en combinación con los “sprints” para las diferentes entregas.</w:t>
+      </w:r>
+    </w:p>
+    <w:p>
+      <w:pPr>
+        <w:jc w:val="both"/>
+        <w:rPr>
+          <w:rFonts w:ascii="Times New Roman" w:eastAsia="Times New Roman" w:hAnsi="Times New Roman" w:cs="Times New Roman"/>
+          <w:b/>
+          <w:bCs/>
+          <w:sz w:val="24"/>
+          <w:szCs w:val="28"/>
+        </w:rPr>
+      </w:pPr>
+      <w:r>
+        <w:rPr>
+          <w:rFonts w:ascii="Times New Roman" w:eastAsia="Times New Roman" w:hAnsi="Times New Roman" w:cs="Times New Roman"/>
+          <w:b/>
+          <w:bCs/>
+          <w:sz w:val="24"/>
+          <w:szCs w:val="28"/>
+        </w:rPr>
+        <w:t xml:space="preserve">Cascada: </w:t>
+      </w:r>
+    </w:p>
+    <w:p>
+      <w:pPr>
+        <w:jc w:val="both"/>
+        <w:rPr>
+          <w:rFonts w:ascii="Times New Roman" w:eastAsia="Times New Roman" w:hAnsi="Times New Roman" w:cs="Times New Roman"/>
+          <w:sz w:val="24"/>
+          <w:szCs w:val="28"/>
+        </w:rPr>
+      </w:pPr>
+      <w:r>
+        <w:rPr>
+          <w:rFonts w:ascii="Times New Roman" w:eastAsia="Times New Roman" w:hAnsi="Times New Roman" w:cs="Times New Roman"/>
+          <w:sz w:val="24"/>
+          <w:szCs w:val="28"/>
+        </w:rPr>
+        <w:t>El modelo en cascada es un modelo en la que el proceso de desarrollo se hace de forma lineal las distintas partes del proyecto hasta llegar al fin. Esos distintos partes son: Análisis, Diseño, Implementación, Verificación y Mantenimiento.</w:t>
+      </w:r>
+    </w:p>
+    <w:p>
+      <w:pPr>
+        <w:jc w:val="both"/>
+        <w:rPr>
+          <w:rFonts w:ascii="Times New Roman" w:eastAsia="Times New Roman" w:hAnsi="Times New Roman" w:cs="Times New Roman"/>
+          <w:sz w:val="24"/>
+          <w:szCs w:val="28"/>
+        </w:rPr>
+      </w:pPr>
+      <w:r>
+        <w:rPr>
+          <w:noProof/>
+        </w:rPr>
+        <w:lastRenderedPageBreak/>
+        <w:drawing>
+          <wp:inline distT="0" distB="0" distL="0" distR="0" wp14:anchorId="5D11FD24" wp14:editId="53DE45AD">
+            <wp:extent cx="5943600" cy="3566160"/>
+            <wp:effectExtent l="0" t="0" r="0" b="0"/>
+            <wp:docPr id="4" name="Picture 4" descr="Cuadro en donde figura la metodología de la cascada"/>
+            <wp:cNvGraphicFramePr>
+              <a:graphicFrameLocks xmlns:a="http://schemas.openxmlformats.org/drawingml/2006/main" noChangeAspect="1"/>
+            </wp:cNvGraphicFramePr>
+            <a:graphic xmlns:a="http://schemas.openxmlformats.org/drawingml/2006/main">
+              <a:graphicData uri="http://schemas.openxmlformats.org/drawingml/2006/picture">
+                <pic:pic xmlns:pic="http://schemas.openxmlformats.org/drawingml/2006/picture">
+                  <pic:nvPicPr>
+                    <pic:cNvPr id="0" name="Picture 1" descr="Cuadro en donde figura la metodología de la cascada"/>
+                    <pic:cNvPicPr>
+                      <a:picLocks noChangeAspect="1" noChangeArrowheads="1"/>
+                    </pic:cNvPicPr>
+                  </pic:nvPicPr>
+                  <pic:blipFill>
+                    <a:blip r:embed="rId10">
+                      <a:extLst>
+                        <a:ext uri="{28A0092B-C50C-407E-A947-70E740481C1C}">
+                          <a14:useLocalDpi xmlns:a14="http://schemas.microsoft.com/office/drawing/2010/main" val="0"/>
+                        </a:ext>
+                      </a:extLst>
+                    </a:blip>
+                    <a:srcRect/>
+                    <a:stretch>
+                      <a:fillRect/>
+                    </a:stretch>
+                  </pic:blipFill>
+                  <pic:spPr bwMode="auto">
+                    <a:xfrm>
+                      <a:off x="0" y="0"/>
+                      <a:ext cx="5943600" cy="3566160"/>
+                    </a:xfrm>
+                    <a:prstGeom prst="rect">
+                      <a:avLst/>
+                    </a:prstGeom>
+                    <a:noFill/>
+                    <a:ln>
+                      <a:noFill/>
+                    </a:ln>
+                  </pic:spPr>
+                </pic:pic>
+              </a:graphicData>
+            </a:graphic>
+          </wp:inline>
+        </w:drawing>
+      </w:r>
+    </w:p>
+    <w:p>
+      <w:pPr>
+        <w:jc w:val="both"/>
+        <w:rPr>
+          <w:rFonts w:ascii="Times New Roman" w:eastAsia="Times New Roman" w:hAnsi="Times New Roman" w:cs="Times New Roman"/>
+          <w:b/>
+          <w:bCs/>
+          <w:szCs w:val="24"/>
+        </w:rPr>
+      </w:pPr>
+      <w:r>
+        <w:rPr>
+          <w:rFonts w:ascii="Times New Roman" w:eastAsia="Times New Roman" w:hAnsi="Times New Roman" w:cs="Times New Roman"/>
+          <w:b/>
+          <w:bCs/>
+          <w:szCs w:val="24"/>
+        </w:rPr>
+        <w:t>Figura: Cascada</w:t>
+      </w:r>
+    </w:p>
+    <w:p>
+      <w:pPr>
+        <w:jc w:val="both"/>
+        <w:rPr>
+          <w:rFonts w:ascii="Times New Roman" w:eastAsia="Times New Roman" w:hAnsi="Times New Roman" w:cs="Times New Roman"/>
+          <w:i/>
+          <w:iCs/>
+          <w:szCs w:val="24"/>
+        </w:rPr>
+      </w:pPr>
+      <w:r>
+        <w:rPr>
+          <w:rFonts w:ascii="Times New Roman" w:eastAsia="Times New Roman" w:hAnsi="Times New Roman" w:cs="Times New Roman"/>
+          <w:i/>
+          <w:iCs/>
+          <w:szCs w:val="24"/>
+        </w:rPr>
+        <w:t>Fuente: https://crehana-blog.imgix.net/media/filer_public/00/ca/00ca80f8-9af9-4886-8f41-e8bdeb8f26d6/modelo-en-cascada-como-funciona.jpg?auto=format&amp;q=50</w:t>
+      </w:r>
+    </w:p>
+    <w:p>
+      <w:pPr>
+        <w:jc w:val="both"/>
+        <w:rPr>
+          <w:rFonts w:ascii="Times New Roman" w:eastAsia="Times New Roman" w:hAnsi="Times New Roman" w:cs="Times New Roman"/>
+          <w:szCs w:val="24"/>
+        </w:rPr>
+      </w:pPr>
+    </w:p>
+    <w:p>
+      <w:pPr>
+        <w:jc w:val="both"/>
+        <w:rPr>
+          <w:rFonts w:ascii="Times New Roman" w:eastAsia="Times New Roman" w:hAnsi="Times New Roman" w:cs="Times New Roman"/>
+          <w:b/>
+          <w:bCs/>
+          <w:sz w:val="24"/>
+          <w:szCs w:val="24"/>
+        </w:rPr>
+      </w:pPr>
+      <w:r>
+        <w:rPr>
+          <w:rFonts w:ascii="Times New Roman" w:eastAsia="Times New Roman" w:hAnsi="Times New Roman" w:cs="Times New Roman"/>
+          <w:b/>
+          <w:bCs/>
+          <w:sz w:val="24"/>
+          <w:szCs w:val="24"/>
+        </w:rPr>
+        <w:t>Scrum:</w:t>
+      </w:r>
+    </w:p>
+    <w:p>
+      <w:pPr>
+        <w:jc w:val="both"/>
+        <w:rPr>
+          <w:rFonts w:ascii="Times New Roman" w:eastAsia="Times New Roman" w:hAnsi="Times New Roman" w:cs="Times New Roman"/>
+          <w:sz w:val="24"/>
+          <w:szCs w:val="24"/>
+        </w:rPr>
+      </w:pPr>
+      <w:r>
+        <w:rPr>
+          <w:rFonts w:ascii="Times New Roman" w:eastAsia="Times New Roman" w:hAnsi="Times New Roman" w:cs="Times New Roman"/>
+          <w:sz w:val="24"/>
+          <w:szCs w:val="24"/>
+        </w:rPr>
+        <w:t>Vamos a utilizar la metodología SCRUM para realizar una serie de iteraciones a través de las cuales se va a completar el proyecto etapas a etapas para llegar hasta el producto final.</w:t>
+      </w:r>
+    </w:p>
+    <w:p>
+      <w:pPr>
+        <w:jc w:val="center"/>
+        <w:rPr>
+          <w:rFonts w:ascii="Times New Roman" w:eastAsia="Times New Roman" w:hAnsi="Times New Roman" w:cs="Times New Roman"/>
+          <w:sz w:val="24"/>
+          <w:szCs w:val="24"/>
+        </w:rPr>
+      </w:pPr>
+      <w:r>
+        <w:rPr>
+          <w:noProof/>
+          <w:sz w:val="24"/>
+          <w:szCs w:val="24"/>
+        </w:rPr>
+        <w:drawing>
+          <wp:inline distT="0" distB="0" distL="0" distR="0" wp14:anchorId="3AC3598D" wp14:editId="6B8AD526">
+            <wp:extent cx="3543300" cy="2211155"/>
+            <wp:effectExtent l="0" t="0" r="0" b="0"/>
+            <wp:docPr id="5" name="Picture 5" descr="Metodologías Ágiles: ¿Qué es Scrum? - ProactiveOffice.com"/>
+            <wp:cNvGraphicFramePr>
+              <a:graphicFrameLocks xmlns:a="http://schemas.openxmlformats.org/drawingml/2006/main" noChangeAspect="1"/>
+            </wp:cNvGraphicFramePr>
+            <a:graphic xmlns:a="http://schemas.openxmlformats.org/drawingml/2006/main">
+              <a:graphicData uri="http://schemas.openxmlformats.org/drawingml/2006/picture">
+                <pic:pic xmlns:pic="http://schemas.openxmlformats.org/drawingml/2006/picture">
+                  <pic:nvPicPr>
+                    <pic:cNvPr id="0" name="Picture 3" descr="Metodologías Ágiles: ¿Qué es Scrum? - ProactiveOffice.com"/>
+                    <pic:cNvPicPr>
+                      <a:picLocks noChangeAspect="1" noChangeArrowheads="1"/>
+                    </pic:cNvPicPr>
+                  </pic:nvPicPr>
+                  <pic:blipFill>
+                    <a:blip r:embed="rId11" cstate="print">
+                      <a:extLst>
+                        <a:ext uri="{28A0092B-C50C-407E-A947-70E740481C1C}">
+                          <a14:useLocalDpi xmlns:a14="http://schemas.microsoft.com/office/drawing/2010/main" val="0"/>
+                        </a:ext>
+                      </a:extLst>
+                    </a:blip>
+                    <a:srcRect/>
+                    <a:stretch>
+                      <a:fillRect/>
+                    </a:stretch>
+                  </pic:blipFill>
+                  <pic:spPr bwMode="auto">
+                    <a:xfrm>
+                      <a:off x="0" y="0"/>
+                      <a:ext cx="3561304" cy="2222390"/>
+                    </a:xfrm>
+                    <a:prstGeom prst="rect">
+                      <a:avLst/>
+                    </a:prstGeom>
+                    <a:noFill/>
+                    <a:ln>
+                      <a:noFill/>
+                    </a:ln>
+                  </pic:spPr>
+                </pic:pic>
+              </a:graphicData>
+            </a:graphic>
+          </wp:inline>
+        </w:drawing>
+      </w:r>
+    </w:p>
+    <w:p>
+      <w:pPr>
+        <w:jc w:val="center"/>
+        <w:rPr>
+          <w:rFonts w:ascii="Times New Roman" w:eastAsia="Times New Roman" w:hAnsi="Times New Roman" w:cs="Times New Roman"/>
+          <w:b/>
+          <w:bCs/>
+        </w:rPr>
+      </w:pPr>
+      <w:r>
+        <w:rPr>
+          <w:rFonts w:ascii="Times New Roman" w:eastAsia="Times New Roman" w:hAnsi="Times New Roman" w:cs="Times New Roman"/>
+          <w:b/>
+          <w:bCs/>
+        </w:rPr>
+        <w:t>Figura: Scrum</w:t>
+      </w:r>
+    </w:p>
+    <w:p>
+      <w:pPr>
+        <w:jc w:val="center"/>
+        <w:rPr>
+          <w:rFonts w:ascii="Times New Roman" w:eastAsia="Times New Roman" w:hAnsi="Times New Roman" w:cs="Times New Roman"/>
+          <w:i/>
+          <w:iCs/>
+        </w:rPr>
+      </w:pPr>
+      <w:r>
+        <w:rPr>
+          <w:rFonts w:ascii="Times New Roman" w:eastAsia="Times New Roman" w:hAnsi="Times New Roman" w:cs="Times New Roman"/>
+          <w:i/>
+          <w:iCs/>
+        </w:rPr>
+        <w:t>Fuente: https://proactiveoffice.com/wp-content/uploads/2021/02/Scrumframework-1024x639.png</w:t>
+      </w:r>
+    </w:p>
+    <w:p>
+      <w:pPr>
+        <w:rPr>
+          <w:rFonts w:ascii="Times New Roman" w:eastAsia="Times New Roman" w:hAnsi="Times New Roman" w:cs="Times New Roman"/>
+          <w:b/>
+          <w:bCs/>
+          <w:sz w:val="24"/>
+          <w:szCs w:val="24"/>
+        </w:rPr>
+      </w:pPr>
+      <w:r>
+        <w:rPr>
+          <w:rFonts w:ascii="Times New Roman" w:eastAsia="Times New Roman" w:hAnsi="Times New Roman" w:cs="Times New Roman"/>
+          <w:b/>
+          <w:bCs/>
+          <w:sz w:val="24"/>
+          <w:szCs w:val="24"/>
+        </w:rPr>
+        <w:lastRenderedPageBreak/>
+        <w:t>1.8 Arquitectura de la aplicación</w:t>
+      </w:r>
+    </w:p>
+    <w:p>
+      <w:pPr>
+        <w:rPr>
+          <w:rFonts w:ascii="Times New Roman" w:eastAsia="Times New Roman" w:hAnsi="Times New Roman" w:cs="Times New Roman"/>
+          <w:b/>
+          <w:bCs/>
+          <w:sz w:val="24"/>
+          <w:szCs w:val="24"/>
+        </w:rPr>
+      </w:pPr>
+    </w:p>
+    <w:p>
+      <w:pPr>
+        <w:jc w:val="both"/>
+        <w:rPr>
+          <w:rFonts w:ascii="Times New Roman" w:eastAsia="Times New Roman" w:hAnsi="Times New Roman" w:cs="Times New Roman"/>
+          <w:sz w:val="24"/>
+          <w:szCs w:val="28"/>
+        </w:rPr>
+      </w:pPr>
+      <w:r>
+        <w:rPr>
+          <w:rFonts w:ascii="Times New Roman" w:eastAsia="Times New Roman" w:hAnsi="Times New Roman" w:cs="Times New Roman"/>
+          <w:sz w:val="24"/>
+          <w:szCs w:val="28"/>
+        </w:rPr>
+        <w:t xml:space="preserve">El juego Dark se desarrollará utilizando Unity que permite ser multiplataformas </w:t>
+      </w:r>
+      <w:proofErr w:type="spellStart"/>
+      <w:r>
+        <w:rPr>
+          <w:rFonts w:ascii="Times New Roman" w:eastAsia="Times New Roman" w:hAnsi="Times New Roman" w:cs="Times New Roman"/>
+          <w:sz w:val="24"/>
+          <w:szCs w:val="28"/>
+        </w:rPr>
+        <w:t>y</w:t>
+      </w:r>
+      <w:proofErr w:type="spellEnd"/>
+      <w:r>
+        <w:rPr>
+          <w:rFonts w:ascii="Times New Roman" w:eastAsia="Times New Roman" w:hAnsi="Times New Roman" w:cs="Times New Roman"/>
+          <w:sz w:val="24"/>
+          <w:szCs w:val="28"/>
+        </w:rPr>
+        <w:t xml:space="preserve"> instalado a cualquier tipo de dispositivo.</w:t>
+      </w:r>
+    </w:p>
+    <w:p>
+      <w:pPr>
+        <w:jc w:val="both"/>
+        <w:rPr>
+          <w:rFonts w:ascii="Times New Roman" w:eastAsia="Times New Roman" w:hAnsi="Times New Roman" w:cs="Times New Roman"/>
+          <w:sz w:val="24"/>
+          <w:szCs w:val="28"/>
+        </w:rPr>
+      </w:pPr>
+      <w:r>
+        <w:rPr>
+          <w:rFonts w:ascii="Times New Roman" w:eastAsia="Times New Roman" w:hAnsi="Times New Roman" w:cs="Times New Roman"/>
+          <w:sz w:val="24"/>
+          <w:szCs w:val="28"/>
+        </w:rPr>
+        <w:t>La arquitectura de la aplicación se plantea de la siguiente forma:</w:t>
+      </w:r>
+    </w:p>
+    <w:p>
+      <w:pPr>
+        <w:jc w:val="both"/>
+        <w:rPr>
+          <w:rFonts w:ascii="Times New Roman" w:eastAsia="Times New Roman" w:hAnsi="Times New Roman" w:cs="Times New Roman"/>
+          <w:sz w:val="24"/>
+          <w:szCs w:val="28"/>
+        </w:rPr>
+      </w:pPr>
+      <w:r>
+        <w:rPr>
+          <w:rFonts w:ascii="Times New Roman" w:eastAsia="Times New Roman" w:hAnsi="Times New Roman" w:cs="Times New Roman"/>
+          <w:sz w:val="24"/>
+          <w:szCs w:val="28"/>
+        </w:rPr>
+        <w:t>El juego habrá varias escenas que formaran parte de la interfaz (UI) es decir el menú, las configuraciones, la pantalla de menú de niveles, la pantalla de instrucciones. Cada nivel va a tener una escena donde se diseñar los prefabs y Sprite de los elementos distintos del juego, es decir el personaje, los terrenos, las armas, etc.</w:t>
+      </w:r>
+    </w:p>
+    <w:p>
+      <w:pPr>
+        <w:jc w:val="both"/>
+        <w:rPr>
+          <w:rFonts w:ascii="Times New Roman" w:eastAsia="Times New Roman" w:hAnsi="Times New Roman" w:cs="Times New Roman"/>
+          <w:sz w:val="24"/>
+          <w:szCs w:val="28"/>
+        </w:rPr>
+      </w:pPr>
+      <w:r>
+        <w:rPr>
+          <w:rFonts w:ascii="Times New Roman" w:eastAsia="Times New Roman" w:hAnsi="Times New Roman" w:cs="Times New Roman"/>
+          <w:sz w:val="24"/>
+          <w:szCs w:val="28"/>
+        </w:rPr>
+        <w:t>El juego se contará con un personaje principal y varias escenas donde el personaje principal hará parte principal de esas escenas. Este personaje seguirá por una cámara y con botones para dirigirla y atacar los enemigos.</w:t>
+      </w:r>
+    </w:p>
+    <w:p>
+      <w:pPr>
+        <w:jc w:val="both"/>
+        <w:rPr>
+          <w:rFonts w:ascii="Times New Roman" w:eastAsia="Times New Roman" w:hAnsi="Times New Roman" w:cs="Times New Roman"/>
+          <w:sz w:val="24"/>
+          <w:szCs w:val="28"/>
+        </w:rPr>
+      </w:pPr>
+      <w:r>
+        <w:rPr>
+          <w:rFonts w:ascii="Times New Roman" w:eastAsia="Times New Roman" w:hAnsi="Times New Roman" w:cs="Times New Roman"/>
+          <w:sz w:val="24"/>
+          <w:szCs w:val="28"/>
+        </w:rPr>
+        <w:t xml:space="preserve">El juego tendrá un game </w:t>
+      </w:r>
+      <w:proofErr w:type="gramStart"/>
+      <w:r>
+        <w:rPr>
+          <w:rFonts w:ascii="Times New Roman" w:eastAsia="Times New Roman" w:hAnsi="Times New Roman" w:cs="Times New Roman"/>
+          <w:sz w:val="24"/>
+          <w:szCs w:val="28"/>
+        </w:rPr>
+        <w:t>manager</w:t>
+      </w:r>
+      <w:proofErr w:type="gramEnd"/>
+      <w:r>
+        <w:rPr>
+          <w:rFonts w:ascii="Times New Roman" w:eastAsia="Times New Roman" w:hAnsi="Times New Roman" w:cs="Times New Roman"/>
+          <w:sz w:val="24"/>
+          <w:szCs w:val="28"/>
+        </w:rPr>
+        <w:t xml:space="preserve"> para procesar las escenas y el menú y tener las configuraciones del sistema de juego es decir los audios, etc. </w:t>
+      </w:r>
+    </w:p>
+    <w:p>
+      <w:pPr>
+        <w:jc w:val="both"/>
+        <w:rPr>
+          <w:rFonts w:ascii="Times New Roman" w:eastAsia="Times New Roman" w:hAnsi="Times New Roman" w:cs="Times New Roman"/>
+          <w:sz w:val="24"/>
+          <w:szCs w:val="28"/>
+        </w:rPr>
+      </w:pPr>
+      <w:r>
+        <w:rPr>
+          <w:rFonts w:ascii="Times New Roman" w:eastAsia="Times New Roman" w:hAnsi="Times New Roman" w:cs="Times New Roman"/>
+          <w:sz w:val="24"/>
+          <w:szCs w:val="28"/>
+        </w:rPr>
+        <w:t>Un elemento importante de este tipo de arquitectura son los scripts que es la lógica del juego es decir que permitirá procesar el movimiento del personaje principal, los ataques del personaje y enemigos, calcular los puntos de vida entre otros.</w:t>
+      </w:r>
+    </w:p>
+    <w:p>
+      <w:pPr>
+        <w:rPr>
+          <w:rFonts w:ascii="Times New Roman" w:eastAsia="Times New Roman" w:hAnsi="Times New Roman" w:cs="Times New Roman"/>
+          <w:szCs w:val="24"/>
+        </w:rPr>
+      </w:pPr>
+    </w:p>
+    <w:p>
+      <w:pPr>
+        <w:rPr>
+          <w:rFonts w:ascii="Times New Roman" w:eastAsia="Times New Roman" w:hAnsi="Times New Roman" w:cs="Times New Roman"/>
+          <w:szCs w:val="24"/>
+        </w:rPr>
+      </w:pPr>
+    </w:p>
+    <w:p>
+      <w:pPr>
+        <w:rPr>
+          <w:rFonts w:ascii="Times New Roman" w:eastAsia="Times New Roman" w:hAnsi="Times New Roman" w:cs="Times New Roman"/>
+          <w:b/>
+          <w:bCs/>
+          <w:sz w:val="24"/>
+          <w:szCs w:val="28"/>
+        </w:rPr>
+      </w:pPr>
+      <w:r>
+        <w:rPr>
+          <w:rFonts w:ascii="Times New Roman" w:eastAsia="Times New Roman" w:hAnsi="Times New Roman" w:cs="Times New Roman"/>
+          <w:b/>
+          <w:bCs/>
+          <w:sz w:val="24"/>
+          <w:szCs w:val="28"/>
+        </w:rPr>
+        <w:t>1.9 Herramientas de desarrollo</w:t>
+      </w:r>
+    </w:p>
+    <w:p>
+      <w:pPr>
+        <w:rPr>
+          <w:rFonts w:ascii="Times New Roman" w:eastAsia="Times New Roman" w:hAnsi="Times New Roman" w:cs="Times New Roman"/>
+          <w:b/>
+          <w:bCs/>
+          <w:sz w:val="24"/>
+          <w:szCs w:val="28"/>
+        </w:rPr>
+      </w:pPr>
+    </w:p>
+    <w:p>
+      <w:pPr>
+        <w:jc w:val="both"/>
+        <w:rPr>
+          <w:rFonts w:ascii="Times New Roman" w:hAnsi="Times New Roman" w:cs="Times New Roman"/>
+          <w:sz w:val="24"/>
+          <w:szCs w:val="24"/>
+        </w:rPr>
+      </w:pPr>
+      <w:r>
+        <w:rPr>
+          <w:rFonts w:ascii="Times New Roman" w:hAnsi="Times New Roman" w:cs="Times New Roman"/>
+          <w:sz w:val="24"/>
+          <w:szCs w:val="24"/>
+        </w:rPr>
+        <w:t>Las herramientas de desarrollo para realizar este videojuego son de todos tipos y vamos a desarrollarla a continuación:</w:t>
+      </w:r>
+    </w:p>
+    <w:p>
+      <w:pPr>
+        <w:pStyle w:val="ListParagraph"/>
+        <w:numPr>
+          <w:ilvl w:val="0"/>
+          <w:numId w:val="5"/>
+        </w:numPr>
+        <w:jc w:val="both"/>
+        <w:rPr>
+          <w:rFonts w:ascii="Times New Roman" w:hAnsi="Times New Roman" w:cs="Times New Roman"/>
+          <w:sz w:val="24"/>
+          <w:szCs w:val="24"/>
+        </w:rPr>
+      </w:pPr>
+      <w:r>
+        <w:rPr>
+          <w:rFonts w:ascii="Times New Roman" w:hAnsi="Times New Roman" w:cs="Times New Roman"/>
+          <w:sz w:val="24"/>
+          <w:szCs w:val="24"/>
+        </w:rPr>
+        <w:t>Unity 3D/2D: El videojuego se desarrolla en un ambiente 3D con personajes y objetos de 2D y es un videojuego de tipo 2.5D. Se elige este motor gracias a los conocimientos adquirido en la asignatura “programación de videojuegos”. Este motor tiene muchos elementos importantes y librerías para facilitar el desarrollo de un videojuego.</w:t>
+      </w:r>
+    </w:p>
+    <w:p>
+      <w:pPr>
+        <w:pStyle w:val="ListParagraph"/>
+        <w:numPr>
+          <w:ilvl w:val="0"/>
+          <w:numId w:val="5"/>
+        </w:numPr>
+        <w:jc w:val="both"/>
+        <w:rPr>
+          <w:rFonts w:ascii="Times New Roman" w:hAnsi="Times New Roman" w:cs="Times New Roman"/>
+          <w:sz w:val="24"/>
+          <w:szCs w:val="24"/>
+        </w:rPr>
+      </w:pPr>
+      <w:r>
+        <w:rPr>
+          <w:rFonts w:ascii="Times New Roman" w:hAnsi="Times New Roman" w:cs="Times New Roman"/>
+          <w:sz w:val="24"/>
+          <w:szCs w:val="24"/>
+        </w:rPr>
+        <w:t>Lenguaje de Programación C#: Elegimos este lenguaje porque permite usarla con Unity para tener acceso a los elementos nativos de los soportes como el teclado. Este lenguaje es ideal y es adaptado para los videojuegos porque aumenta las actuaciones del videojuego.</w:t>
+      </w:r>
+    </w:p>
+    <w:p>
+      <w:pPr>
+        <w:pStyle w:val="ListParagraph"/>
+        <w:numPr>
+          <w:ilvl w:val="0"/>
+          <w:numId w:val="5"/>
+        </w:numPr>
+        <w:jc w:val="both"/>
+        <w:rPr>
+          <w:rFonts w:ascii="Times New Roman" w:hAnsi="Times New Roman" w:cs="Times New Roman"/>
+          <w:sz w:val="24"/>
+          <w:szCs w:val="24"/>
+        </w:rPr>
+      </w:pPr>
+      <w:r>
+        <w:rPr>
+          <w:rFonts w:ascii="Times New Roman" w:hAnsi="Times New Roman" w:cs="Times New Roman"/>
+          <w:sz w:val="24"/>
+          <w:szCs w:val="24"/>
+        </w:rPr>
+        <w:t>Entorno de desarrollo Visual Studio y Visual Studio Code: Estos son unos de los IDE más completadas del mundo y es ideal para escribir los lógicos del videojuego.</w:t>
+      </w:r>
+    </w:p>
+    <w:p>
+      <w:pPr>
+        <w:pStyle w:val="ListParagraph"/>
+        <w:numPr>
+          <w:ilvl w:val="0"/>
+          <w:numId w:val="5"/>
+        </w:numPr>
+        <w:jc w:val="both"/>
+        <w:rPr>
+          <w:rFonts w:ascii="Times New Roman" w:hAnsi="Times New Roman" w:cs="Times New Roman"/>
+          <w:sz w:val="24"/>
+          <w:szCs w:val="24"/>
+        </w:rPr>
+      </w:pPr>
+      <w:r>
+        <w:rPr>
+          <w:rFonts w:ascii="Times New Roman" w:hAnsi="Times New Roman" w:cs="Times New Roman"/>
+          <w:sz w:val="24"/>
+          <w:szCs w:val="24"/>
+        </w:rPr>
+        <w:t>Gráficos: Photoshop, aseprite, pixelart, Gimp, Tilemap: Utilizaremos esas herramientas de acceso libres para poder crear los elementos gráficos como sprites, terreno y los demás elementos gráficos.</w:t>
+      </w:r>
+    </w:p>
+    <w:p>
+      <w:pPr>
+        <w:pStyle w:val="ListParagraph"/>
+        <w:numPr>
+          <w:ilvl w:val="0"/>
+          <w:numId w:val="5"/>
+        </w:numPr>
+        <w:jc w:val="both"/>
+        <w:rPr>
+          <w:rFonts w:ascii="Times New Roman" w:hAnsi="Times New Roman" w:cs="Times New Roman"/>
+          <w:sz w:val="24"/>
+          <w:szCs w:val="24"/>
+        </w:rPr>
+      </w:pPr>
+      <w:r>
+        <w:rPr>
+          <w:rFonts w:ascii="Times New Roman" w:hAnsi="Times New Roman" w:cs="Times New Roman"/>
+          <w:sz w:val="24"/>
+          <w:szCs w:val="24"/>
+        </w:rPr>
+        <w:lastRenderedPageBreak/>
+        <w:t>Lightrays-2d-effect: Utilizaremos estos paquetes libres del assets store para poder crear efectos en el entorno del juego.</w:t>
+      </w:r>
+    </w:p>
+    <w:p>
+      <w:pPr>
+        <w:pStyle w:val="ListParagraph"/>
+        <w:numPr>
+          <w:ilvl w:val="0"/>
+          <w:numId w:val="5"/>
+        </w:numPr>
+        <w:jc w:val="both"/>
+        <w:rPr>
+          <w:rFonts w:ascii="Times New Roman" w:hAnsi="Times New Roman" w:cs="Times New Roman"/>
+          <w:sz w:val="24"/>
+          <w:szCs w:val="24"/>
+        </w:rPr>
+      </w:pPr>
+      <w:r>
+        <w:rPr>
+          <w:rFonts w:ascii="Times New Roman" w:hAnsi="Times New Roman" w:cs="Times New Roman"/>
+          <w:sz w:val="24"/>
+          <w:szCs w:val="24"/>
+        </w:rPr>
+        <w:t>Audio Freesound, indie game music, free sound projects: Utilizaremos los elementos y efectos sonidos audio de esos sitios webs para poder generar sonido para el videojuego Dark.</w:t>
+      </w:r>
+    </w:p>
+    <w:p>
+      <w:pPr>
+        <w:pStyle w:val="ListParagraph"/>
+        <w:numPr>
+          <w:ilvl w:val="0"/>
+          <w:numId w:val="5"/>
+        </w:numPr>
+        <w:jc w:val="both"/>
+        <w:rPr>
+          <w:rFonts w:ascii="Times New Roman" w:hAnsi="Times New Roman" w:cs="Times New Roman"/>
+          <w:sz w:val="24"/>
+          <w:szCs w:val="24"/>
+        </w:rPr>
+      </w:pPr>
+      <w:r>
+        <w:rPr>
+          <w:rFonts w:ascii="Times New Roman" w:hAnsi="Times New Roman" w:cs="Times New Roman"/>
+          <w:sz w:val="24"/>
+          <w:szCs w:val="24"/>
+        </w:rPr>
+        <w:t>Documentación: utilizaremos los paquetes de Office para escribir la documentación del juego como planificación.</w:t>
+      </w:r>
+    </w:p>
+    <w:p>
+      <w:pPr>
+        <w:pStyle w:val="ListParagraph"/>
+        <w:numPr>
+          <w:ilvl w:val="0"/>
+          <w:numId w:val="5"/>
+        </w:numPr>
+        <w:jc w:val="both"/>
+        <w:rPr>
+          <w:rFonts w:ascii="Times New Roman" w:hAnsi="Times New Roman" w:cs="Times New Roman"/>
+          <w:sz w:val="24"/>
+          <w:szCs w:val="24"/>
+        </w:rPr>
+      </w:pPr>
+      <w:r>
+        <w:rPr>
+          <w:rFonts w:ascii="Times New Roman" w:hAnsi="Times New Roman" w:cs="Times New Roman"/>
+          <w:sz w:val="24"/>
+          <w:szCs w:val="24"/>
+        </w:rPr>
+        <w:t>Gestión de proyecto, Diagrama de Gantt: utilizaremos el diagrama de Gantt para poder dividir el proyecto y asignar las tareas.</w:t>
+      </w:r>
+    </w:p>
+    <w:p>
+      <w:pPr>
+        <w:rPr>
+          <w:rFonts w:ascii="Times New Roman" w:eastAsia="Times New Roman" w:hAnsi="Times New Roman" w:cs="Times New Roman"/>
+          <w:sz w:val="24"/>
+          <w:szCs w:val="28"/>
+        </w:rPr>
+      </w:pPr>
+    </w:p>
+    <w:p>
+      <w:pPr>
+        <w:ind w:left="360"/>
+      </w:pPr>
+      <w:r>
+        <w:rPr>
+          <w:noProof/>
+        </w:rPr>
+        <w:drawing>
+          <wp:inline distT="0" distB="0" distL="0" distR="0" wp14:anchorId="6005097A" wp14:editId="3C496D61">
+            <wp:extent cx="698132" cy="257175"/>
+            <wp:effectExtent l="0" t="0" r="6985" b="0"/>
+            <wp:docPr id="12" name="Picture 12" descr="Unity (game engine) - Wikipedia"/>
+            <wp:cNvGraphicFramePr>
+              <a:graphicFrameLocks xmlns:a="http://schemas.openxmlformats.org/drawingml/2006/main" noChangeAspect="1"/>
+            </wp:cNvGraphicFramePr>
+            <a:graphic xmlns:a="http://schemas.openxmlformats.org/drawingml/2006/main">
+              <a:graphicData uri="http://schemas.openxmlformats.org/drawingml/2006/picture">
+                <pic:pic xmlns:pic="http://schemas.openxmlformats.org/drawingml/2006/picture">
+                  <pic:nvPicPr>
+                    <pic:cNvPr id="0" name="Picture 1" descr="Unity (game engine) - Wikipedia"/>
+                    <pic:cNvPicPr>
+                      <a:picLocks noChangeAspect="1" noChangeArrowheads="1"/>
+                    </pic:cNvPicPr>
+                  </pic:nvPicPr>
+                  <pic:blipFill>
+                    <a:blip r:embed="rId12" cstate="print">
+                      <a:extLst>
+                        <a:ext uri="{28A0092B-C50C-407E-A947-70E740481C1C}">
+                          <a14:useLocalDpi xmlns:a14="http://schemas.microsoft.com/office/drawing/2010/main" val="0"/>
+                        </a:ext>
+                      </a:extLst>
+                    </a:blip>
+                    <a:srcRect/>
+                    <a:stretch>
+                      <a:fillRect/>
+                    </a:stretch>
+                  </pic:blipFill>
+                  <pic:spPr bwMode="auto">
+                    <a:xfrm>
+                      <a:off x="0" y="0"/>
+                      <a:ext cx="701694" cy="258487"/>
+                    </a:xfrm>
+                    <a:prstGeom prst="rect">
+                      <a:avLst/>
+                    </a:prstGeom>
+                    <a:noFill/>
+                    <a:ln>
+                      <a:noFill/>
+                    </a:ln>
+                  </pic:spPr>
+                </pic:pic>
+              </a:graphicData>
+            </a:graphic>
+          </wp:inline>
+        </w:drawing>
+      </w:r>
+      <w:r>
+        <w:t xml:space="preserve"> </w:t>
+      </w:r>
+      <w:r>
+        <w:rPr>
+          <w:noProof/>
+        </w:rPr>
+        <w:drawing>
+          <wp:inline distT="0" distB="0" distL="0" distR="0" wp14:anchorId="67F5F6D5" wp14:editId="620B25FD">
+            <wp:extent cx="581025" cy="348615"/>
+            <wp:effectExtent l="0" t="0" r="0" b="0"/>
+            <wp:docPr id="13" name="Picture 13" descr="C#"/>
+            <wp:cNvGraphicFramePr>
+              <a:graphicFrameLocks xmlns:a="http://schemas.openxmlformats.org/drawingml/2006/main" noChangeAspect="1"/>
+            </wp:cNvGraphicFramePr>
+            <a:graphic xmlns:a="http://schemas.openxmlformats.org/drawingml/2006/main">
+              <a:graphicData uri="http://schemas.openxmlformats.org/drawingml/2006/picture">
+                <pic:pic xmlns:pic="http://schemas.openxmlformats.org/drawingml/2006/picture">
+                  <pic:nvPicPr>
+                    <pic:cNvPr id="0" name="Picture 3" descr="C#"/>
+                    <pic:cNvPicPr>
+                      <a:picLocks noChangeAspect="1" noChangeArrowheads="1"/>
+                    </pic:cNvPicPr>
+                  </pic:nvPicPr>
+                  <pic:blipFill>
+                    <a:blip r:embed="rId13" cstate="print">
+                      <a:extLst>
+                        <a:ext uri="{28A0092B-C50C-407E-A947-70E740481C1C}">
+                          <a14:useLocalDpi xmlns:a14="http://schemas.microsoft.com/office/drawing/2010/main" val="0"/>
+                        </a:ext>
+                      </a:extLst>
+                    </a:blip>
+                    <a:srcRect/>
+                    <a:stretch>
+                      <a:fillRect/>
+                    </a:stretch>
+                  </pic:blipFill>
+                  <pic:spPr bwMode="auto">
+                    <a:xfrm>
+                      <a:off x="0" y="0"/>
+                      <a:ext cx="581025" cy="348615"/>
+                    </a:xfrm>
+                    <a:prstGeom prst="rect">
+                      <a:avLst/>
+                    </a:prstGeom>
+                    <a:noFill/>
+                    <a:ln>
+                      <a:noFill/>
+                    </a:ln>
+                  </pic:spPr>
+                </pic:pic>
+              </a:graphicData>
+            </a:graphic>
+          </wp:inline>
+        </w:drawing>
+      </w:r>
+      <w:r>
+        <w:rPr>
+          <w:noProof/>
+        </w:rPr>
+        <w:drawing>
+          <wp:inline distT="0" distB="0" distL="0" distR="0" wp14:anchorId="60BD483B" wp14:editId="5888D9CC">
+            <wp:extent cx="323850" cy="323850"/>
+            <wp:effectExtent l="0" t="0" r="0" b="0"/>
+            <wp:docPr id="14" name="Picture 14" descr="Microsoft Visual Studio - Wikipedia, la enciclopedia libre"/>
+            <wp:cNvGraphicFramePr>
+              <a:graphicFrameLocks xmlns:a="http://schemas.openxmlformats.org/drawingml/2006/main" noChangeAspect="1"/>
+            </wp:cNvGraphicFramePr>
+            <a:graphic xmlns:a="http://schemas.openxmlformats.org/drawingml/2006/main">
+              <a:graphicData uri="http://schemas.openxmlformats.org/drawingml/2006/picture">
+                <pic:pic xmlns:pic="http://schemas.openxmlformats.org/drawingml/2006/picture">
+                  <pic:nvPicPr>
+                    <pic:cNvPr id="0" name="Picture 5" descr="Microsoft Visual Studio - Wikipedia, la enciclopedia libre"/>
+                    <pic:cNvPicPr>
+                      <a:picLocks noChangeAspect="1" noChangeArrowheads="1"/>
+                    </pic:cNvPicPr>
+                  </pic:nvPicPr>
+                  <pic:blipFill>
+                    <a:blip r:embed="rId14" cstate="print">
+                      <a:extLst>
+                        <a:ext uri="{28A0092B-C50C-407E-A947-70E740481C1C}">
+                          <a14:useLocalDpi xmlns:a14="http://schemas.microsoft.com/office/drawing/2010/main" val="0"/>
+                        </a:ext>
+                      </a:extLst>
+                    </a:blip>
+                    <a:srcRect/>
+                    <a:stretch>
+                      <a:fillRect/>
+                    </a:stretch>
+                  </pic:blipFill>
+                  <pic:spPr bwMode="auto">
+                    <a:xfrm flipV="1">
+                      <a:off x="0" y="0"/>
+                      <a:ext cx="323850" cy="323850"/>
+                    </a:xfrm>
+                    <a:prstGeom prst="rect">
+                      <a:avLst/>
+                    </a:prstGeom>
+                    <a:noFill/>
+                    <a:ln>
+                      <a:noFill/>
+                    </a:ln>
+                  </pic:spPr>
+                </pic:pic>
+              </a:graphicData>
+            </a:graphic>
+          </wp:inline>
+        </w:drawing>
+      </w:r>
+      <w:r>
+        <w:t xml:space="preserve">  </w:t>
+      </w:r>
+      <w:r>
+        <w:rPr>
+          <w:noProof/>
+        </w:rPr>
+        <w:drawing>
+          <wp:inline distT="0" distB="0" distL="0" distR="0" wp14:anchorId="15184333" wp14:editId="5ED6B811">
+            <wp:extent cx="285750" cy="279456"/>
+            <wp:effectExtent l="0" t="0" r="0" b="6350"/>
+            <wp:docPr id="15" name="Picture 15" descr="Adobe Photoshop - Wikipedia"/>
+            <wp:cNvGraphicFramePr>
+              <a:graphicFrameLocks xmlns:a="http://schemas.openxmlformats.org/drawingml/2006/main" noChangeAspect="1"/>
+            </wp:cNvGraphicFramePr>
+            <a:graphic xmlns:a="http://schemas.openxmlformats.org/drawingml/2006/main">
+              <a:graphicData uri="http://schemas.openxmlformats.org/drawingml/2006/picture">
+                <pic:pic xmlns:pic="http://schemas.openxmlformats.org/drawingml/2006/picture">
+                  <pic:nvPicPr>
+                    <pic:cNvPr id="0" name="Picture 7" descr="Adobe Photoshop - Wikipedia"/>
+                    <pic:cNvPicPr>
+                      <a:picLocks noChangeAspect="1" noChangeArrowheads="1"/>
+                    </pic:cNvPicPr>
+                  </pic:nvPicPr>
+                  <pic:blipFill>
+                    <a:blip r:embed="rId15" cstate="print">
+                      <a:extLst>
+                        <a:ext uri="{28A0092B-C50C-407E-A947-70E740481C1C}">
+                          <a14:useLocalDpi xmlns:a14="http://schemas.microsoft.com/office/drawing/2010/main" val="0"/>
+                        </a:ext>
+                      </a:extLst>
+                    </a:blip>
+                    <a:srcRect/>
+                    <a:stretch>
+                      <a:fillRect/>
+                    </a:stretch>
+                  </pic:blipFill>
+                  <pic:spPr bwMode="auto">
+                    <a:xfrm>
+                      <a:off x="0" y="0"/>
+                      <a:ext cx="288708" cy="282349"/>
+                    </a:xfrm>
+                    <a:prstGeom prst="rect">
+                      <a:avLst/>
+                    </a:prstGeom>
+                    <a:noFill/>
+                    <a:ln>
+                      <a:noFill/>
+                    </a:ln>
+                  </pic:spPr>
+                </pic:pic>
+              </a:graphicData>
+            </a:graphic>
+          </wp:inline>
+        </w:drawing>
+      </w:r>
+      <w:r>
+        <w:t xml:space="preserve"> </w:t>
+      </w:r>
+      <w:r>
+        <w:rPr>
+          <w:noProof/>
+        </w:rPr>
+        <w:drawing>
+          <wp:inline distT="0" distB="0" distL="0" distR="0" wp14:anchorId="6E605B62" wp14:editId="019EBE6F">
+            <wp:extent cx="904875" cy="422930"/>
+            <wp:effectExtent l="0" t="0" r="0" b="0"/>
+            <wp:docPr id="7" name="Picture 7" descr="Aseprite on Steam"/>
+            <wp:cNvGraphicFramePr>
+              <a:graphicFrameLocks xmlns:a="http://schemas.openxmlformats.org/drawingml/2006/main" noChangeAspect="1"/>
+            </wp:cNvGraphicFramePr>
+            <a:graphic xmlns:a="http://schemas.openxmlformats.org/drawingml/2006/main">
+              <a:graphicData uri="http://schemas.openxmlformats.org/drawingml/2006/picture">
+                <pic:pic xmlns:pic="http://schemas.openxmlformats.org/drawingml/2006/picture">
+                  <pic:nvPicPr>
+                    <pic:cNvPr id="0" name="Picture 9" descr="Aseprite on Steam"/>
+                    <pic:cNvPicPr>
+                      <a:picLocks noChangeAspect="1" noChangeArrowheads="1"/>
+                    </pic:cNvPicPr>
+                  </pic:nvPicPr>
+                  <pic:blipFill>
+                    <a:blip r:embed="rId16" cstate="print">
+                      <a:extLst>
+                        <a:ext uri="{28A0092B-C50C-407E-A947-70E740481C1C}">
+                          <a14:useLocalDpi xmlns:a14="http://schemas.microsoft.com/office/drawing/2010/main" val="0"/>
+                        </a:ext>
+                      </a:extLst>
+                    </a:blip>
+                    <a:srcRect/>
+                    <a:stretch>
+                      <a:fillRect/>
+                    </a:stretch>
+                  </pic:blipFill>
+                  <pic:spPr bwMode="auto">
+                    <a:xfrm>
+                      <a:off x="0" y="0"/>
+                      <a:ext cx="911690" cy="426115"/>
+                    </a:xfrm>
+                    <a:prstGeom prst="rect">
+                      <a:avLst/>
+                    </a:prstGeom>
+                    <a:noFill/>
+                    <a:ln>
+                      <a:noFill/>
+                    </a:ln>
+                  </pic:spPr>
+                </pic:pic>
+              </a:graphicData>
+            </a:graphic>
+          </wp:inline>
+        </w:drawing>
+      </w:r>
+      <w:r>
+        <w:t xml:space="preserve">  </w:t>
+      </w:r>
+      <w:r>
+        <w:rPr>
+          <w:noProof/>
+        </w:rPr>
+        <w:drawing>
+          <wp:inline distT="0" distB="0" distL="0" distR="0" wp14:anchorId="41FC574E" wp14:editId="08AE20E9">
+            <wp:extent cx="447675" cy="447675"/>
+            <wp:effectExtent l="0" t="0" r="9525" b="9525"/>
+            <wp:docPr id="8" name="Picture 8" descr="GIMP - Wikipedia"/>
+            <wp:cNvGraphicFramePr>
+              <a:graphicFrameLocks xmlns:a="http://schemas.openxmlformats.org/drawingml/2006/main" noChangeAspect="1"/>
+            </wp:cNvGraphicFramePr>
+            <a:graphic xmlns:a="http://schemas.openxmlformats.org/drawingml/2006/main">
+              <a:graphicData uri="http://schemas.openxmlformats.org/drawingml/2006/picture">
+                <pic:pic xmlns:pic="http://schemas.openxmlformats.org/drawingml/2006/picture">
+                  <pic:nvPicPr>
+                    <pic:cNvPr id="0" name="Picture 11" descr="GIMP - Wikipedia"/>
+                    <pic:cNvPicPr>
+                      <a:picLocks noChangeAspect="1" noChangeArrowheads="1"/>
+                    </pic:cNvPicPr>
+                  </pic:nvPicPr>
+                  <pic:blipFill>
+                    <a:blip r:embed="rId17" cstate="print">
+                      <a:extLst>
+                        <a:ext uri="{28A0092B-C50C-407E-A947-70E740481C1C}">
+                          <a14:useLocalDpi xmlns:a14="http://schemas.microsoft.com/office/drawing/2010/main" val="0"/>
+                        </a:ext>
+                      </a:extLst>
+                    </a:blip>
+                    <a:srcRect/>
+                    <a:stretch>
+                      <a:fillRect/>
+                    </a:stretch>
+                  </pic:blipFill>
+                  <pic:spPr bwMode="auto">
+                    <a:xfrm>
+                      <a:off x="0" y="0"/>
+                      <a:ext cx="447675" cy="447675"/>
+                    </a:xfrm>
+                    <a:prstGeom prst="rect">
+                      <a:avLst/>
+                    </a:prstGeom>
+                    <a:noFill/>
+                    <a:ln>
+                      <a:noFill/>
+                    </a:ln>
+                  </pic:spPr>
+                </pic:pic>
+              </a:graphicData>
+            </a:graphic>
+          </wp:inline>
+        </w:drawing>
+      </w:r>
+      <w:r>
+        <w:t xml:space="preserve">  </w:t>
+      </w:r>
+      <w:r>
+        <w:rPr>
+          <w:noProof/>
+        </w:rPr>
+        <w:drawing>
+          <wp:inline distT="0" distB="0" distL="0" distR="0" wp14:anchorId="1B3133DC" wp14:editId="499F2EA7">
+            <wp:extent cx="1657350" cy="932259"/>
+            <wp:effectExtent l="0" t="0" r="0" b="1270"/>
+            <wp:docPr id="16" name="Picture 16" descr="7 tricks to use Microsoft Office totally free, without paying a penny -  مدونة ملحوظة"/>
+            <wp:cNvGraphicFramePr>
+              <a:graphicFrameLocks xmlns:a="http://schemas.openxmlformats.org/drawingml/2006/main" noChangeAspect="1"/>
+            </wp:cNvGraphicFramePr>
+            <a:graphic xmlns:a="http://schemas.openxmlformats.org/drawingml/2006/main">
+              <a:graphicData uri="http://schemas.openxmlformats.org/drawingml/2006/picture">
+                <pic:pic xmlns:pic="http://schemas.openxmlformats.org/drawingml/2006/picture">
+                  <pic:nvPicPr>
+                    <pic:cNvPr id="0" name="Picture 13" descr="7 tricks to use Microsoft Office totally free, without paying a penny -  مدونة ملحوظة"/>
+                    <pic:cNvPicPr>
+                      <a:picLocks noChangeAspect="1" noChangeArrowheads="1"/>
+                    </pic:cNvPicPr>
+                  </pic:nvPicPr>
+                  <pic:blipFill>
+                    <a:blip r:embed="rId18" cstate="print">
+                      <a:extLst>
+                        <a:ext uri="{28A0092B-C50C-407E-A947-70E740481C1C}">
+                          <a14:useLocalDpi xmlns:a14="http://schemas.microsoft.com/office/drawing/2010/main" val="0"/>
+                        </a:ext>
+                      </a:extLst>
+                    </a:blip>
+                    <a:srcRect/>
+                    <a:stretch>
+                      <a:fillRect/>
+                    </a:stretch>
+                  </pic:blipFill>
+                  <pic:spPr bwMode="auto">
+                    <a:xfrm>
+                      <a:off x="0" y="0"/>
+                      <a:ext cx="1662177" cy="934974"/>
+                    </a:xfrm>
+                    <a:prstGeom prst="rect">
+                      <a:avLst/>
+                    </a:prstGeom>
+                    <a:noFill/>
+                    <a:ln>
+                      <a:noFill/>
+                    </a:ln>
+                  </pic:spPr>
+                </pic:pic>
+              </a:graphicData>
+            </a:graphic>
+          </wp:inline>
+        </w:drawing>
+      </w:r>
+    </w:p>
+    <w:p>
+      <w:pPr>
+        <w:tabs>
+          <w:tab w:val="right" w:pos="9360"/>
+        </w:tabs>
+        <w:ind w:left="360"/>
+      </w:pPr>
+      <w:r>
+        <w:rPr>
+          <w:noProof/>
+        </w:rPr>
+        <w:drawing>
+          <wp:inline distT="0" distB="0" distL="0" distR="0" wp14:anchorId="7ACD8B31" wp14:editId="3A61BE6D">
+            <wp:extent cx="2404533" cy="1352550"/>
+            <wp:effectExtent l="0" t="0" r="0" b="0"/>
+            <wp:docPr id="10" name="Picture 10" descr="El Diagrama de Gantt: para qué sirve y cómo puedes hacer uno"/>
+            <wp:cNvGraphicFramePr>
+              <a:graphicFrameLocks xmlns:a="http://schemas.openxmlformats.org/drawingml/2006/main" noChangeAspect="1"/>
+            </wp:cNvGraphicFramePr>
+            <a:graphic xmlns:a="http://schemas.openxmlformats.org/drawingml/2006/main">
+              <a:graphicData uri="http://schemas.openxmlformats.org/drawingml/2006/picture">
+                <pic:pic xmlns:pic="http://schemas.openxmlformats.org/drawingml/2006/picture">
+                  <pic:nvPicPr>
+                    <pic:cNvPr id="0" name="Picture 15" descr="El Diagrama de Gantt: para qué sirve y cómo puedes hacer uno"/>
+                    <pic:cNvPicPr>
+                      <a:picLocks noChangeAspect="1" noChangeArrowheads="1"/>
+                    </pic:cNvPicPr>
+                  </pic:nvPicPr>
+                  <pic:blipFill>
+                    <a:blip r:embed="rId19" cstate="print">
+                      <a:extLst>
+                        <a:ext uri="{28A0092B-C50C-407E-A947-70E740481C1C}">
+                          <a14:useLocalDpi xmlns:a14="http://schemas.microsoft.com/office/drawing/2010/main" val="0"/>
+                        </a:ext>
+                      </a:extLst>
+                    </a:blip>
+                    <a:srcRect/>
+                    <a:stretch>
+                      <a:fillRect/>
+                    </a:stretch>
+                  </pic:blipFill>
+                  <pic:spPr bwMode="auto">
+                    <a:xfrm>
+                      <a:off x="0" y="0"/>
+                      <a:ext cx="2425161" cy="1364153"/>
+                    </a:xfrm>
+                    <a:prstGeom prst="rect">
+                      <a:avLst/>
+                    </a:prstGeom>
+                    <a:noFill/>
+                    <a:ln>
+                      <a:noFill/>
+                    </a:ln>
+                  </pic:spPr>
+                </pic:pic>
+              </a:graphicData>
+            </a:graphic>
+          </wp:inline>
+        </w:drawing>
+      </w:r>
+      <w:r>
+        <w:t xml:space="preserve">   </w:t>
+      </w:r>
+      <w:r>
+        <w:rPr>
+          <w:noProof/>
+        </w:rPr>
+        <w:drawing>
+          <wp:inline distT="0" distB="0" distL="0" distR="0" wp14:anchorId="52D33D87" wp14:editId="0CEC4D65">
+            <wp:extent cx="2733675" cy="949965"/>
+            <wp:effectExtent l="0" t="0" r="0" b="0"/>
+            <wp:docPr id="11" name="Picture 11" descr="Category:Files from Freesound.org - Wikimedia Commons"/>
+            <wp:cNvGraphicFramePr>
+              <a:graphicFrameLocks xmlns:a="http://schemas.openxmlformats.org/drawingml/2006/main" noChangeAspect="1"/>
+            </wp:cNvGraphicFramePr>
+            <a:graphic xmlns:a="http://schemas.openxmlformats.org/drawingml/2006/main">
+              <a:graphicData uri="http://schemas.openxmlformats.org/drawingml/2006/picture">
+                <pic:pic xmlns:pic="http://schemas.openxmlformats.org/drawingml/2006/picture">
+                  <pic:nvPicPr>
+                    <pic:cNvPr id="0" name="Picture 17" descr="Category:Files from Freesound.org - Wikimedia Commons"/>
+                    <pic:cNvPicPr>
+                      <a:picLocks noChangeAspect="1" noChangeArrowheads="1"/>
+                    </pic:cNvPicPr>
+                  </pic:nvPicPr>
+                  <pic:blipFill>
+                    <a:blip r:embed="rId20">
+                      <a:extLst>
+                        <a:ext uri="{28A0092B-C50C-407E-A947-70E740481C1C}">
+                          <a14:useLocalDpi xmlns:a14="http://schemas.microsoft.com/office/drawing/2010/main" val="0"/>
+                        </a:ext>
+                      </a:extLst>
+                    </a:blip>
+                    <a:srcRect/>
+                    <a:stretch>
+                      <a:fillRect/>
+                    </a:stretch>
+                  </pic:blipFill>
+                  <pic:spPr bwMode="auto">
+                    <a:xfrm>
+                      <a:off x="0" y="0"/>
+                      <a:ext cx="2782806" cy="967038"/>
+                    </a:xfrm>
+                    <a:prstGeom prst="rect">
+                      <a:avLst/>
+                    </a:prstGeom>
+                    <a:noFill/>
+                    <a:ln>
+                      <a:noFill/>
+                    </a:ln>
+                  </pic:spPr>
+                </pic:pic>
+              </a:graphicData>
+            </a:graphic>
+          </wp:inline>
+        </w:drawing>
+      </w:r>
+      <w:r>
+        <w:tab/>
+      </w:r>
+    </w:p>
+    <w:p>
+      <w:pPr>
+        <w:tabs>
+          <w:tab w:val="right" w:pos="9360"/>
+        </w:tabs>
+        <w:ind w:left="360"/>
+      </w:pPr>
+    </w:p>
+    <w:p>
+      <w:pPr>
+        <w:tabs>
+          <w:tab w:val="right" w:pos="9360"/>
+        </w:tabs>
+        <w:ind w:left="360"/>
+        <w:jc w:val="center"/>
+        <w:rPr>
+          <w:rFonts w:ascii="Times New Roman" w:hAnsi="Times New Roman" w:cs="Times New Roman"/>
+          <w:b/>
+          <w:bCs/>
+        </w:rPr>
+      </w:pPr>
+      <w:r>
+        <w:rPr>
+          <w:rFonts w:ascii="Times New Roman" w:hAnsi="Times New Roman" w:cs="Times New Roman"/>
+          <w:b/>
+          <w:bCs/>
+        </w:rPr>
+        <w:t>Figura: Herramientas</w:t>
+      </w:r>
+    </w:p>
+    <w:p>
+      <w:pPr>
+        <w:rPr>
+          <w:rFonts w:ascii="Times New Roman" w:eastAsia="Times New Roman" w:hAnsi="Times New Roman" w:cs="Times New Roman"/>
+          <w:sz w:val="24"/>
+          <w:szCs w:val="28"/>
         </w:rPr>
       </w:pPr>
     </w:p>
@@ -4669,6 +5801,119 @@
     </w:lvl>
   </w:abstractNum>
   <w:abstractNum w:abstractNumId="1" w15:restartNumberingAfterBreak="0">
+    <w:nsid w:val="2F8121A2"/>
+    <w:multiLevelType w:val="hybridMultilevel"/>
+    <w:tmpl w:val="F85437D6"/>
+    <w:lvl w:ilvl="0" w:tplc="04090001">
+      <w:start w:val="1"/>
+      <w:numFmt w:val="bullet"/>
+      <w:lvlText w:val=""/>
+      <w:lvlJc w:val="left"/>
+      <w:pPr>
+        <w:ind w:left="720" w:hanging="360"/>
+      </w:pPr>
+      <w:rPr>
+        <w:rFonts w:ascii="Symbol" w:hAnsi="Symbol" w:hint="default"/>
+      </w:rPr>
+    </w:lvl>
+    <w:lvl w:ilvl="1" w:tplc="04090003" w:tentative="1">
+      <w:start w:val="1"/>
+      <w:numFmt w:val="bullet"/>
+      <w:lvlText w:val="o"/>
+      <w:lvlJc w:val="left"/>
+      <w:pPr>
+        <w:ind w:left="1440" w:hanging="360"/>
+      </w:pPr>
+      <w:rPr>
+        <w:rFonts w:ascii="Courier New" w:hAnsi="Courier New" w:cs="Courier New" w:hint="default"/>
+      </w:rPr>
+    </w:lvl>
+    <w:lvl w:ilvl="2" w:tplc="04090005" w:tentative="1">
+      <w:start w:val="1"/>
+      <w:numFmt w:val="bullet"/>
+      <w:lvlText w:val=""/>
+      <w:lvlJc w:val="left"/>
+      <w:pPr>
+        <w:ind w:left="2160" w:hanging="360"/>
+      </w:pPr>
+      <w:rPr>
+        <w:rFonts w:ascii="Wingdings" w:hAnsi="Wingdings" w:hint="default"/>
+      </w:rPr>
+    </w:lvl>
+    <w:lvl w:ilvl="3" w:tplc="04090001" w:tentative="1">
+      <w:start w:val="1"/>
+      <w:numFmt w:val="bullet"/>
+      <w:lvlText w:val=""/>
+      <w:lvlJc w:val="left"/>
+      <w:pPr>
+        <w:ind w:left="2880" w:hanging="360"/>
+      </w:pPr>
+      <w:rPr>
+        <w:rFonts w:ascii="Symbol" w:hAnsi="Symbol" w:hint="default"/>
+      </w:rPr>
+    </w:lvl>
+    <w:lvl w:ilvl="4" w:tplc="04090003" w:tentative="1">
+      <w:start w:val="1"/>
+      <w:numFmt w:val="bullet"/>
+      <w:lvlText w:val="o"/>
+      <w:lvlJc w:val="left"/>
+      <w:pPr>
+        <w:ind w:left="3600" w:hanging="360"/>
+      </w:pPr>
+      <w:rPr>
+        <w:rFonts w:ascii="Courier New" w:hAnsi="Courier New" w:cs="Courier New" w:hint="default"/>
+      </w:rPr>
+    </w:lvl>
+    <w:lvl w:ilvl="5" w:tplc="04090005" w:tentative="1">
+      <w:start w:val="1"/>
+      <w:numFmt w:val="bullet"/>
+      <w:lvlText w:val=""/>
+      <w:lvlJc w:val="left"/>
+      <w:pPr>
+        <w:ind w:left="4320" w:hanging="360"/>
+      </w:pPr>
+      <w:rPr>
+        <w:rFonts w:ascii="Wingdings" w:hAnsi="Wingdings" w:hint="default"/>
+      </w:rPr>
+    </w:lvl>
+    <w:lvl w:ilvl="6" w:tplc="04090001" w:tentative="1">
+      <w:start w:val="1"/>
+      <w:numFmt w:val="bullet"/>
+      <w:lvlText w:val=""/>
+      <w:lvlJc w:val="left"/>
+      <w:pPr>
+        <w:ind w:left="5040" w:hanging="360"/>
+      </w:pPr>
+      <w:rPr>
+        <w:rFonts w:ascii="Symbol" w:hAnsi="Symbol" w:hint="default"/>
+      </w:rPr>
+    </w:lvl>
+    <w:lvl w:ilvl="7" w:tplc="04090003" w:tentative="1">
+      <w:start w:val="1"/>
+      <w:numFmt w:val="bullet"/>
+      <w:lvlText w:val="o"/>
+      <w:lvlJc w:val="left"/>
+      <w:pPr>
+        <w:ind w:left="5760" w:hanging="360"/>
+      </w:pPr>
+      <w:rPr>
+        <w:rFonts w:ascii="Courier New" w:hAnsi="Courier New" w:cs="Courier New" w:hint="default"/>
+      </w:rPr>
+    </w:lvl>
+    <w:lvl w:ilvl="8" w:tplc="04090005" w:tentative="1">
+      <w:start w:val="1"/>
+      <w:numFmt w:val="bullet"/>
+      <w:lvlText w:val=""/>
+      <w:lvlJc w:val="left"/>
+      <w:pPr>
+        <w:ind w:left="6480" w:hanging="360"/>
+      </w:pPr>
+      <w:rPr>
+        <w:rFonts w:ascii="Wingdings" w:hAnsi="Wingdings" w:hint="default"/>
+      </w:rPr>
+    </w:lvl>
+  </w:abstractNum>
+  <w:abstractNum w:abstractNumId="2" w15:restartNumberingAfterBreak="0">
     <w:nsid w:val="389617BD"/>
     <w:multiLevelType w:val="multilevel"/>
     <w:tmpl w:val="B184CCA8"/>
@@ -4799,7 +6044,7 @@
       </w:rPr>
     </w:lvl>
   </w:abstractNum>
-  <w:abstractNum w:abstractNumId="2" w15:restartNumberingAfterBreak="0">
+  <w:abstractNum w:abstractNumId="3" w15:restartNumberingAfterBreak="0">
     <w:nsid w:val="42BD1FEF"/>
     <w:multiLevelType w:val="multilevel"/>
     <w:tmpl w:val="0409001F"/>
@@ -4921,7 +6166,7 @@
       </w:rPr>
     </w:lvl>
   </w:abstractNum>
-  <w:abstractNum w:abstractNumId="3" w15:restartNumberingAfterBreak="0">
+  <w:abstractNum w:abstractNumId="4" w15:restartNumberingAfterBreak="0">
     <w:nsid w:val="6C2631AA"/>
     <w:multiLevelType w:val="multilevel"/>
     <w:tmpl w:val="0409001F"/>
@@ -5008,16 +6253,19 @@
     </w:lvl>
   </w:abstractNum>
   <w:num w:numId="1" w16cid:durableId="134030127">
-    <w:abstractNumId w:val="3"/>
+    <w:abstractNumId w:val="4"/>
   </w:num>
   <w:num w:numId="2" w16cid:durableId="1667244940">
-    <w:abstractNumId w:val="1"/>
+    <w:abstractNumId w:val="2"/>
   </w:num>
   <w:num w:numId="3" w16cid:durableId="2018845594">
     <w:abstractNumId w:val="0"/>
   </w:num>
   <w:num w:numId="4" w16cid:durableId="1081607741">
-    <w:abstractNumId w:val="2"/>
+    <w:abstractNumId w:val="3"/>
+  </w:num>
+  <w:num w:numId="5" w16cid:durableId="756251195">
+    <w:abstractNumId w:val="1"/>
   </w:num>
 </w:numbering>
 </file>
@@ -5782,4 +7030,16 @@
     </a:ext>
   </a:extLst>
 </a:theme>
+</file>
+
+<file path=customXml/item1.xml><?xml version="1.0" encoding="utf-8"?>
+<b:Sources xmlns:b="http://schemas.openxmlformats.org/officeDocument/2006/bibliography" xmlns="http://schemas.openxmlformats.org/officeDocument/2006/bibliography" SelectedStyle="\APASixthEditionOfficeOnline.xsl" StyleName="APA" Version="6"/>
+</file>
+
+<file path=customXml/itemProps1.xml><?xml version="1.0" encoding="utf-8"?>
+<ds:datastoreItem xmlns:ds="http://schemas.openxmlformats.org/officeDocument/2006/customXml" ds:itemID="{C37A5B1D-DF62-4681-8A04-47BDDE08BB94}">
+  <ds:schemaRefs>
+    <ds:schemaRef ds:uri="http://schemas.openxmlformats.org/officeDocument/2006/bibliography"/>
+  </ds:schemaRefs>
+</ds:datastoreItem>
 </file>
</xml_diff>

<commit_message>
Agrego la parte de 2.6, 2.7 y 2.13
</commit_message>
<xml_diff>
--- a/DarkProject.docx
+++ b/DarkProject.docx
@@ -226,7 +226,6 @@
         </w:rPr>
         <w:t xml:space="preserve"> </w:t>
       </w:r>
-      <w:proofErr w:type="spellStart"/>
       <w:r>
         <w:rPr>
           <w:i/>
@@ -234,7 +233,6 @@
         </w:rPr>
         <w:t>Dark</w:t>
       </w:r>
-      <w:proofErr w:type="spellEnd"/>
       <w:r>
         <w:rPr>
           <w:b/>
@@ -444,35 +442,7 @@
         <w:rPr>
           <w:lang w:val="es-DO"/>
         </w:rPr>
-        <w:t xml:space="preserve">Yves </w:t>
-      </w:r>
-      <w:proofErr w:type="spellStart"/>
-      <w:r>
-        <w:rPr>
-          <w:lang w:val="es-DO"/>
-        </w:rPr>
-        <w:t>Gervens</w:t>
-      </w:r>
-      <w:proofErr w:type="spellEnd"/>
-      <w:r>
-        <w:rPr>
-          <w:lang w:val="es-DO"/>
-        </w:rPr>
-        <w:t xml:space="preserve"> </w:t>
-      </w:r>
-      <w:proofErr w:type="spellStart"/>
-      <w:r>
-        <w:rPr>
-          <w:lang w:val="es-DO"/>
-        </w:rPr>
-        <w:t>Constant</w:t>
-      </w:r>
-      <w:proofErr w:type="spellEnd"/>
-      <w:r>
-        <w:rPr>
-          <w:lang w:val="es-DO"/>
-        </w:rPr>
-        <w:t xml:space="preserve"> </w:t>
+        <w:t xml:space="preserve">Yves Gervens Constant </w:t>
       </w:r>
       <w:r>
         <w:rPr>
@@ -605,21 +575,12 @@
           <w:lang w:val="es-DO"/>
         </w:rPr>
       </w:pPr>
-      <w:proofErr w:type="gramStart"/>
-      <w:r>
-        <w:rPr>
-          <w:b/>
-          <w:lang w:val="es-DO"/>
-        </w:rPr>
-        <w:t>Link</w:t>
-      </w:r>
-      <w:proofErr w:type="gramEnd"/>
-      <w:r>
-        <w:rPr>
-          <w:b/>
-          <w:lang w:val="es-DO"/>
-        </w:rPr>
-        <w:t xml:space="preserve">: </w:t>
+      <w:r>
+        <w:rPr>
+          <w:b/>
+          <w:lang w:val="es-DO"/>
+        </w:rPr>
+        <w:t xml:space="preserve">Link: </w:t>
       </w:r>
     </w:p>
     <w:p>
@@ -850,21 +811,7 @@
         <w:rPr>
           <w:lang w:val="es-DO"/>
         </w:rPr>
-        <w:t xml:space="preserve">Es importante tener en cuenta el tiempo y la disponibilidad de cada uno de los integrantes que se comprometieron al máximo para el desarrollo de este proyecto, además de la compresión e investigación de cada una de las mecánicas implementadas. No cabe duda </w:t>
-      </w:r>
-      <w:proofErr w:type="gramStart"/>
-      <w:r>
-        <w:rPr>
-          <w:lang w:val="es-DO"/>
-        </w:rPr>
-        <w:t>que</w:t>
-      </w:r>
-      <w:proofErr w:type="gramEnd"/>
-      <w:r>
-        <w:rPr>
-          <w:lang w:val="es-DO"/>
-        </w:rPr>
-        <w:t xml:space="preserve"> fue un camino de entendimiento y error, en el cual dio su fruto, la adquisición de conocimientos.   </w:t>
+        <w:t xml:space="preserve">Es importante tener en cuenta el tiempo y la disponibilidad de cada uno de los integrantes que se comprometieron al máximo para el desarrollo de este proyecto, además de la compresión e investigación de cada una de las mecánicas implementadas. No cabe duda que fue un camino de entendimiento y error, en el cual dio su fruto, la adquisición de conocimientos.   </w:t>
       </w:r>
     </w:p>
     <w:p>
@@ -1778,23 +1725,7 @@
           <w:sz w:val="22"/>
           <w:lang w:val="es-DO"/>
         </w:rPr>
-        <w:t xml:space="preserve">3.1 Capturas de la Aplicación (Documentación completa del desarrollo, Scripts, </w:t>
-      </w:r>
-      <w:proofErr w:type="spellStart"/>
-      <w:r>
-        <w:rPr>
-          <w:sz w:val="22"/>
-          <w:lang w:val="es-DO"/>
-        </w:rPr>
-        <w:t>Sprites</w:t>
-      </w:r>
-      <w:proofErr w:type="spellEnd"/>
-      <w:r>
-        <w:rPr>
-          <w:sz w:val="22"/>
-          <w:lang w:val="es-DO"/>
-        </w:rPr>
-        <w:t xml:space="preserve">, </w:t>
+        <w:t xml:space="preserve">3.1 Capturas de la Aplicación (Documentación completa del desarrollo, Scripts, Sprites, </w:t>
       </w:r>
       <w:proofErr w:type="spellStart"/>
       <w:r>
@@ -2352,21 +2283,7 @@
         <w:rPr>
           <w:lang w:val="es-DO"/>
         </w:rPr>
-        <w:t xml:space="preserve">El proyecto que se va a ilustrar y desarrollar es un concepto diferente a lo que conocemos de la jugabilidad en 2D. Resulta que siempre asumimos que si un juego esta caracterizado, ya sea un arte pixelado o en dos dimensiones automáticamente lo relacionamos con un juego de no tan alta calidad. En este proyecto, el videojuego </w:t>
-      </w:r>
-      <w:proofErr w:type="gramStart"/>
-      <w:r>
-        <w:rPr>
-          <w:lang w:val="es-DO"/>
-        </w:rPr>
-        <w:t>va</w:t>
-      </w:r>
-      <w:proofErr w:type="gramEnd"/>
-      <w:r>
-        <w:rPr>
-          <w:lang w:val="es-DO"/>
-        </w:rPr>
-        <w:t xml:space="preserve"> utilizar 2.5D, quiere decir que se van a utilizar tanto el 2D y 3D. Creando así una jugabilidad de 3 dimensiones con objetos, animaciones, </w:t>
+        <w:t xml:space="preserve">El proyecto que se va a ilustrar y desarrollar es un concepto diferente a lo que conocemos de la jugabilidad en 2D. Resulta que siempre asumimos que si un juego esta caracterizado, ya sea un arte pixelado o en dos dimensiones automáticamente lo relacionamos con un juego de no tan alta calidad. En este proyecto, el videojuego va utilizar 2.5D, quiere decir que se van a utilizar tanto el 2D y 3D. Creando así una jugabilidad de 3 dimensiones con objetos, animaciones, </w:t>
       </w:r>
       <w:proofErr w:type="spellStart"/>
       <w:r>
@@ -2486,7 +2403,6 @@
         </w:rPr>
         <w:t>Ahora bien, con la combinación de código y las diferentes herramientas a utilizar, hemos desarrollado un juego llamado “</w:t>
       </w:r>
-      <w:proofErr w:type="spellStart"/>
       <w:r>
         <w:rPr>
           <w:i/>
@@ -2494,7 +2410,6 @@
         </w:rPr>
         <w:t>Dark</w:t>
       </w:r>
-      <w:proofErr w:type="spellEnd"/>
       <w:r>
         <w:rPr>
           <w:lang w:val="es-DO"/>
@@ -2529,21 +2444,7 @@
         <w:rPr>
           <w:lang w:val="es-DO"/>
         </w:rPr>
-        <w:t xml:space="preserve">Una descripción breve de nuestro </w:t>
-      </w:r>
-      <w:proofErr w:type="gramStart"/>
-      <w:r>
-        <w:rPr>
-          <w:lang w:val="es-DO"/>
-        </w:rPr>
-        <w:t>videojuego,</w:t>
-      </w:r>
-      <w:proofErr w:type="gramEnd"/>
-      <w:r>
-        <w:rPr>
-          <w:lang w:val="es-DO"/>
-        </w:rPr>
-        <w:t xml:space="preserve"> es que trata de un caballero de la orden de la luz, el cual desafiará a las almas de las sombras o “sombras”, para recuperar la luz de la ciudadela. Cabe destacar que la dificultad aumentará y los enemigos serán aún </w:t>
+        <w:t xml:space="preserve">Una descripción breve de nuestro videojuego, es que trata de un caballero de la orden de la luz, el cual desafiará a las almas de las sombras o “sombras”, para recuperar la luz de la ciudadela. Cabe destacar que la dificultad aumentará y los enemigos serán aún </w:t>
       </w:r>
       <w:proofErr w:type="spellStart"/>
       <w:r>
@@ -3374,21 +3275,7 @@
         <w:rPr>
           <w:lang w:val="es-DO"/>
         </w:rPr>
-        <w:t xml:space="preserve">En general estamos creando diferentes bocetos de cómo serán las diferentes mecánicas del videojuego, además el diseño utilizando </w:t>
-      </w:r>
-      <w:proofErr w:type="gramStart"/>
-      <w:r>
-        <w:rPr>
-          <w:lang w:val="es-DO"/>
-        </w:rPr>
-        <w:t>Pixel</w:t>
-      </w:r>
-      <w:proofErr w:type="gramEnd"/>
-      <w:r>
-        <w:rPr>
-          <w:lang w:val="es-DO"/>
-        </w:rPr>
-        <w:t xml:space="preserve"> Art para la ilustración del personaje como los demás elementos. En el apartado de </w:t>
+        <w:t xml:space="preserve">En general estamos creando diferentes bocetos de cómo serán las diferentes mecánicas del videojuego, además el diseño utilizando Pixel Art para la ilustración del personaje como los demás elementos. En el apartado de </w:t>
       </w:r>
       <w:r>
         <w:rPr>
@@ -3538,21 +3425,7 @@
         <w:rPr>
           <w:lang w:val="es-DO"/>
         </w:rPr>
-        <w:t xml:space="preserve">No es un secreto que, con la realización de este proyecto, obtendremos más conocimientos a la hora de la realización e investigación de cada una de las pautas para su correcta entrega. Gracias a estos conocimientos podemos desenvolvernos aún más rápido y ser </w:t>
-      </w:r>
-      <w:proofErr w:type="gramStart"/>
-      <w:r>
-        <w:rPr>
-          <w:lang w:val="es-DO"/>
-        </w:rPr>
-        <w:t>más óptimos</w:t>
-      </w:r>
-      <w:proofErr w:type="gramEnd"/>
-      <w:r>
-        <w:rPr>
-          <w:lang w:val="es-DO"/>
-        </w:rPr>
-        <w:t xml:space="preserve"> en la identificación de erros o bugs en nuestro proyecto.</w:t>
+        <w:t>No es un secreto que, con la realización de este proyecto, obtendremos más conocimientos a la hora de la realización e investigación de cada una de las pautas para su correcta entrega. Gracias a estos conocimientos podemos desenvolvernos aún más rápido y ser más óptimos en la identificación de erros o bugs en nuestro proyecto.</w:t>
       </w:r>
       <w:r>
         <w:rPr>
@@ -4277,21 +4150,7 @@
         <w:rPr>
           <w:lang w:val="es-DO"/>
         </w:rPr>
-        <w:t xml:space="preserve">El juego </w:t>
-      </w:r>
-      <w:proofErr w:type="spellStart"/>
-      <w:r>
-        <w:rPr>
-          <w:lang w:val="es-DO"/>
-        </w:rPr>
-        <w:t>Dark</w:t>
-      </w:r>
-      <w:proofErr w:type="spellEnd"/>
-      <w:r>
-        <w:rPr>
-          <w:lang w:val="es-DO"/>
-        </w:rPr>
-        <w:t xml:space="preserve"> se desarrollará utilizando Unity que permite ser multiplataformas </w:t>
+        <w:t xml:space="preserve">El juego Dark se desarrollará utilizando Unity que permite ser multiplataformas </w:t>
       </w:r>
       <w:proofErr w:type="spellStart"/>
       <w:r>
@@ -4393,21 +4252,7 @@
         <w:rPr>
           <w:lang w:val="es-DO"/>
         </w:rPr>
-        <w:t xml:space="preserve"> </w:t>
-      </w:r>
-      <w:proofErr w:type="gramStart"/>
-      <w:r>
-        <w:rPr>
-          <w:lang w:val="es-DO"/>
-        </w:rPr>
-        <w:t>manager</w:t>
-      </w:r>
-      <w:proofErr w:type="gramEnd"/>
-      <w:r>
-        <w:rPr>
-          <w:lang w:val="es-DO"/>
-        </w:rPr>
-        <w:t xml:space="preserve"> para procesar las escenas y el menú y tener las configuraciones del sistema de juego es decir los audios, etc.  </w:t>
+        <w:t xml:space="preserve"> manager para procesar las escenas y el menú y tener las configuraciones del sistema de juego es decir los audios, etc.  </w:t>
       </w:r>
     </w:p>
     <w:p>
@@ -4613,21 +4458,7 @@
         <w:rPr>
           <w:lang w:val="es-DO"/>
         </w:rPr>
-        <w:t xml:space="preserve">: Utilizaremos esas herramientas de acceso libres para poder crear los elementos gráficos como </w:t>
-      </w:r>
-      <w:proofErr w:type="spellStart"/>
-      <w:r>
-        <w:rPr>
-          <w:lang w:val="es-DO"/>
-        </w:rPr>
-        <w:t>sprites</w:t>
-      </w:r>
-      <w:proofErr w:type="spellEnd"/>
-      <w:r>
-        <w:rPr>
-          <w:lang w:val="es-DO"/>
-        </w:rPr>
-        <w:t xml:space="preserve">, terreno y los demás elementos gráficos. </w:t>
+        <w:t xml:space="preserve">: Utilizaremos esas herramientas de acceso libres para poder crear los elementos gráficos como sprites, terreno y los demás elementos gráficos. </w:t>
       </w:r>
     </w:p>
     <w:p>
@@ -4735,21 +4566,7 @@
         <w:rPr>
           <w:lang w:val="es-DO"/>
         </w:rPr>
-        <w:t xml:space="preserve">: Utilizaremos los elementos y efectos sonidos audio de esos sitios webs para poder generar sonido para el videojuego </w:t>
-      </w:r>
-      <w:proofErr w:type="spellStart"/>
-      <w:r>
-        <w:rPr>
-          <w:lang w:val="es-DO"/>
-        </w:rPr>
-        <w:t>Dark</w:t>
-      </w:r>
-      <w:proofErr w:type="spellEnd"/>
-      <w:r>
-        <w:rPr>
-          <w:lang w:val="es-DO"/>
-        </w:rPr>
-        <w:t xml:space="preserve">. </w:t>
+        <w:t xml:space="preserve">: Utilizaremos los elementos y efectos sonidos audio de esos sitios webs para poder generar sonido para el videojuego Dark. </w:t>
       </w:r>
     </w:p>
     <w:p>
@@ -5707,6 +5524,7 @@
         <w:rPr>
           <w:b/>
           <w:bCs/>
+          <w:noProof/>
         </w:rPr>
         <w:drawing>
           <wp:anchor distT="0" distB="0" distL="114300" distR="114300" simplePos="0" relativeHeight="251659264" behindDoc="1" locked="0" layoutInCell="1" allowOverlap="1" wp14:anchorId="64B3E53F" wp14:editId="646E8EE8">
@@ -5822,6 +5640,9 @@
         <w:t xml:space="preserve"> </w:t>
       </w:r>
       <w:r>
+        <w:rPr>
+          <w:noProof/>
+        </w:rPr>
         <w:drawing>
           <wp:inline distT="0" distB="0" distL="0" distR="0" wp14:anchorId="006D3F24" wp14:editId="7A1BE7EB">
             <wp:extent cx="5273040" cy="2749172"/>
@@ -5875,6 +5696,9 @@
         <w:ind w:left="309"/>
       </w:pPr>
       <w:r>
+        <w:rPr>
+          <w:noProof/>
+        </w:rPr>
         <w:drawing>
           <wp:inline distT="0" distB="0" distL="0" distR="0" wp14:anchorId="1B9D2A25" wp14:editId="7766918C">
             <wp:extent cx="4372812" cy="2296693"/>
@@ -5928,6 +5752,9 @@
         <w:ind w:left="309"/>
       </w:pPr>
       <w:r>
+        <w:rPr>
+          <w:noProof/>
+        </w:rPr>
         <w:lastRenderedPageBreak/>
         <w:drawing>
           <wp:inline distT="0" distB="0" distL="0" distR="0" wp14:anchorId="34EAAC55" wp14:editId="29E2181D">
@@ -5976,6 +5803,9 @@
         </w:drawing>
       </w:r>
       <w:r>
+        <w:rPr>
+          <w:noProof/>
+        </w:rPr>
         <w:drawing>
           <wp:inline distT="0" distB="0" distL="0" distR="0" wp14:anchorId="61C3E534" wp14:editId="333CDF79">
             <wp:extent cx="5770880" cy="2907274"/>
@@ -6023,6 +5853,9 @@
         </w:drawing>
       </w:r>
       <w:r>
+        <w:rPr>
+          <w:noProof/>
+        </w:rPr>
         <w:lastRenderedPageBreak/>
         <w:drawing>
           <wp:inline distT="0" distB="0" distL="0" distR="0" wp14:anchorId="4155E7CB" wp14:editId="17AA317D">
@@ -6071,6 +5904,9 @@
         </w:drawing>
       </w:r>
       <w:r>
+        <w:rPr>
+          <w:noProof/>
+        </w:rPr>
         <w:drawing>
           <wp:inline distT="0" distB="0" distL="0" distR="0" wp14:anchorId="77393A9C" wp14:editId="698A6755">
             <wp:extent cx="5943600" cy="4932334"/>
@@ -6164,33 +6000,17 @@
         </w:rPr>
         <w:t xml:space="preserve">Nuestro proyecto será basado para ser consumido en PC, por el motivo de que la jugabilidad será </w:t>
       </w:r>
-      <w:proofErr w:type="spellStart"/>
-      <w:r>
-        <w:rPr>
-          <w:lang w:val="es-DO"/>
-        </w:rPr>
-        <w:t>mas</w:t>
-      </w:r>
-      <w:proofErr w:type="spellEnd"/>
-      <w:r>
-        <w:rPr>
-          <w:lang w:val="es-DO"/>
-        </w:rPr>
-        <w:t xml:space="preserve"> fluida y con mayores gráficos, pero puede expandirse a otras plataformas en un futuro, </w:t>
-      </w:r>
-      <w:proofErr w:type="spellStart"/>
-      <w:r>
-        <w:rPr>
-          <w:lang w:val="es-DO"/>
-        </w:rPr>
-        <w:t>Dark</w:t>
-      </w:r>
-      <w:proofErr w:type="spellEnd"/>
-      <w:r>
-        <w:rPr>
-          <w:lang w:val="es-DO"/>
-        </w:rPr>
-        <w:t xml:space="preserve"> no tiene límites.</w:t>
+      <w:r>
+        <w:rPr>
+          <w:lang w:val="es-DO"/>
+        </w:rPr>
+        <w:t>más</w:t>
+      </w:r>
+      <w:r>
+        <w:rPr>
+          <w:lang w:val="es-DO"/>
+        </w:rPr>
+        <w:t xml:space="preserve"> fluida y con mayores gráficos, pero puede expandirse a otras plataformas en un futuro, Dark no tiene límites.</w:t>
       </w:r>
     </w:p>
     <w:p>
@@ -6220,19 +6040,11 @@
           <w:lang w:val="es-DO"/>
         </w:rPr>
       </w:pPr>
-      <w:proofErr w:type="spellStart"/>
-      <w:r>
-        <w:rPr>
-          <w:lang w:val="es-DO"/>
-        </w:rPr>
-        <w:t>Dark</w:t>
-      </w:r>
-      <w:proofErr w:type="spellEnd"/>
-      <w:r>
-        <w:rPr>
-          <w:lang w:val="es-DO"/>
-        </w:rPr>
-        <w:t xml:space="preserve"> será desarrollado como un juego de Rol (RPG), es un género de videojuegos donde el jugador controla las acciones de un personaje inmerso en algún detallado mundo.</w:t>
+      <w:r>
+        <w:rPr>
+          <w:lang w:val="es-DO"/>
+        </w:rPr>
+        <w:t>Dark será desarrollado como un juego de Rol (RPG), es un género de videojuegos donde el jugador controla las acciones de un personaje inmerso en algún detallado mundo.</w:t>
       </w:r>
     </w:p>
     <w:p>
@@ -6271,19 +6083,11 @@
           <w:lang w:val="es-DO"/>
         </w:rPr>
       </w:pPr>
-      <w:proofErr w:type="spellStart"/>
-      <w:r>
-        <w:rPr>
-          <w:lang w:val="es-DO"/>
-        </w:rPr>
-        <w:t>Dark</w:t>
-      </w:r>
-      <w:proofErr w:type="spellEnd"/>
-      <w:r>
-        <w:rPr>
-          <w:lang w:val="es-DO"/>
-        </w:rPr>
-        <w:t xml:space="preserve"> es un juego que implica consciencia de parte del jugador por ello decidimos clasificarlo en B15,</w:t>
+      <w:r>
+        <w:rPr>
+          <w:lang w:val="es-DO"/>
+        </w:rPr>
+        <w:t>Dark es un juego que implica consciencia de parte del jugador por ello decidimos clasificarlo en B15,</w:t>
       </w:r>
     </w:p>
     <w:p>
@@ -6312,6 +6116,677 @@
     </w:p>
     <w:p>
       <w:pPr>
+        <w:tabs>
+          <w:tab w:val="center" w:pos="4860"/>
+        </w:tabs>
+        <w:spacing w:after="158" w:line="259" w:lineRule="auto"/>
+        <w:ind w:left="309"/>
+        <w:rPr>
+          <w:b/>
+          <w:bCs/>
+          <w:lang w:val="es-DO"/>
+        </w:rPr>
+      </w:pPr>
+      <w:r>
+        <w:rPr>
+          <w:b/>
+          <w:bCs/>
+          <w:lang w:val="es-DO"/>
+        </w:rPr>
+        <w:t>2.6 Tipo de animación</w:t>
+      </w:r>
+    </w:p>
+    <w:p>
+      <w:pPr>
+        <w:tabs>
+          <w:tab w:val="center" w:pos="4860"/>
+        </w:tabs>
+        <w:spacing w:after="158" w:line="259" w:lineRule="auto"/>
+        <w:ind w:left="309"/>
+        <w:rPr>
+          <w:lang w:val="es-DO"/>
+        </w:rPr>
+      </w:pPr>
+      <w:r>
+        <w:rPr>
+          <w:lang w:val="es-DO"/>
+        </w:rPr>
+        <w:t xml:space="preserve">El tipo de animación de juego DARK es 2.5D ya que los terrenos y el ambiente seria de tipo 3D, pero los personajes, enemigos, armas y demás elementos del juego son los sprites de tipo 2D. </w:t>
+      </w:r>
+    </w:p>
+    <w:p>
+      <w:pPr>
+        <w:tabs>
+          <w:tab w:val="center" w:pos="4860"/>
+        </w:tabs>
+        <w:spacing w:after="158" w:line="259" w:lineRule="auto"/>
+        <w:ind w:left="309"/>
+        <w:rPr>
+          <w:lang w:val="es-DO"/>
+        </w:rPr>
+      </w:pPr>
+      <w:r>
+        <w:rPr>
+          <w:noProof/>
+          <w:lang w:val="es-DO"/>
+        </w:rPr>
+        <w:drawing>
+          <wp:inline distT="0" distB="0" distL="0" distR="0" wp14:anchorId="69DE9CB7" wp14:editId="785BCA55">
+            <wp:extent cx="5789228" cy="2476500"/>
+            <wp:effectExtent l="0" t="0" r="2540" b="0"/>
+            <wp:docPr id="3" name="Picture 3" descr="A picture containing text&#10;&#10;Description automatically generated"/>
+            <wp:cNvGraphicFramePr>
+              <a:graphicFrameLocks xmlns:a="http://schemas.openxmlformats.org/drawingml/2006/main" noChangeAspect="1"/>
+            </wp:cNvGraphicFramePr>
+            <a:graphic xmlns:a="http://schemas.openxmlformats.org/drawingml/2006/main">
+              <a:graphicData uri="http://schemas.openxmlformats.org/drawingml/2006/picture">
+                <pic:pic xmlns:pic="http://schemas.openxmlformats.org/drawingml/2006/picture">
+                  <pic:nvPicPr>
+                    <pic:cNvPr id="3" name="Picture 3" descr="A picture containing text&#10;&#10;Description automatically generated"/>
+                    <pic:cNvPicPr/>
+                  </pic:nvPicPr>
+                  <pic:blipFill>
+                    <a:blip r:embed="rId41" cstate="print">
+                      <a:extLst>
+                        <a:ext uri="{28A0092B-C50C-407E-A947-70E740481C1C}">
+                          <a14:useLocalDpi xmlns:a14="http://schemas.microsoft.com/office/drawing/2010/main" val="0"/>
+                        </a:ext>
+                      </a:extLst>
+                    </a:blip>
+                    <a:stretch>
+                      <a:fillRect/>
+                    </a:stretch>
+                  </pic:blipFill>
+                  <pic:spPr>
+                    <a:xfrm>
+                      <a:off x="0" y="0"/>
+                      <a:ext cx="5829764" cy="2493840"/>
+                    </a:xfrm>
+                    <a:prstGeom prst="rect">
+                      <a:avLst/>
+                    </a:prstGeom>
+                  </pic:spPr>
+                </pic:pic>
+              </a:graphicData>
+            </a:graphic>
+          </wp:inline>
+        </w:drawing>
+      </w:r>
+    </w:p>
+    <w:p>
+      <w:pPr>
+        <w:tabs>
+          <w:tab w:val="center" w:pos="4860"/>
+        </w:tabs>
+        <w:spacing w:after="158" w:line="259" w:lineRule="auto"/>
+        <w:ind w:left="309"/>
+        <w:rPr>
+          <w:lang w:val="es-DO"/>
+        </w:rPr>
+      </w:pPr>
+    </w:p>
+    <w:p>
+      <w:pPr>
+        <w:tabs>
+          <w:tab w:val="center" w:pos="4860"/>
+        </w:tabs>
+        <w:spacing w:after="158" w:line="259" w:lineRule="auto"/>
+        <w:ind w:left="309"/>
+        <w:rPr>
+          <w:b/>
+          <w:bCs/>
+          <w:lang w:val="es-DO"/>
+        </w:rPr>
+      </w:pPr>
+      <w:r>
+        <w:rPr>
+          <w:b/>
+          <w:bCs/>
+          <w:lang w:val="es-DO"/>
+        </w:rPr>
+        <w:t>2.7 Equipo de trabajo</w:t>
+      </w:r>
+    </w:p>
+    <w:p>
+      <w:pPr>
+        <w:tabs>
+          <w:tab w:val="center" w:pos="4860"/>
+        </w:tabs>
+        <w:spacing w:after="158" w:line="259" w:lineRule="auto"/>
+        <w:ind w:left="309"/>
+        <w:rPr>
+          <w:lang w:val="es-DO"/>
+        </w:rPr>
+      </w:pPr>
+      <w:r>
+        <w:rPr>
+          <w:lang w:val="es-DO"/>
+        </w:rPr>
+        <w:t>El equipo de trabajo son todos los integrantes de este proyecto que colabora para empezar y terminar el juego completo. A continuación, vamos a presentar el equipo de trabajo del juego DARK:</w:t>
+      </w:r>
+    </w:p>
+    <w:p>
+      <w:pPr>
+        <w:tabs>
+          <w:tab w:val="center" w:pos="4860"/>
+        </w:tabs>
+        <w:spacing w:after="158" w:line="259" w:lineRule="auto"/>
+        <w:ind w:left="309"/>
+        <w:rPr>
+          <w:lang w:val="es-DO"/>
+        </w:rPr>
+      </w:pPr>
+      <w:r>
+        <w:rPr>
+          <w:i/>
+          <w:iCs/>
+          <w:lang w:val="es-DO"/>
+        </w:rPr>
+        <w:lastRenderedPageBreak/>
+        <w:t>Diseñadores</w:t>
+      </w:r>
+      <w:r>
+        <w:rPr>
+          <w:lang w:val="es-DO"/>
+        </w:rPr>
+        <w:t>: Los diseñadores son responsables de diseñar los niveles, el sistema y los menús del juego.</w:t>
+      </w:r>
+    </w:p>
+    <w:p>
+      <w:pPr>
+        <w:tabs>
+          <w:tab w:val="center" w:pos="4860"/>
+        </w:tabs>
+        <w:spacing w:after="158" w:line="259" w:lineRule="auto"/>
+        <w:ind w:left="309"/>
+        <w:rPr>
+          <w:b/>
+          <w:bCs/>
+          <w:lang w:val="es-DO"/>
+        </w:rPr>
+      </w:pPr>
+      <w:r>
+        <w:rPr>
+          <w:b/>
+          <w:bCs/>
+          <w:lang w:val="es-DO"/>
+        </w:rPr>
+        <w:t>Carlos Fabian Arias Guzman, Yves Gervens Constant, Bryan Marc.</w:t>
+      </w:r>
+    </w:p>
+    <w:p>
+      <w:pPr>
+        <w:tabs>
+          <w:tab w:val="center" w:pos="4860"/>
+        </w:tabs>
+        <w:spacing w:after="158" w:line="259" w:lineRule="auto"/>
+        <w:ind w:left="309"/>
+        <w:rPr>
+          <w:lang w:val="es-DO"/>
+        </w:rPr>
+      </w:pPr>
+      <w:r>
+        <w:rPr>
+          <w:i/>
+          <w:iCs/>
+          <w:lang w:val="es-DO"/>
+        </w:rPr>
+        <w:t>Ilustradores y artistas</w:t>
+      </w:r>
+      <w:r>
+        <w:rPr>
+          <w:lang w:val="es-DO"/>
+        </w:rPr>
+        <w:t>: Los ilustradores y artistas son responsables de hacer los artes conceptuales, los storyboards, los modelados, los texturizados.</w:t>
+      </w:r>
+    </w:p>
+    <w:p>
+      <w:pPr>
+        <w:tabs>
+          <w:tab w:val="center" w:pos="4860"/>
+        </w:tabs>
+        <w:spacing w:after="158" w:line="259" w:lineRule="auto"/>
+        <w:ind w:left="309"/>
+        <w:rPr>
+          <w:b/>
+          <w:bCs/>
+          <w:lang w:val="es-DO"/>
+        </w:rPr>
+      </w:pPr>
+      <w:r>
+        <w:rPr>
+          <w:b/>
+          <w:bCs/>
+          <w:lang w:val="es-DO"/>
+        </w:rPr>
+        <w:t>Carlos Fabian Arias Guzman</w:t>
+      </w:r>
+    </w:p>
+    <w:p>
+      <w:pPr>
+        <w:tabs>
+          <w:tab w:val="center" w:pos="4860"/>
+        </w:tabs>
+        <w:spacing w:after="158" w:line="259" w:lineRule="auto"/>
+        <w:ind w:left="309"/>
+        <w:rPr>
+          <w:lang w:val="es-DO"/>
+        </w:rPr>
+      </w:pPr>
+      <w:r>
+        <w:rPr>
+          <w:i/>
+          <w:iCs/>
+          <w:lang w:val="es-DO"/>
+        </w:rPr>
+        <w:t>Programadores</w:t>
+      </w:r>
+      <w:r>
+        <w:rPr>
+          <w:lang w:val="es-DO"/>
+        </w:rPr>
+        <w:t>: Los programadores tiene responsabilidad de hacer la lógica mediante los scripts de sistemas, del hardware, de física, de audio y de la interfaz.</w:t>
+      </w:r>
+    </w:p>
+    <w:p>
+      <w:pPr>
+        <w:tabs>
+          <w:tab w:val="center" w:pos="4860"/>
+        </w:tabs>
+        <w:spacing w:after="158" w:line="259" w:lineRule="auto"/>
+        <w:ind w:left="309"/>
+        <w:rPr>
+          <w:b/>
+          <w:bCs/>
+          <w:lang w:val="es-DO"/>
+        </w:rPr>
+      </w:pPr>
+      <w:r>
+        <w:rPr>
+          <w:b/>
+          <w:bCs/>
+          <w:lang w:val="es-DO"/>
+        </w:rPr>
+        <w:t>Yves Gervens Constant, Carlos Fabián Arias Guzmán, Bryan Marc.</w:t>
+      </w:r>
+    </w:p>
+    <w:p>
+      <w:pPr>
+        <w:tabs>
+          <w:tab w:val="center" w:pos="4860"/>
+        </w:tabs>
+        <w:spacing w:after="158" w:line="259" w:lineRule="auto"/>
+        <w:ind w:left="309"/>
+        <w:rPr>
+          <w:lang w:val="es-DO"/>
+        </w:rPr>
+      </w:pPr>
+      <w:r>
+        <w:rPr>
+          <w:i/>
+          <w:iCs/>
+          <w:lang w:val="es-DO"/>
+        </w:rPr>
+        <w:t>Animadores</w:t>
+      </w:r>
+      <w:r>
+        <w:rPr>
+          <w:lang w:val="es-DO"/>
+        </w:rPr>
+        <w:t>: Los animadores son responsables de hacer las animaciones 2.5d del juego DARK, de agregar los efectos visuales y las iluminaciones.</w:t>
+      </w:r>
+    </w:p>
+    <w:p>
+      <w:pPr>
+        <w:tabs>
+          <w:tab w:val="center" w:pos="4860"/>
+        </w:tabs>
+        <w:spacing w:after="158" w:line="259" w:lineRule="auto"/>
+        <w:ind w:left="309"/>
+        <w:rPr>
+          <w:b/>
+          <w:bCs/>
+          <w:lang w:val="es-DO"/>
+        </w:rPr>
+      </w:pPr>
+      <w:r>
+        <w:rPr>
+          <w:b/>
+          <w:bCs/>
+          <w:lang w:val="es-DO"/>
+        </w:rPr>
+        <w:t>Carlos Fabian Arias Guzman</w:t>
+      </w:r>
+    </w:p>
+    <w:p>
+      <w:pPr>
+        <w:tabs>
+          <w:tab w:val="center" w:pos="4860"/>
+        </w:tabs>
+        <w:spacing w:after="158" w:line="259" w:lineRule="auto"/>
+        <w:ind w:left="309"/>
+        <w:rPr>
+          <w:lang w:val="es-DO"/>
+        </w:rPr>
+      </w:pPr>
+      <w:r>
+        <w:rPr>
+          <w:i/>
+          <w:iCs/>
+          <w:lang w:val="es-DO"/>
+        </w:rPr>
+        <w:t>Ingenieros de audio</w:t>
+      </w:r>
+      <w:r>
+        <w:rPr>
+          <w:lang w:val="es-DO"/>
+        </w:rPr>
+        <w:t>: Los ingenieros de audio son responsables de los efectos de sonidos del juego DARK, las músicas de inicio y de fin.</w:t>
+      </w:r>
+    </w:p>
+    <w:p>
+      <w:pPr>
+        <w:tabs>
+          <w:tab w:val="center" w:pos="4860"/>
+        </w:tabs>
+        <w:spacing w:after="158" w:line="259" w:lineRule="auto"/>
+        <w:ind w:left="309"/>
+        <w:rPr>
+          <w:b/>
+          <w:bCs/>
+          <w:lang w:val="fr-HT"/>
+        </w:rPr>
+      </w:pPr>
+      <w:r>
+        <w:rPr>
+          <w:b/>
+          <w:bCs/>
+          <w:lang w:val="fr-HT"/>
+        </w:rPr>
+        <w:t>Yves Gervens Constant, Bryan Marc.</w:t>
+      </w:r>
+    </w:p>
+    <w:p>
+      <w:pPr>
+        <w:tabs>
+          <w:tab w:val="center" w:pos="4860"/>
+        </w:tabs>
+        <w:spacing w:after="158" w:line="259" w:lineRule="auto"/>
+        <w:ind w:left="309"/>
+        <w:rPr>
+          <w:lang w:val="fr-HT"/>
+        </w:rPr>
+      </w:pPr>
+    </w:p>
+    <w:p>
+      <w:pPr>
+        <w:tabs>
+          <w:tab w:val="center" w:pos="4860"/>
+        </w:tabs>
+        <w:spacing w:after="158" w:line="259" w:lineRule="auto"/>
+        <w:ind w:left="309"/>
+        <w:rPr>
+          <w:lang w:val="fr-HT"/>
+        </w:rPr>
+      </w:pPr>
+    </w:p>
+    <w:p>
+      <w:pPr>
+        <w:tabs>
+          <w:tab w:val="center" w:pos="4860"/>
+        </w:tabs>
+        <w:spacing w:after="158" w:line="259" w:lineRule="auto"/>
+        <w:ind w:left="309"/>
+        <w:rPr>
+          <w:lang w:val="fr-HT"/>
+        </w:rPr>
+      </w:pPr>
+    </w:p>
+    <w:p>
+      <w:pPr>
+        <w:tabs>
+          <w:tab w:val="center" w:pos="4860"/>
+        </w:tabs>
+        <w:spacing w:after="158" w:line="259" w:lineRule="auto"/>
+        <w:ind w:left="309"/>
+        <w:rPr>
+          <w:lang w:val="fr-HT"/>
+        </w:rPr>
+      </w:pPr>
+    </w:p>
+    <w:p>
+      <w:pPr>
+        <w:tabs>
+          <w:tab w:val="left" w:pos="3060"/>
+        </w:tabs>
+        <w:spacing w:after="158" w:line="259" w:lineRule="auto"/>
+        <w:ind w:left="309"/>
+        <w:rPr>
+          <w:b/>
+          <w:bCs/>
+          <w:lang w:val="es-DO"/>
+        </w:rPr>
+      </w:pPr>
+      <w:r>
+        <w:rPr>
+          <w:b/>
+          <w:bCs/>
+          <w:lang w:val="es-DO"/>
+        </w:rPr>
+        <w:t xml:space="preserve">2.13 </w:t>
+      </w:r>
+      <w:r>
+        <w:rPr>
+          <w:b/>
+          <w:bCs/>
+          <w:lang w:val="es-DO"/>
+        </w:rPr>
+        <w:t>Mecánica del juego</w:t>
+      </w:r>
+    </w:p>
+    <w:p>
+      <w:pPr>
+        <w:tabs>
+          <w:tab w:val="left" w:pos="3060"/>
+        </w:tabs>
+        <w:spacing w:after="158" w:line="259" w:lineRule="auto"/>
+        <w:ind w:left="309"/>
+        <w:rPr>
+          <w:lang w:val="es-DO"/>
+        </w:rPr>
+      </w:pPr>
+      <w:r>
+        <w:rPr>
+          <w:lang w:val="es-DO"/>
+        </w:rPr>
+        <w:t>La mecánica del juego son todos acciones o eventos realizada por un jugador y que modifica la posición, objetos, o cualesquiera elementos concretos del juego. A continuación, vamos a enumerar algunos eventos que constituyen la mecánica del juego DARK:</w:t>
+      </w:r>
+    </w:p>
+    <w:p>
+      <w:pPr>
+        <w:pStyle w:val="ListParagraph"/>
+        <w:numPr>
+          <w:ilvl w:val="0"/>
+          <w:numId w:val="3"/>
+        </w:numPr>
+        <w:spacing w:after="160" w:line="259" w:lineRule="auto"/>
+        <w:jc w:val="left"/>
+        <w:rPr>
+          <w:lang w:val="es-DO"/>
+        </w:rPr>
+      </w:pPr>
+      <w:r>
+        <w:rPr>
+          <w:i/>
+          <w:iCs/>
+          <w:lang w:val="es-DO"/>
+        </w:rPr>
+        <w:t>Movimiento del jugador</w:t>
+      </w:r>
+      <w:r>
+        <w:rPr>
+          <w:lang w:val="es-DO"/>
+        </w:rPr>
+        <w:t>: El jugador modificara su posición inicial en el ambiente del juego según sus movimientos que puede en las direcciones siguientes: derecha, izquierda, atrás, detrás, diagonal. Los movimientos del personaje se pueden hacer mediante los botones del teclado.</w:t>
+      </w:r>
+    </w:p>
+    <w:p>
+      <w:pPr>
+        <w:pStyle w:val="ListParagraph"/>
+        <w:ind w:firstLine="0"/>
+        <w:rPr>
+          <w:lang w:val="es-DO"/>
+        </w:rPr>
+      </w:pPr>
+    </w:p>
+    <w:p>
+      <w:pPr>
+        <w:pStyle w:val="ListParagraph"/>
+        <w:numPr>
+          <w:ilvl w:val="0"/>
+          <w:numId w:val="3"/>
+        </w:numPr>
+        <w:spacing w:after="160" w:line="259" w:lineRule="auto"/>
+        <w:jc w:val="left"/>
+        <w:rPr>
+          <w:lang w:val="es-DO"/>
+        </w:rPr>
+      </w:pPr>
+      <w:r>
+        <w:rPr>
+          <w:i/>
+          <w:iCs/>
+          <w:lang w:val="es-DO"/>
+        </w:rPr>
+        <w:t>Ataques del jugador</w:t>
+      </w:r>
+      <w:r>
+        <w:rPr>
+          <w:lang w:val="es-DO"/>
+        </w:rPr>
+        <w:t>: El jugador en su evolución en el ambiente encontrara en los escenarios de niveles a distintos tipos de enemigos que van a atacarla e intenta reducir su punto de vida. El jugador de otro lado puede atacar a esos enemigos en utilizar armas y armaduras para avanzar en el juego. El jugador habrá este tipo de evento mediante los botones del teclado.</w:t>
+      </w:r>
+    </w:p>
+    <w:p>
+      <w:pPr>
+        <w:pStyle w:val="ListParagraph"/>
+        <w:rPr>
+          <w:lang w:val="es-DO"/>
+        </w:rPr>
+      </w:pPr>
+    </w:p>
+    <w:p>
+      <w:pPr>
+        <w:pStyle w:val="ListParagraph"/>
+        <w:numPr>
+          <w:ilvl w:val="0"/>
+          <w:numId w:val="3"/>
+        </w:numPr>
+        <w:spacing w:after="160" w:line="259" w:lineRule="auto"/>
+        <w:jc w:val="left"/>
+        <w:rPr>
+          <w:lang w:val="es-DO"/>
+        </w:rPr>
+      </w:pPr>
+      <w:r>
+        <w:rPr>
+          <w:i/>
+          <w:iCs/>
+          <w:lang w:val="es-DO"/>
+        </w:rPr>
+        <w:lastRenderedPageBreak/>
+        <w:t>Antorchar</w:t>
+      </w:r>
+      <w:r>
+        <w:rPr>
+          <w:lang w:val="es-DO"/>
+        </w:rPr>
+        <w:t>: El jugador en su interacción en el ambiente de DARK puede interactuar con las antorchas apagadas para encender la luz. Uno de los objetivos del juego no es solamente de luchar con las fuerzas oscuras sino también de encender la luz en toda la ciudad. Esta interacción puede ser mediante un botón del teclado.</w:t>
+      </w:r>
+    </w:p>
+    <w:p>
+      <w:pPr>
+        <w:pStyle w:val="ListParagraph"/>
+        <w:rPr>
+          <w:lang w:val="es-DO"/>
+        </w:rPr>
+      </w:pPr>
+    </w:p>
+    <w:p>
+      <w:pPr>
+        <w:pStyle w:val="ListParagraph"/>
+        <w:numPr>
+          <w:ilvl w:val="0"/>
+          <w:numId w:val="3"/>
+        </w:numPr>
+        <w:spacing w:after="160" w:line="259" w:lineRule="auto"/>
+        <w:jc w:val="left"/>
+        <w:rPr>
+          <w:lang w:val="es-DO"/>
+        </w:rPr>
+      </w:pPr>
+      <w:r>
+        <w:rPr>
+          <w:i/>
+          <w:iCs/>
+          <w:lang w:val="es-DO"/>
+        </w:rPr>
+        <w:t>Interacción con algunos elementos</w:t>
+      </w:r>
+      <w:r>
+        <w:rPr>
+          <w:lang w:val="es-DO"/>
+        </w:rPr>
+        <w:t xml:space="preserve">: El jugador puede interactuar con algunos elementos del juego como los libros de historias para aprender </w:t>
+      </w:r>
+      <w:r>
+        <w:rPr>
+          <w:lang w:val="es-DO"/>
+        </w:rPr>
+        <w:t>más</w:t>
+      </w:r>
+      <w:r>
+        <w:rPr>
+          <w:lang w:val="es-DO"/>
+        </w:rPr>
+        <w:t xml:space="preserve"> sobre el mundo de DARK y lo que pasa durante el siglo oscuro. La interacción se va a hacer también mediante botón del teclado.</w:t>
+      </w:r>
+    </w:p>
+    <w:p>
+      <w:pPr>
+        <w:tabs>
+          <w:tab w:val="left" w:pos="3060"/>
+        </w:tabs>
+        <w:spacing w:after="158" w:line="259" w:lineRule="auto"/>
+        <w:ind w:left="309"/>
+        <w:rPr>
+          <w:lang w:val="es-DO"/>
+        </w:rPr>
+      </w:pPr>
+      <w:r>
+        <w:rPr>
+          <w:lang w:val="es-DO"/>
+        </w:rPr>
+        <w:tab/>
+      </w:r>
+    </w:p>
+    <w:p>
+      <w:pPr>
+        <w:tabs>
+          <w:tab w:val="center" w:pos="4860"/>
+        </w:tabs>
+        <w:spacing w:after="158" w:line="259" w:lineRule="auto"/>
+        <w:ind w:left="309"/>
+        <w:rPr>
+          <w:lang w:val="es-DO"/>
+        </w:rPr>
+      </w:pPr>
+    </w:p>
+    <w:p>
+      <w:pPr>
+        <w:tabs>
+          <w:tab w:val="center" w:pos="4860"/>
+        </w:tabs>
         <w:spacing w:after="158" w:line="259" w:lineRule="auto"/>
         <w:ind w:left="309"/>
         <w:rPr>
@@ -6543,6 +7018,119 @@
     </w:lvl>
   </w:abstractNum>
   <w:abstractNum w:abstractNumId="1" w15:restartNumberingAfterBreak="0">
+    <w:nsid w:val="28452C1B"/>
+    <w:multiLevelType w:val="hybridMultilevel"/>
+    <w:tmpl w:val="8EE692A2"/>
+    <w:lvl w:ilvl="0" w:tplc="04090009">
+      <w:start w:val="1"/>
+      <w:numFmt w:val="bullet"/>
+      <w:lvlText w:val=""/>
+      <w:lvlJc w:val="left"/>
+      <w:pPr>
+        <w:ind w:left="720" w:hanging="360"/>
+      </w:pPr>
+      <w:rPr>
+        <w:rFonts w:ascii="Wingdings" w:hAnsi="Wingdings" w:hint="default"/>
+      </w:rPr>
+    </w:lvl>
+    <w:lvl w:ilvl="1" w:tplc="04090003" w:tentative="1">
+      <w:start w:val="1"/>
+      <w:numFmt w:val="bullet"/>
+      <w:lvlText w:val="o"/>
+      <w:lvlJc w:val="left"/>
+      <w:pPr>
+        <w:ind w:left="1440" w:hanging="360"/>
+      </w:pPr>
+      <w:rPr>
+        <w:rFonts w:ascii="Courier New" w:hAnsi="Courier New" w:cs="Courier New" w:hint="default"/>
+      </w:rPr>
+    </w:lvl>
+    <w:lvl w:ilvl="2" w:tplc="04090005" w:tentative="1">
+      <w:start w:val="1"/>
+      <w:numFmt w:val="bullet"/>
+      <w:lvlText w:val=""/>
+      <w:lvlJc w:val="left"/>
+      <w:pPr>
+        <w:ind w:left="2160" w:hanging="360"/>
+      </w:pPr>
+      <w:rPr>
+        <w:rFonts w:ascii="Wingdings" w:hAnsi="Wingdings" w:hint="default"/>
+      </w:rPr>
+    </w:lvl>
+    <w:lvl w:ilvl="3" w:tplc="04090001" w:tentative="1">
+      <w:start w:val="1"/>
+      <w:numFmt w:val="bullet"/>
+      <w:lvlText w:val=""/>
+      <w:lvlJc w:val="left"/>
+      <w:pPr>
+        <w:ind w:left="2880" w:hanging="360"/>
+      </w:pPr>
+      <w:rPr>
+        <w:rFonts w:ascii="Symbol" w:hAnsi="Symbol" w:hint="default"/>
+      </w:rPr>
+    </w:lvl>
+    <w:lvl w:ilvl="4" w:tplc="04090003" w:tentative="1">
+      <w:start w:val="1"/>
+      <w:numFmt w:val="bullet"/>
+      <w:lvlText w:val="o"/>
+      <w:lvlJc w:val="left"/>
+      <w:pPr>
+        <w:ind w:left="3600" w:hanging="360"/>
+      </w:pPr>
+      <w:rPr>
+        <w:rFonts w:ascii="Courier New" w:hAnsi="Courier New" w:cs="Courier New" w:hint="default"/>
+      </w:rPr>
+    </w:lvl>
+    <w:lvl w:ilvl="5" w:tplc="04090005" w:tentative="1">
+      <w:start w:val="1"/>
+      <w:numFmt w:val="bullet"/>
+      <w:lvlText w:val=""/>
+      <w:lvlJc w:val="left"/>
+      <w:pPr>
+        <w:ind w:left="4320" w:hanging="360"/>
+      </w:pPr>
+      <w:rPr>
+        <w:rFonts w:ascii="Wingdings" w:hAnsi="Wingdings" w:hint="default"/>
+      </w:rPr>
+    </w:lvl>
+    <w:lvl w:ilvl="6" w:tplc="04090001" w:tentative="1">
+      <w:start w:val="1"/>
+      <w:numFmt w:val="bullet"/>
+      <w:lvlText w:val=""/>
+      <w:lvlJc w:val="left"/>
+      <w:pPr>
+        <w:ind w:left="5040" w:hanging="360"/>
+      </w:pPr>
+      <w:rPr>
+        <w:rFonts w:ascii="Symbol" w:hAnsi="Symbol" w:hint="default"/>
+      </w:rPr>
+    </w:lvl>
+    <w:lvl w:ilvl="7" w:tplc="04090003" w:tentative="1">
+      <w:start w:val="1"/>
+      <w:numFmt w:val="bullet"/>
+      <w:lvlText w:val="o"/>
+      <w:lvlJc w:val="left"/>
+      <w:pPr>
+        <w:ind w:left="5760" w:hanging="360"/>
+      </w:pPr>
+      <w:rPr>
+        <w:rFonts w:ascii="Courier New" w:hAnsi="Courier New" w:cs="Courier New" w:hint="default"/>
+      </w:rPr>
+    </w:lvl>
+    <w:lvl w:ilvl="8" w:tplc="04090005" w:tentative="1">
+      <w:start w:val="1"/>
+      <w:numFmt w:val="bullet"/>
+      <w:lvlText w:val=""/>
+      <w:lvlJc w:val="left"/>
+      <w:pPr>
+        <w:ind w:left="6480" w:hanging="360"/>
+      </w:pPr>
+      <w:rPr>
+        <w:rFonts w:ascii="Wingdings" w:hAnsi="Wingdings" w:hint="default"/>
+      </w:rPr>
+    </w:lvl>
+  </w:abstractNum>
+  <w:abstractNum w:abstractNumId="2" w15:restartNumberingAfterBreak="0">
     <w:nsid w:val="5E564879"/>
     <w:multiLevelType w:val="hybridMultilevel"/>
     <w:tmpl w:val="7460F26A"/>
@@ -6658,6 +7246,9 @@
     <w:abstractNumId w:val="0"/>
   </w:num>
   <w:num w:numId="2" w16cid:durableId="1655521877">
+    <w:abstractNumId w:val="2"/>
+  </w:num>
+  <w:num w:numId="3" w16cid:durableId="1922371139">
     <w:abstractNumId w:val="1"/>
   </w:num>
 </w:numbering>
@@ -7116,6 +7707,7 @@
   <w:style w:type="character" w:default="1" w:styleId="DefaultParagraphFont">
     <w:name w:val="Default Paragraph Font"/>
     <w:uiPriority w:val="1"/>
+    <w:semiHidden/>
     <w:unhideWhenUsed/>
   </w:style>
   <w:style w:type="table" w:default="1" w:styleId="TableNormal">

</xml_diff>

<commit_message>
Mi parte 2.8 al 2.12
Capitulo 2 terminado. Ultimo commit Carlos realizó 2.8 al 2.12
</commit_message>
<xml_diff>
--- a/DarkProject.docx
+++ b/DarkProject.docx
@@ -1725,7 +1725,23 @@
           <w:sz w:val="22"/>
           <w:lang w:val="es-DO"/>
         </w:rPr>
-        <w:t xml:space="preserve">3.1 Capturas de la Aplicación (Documentación completa del desarrollo, Scripts, Sprites, </w:t>
+        <w:t xml:space="preserve">3.1 Capturas de la Aplicación (Documentación completa del desarrollo, Scripts, </w:t>
+      </w:r>
+      <w:proofErr w:type="spellStart"/>
+      <w:r>
+        <w:rPr>
+          <w:sz w:val="22"/>
+          <w:lang w:val="es-DO"/>
+        </w:rPr>
+        <w:t>Sprites</w:t>
+      </w:r>
+      <w:proofErr w:type="spellEnd"/>
+      <w:r>
+        <w:rPr>
+          <w:sz w:val="22"/>
+          <w:lang w:val="es-DO"/>
+        </w:rPr>
+        <w:t xml:space="preserve">, </w:t>
       </w:r>
       <w:proofErr w:type="spellStart"/>
       <w:r>
@@ -6520,35 +6536,1977 @@
     </w:p>
     <w:p>
       <w:pPr>
+        <w:spacing w:after="3" w:line="252" w:lineRule="auto"/>
+        <w:ind w:left="-5" w:right="442"/>
+        <w:jc w:val="left"/>
+        <w:rPr>
+          <w:b/>
+          <w:bCs/>
+          <w:szCs w:val="24"/>
+          <w:lang w:val="es-DO"/>
+        </w:rPr>
+      </w:pPr>
+      <w:bookmarkStart w:id="0" w:name="_Hlk121220233"/>
+      <w:r>
+        <w:rPr>
+          <w:b/>
+          <w:bCs/>
+          <w:szCs w:val="24"/>
+          <w:lang w:val="es-DO"/>
+        </w:rPr>
+        <w:t>2.8 Historia</w:t>
+      </w:r>
+    </w:p>
+    <w:p>
+      <w:pPr>
+        <w:spacing w:after="3" w:line="252" w:lineRule="auto"/>
+        <w:ind w:left="-5" w:right="442"/>
+        <w:jc w:val="left"/>
+        <w:rPr>
+          <w:b/>
+          <w:bCs/>
+          <w:szCs w:val="24"/>
+          <w:lang w:val="es-DO"/>
+        </w:rPr>
+      </w:pPr>
+    </w:p>
+    <w:p>
+      <w:pPr>
+        <w:spacing w:after="3" w:line="252" w:lineRule="auto"/>
+        <w:ind w:left="-5" w:right="442"/>
+        <w:jc w:val="left"/>
+        <w:rPr>
+          <w:szCs w:val="24"/>
+          <w:lang w:val="es-ES"/>
+        </w:rPr>
+      </w:pPr>
+      <w:r>
+        <w:rPr>
+          <w:szCs w:val="24"/>
+          <w:lang w:val="es-ES"/>
+        </w:rPr>
+        <w:t xml:space="preserve">Nos encontramos en el siglo desconocido donde la </w:t>
+      </w:r>
+      <w:r>
+        <w:rPr>
+          <w:szCs w:val="24"/>
+          <w:lang w:val="es-ES"/>
+        </w:rPr>
+        <w:t xml:space="preserve">nobleza, los reinos feudales y el intercambio de banderas están en su auge. La luz predomina en </w:t>
+      </w:r>
+      <w:proofErr w:type="spellStart"/>
+      <w:r>
+        <w:rPr>
+          <w:i/>
+          <w:iCs/>
+          <w:szCs w:val="24"/>
+          <w:lang w:val="es-ES"/>
+        </w:rPr>
+        <w:t>Miltenberg</w:t>
+      </w:r>
+      <w:proofErr w:type="spellEnd"/>
+      <w:r>
+        <w:rPr>
+          <w:szCs w:val="24"/>
+          <w:lang w:val="es-ES"/>
+        </w:rPr>
+        <w:t xml:space="preserve">. Los ríos tienen su perfecto caudal. Cada mañana en el reino acompañado del cantar de las aves, se escucha alegría y predomina la jugosa combinación de los olores y colores de los mercantiles de otros reinos. Gigantes, hadas, elfos, humanos y Ogros viven en perfecta armonía. </w:t>
+      </w:r>
+    </w:p>
+    <w:p>
+      <w:pPr>
+        <w:spacing w:after="3" w:line="252" w:lineRule="auto"/>
+        <w:ind w:left="-5" w:right="442"/>
+        <w:jc w:val="left"/>
+        <w:rPr>
+          <w:szCs w:val="24"/>
+          <w:lang w:val="es-ES"/>
+        </w:rPr>
+      </w:pPr>
+    </w:p>
+    <w:p>
+      <w:pPr>
+        <w:spacing w:after="3" w:line="252" w:lineRule="auto"/>
+        <w:ind w:left="-5" w:right="442"/>
+        <w:jc w:val="left"/>
+        <w:rPr>
+          <w:szCs w:val="24"/>
+          <w:lang w:val="es-ES"/>
+        </w:rPr>
+      </w:pPr>
+      <w:r>
+        <w:rPr>
+          <w:szCs w:val="24"/>
+          <w:lang w:val="es-ES"/>
+        </w:rPr>
+        <w:t xml:space="preserve">Pero de repente todo cambió, la luz ya no acompañaba la mañana, ni tampoco los atardeceres, en cambio la oscuridad se apoderó de toda la felicidad y júbilo del reino. Ya no quedaba absolutamente nada en el reino por lo que luchar, por lo que celebrar, por lo que disfrutar. Los humanos solo gritaban ¿¡oh Diosa de Luz, por qué nos has abandonado!? </w:t>
+      </w:r>
+    </w:p>
+    <w:p>
+      <w:pPr>
+        <w:spacing w:after="3" w:line="252" w:lineRule="auto"/>
+        <w:ind w:left="-5" w:right="442"/>
+        <w:jc w:val="left"/>
+        <w:rPr>
+          <w:szCs w:val="24"/>
+          <w:lang w:val="es-ES"/>
+        </w:rPr>
+      </w:pPr>
+    </w:p>
+    <w:p>
+      <w:pPr>
+        <w:spacing w:after="3" w:line="252" w:lineRule="auto"/>
+        <w:ind w:left="-5" w:right="442"/>
+        <w:jc w:val="left"/>
+        <w:rPr>
+          <w:szCs w:val="24"/>
+          <w:lang w:val="es-ES"/>
+        </w:rPr>
+      </w:pPr>
+      <w:r>
+        <w:rPr>
+          <w:szCs w:val="24"/>
+          <w:lang w:val="es-ES"/>
+        </w:rPr>
+        <w:t xml:space="preserve">La esperanza de todas las criaturas del reino de </w:t>
+      </w:r>
+      <w:proofErr w:type="spellStart"/>
+      <w:r>
+        <w:rPr>
+          <w:szCs w:val="24"/>
+          <w:lang w:val="es-ES"/>
+        </w:rPr>
+        <w:t>Miltenberg</w:t>
+      </w:r>
+      <w:proofErr w:type="spellEnd"/>
+      <w:r>
+        <w:rPr>
+          <w:szCs w:val="24"/>
+          <w:lang w:val="es-ES"/>
+        </w:rPr>
+        <w:t xml:space="preserve"> perecía, la hambruna surgía con más fuerza, ya que no había Sol por doquier, los cultivos no crecían, y los árboles caían, sus raíces no soportaban más sequedad en la tierra. </w:t>
+      </w:r>
+    </w:p>
+    <w:p>
+      <w:pPr>
+        <w:spacing w:after="3" w:line="252" w:lineRule="auto"/>
+        <w:ind w:left="-5" w:right="442"/>
+        <w:jc w:val="left"/>
+        <w:rPr>
+          <w:szCs w:val="24"/>
+          <w:lang w:val="es-ES"/>
+        </w:rPr>
+      </w:pPr>
+    </w:p>
+    <w:p>
+      <w:pPr>
+        <w:spacing w:after="3" w:line="252" w:lineRule="auto"/>
+        <w:ind w:left="-5" w:right="442"/>
+        <w:jc w:val="left"/>
+        <w:rPr>
+          <w:szCs w:val="24"/>
+          <w:lang w:val="es-ES"/>
+        </w:rPr>
+      </w:pPr>
+      <w:r>
+        <w:rPr>
+          <w:szCs w:val="24"/>
+          <w:lang w:val="es-ES"/>
+        </w:rPr>
+        <w:t xml:space="preserve">Pasaron los siglos, pasándose a llamar el siglo oscuro, la luz era nada más que una leyenda, aparecía en cantares de los juglares y en algunos escritos de escasos escribas que daban noción de lo que realmente era la luz y la profecía de que algún día regresaría. Pero la nueva generación de las criaturas, olvidaron completamente lo que era. Pensaban que un vasto campo verde, eran solo un cuento de hadas y elfos. </w:t>
+      </w:r>
+    </w:p>
+    <w:p>
+      <w:pPr>
+        <w:spacing w:after="3" w:line="252" w:lineRule="auto"/>
+        <w:ind w:left="-5" w:right="442"/>
+        <w:jc w:val="left"/>
+        <w:rPr>
+          <w:szCs w:val="24"/>
+          <w:lang w:val="es-ES"/>
+        </w:rPr>
+      </w:pPr>
+    </w:p>
+    <w:p>
+      <w:pPr>
+        <w:spacing w:after="3" w:line="252" w:lineRule="auto"/>
+        <w:ind w:left="-5" w:right="442"/>
+        <w:jc w:val="left"/>
+        <w:rPr>
+          <w:szCs w:val="24"/>
+          <w:lang w:val="es-ES"/>
+        </w:rPr>
+      </w:pPr>
+      <w:r>
+        <w:rPr>
+          <w:szCs w:val="24"/>
+          <w:lang w:val="es-ES"/>
+        </w:rPr>
+        <w:t xml:space="preserve">Un día del siglo oscuro, apareció por un instante una luz cegadora dejando perplejos a todos los ciudadanos, los escribas gritaban por todo el reino ¡la profecía se ha cumplido! ¡El futuro guerrero de la luz se acerca! Y la esperanza surgió de nuevo en los que aún tenían fe de volver a saborear aquella paz y armonía. </w:t>
+      </w:r>
+    </w:p>
+    <w:p>
+      <w:pPr>
+        <w:spacing w:after="3" w:line="252" w:lineRule="auto"/>
+        <w:ind w:left="0" w:right="442" w:firstLine="0"/>
+        <w:jc w:val="left"/>
+        <w:rPr>
+          <w:szCs w:val="24"/>
+          <w:lang w:val="es-ES"/>
+        </w:rPr>
+      </w:pPr>
+    </w:p>
+    <w:p>
+      <w:pPr>
+        <w:spacing w:after="3" w:line="252" w:lineRule="auto"/>
+        <w:ind w:left="-5" w:right="442"/>
+        <w:jc w:val="left"/>
+        <w:rPr>
+          <w:szCs w:val="24"/>
+          <w:lang w:val="es-ES"/>
+        </w:rPr>
+      </w:pPr>
+      <w:r>
+        <w:rPr>
+          <w:szCs w:val="24"/>
+          <w:lang w:val="es-ES"/>
+        </w:rPr>
+        <w:t>El Rey Feudal envió a mensajeros y caballeros para buscar una respuesta. Se activaron todas las alarmas en el reino ya que a las afuera de estas encontraron criaturas del mal, hijos de las sombras, los cuales habían aparecido desde la llegada de la Oscuridad absoluta.</w:t>
+      </w:r>
+    </w:p>
+    <w:p>
+      <w:pPr>
+        <w:spacing w:after="3" w:line="252" w:lineRule="auto"/>
+        <w:ind w:left="0" w:right="442" w:firstLine="0"/>
+        <w:jc w:val="left"/>
+        <w:rPr>
+          <w:szCs w:val="24"/>
+          <w:lang w:val="es-ES"/>
+        </w:rPr>
+      </w:pPr>
+    </w:p>
+    <w:p>
+      <w:pPr>
+        <w:spacing w:after="3" w:line="252" w:lineRule="auto"/>
+        <w:ind w:left="-5" w:right="442"/>
+        <w:jc w:val="left"/>
+        <w:rPr>
+          <w:szCs w:val="24"/>
+          <w:lang w:val="es-ES"/>
+        </w:rPr>
+      </w:pPr>
+      <w:r>
+        <w:rPr>
+          <w:szCs w:val="24"/>
+          <w:lang w:val="es-ES"/>
+        </w:rPr>
+        <w:t xml:space="preserve">Las criaturas del mal avanzaron hasta el reino para contraatacar y eliminar de la historia a </w:t>
+      </w:r>
+      <w:proofErr w:type="spellStart"/>
+      <w:r>
+        <w:rPr>
+          <w:szCs w:val="24"/>
+          <w:lang w:val="es-ES"/>
+        </w:rPr>
+        <w:t>Miltenberg</w:t>
+      </w:r>
+      <w:proofErr w:type="spellEnd"/>
+      <w:r>
+        <w:rPr>
+          <w:szCs w:val="24"/>
+          <w:lang w:val="es-ES"/>
+        </w:rPr>
+        <w:t xml:space="preserve">. En ese preciso instante despertó desde las mazmorras ocultas del castillo, un caballero encarcelado, el cual había sido confundido por un espía de las afueras. El soldado había escuchado una voz angelical, digna de una diosa… </w:t>
+      </w:r>
+    </w:p>
+    <w:p>
+      <w:pPr>
+        <w:spacing w:after="3" w:line="252" w:lineRule="auto"/>
+        <w:ind w:left="-5" w:right="442"/>
+        <w:jc w:val="left"/>
+        <w:rPr>
+          <w:szCs w:val="24"/>
+          <w:lang w:val="es-ES"/>
+        </w:rPr>
+      </w:pPr>
+    </w:p>
+    <w:p>
+      <w:pPr>
+        <w:spacing w:after="3" w:line="252" w:lineRule="auto"/>
+        <w:ind w:left="-5" w:right="442"/>
+        <w:jc w:val="left"/>
+        <w:rPr>
+          <w:szCs w:val="24"/>
+          <w:lang w:val="es-ES"/>
+        </w:rPr>
+      </w:pPr>
+      <w:r>
+        <w:rPr>
+          <w:i/>
+          <w:iCs/>
+          <w:szCs w:val="24"/>
+          <w:lang w:val="es-ES"/>
+        </w:rPr>
+        <w:t>Oh mi guerrero</w:t>
+      </w:r>
+      <w:r>
+        <w:rPr>
+          <w:i/>
+          <w:iCs/>
+          <w:szCs w:val="24"/>
+          <w:lang w:val="es-ES"/>
+        </w:rPr>
+        <w:t>,</w:t>
+      </w:r>
+      <w:r>
+        <w:rPr>
+          <w:i/>
+          <w:iCs/>
+          <w:szCs w:val="24"/>
+          <w:lang w:val="es-ES"/>
+        </w:rPr>
+        <w:t xml:space="preserve"> álzate y devuelve la luz a este reino.</w:t>
+      </w:r>
+    </w:p>
+    <w:bookmarkEnd w:id="0"/>
+    <w:p>
+      <w:pPr>
+        <w:spacing w:after="3" w:line="252" w:lineRule="auto"/>
+        <w:ind w:left="0" w:right="442" w:firstLine="0"/>
+        <w:jc w:val="left"/>
+        <w:rPr>
+          <w:szCs w:val="24"/>
+          <w:lang w:val="es-DO"/>
+        </w:rPr>
+      </w:pPr>
+    </w:p>
+    <w:p>
+      <w:pPr>
+        <w:spacing w:after="3" w:line="252" w:lineRule="auto"/>
+        <w:ind w:left="0" w:right="442" w:firstLine="0"/>
+        <w:jc w:val="left"/>
+        <w:rPr>
+          <w:szCs w:val="24"/>
+          <w:lang w:val="es-DO"/>
+        </w:rPr>
+      </w:pPr>
+    </w:p>
+    <w:p>
+      <w:pPr>
+        <w:spacing w:after="3" w:line="252" w:lineRule="auto"/>
+        <w:ind w:left="0" w:right="442" w:firstLine="0"/>
+        <w:jc w:val="left"/>
+        <w:rPr>
+          <w:b/>
+          <w:bCs/>
+          <w:szCs w:val="24"/>
+          <w:lang w:val="es-DO"/>
+        </w:rPr>
+      </w:pPr>
+      <w:r>
+        <w:rPr>
+          <w:b/>
+          <w:bCs/>
+          <w:szCs w:val="24"/>
+          <w:lang w:val="es-DO"/>
+        </w:rPr>
+        <w:t>2.9 Gui</w:t>
+      </w:r>
+      <w:r>
+        <w:rPr>
+          <w:b/>
+          <w:bCs/>
+          <w:szCs w:val="24"/>
+          <w:lang w:val="es-DO"/>
+        </w:rPr>
+        <w:t>o</w:t>
+      </w:r>
+      <w:r>
+        <w:rPr>
+          <w:b/>
+          <w:bCs/>
+          <w:szCs w:val="24"/>
+          <w:lang w:val="es-DO"/>
+        </w:rPr>
+        <w:t>n</w:t>
+      </w:r>
+    </w:p>
+    <w:p>
+      <w:pPr>
+        <w:spacing w:after="3" w:line="252" w:lineRule="auto"/>
+        <w:ind w:left="-5" w:right="442"/>
+        <w:jc w:val="left"/>
+        <w:rPr>
+          <w:szCs w:val="24"/>
+          <w:lang w:val="es-DO"/>
+        </w:rPr>
+      </w:pPr>
+      <w:r>
+        <w:rPr>
+          <w:b/>
+          <w:bCs/>
+          <w:szCs w:val="24"/>
+          <w:lang w:val="es-DO"/>
+        </w:rPr>
+        <w:t xml:space="preserve"> </w:t>
+      </w:r>
+    </w:p>
+    <w:p>
+      <w:pPr>
+        <w:spacing w:after="3" w:line="252" w:lineRule="auto"/>
+        <w:ind w:left="-5" w:right="442"/>
+        <w:jc w:val="left"/>
+        <w:rPr>
+          <w:szCs w:val="24"/>
+          <w:lang w:val="es-DO"/>
+        </w:rPr>
+      </w:pPr>
+      <w:r>
+        <w:rPr>
+          <w:szCs w:val="24"/>
+          <w:lang w:val="es-DO"/>
+        </w:rPr>
+        <w:t>Por un solo instante hubo un gran destello en la mazmorra cegando al guerrero y abriendo la celda.</w:t>
+      </w:r>
+    </w:p>
+    <w:p>
+      <w:pPr>
+        <w:spacing w:after="3" w:line="252" w:lineRule="auto"/>
+        <w:ind w:left="-5" w:right="442"/>
+        <w:jc w:val="left"/>
+        <w:rPr>
+          <w:szCs w:val="24"/>
+          <w:lang w:val="es-DO"/>
+        </w:rPr>
+      </w:pPr>
+    </w:p>
+    <w:p>
+      <w:pPr>
+        <w:spacing w:after="3" w:line="252" w:lineRule="auto"/>
+        <w:ind w:left="-5" w:right="442"/>
+        <w:jc w:val="left"/>
+        <w:rPr>
+          <w:szCs w:val="24"/>
+          <w:lang w:val="es-DO"/>
+        </w:rPr>
+      </w:pPr>
+      <w:r>
+        <w:rPr>
+          <w:szCs w:val="24"/>
+          <w:lang w:val="es-DO"/>
+        </w:rPr>
+        <w:t>Se escuchaban gritos de demonios desde la mazmorra con el símbolo de que la guerra había comenzado. Esta es la misión principal del caballero, como emisario de luz, enviado por la Diosa, para librar una batalla gloriosa contra los lacayos del mal, hijos de las sombras y la Oscuridad Absoluta.</w:t>
+      </w:r>
+    </w:p>
+    <w:p>
+      <w:pPr>
+        <w:spacing w:after="3" w:line="252" w:lineRule="auto"/>
+        <w:ind w:left="-5" w:right="442"/>
+        <w:jc w:val="left"/>
+        <w:rPr>
+          <w:szCs w:val="24"/>
+          <w:lang w:val="es-DO"/>
+        </w:rPr>
+      </w:pPr>
+    </w:p>
+    <w:p>
+      <w:pPr>
+        <w:spacing w:after="3" w:line="252" w:lineRule="auto"/>
+        <w:ind w:left="-5" w:right="442"/>
+        <w:jc w:val="left"/>
+        <w:rPr>
+          <w:szCs w:val="24"/>
+          <w:lang w:val="es-DO"/>
+        </w:rPr>
+      </w:pPr>
+      <w:r>
+        <w:rPr>
+          <w:szCs w:val="24"/>
+          <w:lang w:val="es-DO"/>
+        </w:rPr>
+        <w:t xml:space="preserve">El caballero pasará por diferentes mazmorras hasta llegar a la ciudadela acabando con los enemigos, consiguiendo la espada de luz para devolverle la esperanza al reino y acabar con la oscuridad definitivamente. </w:t>
+      </w:r>
+    </w:p>
+    <w:p>
+      <w:pPr>
+        <w:spacing w:after="3" w:line="252" w:lineRule="auto"/>
+        <w:ind w:left="-5" w:right="442"/>
+        <w:jc w:val="left"/>
+        <w:rPr>
+          <w:szCs w:val="24"/>
+          <w:lang w:val="es-DO"/>
+        </w:rPr>
+      </w:pPr>
+    </w:p>
+    <w:p>
+      <w:pPr>
+        <w:spacing w:after="3" w:line="252" w:lineRule="auto"/>
+        <w:ind w:left="-5" w:right="442"/>
+        <w:jc w:val="left"/>
+        <w:rPr>
+          <w:b/>
+          <w:bCs/>
+          <w:szCs w:val="24"/>
+          <w:lang w:val="es-DO"/>
+        </w:rPr>
+      </w:pPr>
+    </w:p>
+    <w:p>
+      <w:pPr>
+        <w:spacing w:after="3" w:line="252" w:lineRule="auto"/>
+        <w:ind w:left="-5" w:right="442"/>
+        <w:jc w:val="left"/>
+        <w:rPr>
+          <w:b/>
+          <w:bCs/>
+          <w:szCs w:val="24"/>
+          <w:lang w:val="es-DO"/>
+        </w:rPr>
+      </w:pPr>
+    </w:p>
+    <w:p>
+      <w:pPr>
+        <w:spacing w:after="3" w:line="252" w:lineRule="auto"/>
+        <w:ind w:left="-5" w:right="442"/>
+        <w:jc w:val="left"/>
+        <w:rPr>
+          <w:b/>
+          <w:bCs/>
+          <w:szCs w:val="24"/>
+          <w:lang w:val="es-DO"/>
+        </w:rPr>
+      </w:pPr>
+    </w:p>
+    <w:p>
+      <w:pPr>
+        <w:spacing w:after="3" w:line="252" w:lineRule="auto"/>
+        <w:ind w:left="-5" w:right="442"/>
+        <w:jc w:val="left"/>
+        <w:rPr>
+          <w:b/>
+          <w:bCs/>
+          <w:szCs w:val="24"/>
+          <w:lang w:val="es-DO"/>
+        </w:rPr>
+      </w:pPr>
+    </w:p>
+    <w:p>
+      <w:pPr>
+        <w:spacing w:after="3" w:line="252" w:lineRule="auto"/>
+        <w:ind w:left="-5" w:right="442"/>
+        <w:jc w:val="left"/>
+        <w:rPr>
+          <w:b/>
+          <w:bCs/>
+          <w:szCs w:val="24"/>
+          <w:lang w:val="es-DO"/>
+        </w:rPr>
+      </w:pPr>
+    </w:p>
+    <w:p>
+      <w:pPr>
+        <w:spacing w:after="3" w:line="252" w:lineRule="auto"/>
+        <w:ind w:left="-5" w:right="442"/>
+        <w:jc w:val="left"/>
+        <w:rPr>
+          <w:b/>
+          <w:bCs/>
+          <w:szCs w:val="24"/>
+          <w:lang w:val="es-DO"/>
+        </w:rPr>
+      </w:pPr>
+    </w:p>
+    <w:p>
+      <w:pPr>
+        <w:spacing w:after="3" w:line="252" w:lineRule="auto"/>
+        <w:ind w:left="-5" w:right="442"/>
+        <w:jc w:val="left"/>
+        <w:rPr>
+          <w:b/>
+          <w:bCs/>
+          <w:szCs w:val="24"/>
+          <w:lang w:val="es-DO"/>
+        </w:rPr>
+      </w:pPr>
+    </w:p>
+    <w:p>
+      <w:pPr>
+        <w:spacing w:after="3" w:line="252" w:lineRule="auto"/>
+        <w:ind w:left="-5" w:right="442"/>
+        <w:jc w:val="left"/>
+        <w:rPr>
+          <w:b/>
+          <w:bCs/>
+          <w:szCs w:val="24"/>
+          <w:lang w:val="es-DO"/>
+        </w:rPr>
+      </w:pPr>
+    </w:p>
+    <w:p>
+      <w:pPr>
+        <w:spacing w:after="3" w:line="252" w:lineRule="auto"/>
+        <w:ind w:left="-5" w:right="442"/>
+        <w:jc w:val="left"/>
+        <w:rPr>
+          <w:b/>
+          <w:bCs/>
+          <w:szCs w:val="24"/>
+          <w:lang w:val="es-DO"/>
+        </w:rPr>
+      </w:pPr>
+    </w:p>
+    <w:p>
+      <w:pPr>
+        <w:spacing w:after="3" w:line="252" w:lineRule="auto"/>
+        <w:ind w:left="-5" w:right="442"/>
+        <w:jc w:val="left"/>
+        <w:rPr>
+          <w:b/>
+          <w:bCs/>
+          <w:szCs w:val="24"/>
+          <w:lang w:val="es-DO"/>
+        </w:rPr>
+      </w:pPr>
+    </w:p>
+    <w:p>
+      <w:pPr>
+        <w:spacing w:after="3" w:line="252" w:lineRule="auto"/>
+        <w:ind w:left="-5" w:right="442"/>
+        <w:jc w:val="left"/>
+        <w:rPr>
+          <w:b/>
+          <w:bCs/>
+          <w:szCs w:val="24"/>
+          <w:lang w:val="es-DO"/>
+        </w:rPr>
+      </w:pPr>
+    </w:p>
+    <w:p>
+      <w:pPr>
+        <w:spacing w:after="3" w:line="252" w:lineRule="auto"/>
+        <w:ind w:left="-5" w:right="442"/>
+        <w:jc w:val="left"/>
+        <w:rPr>
+          <w:b/>
+          <w:bCs/>
+          <w:szCs w:val="24"/>
+          <w:lang w:val="es-DO"/>
+        </w:rPr>
+      </w:pPr>
+    </w:p>
+    <w:p>
+      <w:pPr>
+        <w:spacing w:after="3" w:line="252" w:lineRule="auto"/>
+        <w:ind w:left="-5" w:right="442"/>
+        <w:jc w:val="left"/>
+        <w:rPr>
+          <w:b/>
+          <w:bCs/>
+          <w:szCs w:val="24"/>
+          <w:lang w:val="es-DO"/>
+        </w:rPr>
+      </w:pPr>
+      <w:r>
+        <w:rPr>
+          <w:b/>
+          <w:bCs/>
+          <w:szCs w:val="24"/>
+          <w:lang w:val="es-DO"/>
+        </w:rPr>
+        <w:lastRenderedPageBreak/>
+        <w:t xml:space="preserve">2.10 Storyboard </w:t>
+      </w:r>
+    </w:p>
+    <w:p>
+      <w:pPr>
+        <w:spacing w:after="3" w:line="252" w:lineRule="auto"/>
+        <w:ind w:left="-5" w:right="442"/>
+        <w:jc w:val="left"/>
+        <w:rPr>
+          <w:szCs w:val="24"/>
+          <w:lang w:val="es-DO"/>
+        </w:rPr>
+      </w:pPr>
+    </w:p>
+    <w:p>
+      <w:pPr>
+        <w:spacing w:after="3" w:line="252" w:lineRule="auto"/>
+        <w:ind w:left="-5" w:right="442"/>
+        <w:jc w:val="left"/>
+        <w:rPr>
+          <w:szCs w:val="24"/>
+          <w:lang w:val="es-ES"/>
+        </w:rPr>
+      </w:pPr>
+      <w:r>
+        <w:rPr>
+          <w:noProof/>
+          <w:szCs w:val="24"/>
+          <w:lang w:val="es-ES"/>
+        </w:rPr>
+        <w:drawing>
+          <wp:inline distT="0" distB="0" distL="0" distR="0" wp14:anchorId="5A58E89A" wp14:editId="3B586547">
+            <wp:extent cx="3983829" cy="2800350"/>
+            <wp:effectExtent l="0" t="0" r="0" b="0"/>
+            <wp:docPr id="1" name="Picture 1"/>
+            <wp:cNvGraphicFramePr>
+              <a:graphicFrameLocks xmlns:a="http://schemas.openxmlformats.org/drawingml/2006/main" noChangeAspect="1"/>
+            </wp:cNvGraphicFramePr>
+            <a:graphic xmlns:a="http://schemas.openxmlformats.org/drawingml/2006/main">
+              <a:graphicData uri="http://schemas.openxmlformats.org/drawingml/2006/picture">
+                <pic:pic xmlns:pic="http://schemas.openxmlformats.org/drawingml/2006/picture">
+                  <pic:nvPicPr>
+                    <pic:cNvPr id="1" name=""/>
+                    <pic:cNvPicPr/>
+                  </pic:nvPicPr>
+                  <pic:blipFill>
+                    <a:blip r:embed="rId42"/>
+                    <a:stretch>
+                      <a:fillRect/>
+                    </a:stretch>
+                  </pic:blipFill>
+                  <pic:spPr>
+                    <a:xfrm>
+                      <a:off x="0" y="0"/>
+                      <a:ext cx="3993711" cy="2807296"/>
+                    </a:xfrm>
+                    <a:prstGeom prst="rect">
+                      <a:avLst/>
+                    </a:prstGeom>
+                  </pic:spPr>
+                </pic:pic>
+              </a:graphicData>
+            </a:graphic>
+          </wp:inline>
+        </w:drawing>
+      </w:r>
+    </w:p>
+    <w:p>
+      <w:pPr>
+        <w:spacing w:after="3" w:line="252" w:lineRule="auto"/>
+        <w:ind w:left="-5" w:right="442"/>
+        <w:jc w:val="left"/>
+        <w:rPr>
+          <w:szCs w:val="24"/>
+          <w:lang w:val="es-ES"/>
+        </w:rPr>
+      </w:pPr>
+      <w:r>
+        <w:rPr>
+          <w:noProof/>
+          <w:szCs w:val="24"/>
+          <w:lang w:val="es-ES"/>
+        </w:rPr>
+        <w:drawing>
+          <wp:inline distT="0" distB="0" distL="0" distR="0" wp14:anchorId="774B53E3" wp14:editId="7A2B9A33">
+            <wp:extent cx="4286250" cy="3033856"/>
+            <wp:effectExtent l="0" t="0" r="0" b="0"/>
+            <wp:docPr id="2" name="Picture 2"/>
+            <wp:cNvGraphicFramePr>
+              <a:graphicFrameLocks xmlns:a="http://schemas.openxmlformats.org/drawingml/2006/main" noChangeAspect="1"/>
+            </wp:cNvGraphicFramePr>
+            <a:graphic xmlns:a="http://schemas.openxmlformats.org/drawingml/2006/main">
+              <a:graphicData uri="http://schemas.openxmlformats.org/drawingml/2006/picture">
+                <pic:pic xmlns:pic="http://schemas.openxmlformats.org/drawingml/2006/picture">
+                  <pic:nvPicPr>
+                    <pic:cNvPr id="1" name=""/>
+                    <pic:cNvPicPr/>
+                  </pic:nvPicPr>
+                  <pic:blipFill>
+                    <a:blip r:embed="rId43"/>
+                    <a:stretch>
+                      <a:fillRect/>
+                    </a:stretch>
+                  </pic:blipFill>
+                  <pic:spPr>
+                    <a:xfrm>
+                      <a:off x="0" y="0"/>
+                      <a:ext cx="4327432" cy="3063005"/>
+                    </a:xfrm>
+                    <a:prstGeom prst="rect">
+                      <a:avLst/>
+                    </a:prstGeom>
+                  </pic:spPr>
+                </pic:pic>
+              </a:graphicData>
+            </a:graphic>
+          </wp:inline>
+        </w:drawing>
+      </w:r>
+    </w:p>
+    <w:p>
+      <w:pPr>
+        <w:spacing w:after="3" w:line="252" w:lineRule="auto"/>
+        <w:ind w:left="-5" w:right="442"/>
+        <w:jc w:val="left"/>
+        <w:rPr>
+          <w:szCs w:val="24"/>
+          <w:lang w:val="es-ES"/>
+        </w:rPr>
+      </w:pPr>
+    </w:p>
+    <w:p>
+      <w:pPr>
+        <w:spacing w:after="3" w:line="252" w:lineRule="auto"/>
+        <w:ind w:left="-5" w:right="442"/>
+        <w:jc w:val="left"/>
+        <w:rPr>
+          <w:szCs w:val="24"/>
+          <w:lang w:val="es-ES"/>
+        </w:rPr>
+      </w:pPr>
+      <w:r>
+        <w:rPr>
+          <w:noProof/>
+          <w:szCs w:val="24"/>
+          <w:lang w:val="es-ES"/>
+        </w:rPr>
+        <w:lastRenderedPageBreak/>
+        <w:drawing>
+          <wp:inline distT="0" distB="0" distL="0" distR="0" wp14:anchorId="282CFD15" wp14:editId="2D3D5A74">
+            <wp:extent cx="4029512" cy="2838450"/>
+            <wp:effectExtent l="0" t="0" r="9525" b="0"/>
+            <wp:docPr id="5" name="Picture 5"/>
+            <wp:cNvGraphicFramePr>
+              <a:graphicFrameLocks xmlns:a="http://schemas.openxmlformats.org/drawingml/2006/main" noChangeAspect="1"/>
+            </wp:cNvGraphicFramePr>
+            <a:graphic xmlns:a="http://schemas.openxmlformats.org/drawingml/2006/main">
+              <a:graphicData uri="http://schemas.openxmlformats.org/drawingml/2006/picture">
+                <pic:pic xmlns:pic="http://schemas.openxmlformats.org/drawingml/2006/picture">
+                  <pic:nvPicPr>
+                    <pic:cNvPr id="1" name=""/>
+                    <pic:cNvPicPr/>
+                  </pic:nvPicPr>
+                  <pic:blipFill>
+                    <a:blip r:embed="rId44"/>
+                    <a:stretch>
+                      <a:fillRect/>
+                    </a:stretch>
+                  </pic:blipFill>
+                  <pic:spPr>
+                    <a:xfrm>
+                      <a:off x="0" y="0"/>
+                      <a:ext cx="4056643" cy="2857561"/>
+                    </a:xfrm>
+                    <a:prstGeom prst="rect">
+                      <a:avLst/>
+                    </a:prstGeom>
+                  </pic:spPr>
+                </pic:pic>
+              </a:graphicData>
+            </a:graphic>
+          </wp:inline>
+        </w:drawing>
+      </w:r>
+    </w:p>
+    <w:p>
+      <w:pPr>
+        <w:spacing w:after="3" w:line="252" w:lineRule="auto"/>
+        <w:ind w:left="-5" w:right="442"/>
+        <w:jc w:val="left"/>
+        <w:rPr>
+          <w:szCs w:val="24"/>
+          <w:lang w:val="es-ES"/>
+        </w:rPr>
+      </w:pPr>
+    </w:p>
+    <w:p>
+      <w:pPr>
+        <w:spacing w:after="3" w:line="252" w:lineRule="auto"/>
+        <w:ind w:left="-5" w:right="442"/>
+        <w:jc w:val="left"/>
+        <w:rPr>
+          <w:szCs w:val="24"/>
+          <w:lang w:val="es-ES"/>
+        </w:rPr>
+      </w:pPr>
+    </w:p>
+    <w:p>
+      <w:pPr>
+        <w:spacing w:after="3" w:line="252" w:lineRule="auto"/>
+        <w:ind w:left="-5" w:right="442"/>
+        <w:jc w:val="left"/>
+        <w:rPr>
+          <w:b/>
+          <w:bCs/>
+          <w:szCs w:val="24"/>
+          <w:lang w:val="es-DO"/>
+        </w:rPr>
+      </w:pPr>
+      <w:r>
+        <w:rPr>
+          <w:b/>
+          <w:bCs/>
+          <w:szCs w:val="24"/>
+          <w:lang w:val="es-DO"/>
+        </w:rPr>
+        <w:t xml:space="preserve">2.11 Personajes </w:t>
+      </w:r>
+    </w:p>
+    <w:p>
+      <w:pPr>
+        <w:spacing w:after="3" w:line="252" w:lineRule="auto"/>
+        <w:ind w:left="-5" w:right="442"/>
+        <w:jc w:val="left"/>
+        <w:rPr>
+          <w:szCs w:val="24"/>
+          <w:lang w:val="es-DO"/>
+        </w:rPr>
+      </w:pPr>
+    </w:p>
+    <w:p>
+      <w:pPr>
+        <w:spacing w:after="3" w:line="252" w:lineRule="auto"/>
+        <w:ind w:left="-5" w:right="442"/>
+        <w:jc w:val="left"/>
+        <w:rPr>
+          <w:b/>
+          <w:bCs/>
+          <w:szCs w:val="24"/>
+          <w:lang w:val="es-DO"/>
+        </w:rPr>
+      </w:pPr>
+      <w:r>
+        <w:rPr>
+          <w:b/>
+          <w:bCs/>
+          <w:szCs w:val="24"/>
+          <w:lang w:val="es-DO"/>
+        </w:rPr>
+        <w:t xml:space="preserve">Personaje principal </w:t>
+      </w:r>
+      <w:r>
+        <w:rPr>
+          <w:b/>
+          <w:bCs/>
+          <w:szCs w:val="24"/>
+          <w:lang w:val="es-DO"/>
+        </w:rPr>
+        <w:t xml:space="preserve">(Sprite </w:t>
+      </w:r>
+      <w:proofErr w:type="spellStart"/>
+      <w:r>
+        <w:rPr>
+          <w:b/>
+          <w:bCs/>
+          <w:szCs w:val="24"/>
+          <w:lang w:val="es-DO"/>
+        </w:rPr>
+        <w:t>sheet</w:t>
+      </w:r>
+      <w:proofErr w:type="spellEnd"/>
+      <w:r>
+        <w:rPr>
+          <w:b/>
+          <w:bCs/>
+          <w:szCs w:val="24"/>
+          <w:lang w:val="es-DO"/>
+        </w:rPr>
+        <w:t>)</w:t>
+      </w:r>
+    </w:p>
+    <w:p>
+      <w:pPr>
+        <w:spacing w:after="3" w:line="252" w:lineRule="auto"/>
+        <w:ind w:left="-5" w:right="442"/>
+        <w:jc w:val="left"/>
+        <w:rPr>
+          <w:b/>
+          <w:bCs/>
+          <w:noProof/>
+          <w:szCs w:val="24"/>
+          <w:lang w:val="es-DO"/>
+        </w:rPr>
+      </w:pPr>
+    </w:p>
+    <w:p>
+      <w:pPr>
+        <w:spacing w:after="3" w:line="252" w:lineRule="auto"/>
+        <w:ind w:left="-5" w:right="442"/>
+        <w:jc w:val="left"/>
+        <w:rPr>
+          <w:b/>
+          <w:bCs/>
+          <w:noProof/>
+          <w:szCs w:val="24"/>
+          <w:lang w:val="es-DO"/>
+        </w:rPr>
+      </w:pPr>
+    </w:p>
+    <w:p>
+      <w:pPr>
+        <w:spacing w:after="3" w:line="252" w:lineRule="auto"/>
+        <w:ind w:left="-5" w:right="442"/>
+        <w:jc w:val="left"/>
+        <w:rPr>
+          <w:b/>
+          <w:bCs/>
+          <w:noProof/>
+          <w:szCs w:val="24"/>
+          <w:lang w:val="es-DO"/>
+        </w:rPr>
+      </w:pPr>
+      <w:r>
+        <w:rPr>
+          <w:b/>
+          <w:bCs/>
+          <w:noProof/>
+          <w:szCs w:val="24"/>
+          <w:lang w:val="es-DO"/>
+        </w:rPr>
+        <w:drawing>
+          <wp:anchor distT="0" distB="0" distL="114300" distR="114300" simplePos="0" relativeHeight="251663360" behindDoc="0" locked="0" layoutInCell="1" allowOverlap="1" wp14:anchorId="5040EAAD" wp14:editId="6577D63F">
+            <wp:simplePos x="0" y="0"/>
+            <wp:positionH relativeFrom="column">
+              <wp:posOffset>152400</wp:posOffset>
+            </wp:positionH>
+            <wp:positionV relativeFrom="paragraph">
+              <wp:posOffset>12700</wp:posOffset>
+            </wp:positionV>
+            <wp:extent cx="488826" cy="765175"/>
+            <wp:effectExtent l="0" t="0" r="6985" b="0"/>
+            <wp:wrapNone/>
+            <wp:docPr id="6" name="Picture 6"/>
+            <wp:cNvGraphicFramePr>
+              <a:graphicFrameLocks xmlns:a="http://schemas.openxmlformats.org/drawingml/2006/main" noChangeAspect="1"/>
+            </wp:cNvGraphicFramePr>
+            <a:graphic xmlns:a="http://schemas.openxmlformats.org/drawingml/2006/main">
+              <a:graphicData uri="http://schemas.openxmlformats.org/drawingml/2006/picture">
+                <pic:pic xmlns:pic="http://schemas.openxmlformats.org/drawingml/2006/picture">
+                  <pic:nvPicPr>
+                    <pic:cNvPr id="4" name="Picture 4"/>
+                    <pic:cNvPicPr/>
+                  </pic:nvPicPr>
+                  <pic:blipFill rotWithShape="1">
+                    <a:blip r:embed="rId45">
+                      <a:extLst>
+                        <a:ext uri="{28A0092B-C50C-407E-A947-70E740481C1C}">
+                          <a14:useLocalDpi xmlns:a14="http://schemas.microsoft.com/office/drawing/2010/main" val="0"/>
+                        </a:ext>
+                      </a:extLst>
+                    </a:blip>
+                    <a:srcRect l="27040" t="60964" r="68231" b="31633"/>
+                    <a:stretch/>
+                  </pic:blipFill>
+                  <pic:spPr bwMode="auto">
+                    <a:xfrm>
+                      <a:off x="0" y="0"/>
+                      <a:ext cx="488826" cy="765175"/>
+                    </a:xfrm>
+                    <a:prstGeom prst="rect">
+                      <a:avLst/>
+                    </a:prstGeom>
+                    <a:ln>
+                      <a:noFill/>
+                    </a:ln>
+                    <a:extLst>
+                      <a:ext uri="{53640926-AAD7-44D8-BBD7-CCE9431645EC}">
+                        <a14:shadowObscured xmlns:a14="http://schemas.microsoft.com/office/drawing/2010/main"/>
+                      </a:ext>
+                    </a:extLst>
+                  </pic:spPr>
+                </pic:pic>
+              </a:graphicData>
+            </a:graphic>
+            <wp14:sizeRelH relativeFrom="margin">
+              <wp14:pctWidth>0</wp14:pctWidth>
+            </wp14:sizeRelH>
+            <wp14:sizeRelV relativeFrom="margin">
+              <wp14:pctHeight>0</wp14:pctHeight>
+            </wp14:sizeRelV>
+          </wp:anchor>
+        </w:drawing>
+      </w:r>
+    </w:p>
+    <w:p>
+      <w:pPr>
+        <w:spacing w:after="3" w:line="252" w:lineRule="auto"/>
+        <w:ind w:left="-5" w:right="442"/>
+        <w:jc w:val="left"/>
+        <w:rPr>
+          <w:b/>
+          <w:bCs/>
+          <w:szCs w:val="24"/>
+          <w:lang w:val="es-DO"/>
+        </w:rPr>
+      </w:pPr>
+    </w:p>
+    <w:p>
+      <w:pPr>
+        <w:spacing w:after="3" w:line="252" w:lineRule="auto"/>
+        <w:ind w:left="-5" w:right="442"/>
+        <w:jc w:val="left"/>
+        <w:rPr>
+          <w:b/>
+          <w:bCs/>
+          <w:noProof/>
+          <w:szCs w:val="24"/>
+          <w:lang w:val="es-DO"/>
+        </w:rPr>
+      </w:pPr>
+    </w:p>
+    <w:p>
+      <w:pPr>
+        <w:spacing w:after="3" w:line="252" w:lineRule="auto"/>
+        <w:ind w:left="-5" w:right="442"/>
+        <w:jc w:val="left"/>
+        <w:rPr>
+          <w:b/>
+          <w:bCs/>
+          <w:noProof/>
+          <w:szCs w:val="24"/>
+          <w:lang w:val="es-DO"/>
+        </w:rPr>
+      </w:pPr>
+    </w:p>
+    <w:p>
+      <w:pPr>
+        <w:spacing w:after="3" w:line="252" w:lineRule="auto"/>
+        <w:ind w:left="-5" w:right="442"/>
+        <w:jc w:val="left"/>
+        <w:rPr>
+          <w:b/>
+          <w:bCs/>
+          <w:noProof/>
+          <w:szCs w:val="24"/>
+          <w:lang w:val="es-DO"/>
+        </w:rPr>
+      </w:pPr>
+    </w:p>
+    <w:p>
+      <w:pPr>
+        <w:spacing w:after="3" w:line="252" w:lineRule="auto"/>
+        <w:ind w:left="-5" w:right="442"/>
+        <w:jc w:val="left"/>
+        <w:rPr>
+          <w:b/>
+          <w:bCs/>
+          <w:noProof/>
+          <w:szCs w:val="24"/>
+          <w:lang w:val="es-DO"/>
+        </w:rPr>
+      </w:pPr>
+    </w:p>
+    <w:p>
+      <w:pPr>
+        <w:spacing w:after="3" w:line="252" w:lineRule="auto"/>
+        <w:ind w:left="-5" w:right="442"/>
+        <w:jc w:val="left"/>
+        <w:rPr>
+          <w:b/>
+          <w:bCs/>
+          <w:noProof/>
+          <w:szCs w:val="24"/>
+          <w:lang w:val="es-DO"/>
+        </w:rPr>
+      </w:pPr>
+      <w:r>
+        <w:rPr>
+          <w:b/>
+          <w:bCs/>
+          <w:noProof/>
+          <w:szCs w:val="24"/>
+          <w:lang w:val="es-DO"/>
+        </w:rPr>
+        <w:drawing>
+          <wp:anchor distT="0" distB="0" distL="114300" distR="114300" simplePos="0" relativeHeight="251664384" behindDoc="0" locked="0" layoutInCell="1" allowOverlap="1" wp14:anchorId="41632234" wp14:editId="1323ED46">
+            <wp:simplePos x="0" y="0"/>
+            <wp:positionH relativeFrom="margin">
+              <wp:posOffset>2543175</wp:posOffset>
+            </wp:positionH>
+            <wp:positionV relativeFrom="paragraph">
+              <wp:posOffset>74295</wp:posOffset>
+            </wp:positionV>
+            <wp:extent cx="1362075" cy="1328420"/>
+            <wp:effectExtent l="0" t="0" r="0" b="0"/>
+            <wp:wrapNone/>
+            <wp:docPr id="15" name="Picture 15"/>
+            <wp:cNvGraphicFramePr>
+              <a:graphicFrameLocks xmlns:a="http://schemas.openxmlformats.org/drawingml/2006/main" noChangeAspect="1"/>
+            </wp:cNvGraphicFramePr>
+            <a:graphic xmlns:a="http://schemas.openxmlformats.org/drawingml/2006/main">
+              <a:graphicData uri="http://schemas.openxmlformats.org/drawingml/2006/picture">
+                <pic:pic xmlns:pic="http://schemas.openxmlformats.org/drawingml/2006/picture">
+                  <pic:nvPicPr>
+                    <pic:cNvPr id="0" name="Picture 6"/>
+                    <pic:cNvPicPr>
+                      <a:picLocks noChangeAspect="1" noChangeArrowheads="1"/>
+                    </pic:cNvPicPr>
+                  </pic:nvPicPr>
+                  <pic:blipFill rotWithShape="1">
+                    <a:blip r:embed="rId46">
+                      <a:extLst>
+                        <a:ext uri="{28A0092B-C50C-407E-A947-70E740481C1C}">
+                          <a14:useLocalDpi xmlns:a14="http://schemas.microsoft.com/office/drawing/2010/main" val="0"/>
+                        </a:ext>
+                      </a:extLst>
+                    </a:blip>
+                    <a:srcRect r="93472" b="93631"/>
+                    <a:stretch/>
+                  </pic:blipFill>
+                  <pic:spPr bwMode="auto">
+                    <a:xfrm>
+                      <a:off x="0" y="0"/>
+                      <a:ext cx="1362075" cy="1328420"/>
+                    </a:xfrm>
+                    <a:prstGeom prst="rect">
+                      <a:avLst/>
+                    </a:prstGeom>
+                    <a:noFill/>
+                    <a:ln>
+                      <a:noFill/>
+                    </a:ln>
+                    <a:extLst>
+                      <a:ext uri="{53640926-AAD7-44D8-BBD7-CCE9431645EC}">
+                        <a14:shadowObscured xmlns:a14="http://schemas.microsoft.com/office/drawing/2010/main"/>
+                      </a:ext>
+                    </a:extLst>
+                  </pic:spPr>
+                </pic:pic>
+              </a:graphicData>
+            </a:graphic>
+          </wp:anchor>
+        </w:drawing>
+      </w:r>
+      <w:r>
+        <w:rPr>
+          <w:b/>
+          <w:bCs/>
+          <w:noProof/>
+          <w:szCs w:val="24"/>
+          <w:lang w:val="es-DO"/>
+        </w:rPr>
+        <w:t>Enemigos</w:t>
+      </w:r>
+    </w:p>
+    <w:p>
+      <w:pPr>
+        <w:spacing w:after="3" w:line="252" w:lineRule="auto"/>
+        <w:ind w:left="-5" w:right="442"/>
+        <w:jc w:val="left"/>
+        <w:rPr>
+          <w:b/>
+          <w:bCs/>
+          <w:szCs w:val="24"/>
+          <w:lang w:val="es-DO"/>
+        </w:rPr>
+      </w:pPr>
+      <w:r>
+        <w:rPr>
+          <w:b/>
+          <w:bCs/>
+          <w:noProof/>
+          <w:szCs w:val="24"/>
+          <w:lang w:val="es-DO"/>
+        </w:rPr>
+        <w:drawing>
+          <wp:anchor distT="0" distB="0" distL="114300" distR="114300" simplePos="0" relativeHeight="251667456" behindDoc="0" locked="0" layoutInCell="1" allowOverlap="1" wp14:anchorId="06BE4489" wp14:editId="2372546B">
+            <wp:simplePos x="0" y="0"/>
+            <wp:positionH relativeFrom="margin">
+              <wp:posOffset>-800100</wp:posOffset>
+            </wp:positionH>
+            <wp:positionV relativeFrom="paragraph">
+              <wp:posOffset>196850</wp:posOffset>
+            </wp:positionV>
+            <wp:extent cx="2936781" cy="3648075"/>
+            <wp:effectExtent l="0" t="0" r="0" b="0"/>
+            <wp:wrapNone/>
+            <wp:docPr id="10" name="Picture 10"/>
+            <wp:cNvGraphicFramePr>
+              <a:graphicFrameLocks xmlns:a="http://schemas.openxmlformats.org/drawingml/2006/main" noChangeAspect="1"/>
+            </wp:cNvGraphicFramePr>
+            <a:graphic xmlns:a="http://schemas.openxmlformats.org/drawingml/2006/main">
+              <a:graphicData uri="http://schemas.openxmlformats.org/drawingml/2006/picture">
+                <pic:pic xmlns:pic="http://schemas.openxmlformats.org/drawingml/2006/picture">
+                  <pic:nvPicPr>
+                    <pic:cNvPr id="0" name="Picture 1"/>
+                    <pic:cNvPicPr>
+                      <a:picLocks noChangeAspect="1" noChangeArrowheads="1"/>
+                    </pic:cNvPicPr>
+                  </pic:nvPicPr>
+                  <pic:blipFill rotWithShape="1">
+                    <a:blip r:embed="rId47">
+                      <a:extLst>
+                        <a:ext uri="{28A0092B-C50C-407E-A947-70E740481C1C}">
+                          <a14:useLocalDpi xmlns:a14="http://schemas.microsoft.com/office/drawing/2010/main" val="0"/>
+                        </a:ext>
+                      </a:extLst>
+                    </a:blip>
+                    <a:srcRect r="73726" b="34713"/>
+                    <a:stretch/>
+                  </pic:blipFill>
+                  <pic:spPr bwMode="auto">
+                    <a:xfrm>
+                      <a:off x="0" y="0"/>
+                      <a:ext cx="2936781" cy="3648075"/>
+                    </a:xfrm>
+                    <a:prstGeom prst="rect">
+                      <a:avLst/>
+                    </a:prstGeom>
+                    <a:noFill/>
+                    <a:ln>
+                      <a:noFill/>
+                    </a:ln>
+                    <a:extLst>
+                      <a:ext uri="{53640926-AAD7-44D8-BBD7-CCE9431645EC}">
+                        <a14:shadowObscured xmlns:a14="http://schemas.microsoft.com/office/drawing/2010/main"/>
+                      </a:ext>
+                    </a:extLst>
+                  </pic:spPr>
+                </pic:pic>
+              </a:graphicData>
+            </a:graphic>
+            <wp14:sizeRelH relativeFrom="margin">
+              <wp14:pctWidth>0</wp14:pctWidth>
+            </wp14:sizeRelH>
+            <wp14:sizeRelV relativeFrom="margin">
+              <wp14:pctHeight>0</wp14:pctHeight>
+            </wp14:sizeRelV>
+          </wp:anchor>
+        </w:drawing>
+      </w:r>
+      <w:r>
+        <w:rPr>
+          <w:b/>
+          <w:bCs/>
+          <w:noProof/>
+          <w:szCs w:val="24"/>
+          <w:lang w:val="es-DO"/>
+        </w:rPr>
+        <w:drawing>
+          <wp:anchor distT="0" distB="0" distL="114300" distR="114300" simplePos="0" relativeHeight="251662336" behindDoc="0" locked="0" layoutInCell="1" allowOverlap="1" wp14:anchorId="64525BBD" wp14:editId="46963C2C">
+            <wp:simplePos x="0" y="0"/>
+            <wp:positionH relativeFrom="page">
+              <wp:posOffset>2076450</wp:posOffset>
+            </wp:positionH>
+            <wp:positionV relativeFrom="paragraph">
+              <wp:posOffset>8255</wp:posOffset>
+            </wp:positionV>
+            <wp:extent cx="742950" cy="914400"/>
+            <wp:effectExtent l="0" t="0" r="0" b="0"/>
+            <wp:wrapNone/>
+            <wp:docPr id="13" name="Picture 13"/>
+            <wp:cNvGraphicFramePr>
+              <a:graphicFrameLocks xmlns:a="http://schemas.openxmlformats.org/drawingml/2006/main" noChangeAspect="1"/>
+            </wp:cNvGraphicFramePr>
+            <a:graphic xmlns:a="http://schemas.openxmlformats.org/drawingml/2006/main">
+              <a:graphicData uri="http://schemas.openxmlformats.org/drawingml/2006/picture">
+                <pic:pic xmlns:pic="http://schemas.openxmlformats.org/drawingml/2006/picture">
+                  <pic:nvPicPr>
+                    <pic:cNvPr id="0" name="Picture 4"/>
+                    <pic:cNvPicPr>
+                      <a:picLocks noChangeAspect="1" noChangeArrowheads="1"/>
+                    </pic:cNvPicPr>
+                  </pic:nvPicPr>
+                  <pic:blipFill rotWithShape="1">
+                    <a:blip r:embed="rId48">
+                      <a:extLst>
+                        <a:ext uri="{28A0092B-C50C-407E-A947-70E740481C1C}">
+                          <a14:useLocalDpi xmlns:a14="http://schemas.microsoft.com/office/drawing/2010/main" val="0"/>
+                        </a:ext>
+                      </a:extLst>
+                    </a:blip>
+                    <a:srcRect l="1" r="87459" b="88863"/>
+                    <a:stretch/>
+                  </pic:blipFill>
+                  <pic:spPr bwMode="auto">
+                    <a:xfrm>
+                      <a:off x="0" y="0"/>
+                      <a:ext cx="742950" cy="914400"/>
+                    </a:xfrm>
+                    <a:prstGeom prst="rect">
+                      <a:avLst/>
+                    </a:prstGeom>
+                    <a:noFill/>
+                    <a:ln>
+                      <a:noFill/>
+                    </a:ln>
+                    <a:extLst>
+                      <a:ext uri="{53640926-AAD7-44D8-BBD7-CCE9431645EC}">
+                        <a14:shadowObscured xmlns:a14="http://schemas.microsoft.com/office/drawing/2010/main"/>
+                      </a:ext>
+                    </a:extLst>
+                  </pic:spPr>
+                </pic:pic>
+              </a:graphicData>
+            </a:graphic>
+          </wp:anchor>
+        </w:drawing>
+      </w:r>
+      <w:r>
+        <w:rPr>
+          <w:b/>
+          <w:bCs/>
+          <w:noProof/>
+          <w:szCs w:val="24"/>
+          <w:lang w:val="es-DO"/>
+        </w:rPr>
+        <w:drawing>
+          <wp:anchor distT="0" distB="0" distL="114300" distR="114300" simplePos="0" relativeHeight="251661312" behindDoc="0" locked="0" layoutInCell="1" allowOverlap="1" wp14:anchorId="0C8F4E03" wp14:editId="70B07D63">
+            <wp:simplePos x="0" y="0"/>
+            <wp:positionH relativeFrom="margin">
+              <wp:align>left</wp:align>
+            </wp:positionH>
+            <wp:positionV relativeFrom="paragraph">
+              <wp:posOffset>122555</wp:posOffset>
+            </wp:positionV>
+            <wp:extent cx="876300" cy="733425"/>
+            <wp:effectExtent l="0" t="0" r="0" b="9525"/>
+            <wp:wrapNone/>
+            <wp:docPr id="14" name="Picture 14"/>
+            <wp:cNvGraphicFramePr>
+              <a:graphicFrameLocks xmlns:a="http://schemas.openxmlformats.org/drawingml/2006/main" noChangeAspect="1"/>
+            </wp:cNvGraphicFramePr>
+            <a:graphic xmlns:a="http://schemas.openxmlformats.org/drawingml/2006/main">
+              <a:graphicData uri="http://schemas.openxmlformats.org/drawingml/2006/picture">
+                <pic:pic xmlns:pic="http://schemas.openxmlformats.org/drawingml/2006/picture">
+                  <pic:nvPicPr>
+                    <pic:cNvPr id="0" name="Picture 5"/>
+                    <pic:cNvPicPr>
+                      <a:picLocks noChangeAspect="1" noChangeArrowheads="1"/>
+                    </pic:cNvPicPr>
+                  </pic:nvPicPr>
+                  <pic:blipFill rotWithShape="1">
+                    <a:blip r:embed="rId49">
+                      <a:extLst>
+                        <a:ext uri="{28A0092B-C50C-407E-A947-70E740481C1C}">
+                          <a14:useLocalDpi xmlns:a14="http://schemas.microsoft.com/office/drawing/2010/main" val="0"/>
+                        </a:ext>
+                      </a:extLst>
+                    </a:blip>
+                    <a:srcRect r="81818" b="75633"/>
+                    <a:stretch/>
+                  </pic:blipFill>
+                  <pic:spPr bwMode="auto">
+                    <a:xfrm>
+                      <a:off x="0" y="0"/>
+                      <a:ext cx="876300" cy="733425"/>
+                    </a:xfrm>
+                    <a:prstGeom prst="rect">
+                      <a:avLst/>
+                    </a:prstGeom>
+                    <a:noFill/>
+                    <a:ln>
+                      <a:noFill/>
+                    </a:ln>
+                    <a:extLst>
+                      <a:ext uri="{53640926-AAD7-44D8-BBD7-CCE9431645EC}">
+                        <a14:shadowObscured xmlns:a14="http://schemas.microsoft.com/office/drawing/2010/main"/>
+                      </a:ext>
+                    </a:extLst>
+                  </pic:spPr>
+                </pic:pic>
+              </a:graphicData>
+            </a:graphic>
+          </wp:anchor>
+        </w:drawing>
+      </w:r>
+    </w:p>
+    <w:p>
+      <w:pPr>
+        <w:spacing w:after="3" w:line="252" w:lineRule="auto"/>
+        <w:ind w:left="-5" w:right="442"/>
+        <w:jc w:val="left"/>
+        <w:rPr>
+          <w:b/>
+          <w:bCs/>
+          <w:noProof/>
+          <w:szCs w:val="24"/>
+          <w:lang w:val="es-DO"/>
+        </w:rPr>
+      </w:pPr>
+      <w:r>
+        <w:rPr>
+          <w:b/>
+          <w:bCs/>
+          <w:noProof/>
+          <w:szCs w:val="24"/>
+          <w:lang w:val="es-DO"/>
+        </w:rPr>
+        <w:drawing>
+          <wp:anchor distT="0" distB="0" distL="114300" distR="114300" simplePos="0" relativeHeight="251666432" behindDoc="0" locked="0" layoutInCell="1" allowOverlap="1" wp14:anchorId="3DC736ED" wp14:editId="1E92F499">
+            <wp:simplePos x="0" y="0"/>
+            <wp:positionH relativeFrom="column">
+              <wp:posOffset>2000250</wp:posOffset>
+            </wp:positionH>
+            <wp:positionV relativeFrom="paragraph">
+              <wp:posOffset>12065</wp:posOffset>
+            </wp:positionV>
+            <wp:extent cx="561975" cy="342900"/>
+            <wp:effectExtent l="0" t="0" r="9525" b="0"/>
+            <wp:wrapNone/>
+            <wp:docPr id="12" name="Picture 12"/>
+            <wp:cNvGraphicFramePr>
+              <a:graphicFrameLocks xmlns:a="http://schemas.openxmlformats.org/drawingml/2006/main" noChangeAspect="1"/>
+            </wp:cNvGraphicFramePr>
+            <a:graphic xmlns:a="http://schemas.openxmlformats.org/drawingml/2006/main">
+              <a:graphicData uri="http://schemas.openxmlformats.org/drawingml/2006/picture">
+                <pic:pic xmlns:pic="http://schemas.openxmlformats.org/drawingml/2006/picture">
+                  <pic:nvPicPr>
+                    <pic:cNvPr id="0" name="Picture 3"/>
+                    <pic:cNvPicPr>
+                      <a:picLocks noChangeAspect="1" noChangeArrowheads="1"/>
+                    </pic:cNvPicPr>
+                  </pic:nvPicPr>
+                  <pic:blipFill rotWithShape="1">
+                    <a:blip r:embed="rId50">
+                      <a:extLst>
+                        <a:ext uri="{28A0092B-C50C-407E-A947-70E740481C1C}">
+                          <a14:useLocalDpi xmlns:a14="http://schemas.microsoft.com/office/drawing/2010/main" val="0"/>
+                        </a:ext>
+                      </a:extLst>
+                    </a:blip>
+                    <a:srcRect l="159" t="12420" r="90446" b="76115"/>
+                    <a:stretch/>
+                  </pic:blipFill>
+                  <pic:spPr bwMode="auto">
+                    <a:xfrm>
+                      <a:off x="0" y="0"/>
+                      <a:ext cx="561975" cy="342900"/>
+                    </a:xfrm>
+                    <a:prstGeom prst="rect">
+                      <a:avLst/>
+                    </a:prstGeom>
+                    <a:noFill/>
+                    <a:ln>
+                      <a:noFill/>
+                    </a:ln>
+                    <a:extLst>
+                      <a:ext uri="{53640926-AAD7-44D8-BBD7-CCE9431645EC}">
+                        <a14:shadowObscured xmlns:a14="http://schemas.microsoft.com/office/drawing/2010/main"/>
+                      </a:ext>
+                    </a:extLst>
+                  </pic:spPr>
+                </pic:pic>
+              </a:graphicData>
+            </a:graphic>
+          </wp:anchor>
+        </w:drawing>
+      </w:r>
+    </w:p>
+    <w:p>
+      <w:pPr>
+        <w:spacing w:after="3" w:line="252" w:lineRule="auto"/>
+        <w:ind w:left="-5" w:right="442"/>
+        <w:jc w:val="left"/>
+        <w:rPr>
+          <w:b/>
+          <w:bCs/>
+          <w:noProof/>
+          <w:szCs w:val="24"/>
+          <w:lang w:val="es-DO"/>
+        </w:rPr>
+      </w:pPr>
+    </w:p>
+    <w:p>
+      <w:pPr>
+        <w:spacing w:after="3" w:line="252" w:lineRule="auto"/>
+        <w:ind w:left="-5" w:right="442"/>
+        <w:jc w:val="left"/>
+        <w:rPr>
+          <w:b/>
+          <w:bCs/>
+          <w:noProof/>
+          <w:szCs w:val="24"/>
+          <w:lang w:val="es-DO"/>
+        </w:rPr>
+      </w:pPr>
+      <w:r>
+        <w:rPr>
+          <w:b/>
+          <w:bCs/>
+          <w:noProof/>
+          <w:szCs w:val="24"/>
+          <w:lang w:val="es-DO"/>
+        </w:rPr>
+        <w:drawing>
+          <wp:anchor distT="0" distB="0" distL="114300" distR="114300" simplePos="0" relativeHeight="251665408" behindDoc="0" locked="0" layoutInCell="1" allowOverlap="1" wp14:anchorId="6778F36A" wp14:editId="261F1B7A">
+            <wp:simplePos x="0" y="0"/>
+            <wp:positionH relativeFrom="column">
+              <wp:posOffset>2124075</wp:posOffset>
+            </wp:positionH>
+            <wp:positionV relativeFrom="paragraph">
+              <wp:posOffset>11430</wp:posOffset>
+            </wp:positionV>
+            <wp:extent cx="476250" cy="342900"/>
+            <wp:effectExtent l="0" t="0" r="0" b="0"/>
+            <wp:wrapNone/>
+            <wp:docPr id="11" name="Picture 11"/>
+            <wp:cNvGraphicFramePr>
+              <a:graphicFrameLocks xmlns:a="http://schemas.openxmlformats.org/drawingml/2006/main" noChangeAspect="1"/>
+            </wp:cNvGraphicFramePr>
+            <a:graphic xmlns:a="http://schemas.openxmlformats.org/drawingml/2006/main">
+              <a:graphicData uri="http://schemas.openxmlformats.org/drawingml/2006/picture">
+                <pic:pic xmlns:pic="http://schemas.openxmlformats.org/drawingml/2006/picture">
+                  <pic:nvPicPr>
+                    <pic:cNvPr id="0" name="Picture 2"/>
+                    <pic:cNvPicPr>
+                      <a:picLocks noChangeAspect="1" noChangeArrowheads="1"/>
+                    </pic:cNvPicPr>
+                  </pic:nvPicPr>
+                  <pic:blipFill rotWithShape="1">
+                    <a:blip r:embed="rId51">
+                      <a:extLst>
+                        <a:ext uri="{28A0092B-C50C-407E-A947-70E740481C1C}">
+                          <a14:useLocalDpi xmlns:a14="http://schemas.microsoft.com/office/drawing/2010/main" val="0"/>
+                        </a:ext>
+                      </a:extLst>
+                    </a:blip>
+                    <a:srcRect l="21670" t="26471" r="68389" b="47059"/>
+                    <a:stretch/>
+                  </pic:blipFill>
+                  <pic:spPr bwMode="auto">
+                    <a:xfrm>
+                      <a:off x="0" y="0"/>
+                      <a:ext cx="476250" cy="342900"/>
+                    </a:xfrm>
+                    <a:prstGeom prst="rect">
+                      <a:avLst/>
+                    </a:prstGeom>
+                    <a:noFill/>
+                    <a:ln>
+                      <a:noFill/>
+                    </a:ln>
+                    <a:extLst>
+                      <a:ext uri="{53640926-AAD7-44D8-BBD7-CCE9431645EC}">
+                        <a14:shadowObscured xmlns:a14="http://schemas.microsoft.com/office/drawing/2010/main"/>
+                      </a:ext>
+                    </a:extLst>
+                  </pic:spPr>
+                </pic:pic>
+              </a:graphicData>
+            </a:graphic>
+          </wp:anchor>
+        </w:drawing>
+      </w:r>
+    </w:p>
+    <w:p>
+      <w:pPr>
+        <w:spacing w:after="3" w:line="252" w:lineRule="auto"/>
+        <w:ind w:left="-5" w:right="442"/>
+        <w:jc w:val="left"/>
+        <w:rPr>
+          <w:b/>
+          <w:bCs/>
+          <w:szCs w:val="24"/>
+          <w:lang w:val="es-DO"/>
+        </w:rPr>
+      </w:pPr>
+    </w:p>
+    <w:p>
+      <w:pPr>
+        <w:spacing w:after="3" w:line="252" w:lineRule="auto"/>
+        <w:ind w:left="-5" w:right="442"/>
+        <w:jc w:val="left"/>
+        <w:rPr>
+          <w:b/>
+          <w:bCs/>
+          <w:szCs w:val="24"/>
+          <w:lang w:val="es-DO"/>
+        </w:rPr>
+      </w:pPr>
+    </w:p>
+    <w:p>
+      <w:pPr>
+        <w:spacing w:after="3" w:line="252" w:lineRule="auto"/>
+        <w:ind w:left="-5" w:right="442"/>
+        <w:jc w:val="left"/>
+        <w:rPr>
+          <w:szCs w:val="24"/>
+          <w:lang w:val="es-DO"/>
+        </w:rPr>
+      </w:pPr>
+    </w:p>
+    <w:p>
+      <w:pPr>
+        <w:spacing w:after="3" w:line="252" w:lineRule="auto"/>
+        <w:ind w:left="-5" w:right="442"/>
+        <w:jc w:val="left"/>
+        <w:rPr>
+          <w:szCs w:val="24"/>
+          <w:lang w:val="es-DO"/>
+        </w:rPr>
+      </w:pPr>
+    </w:p>
+    <w:p>
+      <w:pPr>
+        <w:spacing w:after="3" w:line="252" w:lineRule="auto"/>
+        <w:ind w:left="-5" w:right="442"/>
+        <w:jc w:val="left"/>
+        <w:rPr>
+          <w:szCs w:val="24"/>
+          <w:lang w:val="es-DO"/>
+        </w:rPr>
+      </w:pPr>
+    </w:p>
+    <w:p>
+      <w:pPr>
+        <w:spacing w:after="3" w:line="252" w:lineRule="auto"/>
+        <w:ind w:left="-5" w:right="442"/>
+        <w:jc w:val="left"/>
+        <w:rPr>
+          <w:szCs w:val="24"/>
+          <w:lang w:val="es-DO"/>
+        </w:rPr>
+      </w:pPr>
+    </w:p>
+    <w:p>
+      <w:pPr>
+        <w:spacing w:after="3" w:line="252" w:lineRule="auto"/>
+        <w:ind w:left="-5" w:right="442"/>
+        <w:jc w:val="left"/>
+        <w:rPr>
+          <w:szCs w:val="24"/>
+          <w:lang w:val="es-DO"/>
+        </w:rPr>
+      </w:pPr>
+    </w:p>
+    <w:p>
+      <w:pPr>
+        <w:spacing w:after="3" w:line="252" w:lineRule="auto"/>
+        <w:ind w:left="-5" w:right="442"/>
+        <w:jc w:val="left"/>
+        <w:rPr>
+          <w:szCs w:val="24"/>
+          <w:lang w:val="es-DO"/>
+        </w:rPr>
+      </w:pPr>
+    </w:p>
+    <w:p>
+      <w:pPr>
+        <w:spacing w:after="3" w:line="252" w:lineRule="auto"/>
+        <w:ind w:left="-5" w:right="442"/>
+        <w:jc w:val="left"/>
+        <w:rPr>
+          <w:b/>
+          <w:bCs/>
+          <w:szCs w:val="24"/>
+          <w:lang w:val="es-DO"/>
+        </w:rPr>
+      </w:pPr>
+    </w:p>
+    <w:p>
+      <w:pPr>
+        <w:spacing w:after="3" w:line="252" w:lineRule="auto"/>
+        <w:ind w:left="-5" w:right="442"/>
+        <w:jc w:val="left"/>
+        <w:rPr>
+          <w:b/>
+          <w:bCs/>
+          <w:szCs w:val="24"/>
+          <w:lang w:val="es-DO"/>
+        </w:rPr>
+      </w:pPr>
+    </w:p>
+    <w:p>
+      <w:pPr>
+        <w:spacing w:after="3" w:line="252" w:lineRule="auto"/>
+        <w:ind w:left="-5" w:right="442"/>
+        <w:jc w:val="left"/>
+        <w:rPr>
+          <w:b/>
+          <w:bCs/>
+          <w:szCs w:val="24"/>
+          <w:lang w:val="es-DO"/>
+        </w:rPr>
+      </w:pPr>
+    </w:p>
+    <w:p>
+      <w:pPr>
+        <w:spacing w:after="3" w:line="252" w:lineRule="auto"/>
+        <w:ind w:left="-5" w:right="442"/>
+        <w:jc w:val="left"/>
+        <w:rPr>
+          <w:b/>
+          <w:bCs/>
+          <w:szCs w:val="24"/>
+          <w:lang w:val="es-DO"/>
+        </w:rPr>
+      </w:pPr>
+      <w:r>
+        <w:rPr>
+          <w:b/>
+          <w:bCs/>
+          <w:szCs w:val="24"/>
+          <w:lang w:val="es-DO"/>
+        </w:rPr>
+        <w:t>2.12 Niveles</w:t>
+      </w:r>
+    </w:p>
+    <w:p>
+      <w:pPr>
+        <w:spacing w:after="3" w:line="252" w:lineRule="auto"/>
+        <w:ind w:left="-5" w:right="442"/>
+        <w:jc w:val="left"/>
+        <w:rPr>
+          <w:szCs w:val="24"/>
+          <w:lang w:val="es-DO"/>
+        </w:rPr>
+      </w:pPr>
+    </w:p>
+    <w:p>
+      <w:pPr>
+        <w:spacing w:after="158" w:line="259" w:lineRule="auto"/>
+        <w:ind w:left="309"/>
+        <w:rPr>
+          <w:lang w:val="es-DO"/>
+        </w:rPr>
+      </w:pPr>
+    </w:p>
+    <w:p>
+      <w:pPr>
+        <w:spacing w:after="158" w:line="259" w:lineRule="auto"/>
+        <w:ind w:left="309"/>
+        <w:rPr>
+          <w:lang w:val="es-ES"/>
+        </w:rPr>
+      </w:pPr>
+      <w:r>
+        <w:rPr>
+          <w:lang w:val="es-ES"/>
+        </w:rPr>
+        <w:drawing>
+          <wp:inline distT="0" distB="0" distL="0" distR="0" wp14:anchorId="126DD55D" wp14:editId="1A9F138D">
+            <wp:extent cx="4505325" cy="1951893"/>
+            <wp:effectExtent l="0" t="0" r="0" b="0"/>
+            <wp:docPr id="9" name="Picture 9"/>
+            <wp:cNvGraphicFramePr>
+              <a:graphicFrameLocks xmlns:a="http://schemas.openxmlformats.org/drawingml/2006/main" noChangeAspect="1"/>
+            </wp:cNvGraphicFramePr>
+            <a:graphic xmlns:a="http://schemas.openxmlformats.org/drawingml/2006/main">
+              <a:graphicData uri="http://schemas.openxmlformats.org/drawingml/2006/picture">
+                <pic:pic xmlns:pic="http://schemas.openxmlformats.org/drawingml/2006/picture">
+                  <pic:nvPicPr>
+                    <pic:cNvPr id="1" name=""/>
+                    <pic:cNvPicPr/>
+                  </pic:nvPicPr>
+                  <pic:blipFill>
+                    <a:blip r:embed="rId52"/>
+                    <a:stretch>
+                      <a:fillRect/>
+                    </a:stretch>
+                  </pic:blipFill>
+                  <pic:spPr>
+                    <a:xfrm>
+                      <a:off x="0" y="0"/>
+                      <a:ext cx="4514089" cy="1955690"/>
+                    </a:xfrm>
+                    <a:prstGeom prst="rect">
+                      <a:avLst/>
+                    </a:prstGeom>
+                  </pic:spPr>
+                </pic:pic>
+              </a:graphicData>
+            </a:graphic>
+          </wp:inline>
+        </w:drawing>
+      </w:r>
+    </w:p>
+    <w:p>
+      <w:pPr>
+        <w:spacing w:after="158" w:line="259" w:lineRule="auto"/>
+        <w:ind w:left="309"/>
+        <w:rPr>
+          <w:lang w:val="es-ES"/>
+        </w:rPr>
+      </w:pPr>
+      <w:r>
+        <w:rPr>
+          <w:lang w:val="es-ES"/>
+        </w:rPr>
+        <w:drawing>
+          <wp:inline distT="0" distB="0" distL="0" distR="0" wp14:anchorId="63BDB5A1" wp14:editId="7FEDBE2C">
+            <wp:extent cx="4572000" cy="2204478"/>
+            <wp:effectExtent l="0" t="0" r="0" b="5715"/>
+            <wp:docPr id="7" name="Picture 7"/>
+            <wp:cNvGraphicFramePr>
+              <a:graphicFrameLocks xmlns:a="http://schemas.openxmlformats.org/drawingml/2006/main" noChangeAspect="1"/>
+            </wp:cNvGraphicFramePr>
+            <a:graphic xmlns:a="http://schemas.openxmlformats.org/drawingml/2006/main">
+              <a:graphicData uri="http://schemas.openxmlformats.org/drawingml/2006/picture">
+                <pic:pic xmlns:pic="http://schemas.openxmlformats.org/drawingml/2006/picture">
+                  <pic:nvPicPr>
+                    <pic:cNvPr id="1" name=""/>
+                    <pic:cNvPicPr/>
+                  </pic:nvPicPr>
+                  <pic:blipFill>
+                    <a:blip r:embed="rId53"/>
+                    <a:stretch>
+                      <a:fillRect/>
+                    </a:stretch>
+                  </pic:blipFill>
+                  <pic:spPr>
+                    <a:xfrm>
+                      <a:off x="0" y="0"/>
+                      <a:ext cx="4574037" cy="2205460"/>
+                    </a:xfrm>
+                    <a:prstGeom prst="rect">
+                      <a:avLst/>
+                    </a:prstGeom>
+                  </pic:spPr>
+                </pic:pic>
+              </a:graphicData>
+            </a:graphic>
+          </wp:inline>
+        </w:drawing>
+      </w:r>
+    </w:p>
+    <w:p>
+      <w:pPr>
+        <w:spacing w:after="158" w:line="259" w:lineRule="auto"/>
+        <w:ind w:left="309"/>
+        <w:rPr>
+          <w:lang w:val="es-ES"/>
+        </w:rPr>
+      </w:pPr>
+      <w:r>
+        <w:rPr>
+          <w:lang w:val="es-ES"/>
+        </w:rPr>
+        <w:drawing>
+          <wp:inline distT="0" distB="0" distL="0" distR="0" wp14:anchorId="5EA59246" wp14:editId="10E95DAD">
+            <wp:extent cx="4629150" cy="2428560"/>
+            <wp:effectExtent l="0" t="0" r="0" b="0"/>
+            <wp:docPr id="8" name="Picture 8"/>
+            <wp:cNvGraphicFramePr>
+              <a:graphicFrameLocks xmlns:a="http://schemas.openxmlformats.org/drawingml/2006/main" noChangeAspect="1"/>
+            </wp:cNvGraphicFramePr>
+            <a:graphic xmlns:a="http://schemas.openxmlformats.org/drawingml/2006/main">
+              <a:graphicData uri="http://schemas.openxmlformats.org/drawingml/2006/picture">
+                <pic:pic xmlns:pic="http://schemas.openxmlformats.org/drawingml/2006/picture">
+                  <pic:nvPicPr>
+                    <pic:cNvPr id="1" name=""/>
+                    <pic:cNvPicPr/>
+                  </pic:nvPicPr>
+                  <pic:blipFill>
+                    <a:blip r:embed="rId54"/>
+                    <a:stretch>
+                      <a:fillRect/>
+                    </a:stretch>
+                  </pic:blipFill>
+                  <pic:spPr>
+                    <a:xfrm>
+                      <a:off x="0" y="0"/>
+                      <a:ext cx="4635050" cy="2431655"/>
+                    </a:xfrm>
+                    <a:prstGeom prst="rect">
+                      <a:avLst/>
+                    </a:prstGeom>
+                  </pic:spPr>
+                </pic:pic>
+              </a:graphicData>
+            </a:graphic>
+          </wp:inline>
+        </w:drawing>
+      </w:r>
+    </w:p>
+    <w:p>
+      <w:pPr>
         <w:tabs>
           <w:tab w:val="center" w:pos="4860"/>
         </w:tabs>
         <w:spacing w:after="158" w:line="259" w:lineRule="auto"/>
-        <w:ind w:left="309"/>
-        <w:rPr>
-          <w:lang w:val="fr-HT"/>
-        </w:rPr>
-      </w:pPr>
-    </w:p>
-    <w:p>
-      <w:pPr>
-        <w:tabs>
-          <w:tab w:val="center" w:pos="4860"/>
-        </w:tabs>
-        <w:spacing w:after="158" w:line="259" w:lineRule="auto"/>
-        <w:ind w:left="309"/>
-        <w:rPr>
-          <w:lang w:val="fr-HT"/>
-        </w:rPr>
-      </w:pPr>
-    </w:p>
-    <w:p>
-      <w:pPr>
-        <w:tabs>
-          <w:tab w:val="center" w:pos="4860"/>
-        </w:tabs>
-        <w:spacing w:after="158" w:line="259" w:lineRule="auto"/>
-        <w:ind w:left="309"/>
+        <w:ind w:left="0" w:firstLine="0"/>
         <w:rPr>
           <w:lang w:val="fr-HT"/>
         </w:rPr>
@@ -6573,6 +8531,7 @@
           <w:bCs/>
           <w:lang w:val="es-DO"/>
         </w:rPr>
+        <w:lastRenderedPageBreak/>
         <w:t xml:space="preserve">2.13 </w:t>
       </w:r>
       <w:r>
@@ -6694,7 +8653,6 @@
           <w:iCs/>
           <w:lang w:val="es-DO"/>
         </w:rPr>
-        <w:lastRenderedPageBreak/>
         <w:t>Antorchar</w:t>
       </w:r>
       <w:r>

</xml_diff>

<commit_message>
Punto 3.3 y 3.4 documento
</commit_message>
<xml_diff>
--- a/DarkProject.docx
+++ b/DarkProject.docx
@@ -226,6 +226,7 @@
         </w:rPr>
         <w:t xml:space="preserve"> </w:t>
       </w:r>
+      <w:proofErr w:type="spellStart"/>
       <w:r>
         <w:rPr>
           <w:i/>
@@ -233,6 +234,7 @@
         </w:rPr>
         <w:t>Dark</w:t>
       </w:r>
+      <w:proofErr w:type="spellEnd"/>
       <w:r>
         <w:rPr>
           <w:b/>
@@ -442,7 +444,35 @@
         <w:rPr>
           <w:lang w:val="es-DO"/>
         </w:rPr>
-        <w:t xml:space="preserve">Yves Gervens Constant </w:t>
+        <w:t xml:space="preserve">Yves </w:t>
+      </w:r>
+      <w:proofErr w:type="spellStart"/>
+      <w:r>
+        <w:rPr>
+          <w:lang w:val="es-DO"/>
+        </w:rPr>
+        <w:t>Gervens</w:t>
+      </w:r>
+      <w:proofErr w:type="spellEnd"/>
+      <w:r>
+        <w:rPr>
+          <w:lang w:val="es-DO"/>
+        </w:rPr>
+        <w:t xml:space="preserve"> </w:t>
+      </w:r>
+      <w:proofErr w:type="spellStart"/>
+      <w:r>
+        <w:rPr>
+          <w:lang w:val="es-DO"/>
+        </w:rPr>
+        <w:t>Constant</w:t>
+      </w:r>
+      <w:proofErr w:type="spellEnd"/>
+      <w:r>
+        <w:rPr>
+          <w:lang w:val="es-DO"/>
+        </w:rPr>
+        <w:t xml:space="preserve"> </w:t>
       </w:r>
       <w:r>
         <w:rPr>
@@ -575,12 +605,21 @@
           <w:lang w:val="es-DO"/>
         </w:rPr>
       </w:pPr>
-      <w:r>
-        <w:rPr>
-          <w:b/>
-          <w:lang w:val="es-DO"/>
-        </w:rPr>
-        <w:t xml:space="preserve">Link: </w:t>
+      <w:proofErr w:type="gramStart"/>
+      <w:r>
+        <w:rPr>
+          <w:b/>
+          <w:lang w:val="es-DO"/>
+        </w:rPr>
+        <w:t>Link</w:t>
+      </w:r>
+      <w:proofErr w:type="gramEnd"/>
+      <w:r>
+        <w:rPr>
+          <w:b/>
+          <w:lang w:val="es-DO"/>
+        </w:rPr>
+        <w:t xml:space="preserve">: </w:t>
       </w:r>
     </w:p>
     <w:p>
@@ -811,7 +850,21 @@
         <w:rPr>
           <w:lang w:val="es-DO"/>
         </w:rPr>
-        <w:t xml:space="preserve">Es importante tener en cuenta el tiempo y la disponibilidad de cada uno de los integrantes que se comprometieron al máximo para el desarrollo de este proyecto, además de la compresión e investigación de cada una de las mecánicas implementadas. No cabe duda que fue un camino de entendimiento y error, en el cual dio su fruto, la adquisición de conocimientos.   </w:t>
+        <w:t xml:space="preserve">Es importante tener en cuenta el tiempo y la disponibilidad de cada uno de los integrantes que se comprometieron al máximo para el desarrollo de este proyecto, además de la compresión e investigación de cada una de las mecánicas implementadas. No cabe duda </w:t>
+      </w:r>
+      <w:proofErr w:type="gramStart"/>
+      <w:r>
+        <w:rPr>
+          <w:lang w:val="es-DO"/>
+        </w:rPr>
+        <w:t>que</w:t>
+      </w:r>
+      <w:proofErr w:type="gramEnd"/>
+      <w:r>
+        <w:rPr>
+          <w:lang w:val="es-DO"/>
+        </w:rPr>
+        <w:t xml:space="preserve"> fue un camino de entendimiento y error, en el cual dio su fruto, la adquisición de conocimientos.   </w:t>
       </w:r>
     </w:p>
     <w:p>
@@ -1725,7 +1778,39 @@
           <w:sz w:val="22"/>
           <w:lang w:val="es-DO"/>
         </w:rPr>
-        <w:t xml:space="preserve">3.1 Capturas de la Aplicación (Documentación completa del desarrollo, Scripts, Sprites, Prefabs e </w:t>
+        <w:t xml:space="preserve">3.1 Capturas de la Aplicación (Documentación completa del desarrollo, Scripts, </w:t>
+      </w:r>
+      <w:proofErr w:type="spellStart"/>
+      <w:r>
+        <w:rPr>
+          <w:sz w:val="22"/>
+          <w:lang w:val="es-DO"/>
+        </w:rPr>
+        <w:t>Sprites</w:t>
+      </w:r>
+      <w:proofErr w:type="spellEnd"/>
+      <w:r>
+        <w:rPr>
+          <w:sz w:val="22"/>
+          <w:lang w:val="es-DO"/>
+        </w:rPr>
+        <w:t xml:space="preserve">, </w:t>
+      </w:r>
+      <w:proofErr w:type="spellStart"/>
+      <w:r>
+        <w:rPr>
+          <w:sz w:val="22"/>
+          <w:lang w:val="es-DO"/>
+        </w:rPr>
+        <w:t>Prefabs</w:t>
+      </w:r>
+      <w:proofErr w:type="spellEnd"/>
+      <w:r>
+        <w:rPr>
+          <w:sz w:val="22"/>
+          <w:lang w:val="es-DO"/>
+        </w:rPr>
+        <w:t xml:space="preserve"> e </w:t>
       </w:r>
     </w:p>
     <w:p>
@@ -2267,7 +2352,35 @@
         <w:rPr>
           <w:lang w:val="es-DO"/>
         </w:rPr>
-        <w:t xml:space="preserve">El proyecto que se va a ilustrar y desarrollar es un concepto diferente a lo que conocemos de la jugabilidad en 2D. Resulta que siempre asumimos que si un juego esta caracterizado, ya sea un arte pixelado o en dos dimensiones automáticamente lo relacionamos con un juego de no tan alta calidad. En este proyecto, el videojuego va utilizar 2.5D, quiere decir que se van a utilizar tanto el 2D y 3D. Creando así una jugabilidad de 3 dimensiones con objetos, animaciones, NPCs, enemigos, y múltiples elementos del escenario que estarán completamente en 2D. </w:t>
+        <w:t xml:space="preserve">El proyecto que se va a ilustrar y desarrollar es un concepto diferente a lo que conocemos de la jugabilidad en 2D. Resulta que siempre asumimos que si un juego esta caracterizado, ya sea un arte pixelado o en dos dimensiones automáticamente lo relacionamos con un juego de no tan alta calidad. En este proyecto, el videojuego </w:t>
+      </w:r>
+      <w:proofErr w:type="gramStart"/>
+      <w:r>
+        <w:rPr>
+          <w:lang w:val="es-DO"/>
+        </w:rPr>
+        <w:t>va</w:t>
+      </w:r>
+      <w:proofErr w:type="gramEnd"/>
+      <w:r>
+        <w:rPr>
+          <w:lang w:val="es-DO"/>
+        </w:rPr>
+        <w:t xml:space="preserve"> utilizar 2.5D, quiere decir que se van a utilizar tanto el 2D y 3D. Creando así una jugabilidad de 3 dimensiones con objetos, animaciones, </w:t>
+      </w:r>
+      <w:proofErr w:type="spellStart"/>
+      <w:r>
+        <w:rPr>
+          <w:lang w:val="es-DO"/>
+        </w:rPr>
+        <w:t>NPCs</w:t>
+      </w:r>
+      <w:proofErr w:type="spellEnd"/>
+      <w:r>
+        <w:rPr>
+          <w:lang w:val="es-DO"/>
+        </w:rPr>
+        <w:t xml:space="preserve">, enemigos, y múltiples elementos del escenario que estarán completamente en 2D. </w:t>
       </w:r>
     </w:p>
     <w:p>
@@ -2373,6 +2486,7 @@
         </w:rPr>
         <w:t>Ahora bien, con la combinación de código y las diferentes herramientas a utilizar, hemos desarrollado un juego llamado “</w:t>
       </w:r>
+      <w:proofErr w:type="spellStart"/>
       <w:r>
         <w:rPr>
           <w:i/>
@@ -2380,6 +2494,7 @@
         </w:rPr>
         <w:t>Dark</w:t>
       </w:r>
+      <w:proofErr w:type="spellEnd"/>
       <w:r>
         <w:rPr>
           <w:lang w:val="es-DO"/>
@@ -2414,7 +2529,35 @@
         <w:rPr>
           <w:lang w:val="es-DO"/>
         </w:rPr>
-        <w:t xml:space="preserve">Una descripción breve de nuestro videojuego, es que trata de un caballero de la orden de la luz, el cual desafiará a las almas de las sombras o “sombras”, para recuperar la luz de la ciudadela. Cabe destacar que la dificultad aumentará y los enemigos serán aún mas fuertes cada vez que se pase un nivel.  </w:t>
+        <w:t xml:space="preserve">Una descripción breve de nuestro </w:t>
+      </w:r>
+      <w:proofErr w:type="gramStart"/>
+      <w:r>
+        <w:rPr>
+          <w:lang w:val="es-DO"/>
+        </w:rPr>
+        <w:t>videojuego,</w:t>
+      </w:r>
+      <w:proofErr w:type="gramEnd"/>
+      <w:r>
+        <w:rPr>
+          <w:lang w:val="es-DO"/>
+        </w:rPr>
+        <w:t xml:space="preserve"> es que trata de un caballero de la orden de la luz, el cual desafiará a las almas de las sombras o “sombras”, para recuperar la luz de la ciudadela. Cabe destacar que la dificultad aumentará y los enemigos serán aún </w:t>
+      </w:r>
+      <w:proofErr w:type="spellStart"/>
+      <w:r>
+        <w:rPr>
+          <w:lang w:val="es-DO"/>
+        </w:rPr>
+        <w:t>mas</w:t>
+      </w:r>
+      <w:proofErr w:type="spellEnd"/>
+      <w:r>
+        <w:rPr>
+          <w:lang w:val="es-DO"/>
+        </w:rPr>
+        <w:t xml:space="preserve"> fuertes cada vez que se pase un nivel.  </w:t>
       </w:r>
     </w:p>
     <w:p>
@@ -2684,146 +2827,42 @@
       <w:pPr>
         <w:ind w:left="1234" w:right="53"/>
         <w:rPr>
-          <w:sz w:val="22"/>
-          <w:lang w:val="es-DO"/>
-        </w:rPr>
-      </w:pPr>
-      <w:r>
-        <w:rPr>
-          <w:lang w:val="es-DO"/>
-        </w:rPr>
-        <w:t xml:space="preserve">En general estamos creando diferentes bocetos de cómo serán las diferentes mecánicas del videojuego, además el diseño utilizando Pixel Art para la ilustración del personaje como los demás elementos. En el apartado de </w:t>
-      </w:r>
-      <w:r>
-        <w:rPr>
-          <w:i/>
-          <w:lang w:val="es-DO"/>
-        </w:rPr>
-        <w:t xml:space="preserve">Herramientas de desarrollo </w:t>
-      </w:r>
-      <w:r>
-        <w:rPr>
-          <w:lang w:val="es-DO"/>
-        </w:rPr>
-        <w:t>se mencionarán alguna que otra para la elaboración de estos elementos.</w:t>
-      </w:r>
-    </w:p>
-    <w:p>
-      <w:pPr>
-        <w:ind w:left="1234" w:right="53"/>
-        <w:rPr>
-          <w:sz w:val="22"/>
-          <w:lang w:val="es-DO"/>
-        </w:rPr>
-      </w:pPr>
-    </w:p>
-    <w:p>
-      <w:pPr>
-        <w:ind w:left="1234" w:right="53"/>
-        <w:rPr>
-          <w:sz w:val="22"/>
-          <w:lang w:val="es-DO"/>
-        </w:rPr>
-      </w:pPr>
-      <w:r>
-        <w:rPr>
-          <w:lang w:val="es-DO"/>
-        </w:rPr>
-        <w:t xml:space="preserve">Originalmente Octopath Traveler es un juego RPG, pero con jugabilidad por turnos en cuanto al combate se refiere, en este proyecto no utilizaremos este sistema de combate, sino que optaremos por un sistema de combate dinámico, en el cual los enemigos atacarán simultáneamente y nosotros como jugadores debemos de desarrollar estrategias para poder defendernos de la ofensiva enemiga y poder pasar el nivel.  </w:t>
-      </w:r>
-    </w:p>
-    <w:p>
-      <w:pPr>
-        <w:ind w:left="1234" w:right="53"/>
-        <w:rPr>
-          <w:sz w:val="22"/>
-          <w:lang w:val="es-DO"/>
-        </w:rPr>
-      </w:pPr>
-    </w:p>
-    <w:p>
-      <w:pPr>
-        <w:ind w:left="1234" w:right="53"/>
-        <w:rPr>
-          <w:sz w:val="22"/>
-          <w:lang w:val="es-DO"/>
-        </w:rPr>
-      </w:pPr>
-      <w:r>
-        <w:rPr>
-          <w:lang w:val="es-DO"/>
-        </w:rPr>
-        <w:t xml:space="preserve">En los niveles existirán objetos rompibles los cuales nos incrementarán la vida o nos darán monedas de oro, las cuales podrán ser canjeables por más vida, pociones, objetos para aumentar el ataque y la defensa, entre otros.  </w:t>
-      </w:r>
-    </w:p>
-    <w:p>
-      <w:pPr>
-        <w:ind w:left="1234" w:right="53"/>
-        <w:rPr>
-          <w:sz w:val="22"/>
-          <w:lang w:val="es-DO"/>
-        </w:rPr>
-      </w:pPr>
-    </w:p>
-    <w:p>
-      <w:pPr>
-        <w:ind w:left="1234" w:right="53"/>
-        <w:rPr>
-          <w:sz w:val="22"/>
-          <w:lang w:val="es-DO"/>
-        </w:rPr>
-      </w:pPr>
-      <w:r>
-        <w:rPr>
-          <w:lang w:val="es-DO"/>
-        </w:rPr>
-        <w:t xml:space="preserve">Este juego es semi mundo abierto, ya que en la ciudadela principal podemos ir a las misiones, visitar la tienda para aumentar la vida o la herrería para obtener objetos los cuales nos aumenten algunas características del personaje. </w:t>
-      </w:r>
-    </w:p>
-    <w:p>
-      <w:pPr>
-        <w:ind w:left="0" w:right="53" w:firstLine="0"/>
-        <w:rPr>
-          <w:lang w:val="es-DO"/>
-        </w:rPr>
-      </w:pPr>
-    </w:p>
-    <w:p>
-      <w:pPr>
-        <w:ind w:left="10" w:right="53"/>
-        <w:rPr>
-          <w:lang w:val="es-DO"/>
-        </w:rPr>
-      </w:pPr>
-    </w:p>
-    <w:p>
-      <w:pPr>
-        <w:pStyle w:val="Heading2"/>
-        <w:ind w:left="730"/>
-        <w:rPr>
-          <w:lang w:val="es-DO"/>
-        </w:rPr>
-      </w:pPr>
-      <w:r>
-        <w:rPr>
-          <w:sz w:val="22"/>
-          <w:lang w:val="es-DO"/>
-        </w:rPr>
-        <w:t>1.2.2.</w:t>
-      </w:r>
-      <w:r>
-        <w:rPr>
-          <w:rFonts w:ascii="Arial" w:eastAsia="Arial" w:hAnsi="Arial" w:cs="Arial"/>
-          <w:sz w:val="22"/>
-          <w:lang w:val="es-DO"/>
-        </w:rPr>
-        <w:t xml:space="preserve"> </w:t>
-      </w:r>
-      <w:r>
-        <w:rPr>
-          <w:lang w:val="es-DO"/>
-        </w:rPr>
-        <w:t xml:space="preserve">Estado del Arte </w:t>
+          <w:lang w:val="es-DO"/>
+        </w:rPr>
+      </w:pPr>
+      <w:r>
+        <w:rPr>
+          <w:lang w:val="es-DO"/>
+        </w:rPr>
+        <w:t xml:space="preserve">Este videojuego está ambientado y motivado en el videojuego </w:t>
+      </w:r>
+      <w:proofErr w:type="spellStart"/>
+      <w:r>
+        <w:rPr>
+          <w:lang w:val="es-DO"/>
+        </w:rPr>
+        <w:t>Octopath</w:t>
+      </w:r>
+      <w:proofErr w:type="spellEnd"/>
+      <w:r>
+        <w:rPr>
+          <w:lang w:val="es-DO"/>
+        </w:rPr>
+        <w:t xml:space="preserve"> </w:t>
+      </w:r>
+      <w:proofErr w:type="spellStart"/>
+      <w:r>
+        <w:rPr>
+          <w:lang w:val="es-DO"/>
+        </w:rPr>
+        <w:t>Traveler</w:t>
+      </w:r>
+      <w:proofErr w:type="spellEnd"/>
+      <w:r>
+        <w:rPr>
+          <w:lang w:val="es-DO"/>
+        </w:rPr>
+        <w:t xml:space="preserve">. El cual utiliza una gran cantidad de elementos para combinar las luces y los objetos en 2D en un mundo 3D. </w:t>
       </w:r>
     </w:p>
     <w:p>
@@ -2837,7 +2876,6 @@
       </w:pPr>
       <w:r>
         <w:rPr>
-          <w:b/>
           <w:lang w:val="es-DO"/>
         </w:rPr>
         <w:t xml:space="preserve"> </w:t>
@@ -2847,31 +2885,59 @@
       <w:pPr>
         <w:ind w:left="1234" w:right="53"/>
         <w:rPr>
-          <w:sz w:val="22"/>
-          <w:lang w:val="es-DO"/>
-        </w:rPr>
-      </w:pPr>
-    </w:p>
-    <w:p>
-      <w:pPr>
-        <w:ind w:left="1234" w:right="53"/>
-        <w:rPr>
-          <w:lang w:val="es-DO"/>
-        </w:rPr>
-      </w:pPr>
-      <w:r>
-        <w:rPr>
-          <w:lang w:val="es-DO"/>
-        </w:rPr>
-        <w:t xml:space="preserve">Este videojuego está ambientado y motivado en el videojuego Octopath Traveler. El cual utiliza una gran cantidad de elementos para combinar las luces y los objetos en 2D en un mundo 3D. </w:t>
-      </w:r>
-    </w:p>
-    <w:p>
-      <w:pPr>
-        <w:ind w:left="1234" w:right="53"/>
-        <w:rPr>
-          <w:lang w:val="es-DO"/>
-        </w:rPr>
+          <w:lang w:val="es-DO"/>
+        </w:rPr>
+      </w:pPr>
+      <w:proofErr w:type="spellStart"/>
+      <w:r>
+        <w:rPr>
+          <w:lang w:val="es-DO"/>
+        </w:rPr>
+        <w:t>Octopath</w:t>
+      </w:r>
+      <w:proofErr w:type="spellEnd"/>
+      <w:r>
+        <w:rPr>
+          <w:lang w:val="es-DO"/>
+        </w:rPr>
+        <w:t xml:space="preserve"> </w:t>
+      </w:r>
+      <w:proofErr w:type="spellStart"/>
+      <w:r>
+        <w:rPr>
+          <w:lang w:val="es-DO"/>
+        </w:rPr>
+        <w:t>Traveler</w:t>
+      </w:r>
+      <w:proofErr w:type="spellEnd"/>
+      <w:r>
+        <w:rPr>
+          <w:lang w:val="es-DO"/>
+        </w:rPr>
+        <w:t xml:space="preserve"> (imagen de la izquierda) es un juego RPG japonés, el cual busca dar conocer las diferentes fortalezas y nostálgicas inmersiones de los videojuegos de 32 bits.  </w:t>
+      </w:r>
+    </w:p>
+    <w:p>
+      <w:pPr>
+        <w:spacing w:after="0" w:line="259" w:lineRule="auto"/>
+        <w:ind w:left="1224" w:firstLine="0"/>
+        <w:jc w:val="left"/>
+        <w:rPr>
+          <w:lang w:val="es-DO"/>
+        </w:rPr>
+      </w:pPr>
+      <w:r>
+        <w:rPr>
+          <w:lang w:val="es-DO"/>
+        </w:rPr>
+        <w:t xml:space="preserve"> </w:t>
+      </w:r>
+    </w:p>
+    <w:p>
+      <w:pPr>
+        <w:spacing w:after="0" w:line="259" w:lineRule="auto"/>
+        <w:ind w:left="1224" w:right="-1137" w:firstLine="0"/>
+        <w:jc w:val="left"/>
       </w:pPr>
       <w:r>
         <w:rPr>
@@ -2882,10 +2948,10 @@
         <mc:AlternateContent>
           <mc:Choice Requires="wpg">
             <w:drawing>
-              <wp:inline distT="0" distB="0" distL="0" distR="0" wp14:anchorId="79B1C28E" wp14:editId="3381B38E">
+              <wp:inline distT="0" distB="0" distL="0" distR="0" wp14:anchorId="3DF439EB" wp14:editId="5D5EB2F4">
                 <wp:extent cx="5927979" cy="1681252"/>
                 <wp:effectExtent l="0" t="0" r="0" b="0"/>
-                <wp:docPr id="16" name="Group 16"/>
+                <wp:docPr id="7142" name="Group 7142"/>
                 <wp:cNvGraphicFramePr/>
                 <a:graphic xmlns:a="http://schemas.openxmlformats.org/drawingml/2006/main">
                   <a:graphicData uri="http://schemas.microsoft.com/office/word/2010/wordprocessingGroup">
@@ -2900,7 +2966,7 @@
                         </a:xfrm>
                       </wpg:grpSpPr>
                       <wps:wsp>
-                        <wps:cNvPr id="17" name="Rectangle 17"/>
+                        <wps:cNvPr id="456" name="Rectangle 456"/>
                         <wps:cNvSpPr/>
                         <wps:spPr>
                           <a:xfrm>
@@ -2934,7 +3000,7 @@
                       </wps:wsp>
                       <pic:pic xmlns:pic="http://schemas.openxmlformats.org/drawingml/2006/picture">
                         <pic:nvPicPr>
-                          <pic:cNvPr id="18" name="Picture 18"/>
+                          <pic:cNvPr id="500" name="Picture 500"/>
                           <pic:cNvPicPr/>
                         </pic:nvPicPr>
                         <pic:blipFill>
@@ -2955,7 +3021,7 @@
                       </pic:pic>
                       <pic:pic xmlns:pic="http://schemas.openxmlformats.org/drawingml/2006/picture">
                         <pic:nvPicPr>
-                          <pic:cNvPr id="19" name="Picture 19"/>
+                          <pic:cNvPr id="502" name="Picture 502"/>
                           <pic:cNvPicPr/>
                         </pic:nvPicPr>
                         <pic:blipFill>
@@ -2982,8 +3048,8 @@
           </mc:Choice>
           <mc:Fallback>
             <w:pict>
-              <v:group w14:anchorId="79B1C28E" id="Group 16" o:spid="_x0000_s1026" style="width:466.75pt;height:132.4pt;mso-position-horizontal-relative:char;mso-position-vertical-relative:line" coordsize="59279,16812" o:gfxdata="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">
-                <v:rect id="Rectangle 17" o:spid="_x0000_s1027" style="position:absolute;left:29345;top:15125;width:507;height:2244;visibility:visible;mso-wrap-style:square;v-text-anchor:top" o:gfxdata="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" filled="f" stroked="f">
+              <v:group w14:anchorId="3DF439EB" id="Group 7142" o:spid="_x0000_s1026" style="width:466.75pt;height:132.4pt;mso-position-horizontal-relative:char;mso-position-vertical-relative:line" coordsize="59279,16812" o:gfxdata="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">
+                <v:rect id="Rectangle 456" o:spid="_x0000_s1027" style="position:absolute;left:29345;top:15125;width:507;height:2244;visibility:visible;mso-wrap-style:square;v-text-anchor:top" o:gfxdata="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" filled="f" stroked="f">
                   <v:textbox inset="0,0,0,0">
                     <w:txbxContent>
                       <w:p>
@@ -3018,10 +3084,10 @@
                   <v:path o:extrusionok="f" gradientshapeok="t" o:connecttype="rect"/>
                   <o:lock v:ext="edit" aspectratio="t"/>
                 </v:shapetype>
-                <v:shape id="Picture 18" o:spid="_x0000_s1028" type="#_x0000_t75" style="position:absolute;width:29292;height:16476;visibility:visible;mso-wrap-style:square" o:gfxdata="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">
+                <v:shape id="Picture 500" o:spid="_x0000_s1028" type="#_x0000_t75" style="position:absolute;width:29292;height:16476;visibility:visible;mso-wrap-style:square" o:gfxdata="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">
                   <v:imagedata r:id="rId12" o:title=""/>
                 </v:shape>
-                <v:shape id="Picture 19" o:spid="_x0000_s1029" type="#_x0000_t75" style="position:absolute;left:29946;width:29333;height:16452;visibility:visible;mso-wrap-style:square" o:gfxdata="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">
+                <v:shape id="Picture 502" o:spid="_x0000_s1029" type="#_x0000_t75" style="position:absolute;left:29946;width:29333;height:16452;visibility:visible;mso-wrap-style:square" o:gfxdata="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">
                   <v:imagedata r:id="rId13" o:title=""/>
                 </v:shape>
                 <w10:anchorlock/>
@@ -3037,6 +3103,208 @@
         <w:ind w:left="1224" w:firstLine="0"/>
         <w:jc w:val="left"/>
         <w:rPr>
+          <w:lang w:val="es-ES"/>
+        </w:rPr>
+      </w:pPr>
+      <w:r>
+        <w:rPr>
+          <w:lang w:val="es-ES"/>
+        </w:rPr>
+        <w:t xml:space="preserve"> </w:t>
+      </w:r>
+    </w:p>
+    <w:p>
+      <w:pPr>
+        <w:ind w:left="10" w:right="53"/>
+        <w:rPr>
+          <w:lang w:val="es-DO"/>
+        </w:rPr>
+      </w:pPr>
+      <w:r>
+        <w:rPr>
+          <w:lang w:val="es-DO"/>
+        </w:rPr>
+        <w:t xml:space="preserve">Hemos utilizado el concepto de Live a </w:t>
+      </w:r>
+      <w:proofErr w:type="spellStart"/>
+      <w:r>
+        <w:rPr>
+          <w:lang w:val="es-DO"/>
+        </w:rPr>
+        <w:t>live</w:t>
+      </w:r>
+      <w:proofErr w:type="spellEnd"/>
+      <w:r>
+        <w:rPr>
+          <w:lang w:val="es-DO"/>
+        </w:rPr>
+        <w:t xml:space="preserve"> (imagen de la derecha) un juego con el concepto de </w:t>
+      </w:r>
+      <w:proofErr w:type="spellStart"/>
+      <w:r>
+        <w:rPr>
+          <w:lang w:val="es-DO"/>
+        </w:rPr>
+        <w:t>Octopath</w:t>
+      </w:r>
+      <w:proofErr w:type="spellEnd"/>
+      <w:r>
+        <w:rPr>
+          <w:lang w:val="es-DO"/>
+        </w:rPr>
+        <w:t xml:space="preserve"> </w:t>
+      </w:r>
+      <w:proofErr w:type="spellStart"/>
+      <w:r>
+        <w:rPr>
+          <w:lang w:val="es-DO"/>
+        </w:rPr>
+        <w:t>Traveler</w:t>
+      </w:r>
+      <w:proofErr w:type="spellEnd"/>
+      <w:r>
+        <w:rPr>
+          <w:lang w:val="es-DO"/>
+        </w:rPr>
+        <w:t xml:space="preserve">, pero este relaciona diferentes épocas las cuales pueden ser la japonesa con los ninjas, la actualidad, </w:t>
+      </w:r>
+      <w:proofErr w:type="spellStart"/>
+      <w:r>
+        <w:rPr>
+          <w:lang w:val="es-DO"/>
+        </w:rPr>
+        <w:t>far</w:t>
+      </w:r>
+      <w:proofErr w:type="spellEnd"/>
+      <w:r>
+        <w:rPr>
+          <w:lang w:val="es-DO"/>
+        </w:rPr>
+        <w:t xml:space="preserve"> </w:t>
+      </w:r>
+      <w:proofErr w:type="spellStart"/>
+      <w:r>
+        <w:rPr>
+          <w:lang w:val="es-DO"/>
+        </w:rPr>
+        <w:t>west</w:t>
+      </w:r>
+      <w:proofErr w:type="spellEnd"/>
+      <w:r>
+        <w:rPr>
+          <w:lang w:val="es-DO"/>
+        </w:rPr>
+        <w:t xml:space="preserve">, entre otros. Ya que en Live a Live no se encuentra la época medieval decidimos ambientarlo a esta época.  El juego constará de ciertos niveles para derrotar a las sombras para ir aumentando la luz en el mundo medieval. </w:t>
+      </w:r>
+    </w:p>
+    <w:p>
+      <w:pPr>
+        <w:spacing w:after="0" w:line="259" w:lineRule="auto"/>
+        <w:ind w:left="0" w:firstLine="0"/>
+        <w:jc w:val="left"/>
+        <w:rPr>
+          <w:lang w:val="es-DO"/>
+        </w:rPr>
+      </w:pPr>
+      <w:r>
+        <w:rPr>
+          <w:lang w:val="es-DO"/>
+        </w:rPr>
+        <w:t xml:space="preserve"> </w:t>
+      </w:r>
+    </w:p>
+    <w:p>
+      <w:pPr>
+        <w:ind w:left="10" w:right="53"/>
+        <w:rPr>
+          <w:lang w:val="es-DO"/>
+        </w:rPr>
+      </w:pPr>
+      <w:r>
+        <w:rPr>
+          <w:lang w:val="es-DO"/>
+        </w:rPr>
+        <w:t xml:space="preserve">Originalmente </w:t>
+      </w:r>
+      <w:proofErr w:type="spellStart"/>
+      <w:r>
+        <w:rPr>
+          <w:lang w:val="es-DO"/>
+        </w:rPr>
+        <w:t>Octopath</w:t>
+      </w:r>
+      <w:proofErr w:type="spellEnd"/>
+      <w:r>
+        <w:rPr>
+          <w:lang w:val="es-DO"/>
+        </w:rPr>
+        <w:t xml:space="preserve"> </w:t>
+      </w:r>
+      <w:proofErr w:type="spellStart"/>
+      <w:r>
+        <w:rPr>
+          <w:lang w:val="es-DO"/>
+        </w:rPr>
+        <w:t>Traveler</w:t>
+      </w:r>
+      <w:proofErr w:type="spellEnd"/>
+      <w:r>
+        <w:rPr>
+          <w:lang w:val="es-DO"/>
+        </w:rPr>
+        <w:t xml:space="preserve"> es un juego RPG, pero con jugabilidad por turnos en cuanto al combate se refiere, en este proyecto no utilizaremos este sistema de combate, sino que optaremos por un sistema de combate dinámico, en el cual los enemigos atacarán simultáneamente y nosotros como jugadores debemos de desarrollar estrategias para poder defendernos de la ofensiva enemiga y poder pasar el nivel.  </w:t>
+      </w:r>
+    </w:p>
+    <w:p>
+      <w:pPr>
+        <w:spacing w:after="0" w:line="259" w:lineRule="auto"/>
+        <w:ind w:left="0" w:firstLine="0"/>
+        <w:jc w:val="left"/>
+        <w:rPr>
+          <w:lang w:val="es-DO"/>
+        </w:rPr>
+      </w:pPr>
+      <w:r>
+        <w:rPr>
+          <w:lang w:val="es-DO"/>
+        </w:rPr>
+        <w:t xml:space="preserve"> </w:t>
+      </w:r>
+    </w:p>
+    <w:p>
+      <w:pPr>
+        <w:ind w:left="10" w:right="53"/>
+        <w:rPr>
+          <w:lang w:val="es-DO"/>
+        </w:rPr>
+      </w:pPr>
+      <w:r>
+        <w:rPr>
+          <w:lang w:val="es-DO"/>
+        </w:rPr>
+        <w:t xml:space="preserve">En los niveles existirán objetos rompibles los cuales nos incrementarán la vida o nos darán monedas de oro, las cuales podrán ser canjeables por más vida, pociones, objetos para aumentar el ataque y la defensa, entre otros.  </w:t>
+      </w:r>
+    </w:p>
+    <w:p>
+      <w:pPr>
+        <w:spacing w:after="0" w:line="259" w:lineRule="auto"/>
+        <w:ind w:left="0" w:firstLine="0"/>
+        <w:jc w:val="left"/>
+        <w:rPr>
+          <w:lang w:val="es-DO"/>
+        </w:rPr>
+      </w:pPr>
+      <w:r>
+        <w:rPr>
+          <w:lang w:val="es-DO"/>
+        </w:rPr>
+        <w:t xml:space="preserve"> </w:t>
+      </w:r>
+    </w:p>
+    <w:p>
+      <w:pPr>
+        <w:ind w:left="10" w:right="53"/>
+        <w:rPr>
           <w:lang w:val="es-DO"/>
         </w:rPr>
       </w:pPr>
@@ -3045,52 +3313,38 @@
           <w:lang w:val="es-DO"/>
         </w:rPr>
         <w:lastRenderedPageBreak/>
-        <w:t xml:space="preserve"> </w:t>
-      </w:r>
-    </w:p>
-    <w:p>
-      <w:pPr>
-        <w:ind w:left="1234" w:right="53"/>
-        <w:rPr>
-          <w:lang w:val="es-DO"/>
-        </w:rPr>
-      </w:pPr>
-      <w:r>
-        <w:rPr>
-          <w:lang w:val="es-DO"/>
-        </w:rPr>
-        <w:t xml:space="preserve">Octopath Traveler (imagen de la izquierda) es un juego RPG japonés, el cual busca dar conocer las diferentes fortalezas y nostálgicas inmersiones de los videojuegos de 32 bits.  </w:t>
-      </w:r>
-    </w:p>
-    <w:p>
-      <w:pPr>
-        <w:ind w:left="1234" w:right="53"/>
-        <w:rPr>
-          <w:lang w:val="es-DO"/>
-        </w:rPr>
-      </w:pPr>
-    </w:p>
-    <w:p>
-      <w:pPr>
-        <w:ind w:left="1234" w:right="53"/>
-        <w:rPr>
-          <w:lang w:val="es-DO"/>
-        </w:rPr>
-      </w:pPr>
-      <w:r>
-        <w:rPr>
-          <w:lang w:val="es-DO"/>
-        </w:rPr>
-        <w:t xml:space="preserve">Hemos utilizado el concepto de Live a live (imagen de la derecha) un juego con el concepto de Octopath Traveler, pero este relaciona diferentes épocas las cuales pueden ser la japonesa con los ninjas, la actualidad, far west, entre otros. Ya que en Live a Live no se encuentra la época medieval decidimos ambientarlo a esta época.  El juego constará de ciertos niveles para derrotar a las sombras para ir aumentando la luz en el mundo medieval. </w:t>
-      </w:r>
-    </w:p>
-    <w:p>
-      <w:pPr>
-        <w:ind w:left="1234" w:right="53"/>
-        <w:rPr>
-          <w:lang w:val="es-DO"/>
-        </w:rPr>
-      </w:pPr>
+        <w:t xml:space="preserve">Este juego es semi mundo abierto, ya que en la ciudadela principal podemos ir a las misiones, visitar la tienda para aumentar la vida o la herrería para obtener objetos los cuales nos aumenten algunas características del personaje. </w:t>
+      </w:r>
+    </w:p>
+    <w:p>
+      <w:pPr>
+        <w:pStyle w:val="Heading2"/>
+        <w:ind w:left="730"/>
+        <w:rPr>
+          <w:lang w:val="es-DO"/>
+        </w:rPr>
+      </w:pPr>
+      <w:r>
+        <w:rPr>
+          <w:sz w:val="22"/>
+          <w:lang w:val="es-DO"/>
+        </w:rPr>
+        <w:t>1.2.2.</w:t>
+      </w:r>
+      <w:r>
+        <w:rPr>
+          <w:rFonts w:ascii="Arial" w:eastAsia="Arial" w:hAnsi="Arial" w:cs="Arial"/>
+          <w:sz w:val="22"/>
+          <w:lang w:val="es-DO"/>
+        </w:rPr>
+        <w:t xml:space="preserve"> </w:t>
+      </w:r>
+      <w:r>
+        <w:rPr>
+          <w:lang w:val="es-DO"/>
+        </w:rPr>
+        <w:t xml:space="preserve">Estado del Arte </w:t>
+      </w:r>
     </w:p>
     <w:p>
       <w:pPr>
@@ -3103,6 +3357,61 @@
       </w:pPr>
       <w:r>
         <w:rPr>
+          <w:b/>
+          <w:lang w:val="es-DO"/>
+        </w:rPr>
+        <w:t xml:space="preserve"> </w:t>
+      </w:r>
+    </w:p>
+    <w:p>
+      <w:pPr>
+        <w:ind w:left="1234" w:right="53"/>
+        <w:rPr>
+          <w:lang w:val="es-DO"/>
+        </w:rPr>
+      </w:pPr>
+      <w:r>
+        <w:rPr>
+          <w:lang w:val="es-DO"/>
+        </w:rPr>
+        <w:t xml:space="preserve">En general estamos creando diferentes bocetos de cómo serán las diferentes mecánicas del videojuego, además el diseño utilizando </w:t>
+      </w:r>
+      <w:proofErr w:type="gramStart"/>
+      <w:r>
+        <w:rPr>
+          <w:lang w:val="es-DO"/>
+        </w:rPr>
+        <w:t>Pixel</w:t>
+      </w:r>
+      <w:proofErr w:type="gramEnd"/>
+      <w:r>
+        <w:rPr>
+          <w:lang w:val="es-DO"/>
+        </w:rPr>
+        <w:t xml:space="preserve"> Art para la ilustración del personaje como los demás elementos. En el apartado de </w:t>
+      </w:r>
+      <w:r>
+        <w:rPr>
+          <w:i/>
+          <w:lang w:val="es-DO"/>
+        </w:rPr>
+        <w:t xml:space="preserve">Herramientas de desarrollo </w:t>
+      </w:r>
+      <w:r>
+        <w:rPr>
+          <w:lang w:val="es-DO"/>
+        </w:rPr>
+        <w:t>se mencionarán alguna que otra para la elaboración de estos elementos.</w:t>
+      </w:r>
+      <w:r>
+        <w:rPr>
+          <w:sz w:val="22"/>
+          <w:lang w:val="es-DO"/>
+        </w:rPr>
+        <w:t xml:space="preserve"> </w:t>
+      </w:r>
+      <w:r>
+        <w:rPr>
           <w:lang w:val="es-DO"/>
         </w:rPr>
         <w:t xml:space="preserve"> </w:t>
@@ -3126,6 +3435,22 @@
     </w:p>
     <w:p>
       <w:pPr>
+        <w:spacing w:after="0" w:line="259" w:lineRule="auto"/>
+        <w:ind w:left="1224" w:firstLine="0"/>
+        <w:jc w:val="left"/>
+        <w:rPr>
+          <w:lang w:val="es-DO"/>
+        </w:rPr>
+      </w:pPr>
+      <w:r>
+        <w:rPr>
+          <w:lang w:val="es-DO"/>
+        </w:rPr>
+        <w:t xml:space="preserve"> </w:t>
+      </w:r>
+    </w:p>
+    <w:p>
+      <w:pPr>
         <w:pStyle w:val="Heading1"/>
         <w:ind w:left="-5"/>
         <w:rPr>
@@ -3213,7 +3538,21 @@
         <w:rPr>
           <w:lang w:val="es-DO"/>
         </w:rPr>
-        <w:t>No es un secreto que, con la realización de este proyecto, obtendremos más conocimientos a la hora de la realización e investigación de cada una de las pautas para su correcta entrega. Gracias a estos conocimientos podemos desenvolvernos aún más rápido y ser más óptimos en la identificación de erros o bugs en nuestro proyecto.</w:t>
+        <w:t xml:space="preserve">No es un secreto que, con la realización de este proyecto, obtendremos más conocimientos a la hora de la realización e investigación de cada una de las pautas para su correcta entrega. Gracias a estos conocimientos podemos desenvolvernos aún más rápido y ser </w:t>
+      </w:r>
+      <w:proofErr w:type="gramStart"/>
+      <w:r>
+        <w:rPr>
+          <w:lang w:val="es-DO"/>
+        </w:rPr>
+        <w:t>más óptimos</w:t>
+      </w:r>
+      <w:proofErr w:type="gramEnd"/>
+      <w:r>
+        <w:rPr>
+          <w:lang w:val="es-DO"/>
+        </w:rPr>
+        <w:t xml:space="preserve"> en la identificación de erros o bugs en nuestro proyecto.</w:t>
       </w:r>
       <w:r>
         <w:rPr>
@@ -3299,7 +3638,23 @@
           <w:bCs/>
           <w:lang w:val="es-DO"/>
         </w:rPr>
-        <w:t>El tipo de Lucha Live to Live</w:t>
+        <w:t xml:space="preserve">El tipo de Lucha Live </w:t>
+      </w:r>
+      <w:proofErr w:type="spellStart"/>
+      <w:r>
+        <w:rPr>
+          <w:bCs/>
+          <w:lang w:val="es-DO"/>
+        </w:rPr>
+        <w:t>to</w:t>
+      </w:r>
+      <w:proofErr w:type="spellEnd"/>
+      <w:r>
+        <w:rPr>
+          <w:bCs/>
+          <w:lang w:val="es-DO"/>
+        </w:rPr>
+        <w:t xml:space="preserve"> Live</w:t>
       </w:r>
     </w:p>
     <w:p>
@@ -3531,6 +3886,7 @@
         <w:rPr>
           <w:lang w:val="es-DO"/>
         </w:rPr>
+        <w:lastRenderedPageBreak/>
         <w:t xml:space="preserve">1.7. Metodología </w:t>
       </w:r>
     </w:p>
@@ -3546,7 +3902,21 @@
         <w:rPr>
           <w:lang w:val="es-DO"/>
         </w:rPr>
-        <w:t xml:space="preserve">La metodología que vamos a utilizarse para acabar con este proyecto es la metodología en cascada que consiste con un marcado de inicio y fin. Es un proyecto que vamos a desarrollar desde cero y con grandes posibilidades de ampliación, es la razón porque utilizaremos esta metodología agiles para poder modificar en los sprints los distintos niveles, la historia, los movimientos, el guion entre otros. Además, permitirá a los demás integrantes de este proyecto de trabajar de forma simultáneos y con periodos  </w:t>
+        <w:t xml:space="preserve">La metodología que vamos a utilizarse para acabar con este proyecto es la metodología en cascada que consiste con un marcado de inicio y fin. Es un proyecto que vamos a desarrollar desde cero y con grandes posibilidades de ampliación, es la razón porque utilizaremos esta metodología agiles para poder modificar en los </w:t>
+      </w:r>
+      <w:proofErr w:type="spellStart"/>
+      <w:r>
+        <w:rPr>
+          <w:lang w:val="es-DO"/>
+        </w:rPr>
+        <w:t>sprints</w:t>
+      </w:r>
+      <w:proofErr w:type="spellEnd"/>
+      <w:r>
+        <w:rPr>
+          <w:lang w:val="es-DO"/>
+        </w:rPr>
+        <w:t xml:space="preserve"> los distintos niveles, la historia, los movimientos, el guion entre otros. Además, permitirá a los demás integrantes de este proyecto de trabajar de forma simultáneos y con periodos  </w:t>
       </w:r>
     </w:p>
     <w:p>
@@ -3561,7 +3931,21 @@
         <w:rPr>
           <w:lang w:val="es-DO"/>
         </w:rPr>
-        <w:t xml:space="preserve">Una particularidad de esta metodología es que podemos usarla de forma cascada en combinación con los “sprints” para las diferentes entregas. </w:t>
+        <w:t>Una particularidad de esta metodología es que podemos usarla de forma cascada en combinación con los “</w:t>
+      </w:r>
+      <w:proofErr w:type="spellStart"/>
+      <w:r>
+        <w:rPr>
+          <w:lang w:val="es-DO"/>
+        </w:rPr>
+        <w:t>sprints</w:t>
+      </w:r>
+      <w:proofErr w:type="spellEnd"/>
+      <w:r>
+        <w:rPr>
+          <w:lang w:val="es-DO"/>
+        </w:rPr>
+        <w:t xml:space="preserve">” para las diferentes entregas. </w:t>
       </w:r>
     </w:p>
     <w:p>
@@ -3756,6 +4140,7 @@
           <w:b/>
           <w:lang w:val="es-DO"/>
         </w:rPr>
+        <w:lastRenderedPageBreak/>
         <w:t xml:space="preserve">Scrum: </w:t>
       </w:r>
     </w:p>
@@ -3892,7 +4277,35 @@
         <w:rPr>
           <w:lang w:val="es-DO"/>
         </w:rPr>
-        <w:t xml:space="preserve">El juego Dark se desarrollará utilizando Unity que permite ser multiplataformas y instalado a cualquier tipo de dispositivo. </w:t>
+        <w:t xml:space="preserve">El juego </w:t>
+      </w:r>
+      <w:proofErr w:type="spellStart"/>
+      <w:r>
+        <w:rPr>
+          <w:lang w:val="es-DO"/>
+        </w:rPr>
+        <w:t>Dark</w:t>
+      </w:r>
+      <w:proofErr w:type="spellEnd"/>
+      <w:r>
+        <w:rPr>
+          <w:lang w:val="es-DO"/>
+        </w:rPr>
+        <w:t xml:space="preserve"> se desarrollará utilizando Unity que permite ser multiplataformas </w:t>
+      </w:r>
+      <w:proofErr w:type="spellStart"/>
+      <w:r>
+        <w:rPr>
+          <w:lang w:val="es-DO"/>
+        </w:rPr>
+        <w:t>y</w:t>
+      </w:r>
+      <w:proofErr w:type="spellEnd"/>
+      <w:r>
+        <w:rPr>
+          <w:lang w:val="es-DO"/>
+        </w:rPr>
+        <w:t xml:space="preserve"> instalado a cualquier tipo de dispositivo. </w:t>
       </w:r>
     </w:p>
     <w:p>
@@ -3922,7 +4335,21 @@
         <w:rPr>
           <w:lang w:val="es-DO"/>
         </w:rPr>
-        <w:t xml:space="preserve">El juego habrá varias escenas que formaran parte de la interfaz (UI) es decir el menú, las configuraciones, la pantalla de menú de niveles, la pantalla de instrucciones. Cada nivel va a tener una escena donde se diseñar los prefabs y Sprite de los elementos distintos del juego, es decir el personaje, los terrenos, las armas, etc. </w:t>
+        <w:t xml:space="preserve">El juego habrá varias escenas que formaran parte de la interfaz (UI) es decir el menú, las configuraciones, la pantalla de menú de niveles, la pantalla de instrucciones. Cada nivel va a tener una escena donde se diseñar los </w:t>
+      </w:r>
+      <w:proofErr w:type="spellStart"/>
+      <w:r>
+        <w:rPr>
+          <w:lang w:val="es-DO"/>
+        </w:rPr>
+        <w:t>prefabs</w:t>
+      </w:r>
+      <w:proofErr w:type="spellEnd"/>
+      <w:r>
+        <w:rPr>
+          <w:lang w:val="es-DO"/>
+        </w:rPr>
+        <w:t xml:space="preserve"> y Sprite de los elementos distintos del juego, es decir el personaje, los terrenos, las armas, etc. </w:t>
       </w:r>
     </w:p>
     <w:p>
@@ -3952,7 +4379,35 @@
         <w:rPr>
           <w:lang w:val="es-DO"/>
         </w:rPr>
-        <w:t xml:space="preserve">El juego tendrá un game manager para procesar las escenas y el menú y tener las configuraciones del sistema de juego es decir los audios, etc.  </w:t>
+        <w:t xml:space="preserve">El juego tendrá un </w:t>
+      </w:r>
+      <w:proofErr w:type="spellStart"/>
+      <w:r>
+        <w:rPr>
+          <w:lang w:val="es-DO"/>
+        </w:rPr>
+        <w:t>game</w:t>
+      </w:r>
+      <w:proofErr w:type="spellEnd"/>
+      <w:r>
+        <w:rPr>
+          <w:lang w:val="es-DO"/>
+        </w:rPr>
+        <w:t xml:space="preserve"> </w:t>
+      </w:r>
+      <w:proofErr w:type="gramStart"/>
+      <w:r>
+        <w:rPr>
+          <w:lang w:val="es-DO"/>
+        </w:rPr>
+        <w:t>manager</w:t>
+      </w:r>
+      <w:proofErr w:type="gramEnd"/>
+      <w:r>
+        <w:rPr>
+          <w:lang w:val="es-DO"/>
+        </w:rPr>
+        <w:t xml:space="preserve"> para procesar las escenas y el menú y tener las configuraciones del sistema de juego es decir los audios, etc.  </w:t>
       </w:r>
     </w:p>
     <w:p>
@@ -4084,7 +4539,21 @@
         <w:rPr>
           <w:lang w:val="es-DO"/>
         </w:rPr>
-        <w:t xml:space="preserve">Entorno de desarrollo Visual Studio y Visual Studio Code: Estos son unos de los IDE más completadas del mundo y es ideal para escribir los lógicos del videojuego. </w:t>
+        <w:t xml:space="preserve">Entorno de desarrollo Visual Studio y Visual Studio </w:t>
+      </w:r>
+      <w:proofErr w:type="spellStart"/>
+      <w:r>
+        <w:rPr>
+          <w:lang w:val="es-DO"/>
+        </w:rPr>
+        <w:t>Code</w:t>
+      </w:r>
+      <w:proofErr w:type="spellEnd"/>
+      <w:r>
+        <w:rPr>
+          <w:lang w:val="es-DO"/>
+        </w:rPr>
+        <w:t xml:space="preserve">: Estos son unos de los IDE más completadas del mundo y es ideal para escribir los lógicos del videojuego. </w:t>
       </w:r>
     </w:p>
     <w:p>
@@ -4102,7 +4571,63 @@
         <w:rPr>
           <w:lang w:val="es-DO"/>
         </w:rPr>
-        <w:t xml:space="preserve">Gráficos: Photoshop, aseprite, pixelart, Gimp, Tilemap: Utilizaremos esas herramientas de acceso libres para poder crear los elementos gráficos como sprites, terreno y los demás elementos gráficos. </w:t>
+        <w:t xml:space="preserve">Gráficos: Photoshop, </w:t>
+      </w:r>
+      <w:proofErr w:type="spellStart"/>
+      <w:r>
+        <w:rPr>
+          <w:lang w:val="es-DO"/>
+        </w:rPr>
+        <w:t>aseprite</w:t>
+      </w:r>
+      <w:proofErr w:type="spellEnd"/>
+      <w:r>
+        <w:rPr>
+          <w:lang w:val="es-DO"/>
+        </w:rPr>
+        <w:t xml:space="preserve">, </w:t>
+      </w:r>
+      <w:proofErr w:type="spellStart"/>
+      <w:r>
+        <w:rPr>
+          <w:lang w:val="es-DO"/>
+        </w:rPr>
+        <w:t>pixelart</w:t>
+      </w:r>
+      <w:proofErr w:type="spellEnd"/>
+      <w:r>
+        <w:rPr>
+          <w:lang w:val="es-DO"/>
+        </w:rPr>
+        <w:t xml:space="preserve">, Gimp, </w:t>
+      </w:r>
+      <w:proofErr w:type="spellStart"/>
+      <w:r>
+        <w:rPr>
+          <w:lang w:val="es-DO"/>
+        </w:rPr>
+        <w:t>Tilemap</w:t>
+      </w:r>
+      <w:proofErr w:type="spellEnd"/>
+      <w:r>
+        <w:rPr>
+          <w:lang w:val="es-DO"/>
+        </w:rPr>
+        <w:t xml:space="preserve">: Utilizaremos esas herramientas de acceso libres para poder crear los elementos gráficos como </w:t>
+      </w:r>
+      <w:proofErr w:type="spellStart"/>
+      <w:r>
+        <w:rPr>
+          <w:lang w:val="es-DO"/>
+        </w:rPr>
+        <w:t>sprites</w:t>
+      </w:r>
+      <w:proofErr w:type="spellEnd"/>
+      <w:r>
+        <w:rPr>
+          <w:lang w:val="es-DO"/>
+        </w:rPr>
+        <w:t xml:space="preserve">, terreno y los demás elementos gráficos. </w:t>
       </w:r>
     </w:p>
     <w:p>
@@ -4121,7 +4646,21 @@
         <w:rPr>
           <w:lang w:val="es-DO"/>
         </w:rPr>
-        <w:t xml:space="preserve">Lightrays-2d-effect: Utilizaremos estos paquetes libres del assets store para poder crear efectos en el entorno del juego. </w:t>
+        <w:t xml:space="preserve">Lightrays-2d-effect: Utilizaremos estos paquetes libres del </w:t>
+      </w:r>
+      <w:proofErr w:type="spellStart"/>
+      <w:r>
+        <w:rPr>
+          <w:lang w:val="es-DO"/>
+        </w:rPr>
+        <w:t>assets</w:t>
+      </w:r>
+      <w:proofErr w:type="spellEnd"/>
+      <w:r>
+        <w:rPr>
+          <w:lang w:val="es-DO"/>
+        </w:rPr>
+        <w:t xml:space="preserve"> store para poder crear efectos en el entorno del juego. </w:t>
       </w:r>
     </w:p>
     <w:p>
@@ -4140,7 +4679,77 @@
         <w:rPr>
           <w:lang w:val="es-DO"/>
         </w:rPr>
-        <w:t xml:space="preserve">Audio Freesound, indie game music, free sound projects: Utilizaremos los elementos y efectos sonidos audio de esos sitios webs para poder generar sonido para el videojuego Dark. </w:t>
+        <w:t xml:space="preserve">Audio </w:t>
+      </w:r>
+      <w:proofErr w:type="spellStart"/>
+      <w:r>
+        <w:rPr>
+          <w:lang w:val="es-DO"/>
+        </w:rPr>
+        <w:t>Freesound</w:t>
+      </w:r>
+      <w:proofErr w:type="spellEnd"/>
+      <w:r>
+        <w:rPr>
+          <w:lang w:val="es-DO"/>
+        </w:rPr>
+        <w:t xml:space="preserve">, indie </w:t>
+      </w:r>
+      <w:proofErr w:type="spellStart"/>
+      <w:r>
+        <w:rPr>
+          <w:lang w:val="es-DO"/>
+        </w:rPr>
+        <w:t>game</w:t>
+      </w:r>
+      <w:proofErr w:type="spellEnd"/>
+      <w:r>
+        <w:rPr>
+          <w:lang w:val="es-DO"/>
+        </w:rPr>
+        <w:t xml:space="preserve"> music, free </w:t>
+      </w:r>
+      <w:proofErr w:type="spellStart"/>
+      <w:r>
+        <w:rPr>
+          <w:lang w:val="es-DO"/>
+        </w:rPr>
+        <w:t>sound</w:t>
+      </w:r>
+      <w:proofErr w:type="spellEnd"/>
+      <w:r>
+        <w:rPr>
+          <w:lang w:val="es-DO"/>
+        </w:rPr>
+        <w:t xml:space="preserve"> </w:t>
+      </w:r>
+      <w:proofErr w:type="spellStart"/>
+      <w:r>
+        <w:rPr>
+          <w:lang w:val="es-DO"/>
+        </w:rPr>
+        <w:t>projects</w:t>
+      </w:r>
+      <w:proofErr w:type="spellEnd"/>
+      <w:r>
+        <w:rPr>
+          <w:lang w:val="es-DO"/>
+        </w:rPr>
+        <w:t xml:space="preserve">: Utilizaremos los elementos y efectos sonidos audio de esos sitios webs para poder generar sonido para el videojuego </w:t>
+      </w:r>
+      <w:proofErr w:type="spellStart"/>
+      <w:r>
+        <w:rPr>
+          <w:lang w:val="es-DO"/>
+        </w:rPr>
+        <w:t>Dark</w:t>
+      </w:r>
+      <w:proofErr w:type="spellEnd"/>
+      <w:r>
+        <w:rPr>
+          <w:lang w:val="es-DO"/>
+        </w:rPr>
+        <w:t xml:space="preserve">. </w:t>
       </w:r>
     </w:p>
     <w:p>
@@ -5574,17 +6183,33 @@
         </w:rPr>
         <w:t xml:space="preserve">Nuestro proyecto será basado para ser consumido en PC, por el motivo de que la jugabilidad será </w:t>
       </w:r>
-      <w:r>
-        <w:rPr>
-          <w:lang w:val="es-DO"/>
-        </w:rPr>
-        <w:t>más</w:t>
-      </w:r>
-      <w:r>
-        <w:rPr>
-          <w:lang w:val="es-DO"/>
-        </w:rPr>
-        <w:t xml:space="preserve"> fluida y con mayores gráficos, pero puede expandirse a otras plataformas en un futuro, Dark no tiene límites.</w:t>
+      <w:proofErr w:type="spellStart"/>
+      <w:r>
+        <w:rPr>
+          <w:lang w:val="es-DO"/>
+        </w:rPr>
+        <w:t>mas</w:t>
+      </w:r>
+      <w:proofErr w:type="spellEnd"/>
+      <w:r>
+        <w:rPr>
+          <w:lang w:val="es-DO"/>
+        </w:rPr>
+        <w:t xml:space="preserve"> fluida y con mayores gráficos, pero puede expandirse a otras plataformas en un futuro, </w:t>
+      </w:r>
+      <w:proofErr w:type="spellStart"/>
+      <w:r>
+        <w:rPr>
+          <w:lang w:val="es-DO"/>
+        </w:rPr>
+        <w:t>Dark</w:t>
+      </w:r>
+      <w:proofErr w:type="spellEnd"/>
+      <w:r>
+        <w:rPr>
+          <w:lang w:val="es-DO"/>
+        </w:rPr>
+        <w:t xml:space="preserve"> no tiene límites.</w:t>
       </w:r>
     </w:p>
     <w:p>
@@ -5614,11 +6239,19 @@
           <w:lang w:val="es-DO"/>
         </w:rPr>
       </w:pPr>
-      <w:r>
-        <w:rPr>
-          <w:lang w:val="es-DO"/>
-        </w:rPr>
-        <w:t>Dark será desarrollado como un juego de Rol (RPG), es un género de videojuegos donde el jugador controla las acciones de un personaje inmerso en algún detallado mundo.</w:t>
+      <w:proofErr w:type="spellStart"/>
+      <w:r>
+        <w:rPr>
+          <w:lang w:val="es-DO"/>
+        </w:rPr>
+        <w:t>Dark</w:t>
+      </w:r>
+      <w:proofErr w:type="spellEnd"/>
+      <w:r>
+        <w:rPr>
+          <w:lang w:val="es-DO"/>
+        </w:rPr>
+        <w:t xml:space="preserve"> será desarrollado como un juego de Rol (RPG), es un género de videojuegos donde el jugador controla las acciones de un personaje inmerso en algún detallado mundo.</w:t>
       </w:r>
     </w:p>
     <w:p>
@@ -5657,11 +6290,19 @@
           <w:lang w:val="es-DO"/>
         </w:rPr>
       </w:pPr>
-      <w:r>
-        <w:rPr>
-          <w:lang w:val="es-DO"/>
-        </w:rPr>
-        <w:t>Dark es un juego que implica consciencia de parte del jugador por ello decidimos clasificarlo en B15,</w:t>
+      <w:proofErr w:type="spellStart"/>
+      <w:r>
+        <w:rPr>
+          <w:lang w:val="es-DO"/>
+        </w:rPr>
+        <w:t>Dark</w:t>
+      </w:r>
+      <w:proofErr w:type="spellEnd"/>
+      <w:r>
+        <w:rPr>
+          <w:lang w:val="es-DO"/>
+        </w:rPr>
+        <w:t xml:space="preserve"> es un juego que implica consciencia de parte del jugador por ello decidimos clasificarlo en B15,</w:t>
       </w:r>
     </w:p>
     <w:p>
@@ -5691,13 +6332,16 @@
     <w:p>
       <w:pPr>
         <w:tabs>
-          <w:tab w:val="center" w:pos="4860"/>
+          <w:tab w:val="center" w:pos="8649"/>
         </w:tabs>
-        <w:spacing w:after="158" w:line="259" w:lineRule="auto"/>
-        <w:ind w:left="309"/>
+        <w:spacing w:after="3" w:line="252" w:lineRule="auto"/>
+        <w:ind w:left="-15" w:firstLine="0"/>
+        <w:jc w:val="left"/>
         <w:rPr>
           <w:b/>
           <w:bCs/>
+          <w:color w:val="auto"/>
+          <w:sz w:val="22"/>
           <w:lang w:val="es-DO"/>
         </w:rPr>
       </w:pPr>
@@ -5705,2556 +6349,304 @@
         <w:rPr>
           <w:b/>
           <w:bCs/>
-          <w:lang w:val="es-DO"/>
-        </w:rPr>
-        <w:t>2.6 Tipo de animación</w:t>
+          <w:color w:val="auto"/>
+          <w:sz w:val="22"/>
+          <w:lang w:val="es-DO"/>
+        </w:rPr>
+        <w:t xml:space="preserve">3.3 Perfiles de Usuarios </w:t>
       </w:r>
     </w:p>
     <w:p>
       <w:pPr>
         <w:tabs>
-          <w:tab w:val="center" w:pos="4860"/>
+          <w:tab w:val="center" w:pos="8649"/>
         </w:tabs>
-        <w:spacing w:after="158" w:line="259" w:lineRule="auto"/>
-        <w:ind w:left="309"/>
-        <w:rPr>
-          <w:lang w:val="es-DO"/>
-        </w:rPr>
-      </w:pPr>
-      <w:r>
-        <w:rPr>
-          <w:lang w:val="es-DO"/>
-        </w:rPr>
-        <w:t xml:space="preserve">El tipo de animación de juego DARK es 2.5D ya que los terrenos y el ambiente seria de tipo 3D, pero los personajes, enemigos, armas y demás elementos del juego son los sprites de tipo 2D. </w:t>
+        <w:spacing w:after="3" w:line="252" w:lineRule="auto"/>
+        <w:ind w:left="-15" w:firstLine="0"/>
+        <w:jc w:val="left"/>
+        <w:rPr>
+          <w:color w:val="auto"/>
+          <w:szCs w:val="24"/>
+          <w:lang w:val="es-DO"/>
+        </w:rPr>
+      </w:pPr>
+      <w:r>
+        <w:rPr>
+          <w:color w:val="auto"/>
+          <w:szCs w:val="24"/>
+          <w:lang w:val="es-DO"/>
+        </w:rPr>
+        <w:t>- Personas mayores de 15 años que tengan un alto consumo de videojuegos</w:t>
       </w:r>
     </w:p>
     <w:p>
       <w:pPr>
         <w:tabs>
-          <w:tab w:val="center" w:pos="4860"/>
+          <w:tab w:val="center" w:pos="8649"/>
         </w:tabs>
-        <w:spacing w:after="158" w:line="259" w:lineRule="auto"/>
-        <w:ind w:left="309"/>
-        <w:rPr>
-          <w:lang w:val="es-DO"/>
-        </w:rPr>
-      </w:pPr>
-      <w:r>
-        <w:rPr>
-          <w:noProof/>
-          <w:lang w:val="es-DO"/>
-        </w:rPr>
-        <w:drawing>
-          <wp:inline distT="0" distB="0" distL="0" distR="0" wp14:anchorId="69DE9CB7" wp14:editId="785BCA55">
-            <wp:extent cx="5789228" cy="2476500"/>
-            <wp:effectExtent l="0" t="0" r="2540" b="0"/>
-            <wp:docPr id="3" name="Picture 3" descr="A picture containing text&#10;&#10;Description automatically generated"/>
-            <wp:cNvGraphicFramePr>
-              <a:graphicFrameLocks xmlns:a="http://schemas.openxmlformats.org/drawingml/2006/main" noChangeAspect="1"/>
-            </wp:cNvGraphicFramePr>
-            <a:graphic xmlns:a="http://schemas.openxmlformats.org/drawingml/2006/main">
-              <a:graphicData uri="http://schemas.openxmlformats.org/drawingml/2006/picture">
-                <pic:pic xmlns:pic="http://schemas.openxmlformats.org/drawingml/2006/picture">
-                  <pic:nvPicPr>
-                    <pic:cNvPr id="3" name="Picture 3" descr="A picture containing text&#10;&#10;Description automatically generated"/>
-                    <pic:cNvPicPr/>
-                  </pic:nvPicPr>
-                  <pic:blipFill>
-                    <a:blip r:embed="rId41" cstate="print">
-                      <a:extLst>
-                        <a:ext uri="{28A0092B-C50C-407E-A947-70E740481C1C}">
-                          <a14:useLocalDpi xmlns:a14="http://schemas.microsoft.com/office/drawing/2010/main" val="0"/>
-                        </a:ext>
-                      </a:extLst>
-                    </a:blip>
-                    <a:stretch>
-                      <a:fillRect/>
-                    </a:stretch>
-                  </pic:blipFill>
-                  <pic:spPr>
-                    <a:xfrm>
-                      <a:off x="0" y="0"/>
-                      <a:ext cx="5829764" cy="2493840"/>
-                    </a:xfrm>
-                    <a:prstGeom prst="rect">
-                      <a:avLst/>
-                    </a:prstGeom>
-                  </pic:spPr>
-                </pic:pic>
-              </a:graphicData>
-            </a:graphic>
-          </wp:inline>
-        </w:drawing>
+        <w:spacing w:after="3" w:line="252" w:lineRule="auto"/>
+        <w:ind w:left="-15" w:firstLine="0"/>
+        <w:jc w:val="left"/>
+        <w:rPr>
+          <w:color w:val="auto"/>
+          <w:szCs w:val="24"/>
+          <w:lang w:val="es-DO"/>
+        </w:rPr>
+      </w:pPr>
+      <w:r>
+        <w:rPr>
+          <w:color w:val="auto"/>
+          <w:szCs w:val="24"/>
+          <w:lang w:val="es-DO"/>
+        </w:rPr>
+        <w:t>- No requiere una alta formación educativa</w:t>
       </w:r>
     </w:p>
     <w:p>
       <w:pPr>
         <w:tabs>
-          <w:tab w:val="center" w:pos="4860"/>
+          <w:tab w:val="center" w:pos="8649"/>
         </w:tabs>
-        <w:spacing w:after="158" w:line="259" w:lineRule="auto"/>
-        <w:ind w:left="309"/>
-        <w:rPr>
-          <w:lang w:val="es-DO"/>
-        </w:rPr>
-      </w:pPr>
+        <w:spacing w:after="3" w:line="252" w:lineRule="auto"/>
+        <w:ind w:left="-15" w:firstLine="0"/>
+        <w:jc w:val="left"/>
+        <w:rPr>
+          <w:color w:val="auto"/>
+          <w:szCs w:val="24"/>
+          <w:lang w:val="es-DO"/>
+        </w:rPr>
+      </w:pPr>
+      <w:r>
+        <w:rPr>
+          <w:color w:val="auto"/>
+          <w:szCs w:val="24"/>
+          <w:lang w:val="es-DO"/>
+        </w:rPr>
+        <w:t>- Capacidad de razonamiento lógico</w:t>
+      </w:r>
     </w:p>
     <w:p>
       <w:pPr>
         <w:tabs>
-          <w:tab w:val="center" w:pos="4860"/>
+          <w:tab w:val="center" w:pos="8649"/>
         </w:tabs>
-        <w:spacing w:after="158" w:line="259" w:lineRule="auto"/>
-        <w:ind w:left="309"/>
-        <w:rPr>
-          <w:b/>
-          <w:bCs/>
-          <w:lang w:val="es-DO"/>
-        </w:rPr>
-      </w:pPr>
-      <w:r>
-        <w:rPr>
-          <w:b/>
-          <w:bCs/>
-          <w:lang w:val="es-DO"/>
-        </w:rPr>
-        <w:t>2.7 Equipo de trabajo</w:t>
-      </w:r>
-    </w:p>
-    <w:p>
-      <w:pPr>
-        <w:tabs>
-          <w:tab w:val="center" w:pos="4860"/>
-        </w:tabs>
-        <w:spacing w:after="158" w:line="259" w:lineRule="auto"/>
-        <w:ind w:left="309"/>
-        <w:rPr>
-          <w:lang w:val="es-DO"/>
-        </w:rPr>
-      </w:pPr>
-      <w:r>
-        <w:rPr>
-          <w:lang w:val="es-DO"/>
-        </w:rPr>
-        <w:t>El equipo de trabajo son todos los integrantes de este proyecto que colabora para empezar y terminar el juego completo. A continuación, vamos a presentar el equipo de trabajo del juego DARK:</w:t>
-      </w:r>
-    </w:p>
-    <w:p>
-      <w:pPr>
-        <w:tabs>
-          <w:tab w:val="center" w:pos="4860"/>
-        </w:tabs>
-        <w:spacing w:after="158" w:line="259" w:lineRule="auto"/>
-        <w:ind w:left="309"/>
-        <w:rPr>
-          <w:lang w:val="es-DO"/>
-        </w:rPr>
-      </w:pPr>
-      <w:r>
-        <w:rPr>
-          <w:i/>
-          <w:iCs/>
-          <w:lang w:val="es-DO"/>
-        </w:rPr>
-        <w:lastRenderedPageBreak/>
-        <w:t>Diseñadores</w:t>
-      </w:r>
-      <w:r>
-        <w:rPr>
-          <w:lang w:val="es-DO"/>
-        </w:rPr>
-        <w:t>: Los diseñadores son responsables de diseñar los niveles, el sistema y los menús del juego.</w:t>
-      </w:r>
-    </w:p>
-    <w:p>
-      <w:pPr>
-        <w:tabs>
-          <w:tab w:val="center" w:pos="4860"/>
-        </w:tabs>
-        <w:spacing w:after="158" w:line="259" w:lineRule="auto"/>
-        <w:ind w:left="309"/>
-        <w:rPr>
-          <w:b/>
-          <w:bCs/>
-          <w:lang w:val="es-DO"/>
-        </w:rPr>
-      </w:pPr>
-      <w:r>
-        <w:rPr>
-          <w:b/>
-          <w:bCs/>
-          <w:lang w:val="es-DO"/>
-        </w:rPr>
-        <w:t>Carlos Fabian Arias Guzman, Yves Gervens Constant, Bryan Marc.</w:t>
-      </w:r>
-    </w:p>
-    <w:p>
-      <w:pPr>
-        <w:tabs>
-          <w:tab w:val="center" w:pos="4860"/>
-        </w:tabs>
-        <w:spacing w:after="158" w:line="259" w:lineRule="auto"/>
-        <w:ind w:left="309"/>
-        <w:rPr>
-          <w:lang w:val="es-DO"/>
-        </w:rPr>
-      </w:pPr>
-      <w:r>
-        <w:rPr>
-          <w:i/>
-          <w:iCs/>
-          <w:lang w:val="es-DO"/>
-        </w:rPr>
-        <w:t>Ilustradores y artistas</w:t>
-      </w:r>
-      <w:r>
-        <w:rPr>
-          <w:lang w:val="es-DO"/>
-        </w:rPr>
-        <w:t>: Los ilustradores y artistas son responsables de hacer los artes conceptuales, los storyboards, los modelados, los texturizados.</w:t>
-      </w:r>
-    </w:p>
-    <w:p>
-      <w:pPr>
-        <w:tabs>
-          <w:tab w:val="center" w:pos="4860"/>
-        </w:tabs>
-        <w:spacing w:after="158" w:line="259" w:lineRule="auto"/>
-        <w:ind w:left="309"/>
-        <w:rPr>
-          <w:b/>
-          <w:bCs/>
-          <w:lang w:val="es-DO"/>
-        </w:rPr>
-      </w:pPr>
-      <w:r>
-        <w:rPr>
-          <w:b/>
-          <w:bCs/>
-          <w:lang w:val="es-DO"/>
-        </w:rPr>
-        <w:t>Carlos Fabian Arias Guzman</w:t>
-      </w:r>
-    </w:p>
-    <w:p>
-      <w:pPr>
-        <w:tabs>
-          <w:tab w:val="center" w:pos="4860"/>
-        </w:tabs>
-        <w:spacing w:after="158" w:line="259" w:lineRule="auto"/>
-        <w:ind w:left="309"/>
-        <w:rPr>
-          <w:lang w:val="es-DO"/>
-        </w:rPr>
-      </w:pPr>
-      <w:r>
-        <w:rPr>
-          <w:i/>
-          <w:iCs/>
-          <w:lang w:val="es-DO"/>
-        </w:rPr>
-        <w:t>Programadores</w:t>
-      </w:r>
-      <w:r>
-        <w:rPr>
-          <w:lang w:val="es-DO"/>
-        </w:rPr>
-        <w:t>: Los programadores tiene responsabilidad de hacer la lógica mediante los scripts de sistemas, del hardware, de física, de audio y de la interfaz.</w:t>
-      </w:r>
-    </w:p>
-    <w:p>
-      <w:pPr>
-        <w:tabs>
-          <w:tab w:val="center" w:pos="4860"/>
-        </w:tabs>
-        <w:spacing w:after="158" w:line="259" w:lineRule="auto"/>
-        <w:ind w:left="309"/>
-        <w:rPr>
-          <w:b/>
-          <w:bCs/>
-          <w:lang w:val="es-DO"/>
-        </w:rPr>
-      </w:pPr>
-      <w:r>
-        <w:rPr>
-          <w:b/>
-          <w:bCs/>
-          <w:lang w:val="es-DO"/>
-        </w:rPr>
-        <w:t>Yves Gervens Constant, Carlos Fabián Arias Guzmán, Bryan Marc.</w:t>
-      </w:r>
-    </w:p>
-    <w:p>
-      <w:pPr>
-        <w:tabs>
-          <w:tab w:val="center" w:pos="4860"/>
-        </w:tabs>
-        <w:spacing w:after="158" w:line="259" w:lineRule="auto"/>
-        <w:ind w:left="309"/>
-        <w:rPr>
-          <w:lang w:val="es-DO"/>
-        </w:rPr>
-      </w:pPr>
-      <w:r>
-        <w:rPr>
-          <w:i/>
-          <w:iCs/>
-          <w:lang w:val="es-DO"/>
-        </w:rPr>
-        <w:t>Animadores</w:t>
-      </w:r>
-      <w:r>
-        <w:rPr>
-          <w:lang w:val="es-DO"/>
-        </w:rPr>
-        <w:t>: Los animadores son responsables de hacer las animaciones 2.5d del juego DARK, de agregar los efectos visuales y las iluminaciones.</w:t>
-      </w:r>
-    </w:p>
-    <w:p>
-      <w:pPr>
-        <w:tabs>
-          <w:tab w:val="center" w:pos="4860"/>
-        </w:tabs>
-        <w:spacing w:after="158" w:line="259" w:lineRule="auto"/>
-        <w:ind w:left="309"/>
-        <w:rPr>
-          <w:b/>
-          <w:bCs/>
-          <w:lang w:val="es-DO"/>
-        </w:rPr>
-      </w:pPr>
-      <w:r>
-        <w:rPr>
-          <w:b/>
-          <w:bCs/>
-          <w:lang w:val="es-DO"/>
-        </w:rPr>
-        <w:t>Carlos Fabian Arias Guzman</w:t>
-      </w:r>
-    </w:p>
-    <w:p>
-      <w:pPr>
-        <w:tabs>
-          <w:tab w:val="center" w:pos="4860"/>
-        </w:tabs>
-        <w:spacing w:after="158" w:line="259" w:lineRule="auto"/>
-        <w:ind w:left="309"/>
-        <w:rPr>
-          <w:lang w:val="es-DO"/>
-        </w:rPr>
-      </w:pPr>
-      <w:r>
-        <w:rPr>
-          <w:i/>
-          <w:iCs/>
-          <w:lang w:val="es-DO"/>
-        </w:rPr>
-        <w:t>Ingenieros de audio</w:t>
-      </w:r>
-      <w:r>
-        <w:rPr>
-          <w:lang w:val="es-DO"/>
-        </w:rPr>
-        <w:t>: Los ingenieros de audio son responsables de los efectos de sonidos del juego DARK, las músicas de inicio y de fin.</w:t>
-      </w:r>
-    </w:p>
-    <w:p>
-      <w:pPr>
-        <w:tabs>
-          <w:tab w:val="center" w:pos="4860"/>
-        </w:tabs>
-        <w:spacing w:after="158" w:line="259" w:lineRule="auto"/>
-        <w:ind w:left="309"/>
-        <w:rPr>
-          <w:b/>
-          <w:bCs/>
-          <w:lang w:val="fr-HT"/>
-        </w:rPr>
-      </w:pPr>
-      <w:r>
-        <w:rPr>
-          <w:b/>
-          <w:bCs/>
-          <w:lang w:val="fr-HT"/>
-        </w:rPr>
-        <w:t>Yves Gervens Constant, Bryan Marc.</w:t>
-      </w:r>
-    </w:p>
-    <w:p>
-      <w:pPr>
-        <w:tabs>
-          <w:tab w:val="center" w:pos="4860"/>
-        </w:tabs>
-        <w:spacing w:after="158" w:line="259" w:lineRule="auto"/>
-        <w:ind w:left="309"/>
-        <w:rPr>
-          <w:lang w:val="fr-HT"/>
-        </w:rPr>
-      </w:pPr>
-    </w:p>
-    <w:p>
-      <w:pPr>
         <w:spacing w:after="3" w:line="252" w:lineRule="auto"/>
-        <w:ind w:left="-5" w:right="442"/>
-        <w:jc w:val="left"/>
-        <w:rPr>
-          <w:b/>
-          <w:bCs/>
+        <w:ind w:left="-15" w:firstLine="0"/>
+        <w:jc w:val="left"/>
+        <w:rPr>
+          <w:color w:val="auto"/>
+          <w:sz w:val="28"/>
           <w:szCs w:val="24"/>
           <w:lang w:val="es-DO"/>
         </w:rPr>
       </w:pPr>
-      <w:bookmarkStart w:id="0" w:name="_Hlk121220233"/>
-      <w:r>
-        <w:rPr>
-          <w:b/>
-          <w:bCs/>
-          <w:szCs w:val="24"/>
-          <w:lang w:val="es-DO"/>
-        </w:rPr>
-        <w:t>2.8 Historia</w:t>
-      </w:r>
-    </w:p>
-    <w:p>
-      <w:pPr>
-        <w:spacing w:after="3" w:line="252" w:lineRule="auto"/>
-        <w:ind w:left="-5" w:right="442"/>
-        <w:jc w:val="left"/>
-        <w:rPr>
-          <w:b/>
-          <w:bCs/>
-          <w:szCs w:val="24"/>
-          <w:lang w:val="es-DO"/>
-        </w:rPr>
-      </w:pPr>
-    </w:p>
-    <w:p>
-      <w:pPr>
-        <w:spacing w:after="3" w:line="252" w:lineRule="auto"/>
-        <w:ind w:left="-5" w:right="442"/>
-        <w:jc w:val="left"/>
-        <w:rPr>
-          <w:szCs w:val="24"/>
-          <w:lang w:val="es-ES"/>
-        </w:rPr>
-      </w:pPr>
-      <w:r>
-        <w:rPr>
-          <w:szCs w:val="24"/>
-          <w:lang w:val="es-ES"/>
-        </w:rPr>
-        <w:t xml:space="preserve">Nos encontramos en el siglo desconocido donde la </w:t>
-      </w:r>
-      <w:r>
-        <w:rPr>
-          <w:szCs w:val="24"/>
-          <w:lang w:val="es-ES"/>
-        </w:rPr>
-        <w:t xml:space="preserve">nobleza, los reinos feudales y el intercambio de banderas están en su auge. La luz predomina en </w:t>
-      </w:r>
-      <w:r>
-        <w:rPr>
-          <w:i/>
-          <w:iCs/>
-          <w:szCs w:val="24"/>
-          <w:lang w:val="es-ES"/>
-        </w:rPr>
-        <w:t>Miltenberg</w:t>
-      </w:r>
-      <w:r>
-        <w:rPr>
-          <w:szCs w:val="24"/>
-          <w:lang w:val="es-ES"/>
-        </w:rPr>
-        <w:t xml:space="preserve">. Los ríos tienen su perfecto caudal. Cada mañana en el reino acompañado del cantar de las aves, se escucha alegría y predomina la jugosa combinación de los olores y colores de los mercantiles de otros reinos. Gigantes, hadas, elfos, humanos y Ogros viven en perfecta armonía. </w:t>
-      </w:r>
-    </w:p>
-    <w:p>
-      <w:pPr>
-        <w:spacing w:after="3" w:line="252" w:lineRule="auto"/>
-        <w:ind w:left="-5" w:right="442"/>
-        <w:jc w:val="left"/>
-        <w:rPr>
-          <w:szCs w:val="24"/>
-          <w:lang w:val="es-ES"/>
-        </w:rPr>
-      </w:pPr>
-    </w:p>
-    <w:p>
-      <w:pPr>
-        <w:spacing w:after="3" w:line="252" w:lineRule="auto"/>
-        <w:ind w:left="-5" w:right="442"/>
-        <w:jc w:val="left"/>
-        <w:rPr>
-          <w:szCs w:val="24"/>
-          <w:lang w:val="es-ES"/>
-        </w:rPr>
-      </w:pPr>
-      <w:r>
-        <w:rPr>
-          <w:szCs w:val="24"/>
-          <w:lang w:val="es-ES"/>
-        </w:rPr>
-        <w:t xml:space="preserve">Pero de repente todo cambió, la luz ya no acompañaba la mañana, ni tampoco los atardeceres, en cambio la oscuridad se apoderó de toda la felicidad y júbilo del reino. Ya no quedaba absolutamente nada en el reino por lo que luchar, por lo que celebrar, por lo que disfrutar. Los humanos solo gritaban ¿¡oh Diosa de Luz, por qué nos has abandonado!? </w:t>
-      </w:r>
-    </w:p>
-    <w:p>
-      <w:pPr>
-        <w:spacing w:after="3" w:line="252" w:lineRule="auto"/>
-        <w:ind w:left="-5" w:right="442"/>
-        <w:jc w:val="left"/>
-        <w:rPr>
-          <w:szCs w:val="24"/>
-          <w:lang w:val="es-ES"/>
-        </w:rPr>
-      </w:pPr>
-    </w:p>
-    <w:p>
-      <w:pPr>
-        <w:spacing w:after="3" w:line="252" w:lineRule="auto"/>
-        <w:ind w:left="-5" w:right="442"/>
-        <w:jc w:val="left"/>
-        <w:rPr>
-          <w:szCs w:val="24"/>
-          <w:lang w:val="es-ES"/>
-        </w:rPr>
-      </w:pPr>
-      <w:r>
-        <w:rPr>
-          <w:szCs w:val="24"/>
-          <w:lang w:val="es-ES"/>
-        </w:rPr>
-        <w:t xml:space="preserve">La esperanza de todas las criaturas del reino de Miltenberg perecía, la hambruna surgía con más fuerza, ya que no había Sol por doquier, los cultivos no crecían, y los árboles caían, sus raíces no soportaban más sequedad en la tierra. </w:t>
-      </w:r>
-    </w:p>
-    <w:p>
-      <w:pPr>
-        <w:spacing w:after="3" w:line="252" w:lineRule="auto"/>
-        <w:ind w:left="-5" w:right="442"/>
-        <w:jc w:val="left"/>
-        <w:rPr>
-          <w:szCs w:val="24"/>
-          <w:lang w:val="es-ES"/>
-        </w:rPr>
-      </w:pPr>
-    </w:p>
-    <w:p>
-      <w:pPr>
-        <w:spacing w:after="3" w:line="252" w:lineRule="auto"/>
-        <w:ind w:left="-5" w:right="442"/>
-        <w:jc w:val="left"/>
-        <w:rPr>
-          <w:szCs w:val="24"/>
-          <w:lang w:val="es-ES"/>
-        </w:rPr>
-      </w:pPr>
-      <w:r>
-        <w:rPr>
-          <w:szCs w:val="24"/>
-          <w:lang w:val="es-ES"/>
-        </w:rPr>
-        <w:t xml:space="preserve">Pasaron los siglos, pasándose a llamar el siglo oscuro, la luz era nada más que una leyenda, aparecía en cantares de los juglares y en algunos escritos de escasos escribas que daban noción de lo que realmente era la luz y la profecía de que algún día regresaría. Pero la nueva generación de las criaturas, olvidaron completamente lo que era. Pensaban que un vasto campo verde, eran solo un cuento de hadas y elfos. </w:t>
-      </w:r>
-    </w:p>
-    <w:p>
-      <w:pPr>
-        <w:spacing w:after="3" w:line="252" w:lineRule="auto"/>
-        <w:ind w:left="-5" w:right="442"/>
-        <w:jc w:val="left"/>
-        <w:rPr>
-          <w:szCs w:val="24"/>
-          <w:lang w:val="es-ES"/>
-        </w:rPr>
-      </w:pPr>
-    </w:p>
-    <w:p>
-      <w:pPr>
-        <w:spacing w:after="3" w:line="252" w:lineRule="auto"/>
-        <w:ind w:left="-5" w:right="442"/>
-        <w:jc w:val="left"/>
-        <w:rPr>
-          <w:szCs w:val="24"/>
-          <w:lang w:val="es-ES"/>
-        </w:rPr>
-      </w:pPr>
-      <w:r>
-        <w:rPr>
-          <w:szCs w:val="24"/>
-          <w:lang w:val="es-ES"/>
-        </w:rPr>
-        <w:t xml:space="preserve">Un día del siglo oscuro, apareció por un instante una luz cegadora dejando perplejos a todos los ciudadanos, los escribas gritaban por todo el reino ¡la profecía se ha cumplido! ¡El futuro guerrero de la luz se acerca! Y la esperanza surgió de nuevo en los que aún tenían fe de volver a saborear aquella paz y armonía. </w:t>
-      </w:r>
-    </w:p>
-    <w:p>
-      <w:pPr>
-        <w:spacing w:after="3" w:line="252" w:lineRule="auto"/>
-        <w:ind w:left="0" w:right="442" w:firstLine="0"/>
-        <w:jc w:val="left"/>
-        <w:rPr>
-          <w:szCs w:val="24"/>
-          <w:lang w:val="es-ES"/>
-        </w:rPr>
-      </w:pPr>
-    </w:p>
-    <w:p>
-      <w:pPr>
-        <w:spacing w:after="3" w:line="252" w:lineRule="auto"/>
-        <w:ind w:left="-5" w:right="442"/>
-        <w:jc w:val="left"/>
-        <w:rPr>
-          <w:szCs w:val="24"/>
-          <w:lang w:val="es-ES"/>
-        </w:rPr>
-      </w:pPr>
-      <w:r>
-        <w:rPr>
-          <w:szCs w:val="24"/>
-          <w:lang w:val="es-ES"/>
-        </w:rPr>
-        <w:t>El Rey Feudal envió a mensajeros y caballeros para buscar una respuesta. Se activaron todas las alarmas en el reino ya que a las afuera de estas encontraron criaturas del mal, hijos de las sombras, los cuales habían aparecido desde la llegada de la Oscuridad absoluta.</w:t>
-      </w:r>
-    </w:p>
-    <w:p>
-      <w:pPr>
-        <w:spacing w:after="3" w:line="252" w:lineRule="auto"/>
-        <w:ind w:left="0" w:right="442" w:firstLine="0"/>
-        <w:jc w:val="left"/>
-        <w:rPr>
-          <w:szCs w:val="24"/>
-          <w:lang w:val="es-ES"/>
-        </w:rPr>
-      </w:pPr>
-    </w:p>
-    <w:p>
-      <w:pPr>
-        <w:spacing w:after="3" w:line="252" w:lineRule="auto"/>
-        <w:ind w:left="-5" w:right="442"/>
-        <w:jc w:val="left"/>
-        <w:rPr>
-          <w:szCs w:val="24"/>
-          <w:lang w:val="es-ES"/>
-        </w:rPr>
-      </w:pPr>
-      <w:r>
-        <w:rPr>
-          <w:szCs w:val="24"/>
-          <w:lang w:val="es-ES"/>
-        </w:rPr>
-        <w:t xml:space="preserve">Las criaturas del mal avanzaron hasta el reino para contraatacar y eliminar de la historia a Miltenberg. En ese preciso instante despertó desde las mazmorras ocultas del castillo, un caballero encarcelado, el cual había sido confundido por un espía de las afueras. El soldado había escuchado una voz angelical, digna de una diosa… </w:t>
-      </w:r>
-    </w:p>
-    <w:p>
-      <w:pPr>
-        <w:spacing w:after="3" w:line="252" w:lineRule="auto"/>
-        <w:ind w:left="-5" w:right="442"/>
-        <w:jc w:val="left"/>
-        <w:rPr>
-          <w:szCs w:val="24"/>
-          <w:lang w:val="es-ES"/>
-        </w:rPr>
-      </w:pPr>
-    </w:p>
-    <w:p>
-      <w:pPr>
-        <w:spacing w:after="3" w:line="252" w:lineRule="auto"/>
-        <w:ind w:left="-5" w:right="442"/>
-        <w:jc w:val="left"/>
-        <w:rPr>
-          <w:szCs w:val="24"/>
-          <w:lang w:val="es-ES"/>
-        </w:rPr>
-      </w:pPr>
-      <w:r>
-        <w:rPr>
-          <w:i/>
-          <w:iCs/>
-          <w:szCs w:val="24"/>
-          <w:lang w:val="es-ES"/>
-        </w:rPr>
-        <w:t>Oh mi guerrero</w:t>
-      </w:r>
-      <w:r>
-        <w:rPr>
-          <w:i/>
-          <w:iCs/>
-          <w:szCs w:val="24"/>
-          <w:lang w:val="es-ES"/>
-        </w:rPr>
-        <w:t>,</w:t>
-      </w:r>
-      <w:r>
-        <w:rPr>
-          <w:i/>
-          <w:iCs/>
-          <w:szCs w:val="24"/>
-          <w:lang w:val="es-ES"/>
-        </w:rPr>
-        <w:t xml:space="preserve"> álzate y devuelve la luz a este reino.</w:t>
-      </w:r>
-    </w:p>
-    <w:bookmarkEnd w:id="0"/>
-    <w:p>
-      <w:pPr>
-        <w:spacing w:after="3" w:line="252" w:lineRule="auto"/>
-        <w:ind w:left="0" w:right="442" w:firstLine="0"/>
-        <w:jc w:val="left"/>
-        <w:rPr>
-          <w:szCs w:val="24"/>
-          <w:lang w:val="es-DO"/>
-        </w:rPr>
-      </w:pPr>
-    </w:p>
-    <w:p>
-      <w:pPr>
-        <w:spacing w:after="3" w:line="252" w:lineRule="auto"/>
-        <w:ind w:left="0" w:right="442" w:firstLine="0"/>
-        <w:jc w:val="left"/>
-        <w:rPr>
-          <w:szCs w:val="24"/>
-          <w:lang w:val="es-DO"/>
-        </w:rPr>
-      </w:pPr>
-    </w:p>
-    <w:p>
-      <w:pPr>
-        <w:spacing w:after="3" w:line="252" w:lineRule="auto"/>
-        <w:ind w:left="0" w:right="442" w:firstLine="0"/>
-        <w:jc w:val="left"/>
-        <w:rPr>
-          <w:b/>
-          <w:bCs/>
-          <w:szCs w:val="24"/>
-          <w:lang w:val="es-DO"/>
-        </w:rPr>
-      </w:pPr>
-      <w:r>
-        <w:rPr>
-          <w:b/>
-          <w:bCs/>
-          <w:szCs w:val="24"/>
-          <w:lang w:val="es-DO"/>
-        </w:rPr>
-        <w:t>2.9 Gui</w:t>
-      </w:r>
-      <w:r>
-        <w:rPr>
-          <w:b/>
-          <w:bCs/>
-          <w:szCs w:val="24"/>
-          <w:lang w:val="es-DO"/>
-        </w:rPr>
-        <w:t>o</w:t>
-      </w:r>
-      <w:r>
-        <w:rPr>
-          <w:b/>
-          <w:bCs/>
-          <w:szCs w:val="24"/>
-          <w:lang w:val="es-DO"/>
-        </w:rPr>
-        <w:t>n</w:t>
-      </w:r>
-    </w:p>
-    <w:p>
-      <w:pPr>
-        <w:spacing w:after="3" w:line="252" w:lineRule="auto"/>
-        <w:ind w:left="-5" w:right="442"/>
-        <w:jc w:val="left"/>
-        <w:rPr>
-          <w:szCs w:val="24"/>
-          <w:lang w:val="es-DO"/>
-        </w:rPr>
-      </w:pPr>
-      <w:r>
-        <w:rPr>
-          <w:b/>
-          <w:bCs/>
-          <w:szCs w:val="24"/>
-          <w:lang w:val="es-DO"/>
-        </w:rPr>
-        <w:t xml:space="preserve"> </w:t>
-      </w:r>
-    </w:p>
-    <w:p>
-      <w:pPr>
-        <w:spacing w:after="3" w:line="252" w:lineRule="auto"/>
-        <w:ind w:left="-5" w:right="442"/>
-        <w:jc w:val="left"/>
-        <w:rPr>
-          <w:szCs w:val="24"/>
-          <w:lang w:val="es-DO"/>
-        </w:rPr>
-      </w:pPr>
-      <w:r>
-        <w:rPr>
-          <w:szCs w:val="24"/>
-          <w:lang w:val="es-DO"/>
-        </w:rPr>
-        <w:t>Por un solo instante hubo un gran destello en la mazmorra cegando al guerrero y abriendo la celda.</w:t>
-      </w:r>
-    </w:p>
-    <w:p>
-      <w:pPr>
-        <w:spacing w:after="3" w:line="252" w:lineRule="auto"/>
-        <w:ind w:left="-5" w:right="442"/>
-        <w:jc w:val="left"/>
-        <w:rPr>
-          <w:szCs w:val="24"/>
-          <w:lang w:val="es-DO"/>
-        </w:rPr>
-      </w:pPr>
-    </w:p>
-    <w:p>
-      <w:pPr>
-        <w:spacing w:after="3" w:line="252" w:lineRule="auto"/>
-        <w:ind w:left="-5" w:right="442"/>
-        <w:jc w:val="left"/>
-        <w:rPr>
-          <w:szCs w:val="24"/>
-          <w:lang w:val="es-DO"/>
-        </w:rPr>
-      </w:pPr>
-      <w:r>
-        <w:rPr>
-          <w:szCs w:val="24"/>
-          <w:lang w:val="es-DO"/>
-        </w:rPr>
-        <w:t>Se escuchaban gritos de demonios desde la mazmorra con el símbolo de que la guerra había comenzado. Esta es la misión principal del caballero, como emisario de luz, enviado por la Diosa, para librar una batalla gloriosa contra los lacayos del mal, hijos de las sombras y la Oscuridad Absoluta.</w:t>
-      </w:r>
-    </w:p>
-    <w:p>
-      <w:pPr>
-        <w:spacing w:after="3" w:line="252" w:lineRule="auto"/>
-        <w:ind w:left="-5" w:right="442"/>
-        <w:jc w:val="left"/>
-        <w:rPr>
-          <w:szCs w:val="24"/>
-          <w:lang w:val="es-DO"/>
-        </w:rPr>
-      </w:pPr>
-    </w:p>
-    <w:p>
-      <w:pPr>
-        <w:spacing w:after="3" w:line="252" w:lineRule="auto"/>
-        <w:ind w:left="-5" w:right="442"/>
-        <w:jc w:val="left"/>
-        <w:rPr>
-          <w:szCs w:val="24"/>
-          <w:lang w:val="es-DO"/>
-        </w:rPr>
-      </w:pPr>
-      <w:r>
-        <w:rPr>
-          <w:szCs w:val="24"/>
-          <w:lang w:val="es-DO"/>
-        </w:rPr>
-        <w:t xml:space="preserve">El caballero pasará por diferentes mazmorras hasta llegar a la ciudadela acabando con los enemigos, consiguiendo la espada de luz para devolverle la esperanza al reino y acabar con la oscuridad definitivamente. </w:t>
-      </w:r>
-    </w:p>
-    <w:p>
-      <w:pPr>
-        <w:spacing w:after="3" w:line="252" w:lineRule="auto"/>
-        <w:ind w:left="-5" w:right="442"/>
-        <w:jc w:val="left"/>
-        <w:rPr>
-          <w:szCs w:val="24"/>
-          <w:lang w:val="es-DO"/>
-        </w:rPr>
-      </w:pPr>
-    </w:p>
-    <w:p>
-      <w:pPr>
-        <w:spacing w:after="3" w:line="252" w:lineRule="auto"/>
-        <w:ind w:left="-5" w:right="442"/>
-        <w:jc w:val="left"/>
-        <w:rPr>
-          <w:b/>
-          <w:bCs/>
-          <w:szCs w:val="24"/>
-          <w:lang w:val="es-DO"/>
-        </w:rPr>
-      </w:pPr>
-    </w:p>
-    <w:p>
-      <w:pPr>
-        <w:spacing w:after="3" w:line="252" w:lineRule="auto"/>
-        <w:ind w:left="-5" w:right="442"/>
-        <w:jc w:val="left"/>
-        <w:rPr>
-          <w:b/>
-          <w:bCs/>
-          <w:szCs w:val="24"/>
-          <w:lang w:val="es-DO"/>
-        </w:rPr>
-      </w:pPr>
-    </w:p>
-    <w:p>
-      <w:pPr>
-        <w:spacing w:after="3" w:line="252" w:lineRule="auto"/>
-        <w:ind w:left="-5" w:right="442"/>
-        <w:jc w:val="left"/>
-        <w:rPr>
-          <w:b/>
-          <w:bCs/>
-          <w:szCs w:val="24"/>
-          <w:lang w:val="es-DO"/>
-        </w:rPr>
-      </w:pPr>
-    </w:p>
-    <w:p>
-      <w:pPr>
-        <w:spacing w:after="3" w:line="252" w:lineRule="auto"/>
-        <w:ind w:left="-5" w:right="442"/>
-        <w:jc w:val="left"/>
-        <w:rPr>
-          <w:b/>
-          <w:bCs/>
-          <w:szCs w:val="24"/>
-          <w:lang w:val="es-DO"/>
-        </w:rPr>
-      </w:pPr>
-    </w:p>
-    <w:p>
-      <w:pPr>
-        <w:spacing w:after="3" w:line="252" w:lineRule="auto"/>
-        <w:ind w:left="-5" w:right="442"/>
-        <w:jc w:val="left"/>
-        <w:rPr>
-          <w:b/>
-          <w:bCs/>
-          <w:szCs w:val="24"/>
-          <w:lang w:val="es-DO"/>
-        </w:rPr>
-      </w:pPr>
-    </w:p>
-    <w:p>
-      <w:pPr>
-        <w:spacing w:after="3" w:line="252" w:lineRule="auto"/>
-        <w:ind w:left="-5" w:right="442"/>
-        <w:jc w:val="left"/>
-        <w:rPr>
-          <w:b/>
-          <w:bCs/>
-          <w:szCs w:val="24"/>
-          <w:lang w:val="es-DO"/>
-        </w:rPr>
-      </w:pPr>
-    </w:p>
-    <w:p>
-      <w:pPr>
-        <w:spacing w:after="3" w:line="252" w:lineRule="auto"/>
-        <w:ind w:left="-5" w:right="442"/>
-        <w:jc w:val="left"/>
-        <w:rPr>
-          <w:b/>
-          <w:bCs/>
-          <w:szCs w:val="24"/>
-          <w:lang w:val="es-DO"/>
-        </w:rPr>
-      </w:pPr>
-    </w:p>
-    <w:p>
-      <w:pPr>
-        <w:spacing w:after="3" w:line="252" w:lineRule="auto"/>
-        <w:ind w:left="-5" w:right="442"/>
-        <w:jc w:val="left"/>
-        <w:rPr>
-          <w:b/>
-          <w:bCs/>
-          <w:szCs w:val="24"/>
-          <w:lang w:val="es-DO"/>
-        </w:rPr>
-      </w:pPr>
-    </w:p>
-    <w:p>
-      <w:pPr>
-        <w:spacing w:after="3" w:line="252" w:lineRule="auto"/>
-        <w:ind w:left="-5" w:right="442"/>
-        <w:jc w:val="left"/>
-        <w:rPr>
-          <w:b/>
-          <w:bCs/>
-          <w:szCs w:val="24"/>
-          <w:lang w:val="es-DO"/>
-        </w:rPr>
-      </w:pPr>
-    </w:p>
-    <w:p>
-      <w:pPr>
-        <w:spacing w:after="3" w:line="252" w:lineRule="auto"/>
-        <w:ind w:left="-5" w:right="442"/>
-        <w:jc w:val="left"/>
-        <w:rPr>
-          <w:b/>
-          <w:bCs/>
-          <w:szCs w:val="24"/>
-          <w:lang w:val="es-DO"/>
-        </w:rPr>
-      </w:pPr>
-    </w:p>
-    <w:p>
-      <w:pPr>
-        <w:spacing w:after="3" w:line="252" w:lineRule="auto"/>
-        <w:ind w:left="-5" w:right="442"/>
-        <w:jc w:val="left"/>
-        <w:rPr>
-          <w:b/>
-          <w:bCs/>
-          <w:szCs w:val="24"/>
-          <w:lang w:val="es-DO"/>
-        </w:rPr>
-      </w:pPr>
-    </w:p>
-    <w:p>
-      <w:pPr>
-        <w:spacing w:after="3" w:line="252" w:lineRule="auto"/>
-        <w:ind w:left="-5" w:right="442"/>
-        <w:jc w:val="left"/>
-        <w:rPr>
-          <w:b/>
-          <w:bCs/>
-          <w:szCs w:val="24"/>
-          <w:lang w:val="es-DO"/>
-        </w:rPr>
-      </w:pPr>
-    </w:p>
-    <w:p>
-      <w:pPr>
-        <w:spacing w:after="3" w:line="252" w:lineRule="auto"/>
-        <w:ind w:left="-5" w:right="442"/>
-        <w:jc w:val="left"/>
-        <w:rPr>
-          <w:b/>
-          <w:bCs/>
-          <w:szCs w:val="24"/>
-          <w:lang w:val="es-DO"/>
-        </w:rPr>
-      </w:pPr>
-      <w:r>
-        <w:rPr>
-          <w:b/>
-          <w:bCs/>
-          <w:szCs w:val="24"/>
-          <w:lang w:val="es-DO"/>
-        </w:rPr>
-        <w:lastRenderedPageBreak/>
-        <w:t xml:space="preserve">2.10 Storyboard </w:t>
-      </w:r>
-    </w:p>
-    <w:p>
-      <w:pPr>
-        <w:spacing w:after="3" w:line="252" w:lineRule="auto"/>
-        <w:ind w:left="-5" w:right="442"/>
-        <w:jc w:val="left"/>
-        <w:rPr>
-          <w:szCs w:val="24"/>
-          <w:lang w:val="es-DO"/>
-        </w:rPr>
-      </w:pPr>
-    </w:p>
-    <w:p>
-      <w:pPr>
-        <w:spacing w:after="3" w:line="252" w:lineRule="auto"/>
-        <w:ind w:left="-5" w:right="442"/>
-        <w:jc w:val="left"/>
-        <w:rPr>
-          <w:szCs w:val="24"/>
-          <w:lang w:val="es-ES"/>
-        </w:rPr>
-      </w:pPr>
-      <w:r>
-        <w:rPr>
-          <w:noProof/>
-          <w:szCs w:val="24"/>
-          <w:lang w:val="es-ES"/>
-        </w:rPr>
-        <w:drawing>
-          <wp:inline distT="0" distB="0" distL="0" distR="0" wp14:anchorId="5A58E89A" wp14:editId="3B586547">
-            <wp:extent cx="3983829" cy="2800350"/>
-            <wp:effectExtent l="0" t="0" r="0" b="0"/>
-            <wp:docPr id="1" name="Picture 1"/>
-            <wp:cNvGraphicFramePr>
-              <a:graphicFrameLocks xmlns:a="http://schemas.openxmlformats.org/drawingml/2006/main" noChangeAspect="1"/>
-            </wp:cNvGraphicFramePr>
-            <a:graphic xmlns:a="http://schemas.openxmlformats.org/drawingml/2006/main">
-              <a:graphicData uri="http://schemas.openxmlformats.org/drawingml/2006/picture">
-                <pic:pic xmlns:pic="http://schemas.openxmlformats.org/drawingml/2006/picture">
-                  <pic:nvPicPr>
-                    <pic:cNvPr id="1" name=""/>
-                    <pic:cNvPicPr/>
-                  </pic:nvPicPr>
-                  <pic:blipFill>
-                    <a:blip r:embed="rId42"/>
-                    <a:stretch>
-                      <a:fillRect/>
-                    </a:stretch>
-                  </pic:blipFill>
-                  <pic:spPr>
-                    <a:xfrm>
-                      <a:off x="0" y="0"/>
-                      <a:ext cx="3993711" cy="2807296"/>
-                    </a:xfrm>
-                    <a:prstGeom prst="rect">
-                      <a:avLst/>
-                    </a:prstGeom>
-                  </pic:spPr>
-                </pic:pic>
-              </a:graphicData>
-            </a:graphic>
-          </wp:inline>
-        </w:drawing>
-      </w:r>
-    </w:p>
-    <w:p>
-      <w:pPr>
-        <w:spacing w:after="3" w:line="252" w:lineRule="auto"/>
-        <w:ind w:left="-5" w:right="442"/>
-        <w:jc w:val="left"/>
-        <w:rPr>
-          <w:szCs w:val="24"/>
-          <w:lang w:val="es-ES"/>
-        </w:rPr>
-      </w:pPr>
-      <w:r>
-        <w:rPr>
-          <w:noProof/>
-          <w:szCs w:val="24"/>
-          <w:lang w:val="es-ES"/>
-        </w:rPr>
-        <w:drawing>
-          <wp:inline distT="0" distB="0" distL="0" distR="0" wp14:anchorId="774B53E3" wp14:editId="7A2B9A33">
-            <wp:extent cx="4286250" cy="3033856"/>
-            <wp:effectExtent l="0" t="0" r="0" b="0"/>
-            <wp:docPr id="2" name="Picture 2"/>
-            <wp:cNvGraphicFramePr>
-              <a:graphicFrameLocks xmlns:a="http://schemas.openxmlformats.org/drawingml/2006/main" noChangeAspect="1"/>
-            </wp:cNvGraphicFramePr>
-            <a:graphic xmlns:a="http://schemas.openxmlformats.org/drawingml/2006/main">
-              <a:graphicData uri="http://schemas.openxmlformats.org/drawingml/2006/picture">
-                <pic:pic xmlns:pic="http://schemas.openxmlformats.org/drawingml/2006/picture">
-                  <pic:nvPicPr>
-                    <pic:cNvPr id="1" name=""/>
-                    <pic:cNvPicPr/>
-                  </pic:nvPicPr>
-                  <pic:blipFill>
-                    <a:blip r:embed="rId43"/>
-                    <a:stretch>
-                      <a:fillRect/>
-                    </a:stretch>
-                  </pic:blipFill>
-                  <pic:spPr>
-                    <a:xfrm>
-                      <a:off x="0" y="0"/>
-                      <a:ext cx="4327432" cy="3063005"/>
-                    </a:xfrm>
-                    <a:prstGeom prst="rect">
-                      <a:avLst/>
-                    </a:prstGeom>
-                  </pic:spPr>
-                </pic:pic>
-              </a:graphicData>
-            </a:graphic>
-          </wp:inline>
-        </w:drawing>
-      </w:r>
-    </w:p>
-    <w:p>
-      <w:pPr>
-        <w:spacing w:after="3" w:line="252" w:lineRule="auto"/>
-        <w:ind w:left="-5" w:right="442"/>
-        <w:jc w:val="left"/>
-        <w:rPr>
-          <w:szCs w:val="24"/>
-          <w:lang w:val="es-ES"/>
-        </w:rPr>
-      </w:pPr>
-    </w:p>
-    <w:p>
-      <w:pPr>
-        <w:spacing w:after="3" w:line="252" w:lineRule="auto"/>
-        <w:ind w:left="-5" w:right="442"/>
-        <w:jc w:val="left"/>
-        <w:rPr>
-          <w:szCs w:val="24"/>
-          <w:lang w:val="es-ES"/>
-        </w:rPr>
-      </w:pPr>
-      <w:r>
-        <w:rPr>
-          <w:noProof/>
-          <w:szCs w:val="24"/>
-          <w:lang w:val="es-ES"/>
-        </w:rPr>
-        <w:lastRenderedPageBreak/>
-        <w:drawing>
-          <wp:inline distT="0" distB="0" distL="0" distR="0" wp14:anchorId="282CFD15" wp14:editId="2D3D5A74">
-            <wp:extent cx="4029512" cy="2838450"/>
-            <wp:effectExtent l="0" t="0" r="9525" b="0"/>
-            <wp:docPr id="5" name="Picture 5"/>
-            <wp:cNvGraphicFramePr>
-              <a:graphicFrameLocks xmlns:a="http://schemas.openxmlformats.org/drawingml/2006/main" noChangeAspect="1"/>
-            </wp:cNvGraphicFramePr>
-            <a:graphic xmlns:a="http://schemas.openxmlformats.org/drawingml/2006/main">
-              <a:graphicData uri="http://schemas.openxmlformats.org/drawingml/2006/picture">
-                <pic:pic xmlns:pic="http://schemas.openxmlformats.org/drawingml/2006/picture">
-                  <pic:nvPicPr>
-                    <pic:cNvPr id="1" name=""/>
-                    <pic:cNvPicPr/>
-                  </pic:nvPicPr>
-                  <pic:blipFill>
-                    <a:blip r:embed="rId44"/>
-                    <a:stretch>
-                      <a:fillRect/>
-                    </a:stretch>
-                  </pic:blipFill>
-                  <pic:spPr>
-                    <a:xfrm>
-                      <a:off x="0" y="0"/>
-                      <a:ext cx="4056643" cy="2857561"/>
-                    </a:xfrm>
-                    <a:prstGeom prst="rect">
-                      <a:avLst/>
-                    </a:prstGeom>
-                  </pic:spPr>
-                </pic:pic>
-              </a:graphicData>
-            </a:graphic>
-          </wp:inline>
-        </w:drawing>
-      </w:r>
-    </w:p>
-    <w:p>
-      <w:pPr>
-        <w:spacing w:after="3" w:line="252" w:lineRule="auto"/>
-        <w:ind w:left="-5" w:right="442"/>
-        <w:jc w:val="left"/>
-        <w:rPr>
-          <w:szCs w:val="24"/>
-          <w:lang w:val="es-ES"/>
-        </w:rPr>
-      </w:pPr>
-    </w:p>
-    <w:p>
-      <w:pPr>
-        <w:spacing w:after="3" w:line="252" w:lineRule="auto"/>
-        <w:ind w:left="-5" w:right="442"/>
-        <w:jc w:val="left"/>
-        <w:rPr>
-          <w:szCs w:val="24"/>
-          <w:lang w:val="es-ES"/>
-        </w:rPr>
-      </w:pPr>
-    </w:p>
-    <w:p>
-      <w:pPr>
-        <w:spacing w:after="3" w:line="252" w:lineRule="auto"/>
-        <w:ind w:left="-5" w:right="442"/>
-        <w:jc w:val="left"/>
-        <w:rPr>
-          <w:b/>
-          <w:bCs/>
-          <w:szCs w:val="24"/>
-          <w:lang w:val="es-DO"/>
-        </w:rPr>
-      </w:pPr>
-      <w:r>
-        <w:rPr>
-          <w:b/>
-          <w:bCs/>
-          <w:szCs w:val="24"/>
-          <w:lang w:val="es-DO"/>
-        </w:rPr>
-        <w:t xml:space="preserve">2.11 Personajes </w:t>
-      </w:r>
-    </w:p>
-    <w:p>
-      <w:pPr>
-        <w:spacing w:after="3" w:line="252" w:lineRule="auto"/>
-        <w:ind w:left="-5" w:right="442"/>
-        <w:jc w:val="left"/>
-        <w:rPr>
-          <w:szCs w:val="24"/>
-          <w:lang w:val="es-DO"/>
-        </w:rPr>
-      </w:pPr>
-    </w:p>
-    <w:p>
-      <w:pPr>
-        <w:spacing w:after="3" w:line="252" w:lineRule="auto"/>
-        <w:ind w:left="-5" w:right="442"/>
-        <w:jc w:val="left"/>
-        <w:rPr>
-          <w:b/>
-          <w:bCs/>
-          <w:szCs w:val="24"/>
-          <w:lang w:val="es-DO"/>
-        </w:rPr>
-      </w:pPr>
-      <w:r>
-        <w:rPr>
-          <w:b/>
-          <w:bCs/>
-          <w:szCs w:val="24"/>
-          <w:lang w:val="es-DO"/>
-        </w:rPr>
-        <w:t xml:space="preserve">Personaje principal </w:t>
-      </w:r>
-      <w:r>
-        <w:rPr>
-          <w:b/>
-          <w:bCs/>
-          <w:szCs w:val="24"/>
-          <w:lang w:val="es-DO"/>
-        </w:rPr>
-        <w:t>(Sprite sheet)</w:t>
-      </w:r>
-    </w:p>
-    <w:p>
-      <w:pPr>
-        <w:spacing w:after="3" w:line="252" w:lineRule="auto"/>
-        <w:ind w:left="-5" w:right="442"/>
-        <w:jc w:val="left"/>
-        <w:rPr>
-          <w:b/>
-          <w:bCs/>
-          <w:noProof/>
-          <w:szCs w:val="24"/>
-          <w:lang w:val="es-DO"/>
-        </w:rPr>
-      </w:pPr>
-    </w:p>
-    <w:p>
-      <w:pPr>
-        <w:spacing w:after="3" w:line="252" w:lineRule="auto"/>
-        <w:ind w:left="-5" w:right="442"/>
-        <w:jc w:val="left"/>
-        <w:rPr>
-          <w:b/>
-          <w:bCs/>
-          <w:noProof/>
-          <w:szCs w:val="24"/>
-          <w:lang w:val="es-DO"/>
-        </w:rPr>
-      </w:pPr>
-    </w:p>
-    <w:p>
-      <w:pPr>
-        <w:spacing w:after="3" w:line="252" w:lineRule="auto"/>
-        <w:ind w:left="-5" w:right="442"/>
-        <w:jc w:val="left"/>
-        <w:rPr>
-          <w:b/>
-          <w:bCs/>
-          <w:noProof/>
-          <w:szCs w:val="24"/>
-          <w:lang w:val="es-DO"/>
-        </w:rPr>
-      </w:pPr>
-      <w:r>
-        <w:rPr>
-          <w:b/>
-          <w:bCs/>
-          <w:noProof/>
-          <w:szCs w:val="24"/>
-          <w:lang w:val="es-DO"/>
-        </w:rPr>
-        <w:drawing>
-          <wp:anchor distT="0" distB="0" distL="114300" distR="114300" simplePos="0" relativeHeight="251663360" behindDoc="0" locked="0" layoutInCell="1" allowOverlap="1" wp14:anchorId="5040EAAD" wp14:editId="6577D63F">
-            <wp:simplePos x="0" y="0"/>
-            <wp:positionH relativeFrom="column">
-              <wp:posOffset>152400</wp:posOffset>
-            </wp:positionH>
-            <wp:positionV relativeFrom="paragraph">
-              <wp:posOffset>12700</wp:posOffset>
-            </wp:positionV>
-            <wp:extent cx="488826" cy="765175"/>
-            <wp:effectExtent l="0" t="0" r="6985" b="0"/>
-            <wp:wrapNone/>
-            <wp:docPr id="6" name="Picture 6"/>
-            <wp:cNvGraphicFramePr>
-              <a:graphicFrameLocks xmlns:a="http://schemas.openxmlformats.org/drawingml/2006/main" noChangeAspect="1"/>
-            </wp:cNvGraphicFramePr>
-            <a:graphic xmlns:a="http://schemas.openxmlformats.org/drawingml/2006/main">
-              <a:graphicData uri="http://schemas.openxmlformats.org/drawingml/2006/picture">
-                <pic:pic xmlns:pic="http://schemas.openxmlformats.org/drawingml/2006/picture">
-                  <pic:nvPicPr>
-                    <pic:cNvPr id="4" name="Picture 4"/>
-                    <pic:cNvPicPr/>
-                  </pic:nvPicPr>
-                  <pic:blipFill rotWithShape="1">
-                    <a:blip r:embed="rId45">
-                      <a:extLst>
-                        <a:ext uri="{28A0092B-C50C-407E-A947-70E740481C1C}">
-                          <a14:useLocalDpi xmlns:a14="http://schemas.microsoft.com/office/drawing/2010/main" val="0"/>
-                        </a:ext>
-                      </a:extLst>
-                    </a:blip>
-                    <a:srcRect l="27040" t="60964" r="68231" b="31633"/>
-                    <a:stretch/>
-                  </pic:blipFill>
-                  <pic:spPr bwMode="auto">
-                    <a:xfrm>
-                      <a:off x="0" y="0"/>
-                      <a:ext cx="488826" cy="765175"/>
-                    </a:xfrm>
-                    <a:prstGeom prst="rect">
-                      <a:avLst/>
-                    </a:prstGeom>
-                    <a:ln>
-                      <a:noFill/>
-                    </a:ln>
-                    <a:extLst>
-                      <a:ext uri="{53640926-AAD7-44D8-BBD7-CCE9431645EC}">
-                        <a14:shadowObscured xmlns:a14="http://schemas.microsoft.com/office/drawing/2010/main"/>
-                      </a:ext>
-                    </a:extLst>
-                  </pic:spPr>
-                </pic:pic>
-              </a:graphicData>
-            </a:graphic>
-            <wp14:sizeRelH relativeFrom="margin">
-              <wp14:pctWidth>0</wp14:pctWidth>
-            </wp14:sizeRelH>
-            <wp14:sizeRelV relativeFrom="margin">
-              <wp14:pctHeight>0</wp14:pctHeight>
-            </wp14:sizeRelV>
-          </wp:anchor>
-        </w:drawing>
-      </w:r>
-    </w:p>
-    <w:p>
-      <w:pPr>
-        <w:spacing w:after="3" w:line="252" w:lineRule="auto"/>
-        <w:ind w:left="-5" w:right="442"/>
-        <w:jc w:val="left"/>
-        <w:rPr>
-          <w:b/>
-          <w:bCs/>
-          <w:szCs w:val="24"/>
-          <w:lang w:val="es-DO"/>
-        </w:rPr>
-      </w:pPr>
-    </w:p>
-    <w:p>
-      <w:pPr>
-        <w:spacing w:after="3" w:line="252" w:lineRule="auto"/>
-        <w:ind w:left="-5" w:right="442"/>
-        <w:jc w:val="left"/>
-        <w:rPr>
-          <w:b/>
-          <w:bCs/>
-          <w:noProof/>
-          <w:szCs w:val="24"/>
-          <w:lang w:val="es-DO"/>
-        </w:rPr>
-      </w:pPr>
-    </w:p>
-    <w:p>
-      <w:pPr>
-        <w:spacing w:after="3" w:line="252" w:lineRule="auto"/>
-        <w:ind w:left="-5" w:right="442"/>
-        <w:jc w:val="left"/>
-        <w:rPr>
-          <w:b/>
-          <w:bCs/>
-          <w:noProof/>
-          <w:szCs w:val="24"/>
-          <w:lang w:val="es-DO"/>
-        </w:rPr>
-      </w:pPr>
-    </w:p>
-    <w:p>
-      <w:pPr>
-        <w:spacing w:after="3" w:line="252" w:lineRule="auto"/>
-        <w:ind w:left="-5" w:right="442"/>
-        <w:jc w:val="left"/>
-        <w:rPr>
-          <w:b/>
-          <w:bCs/>
-          <w:noProof/>
-          <w:szCs w:val="24"/>
-          <w:lang w:val="es-DO"/>
-        </w:rPr>
-      </w:pPr>
-    </w:p>
-    <w:p>
-      <w:pPr>
-        <w:spacing w:after="3" w:line="252" w:lineRule="auto"/>
-        <w:ind w:left="-5" w:right="442"/>
-        <w:jc w:val="left"/>
-        <w:rPr>
-          <w:b/>
-          <w:bCs/>
-          <w:noProof/>
-          <w:szCs w:val="24"/>
-          <w:lang w:val="es-DO"/>
-        </w:rPr>
-      </w:pPr>
-    </w:p>
-    <w:p>
-      <w:pPr>
-        <w:spacing w:after="3" w:line="252" w:lineRule="auto"/>
-        <w:ind w:left="-5" w:right="442"/>
-        <w:jc w:val="left"/>
-        <w:rPr>
-          <w:b/>
-          <w:bCs/>
-          <w:noProof/>
-          <w:szCs w:val="24"/>
-          <w:lang w:val="es-DO"/>
-        </w:rPr>
-      </w:pPr>
-      <w:r>
-        <w:rPr>
-          <w:b/>
-          <w:bCs/>
-          <w:noProof/>
-          <w:szCs w:val="24"/>
-          <w:lang w:val="es-DO"/>
-        </w:rPr>
-        <w:drawing>
-          <wp:anchor distT="0" distB="0" distL="114300" distR="114300" simplePos="0" relativeHeight="251664384" behindDoc="0" locked="0" layoutInCell="1" allowOverlap="1" wp14:anchorId="41632234" wp14:editId="1323ED46">
-            <wp:simplePos x="0" y="0"/>
-            <wp:positionH relativeFrom="margin">
-              <wp:posOffset>2543175</wp:posOffset>
-            </wp:positionH>
-            <wp:positionV relativeFrom="paragraph">
-              <wp:posOffset>74295</wp:posOffset>
-            </wp:positionV>
-            <wp:extent cx="1362075" cy="1328420"/>
-            <wp:effectExtent l="0" t="0" r="0" b="0"/>
-            <wp:wrapNone/>
-            <wp:docPr id="15" name="Picture 15"/>
-            <wp:cNvGraphicFramePr>
-              <a:graphicFrameLocks xmlns:a="http://schemas.openxmlformats.org/drawingml/2006/main" noChangeAspect="1"/>
-            </wp:cNvGraphicFramePr>
-            <a:graphic xmlns:a="http://schemas.openxmlformats.org/drawingml/2006/main">
-              <a:graphicData uri="http://schemas.openxmlformats.org/drawingml/2006/picture">
-                <pic:pic xmlns:pic="http://schemas.openxmlformats.org/drawingml/2006/picture">
-                  <pic:nvPicPr>
-                    <pic:cNvPr id="0" name="Picture 6"/>
-                    <pic:cNvPicPr>
-                      <a:picLocks noChangeAspect="1" noChangeArrowheads="1"/>
-                    </pic:cNvPicPr>
-                  </pic:nvPicPr>
-                  <pic:blipFill rotWithShape="1">
-                    <a:blip r:embed="rId46">
-                      <a:extLst>
-                        <a:ext uri="{28A0092B-C50C-407E-A947-70E740481C1C}">
-                          <a14:useLocalDpi xmlns:a14="http://schemas.microsoft.com/office/drawing/2010/main" val="0"/>
-                        </a:ext>
-                      </a:extLst>
-                    </a:blip>
-                    <a:srcRect r="93472" b="93631"/>
-                    <a:stretch/>
-                  </pic:blipFill>
-                  <pic:spPr bwMode="auto">
-                    <a:xfrm>
-                      <a:off x="0" y="0"/>
-                      <a:ext cx="1362075" cy="1328420"/>
-                    </a:xfrm>
-                    <a:prstGeom prst="rect">
-                      <a:avLst/>
-                    </a:prstGeom>
-                    <a:noFill/>
-                    <a:ln>
-                      <a:noFill/>
-                    </a:ln>
-                    <a:extLst>
-                      <a:ext uri="{53640926-AAD7-44D8-BBD7-CCE9431645EC}">
-                        <a14:shadowObscured xmlns:a14="http://schemas.microsoft.com/office/drawing/2010/main"/>
-                      </a:ext>
-                    </a:extLst>
-                  </pic:spPr>
-                </pic:pic>
-              </a:graphicData>
-            </a:graphic>
-          </wp:anchor>
-        </w:drawing>
-      </w:r>
-      <w:r>
-        <w:rPr>
-          <w:b/>
-          <w:bCs/>
-          <w:noProof/>
-          <w:szCs w:val="24"/>
-          <w:lang w:val="es-DO"/>
-        </w:rPr>
-        <w:t>Enemigos</w:t>
-      </w:r>
-    </w:p>
-    <w:p>
-      <w:pPr>
-        <w:spacing w:after="3" w:line="252" w:lineRule="auto"/>
-        <w:ind w:left="-5" w:right="442"/>
-        <w:jc w:val="left"/>
-        <w:rPr>
-          <w:b/>
-          <w:bCs/>
-          <w:szCs w:val="24"/>
-          <w:lang w:val="es-DO"/>
-        </w:rPr>
-      </w:pPr>
-      <w:r>
-        <w:rPr>
-          <w:b/>
-          <w:bCs/>
-          <w:noProof/>
-          <w:szCs w:val="24"/>
-          <w:lang w:val="es-DO"/>
-        </w:rPr>
-        <w:drawing>
-          <wp:anchor distT="0" distB="0" distL="114300" distR="114300" simplePos="0" relativeHeight="251667456" behindDoc="0" locked="0" layoutInCell="1" allowOverlap="1" wp14:anchorId="06BE4489" wp14:editId="2372546B">
-            <wp:simplePos x="0" y="0"/>
-            <wp:positionH relativeFrom="margin">
-              <wp:posOffset>-800100</wp:posOffset>
-            </wp:positionH>
-            <wp:positionV relativeFrom="paragraph">
-              <wp:posOffset>196850</wp:posOffset>
-            </wp:positionV>
-            <wp:extent cx="2936781" cy="3648075"/>
-            <wp:effectExtent l="0" t="0" r="0" b="0"/>
-            <wp:wrapNone/>
-            <wp:docPr id="10" name="Picture 10"/>
-            <wp:cNvGraphicFramePr>
-              <a:graphicFrameLocks xmlns:a="http://schemas.openxmlformats.org/drawingml/2006/main" noChangeAspect="1"/>
-            </wp:cNvGraphicFramePr>
-            <a:graphic xmlns:a="http://schemas.openxmlformats.org/drawingml/2006/main">
-              <a:graphicData uri="http://schemas.openxmlformats.org/drawingml/2006/picture">
-                <pic:pic xmlns:pic="http://schemas.openxmlformats.org/drawingml/2006/picture">
-                  <pic:nvPicPr>
-                    <pic:cNvPr id="0" name="Picture 1"/>
-                    <pic:cNvPicPr>
-                      <a:picLocks noChangeAspect="1" noChangeArrowheads="1"/>
-                    </pic:cNvPicPr>
-                  </pic:nvPicPr>
-                  <pic:blipFill rotWithShape="1">
-                    <a:blip r:embed="rId47">
-                      <a:extLst>
-                        <a:ext uri="{28A0092B-C50C-407E-A947-70E740481C1C}">
-                          <a14:useLocalDpi xmlns:a14="http://schemas.microsoft.com/office/drawing/2010/main" val="0"/>
-                        </a:ext>
-                      </a:extLst>
-                    </a:blip>
-                    <a:srcRect r="73726" b="34713"/>
-                    <a:stretch/>
-                  </pic:blipFill>
-                  <pic:spPr bwMode="auto">
-                    <a:xfrm>
-                      <a:off x="0" y="0"/>
-                      <a:ext cx="2936781" cy="3648075"/>
-                    </a:xfrm>
-                    <a:prstGeom prst="rect">
-                      <a:avLst/>
-                    </a:prstGeom>
-                    <a:noFill/>
-                    <a:ln>
-                      <a:noFill/>
-                    </a:ln>
-                    <a:extLst>
-                      <a:ext uri="{53640926-AAD7-44D8-BBD7-CCE9431645EC}">
-                        <a14:shadowObscured xmlns:a14="http://schemas.microsoft.com/office/drawing/2010/main"/>
-                      </a:ext>
-                    </a:extLst>
-                  </pic:spPr>
-                </pic:pic>
-              </a:graphicData>
-            </a:graphic>
-            <wp14:sizeRelH relativeFrom="margin">
-              <wp14:pctWidth>0</wp14:pctWidth>
-            </wp14:sizeRelH>
-            <wp14:sizeRelV relativeFrom="margin">
-              <wp14:pctHeight>0</wp14:pctHeight>
-            </wp14:sizeRelV>
-          </wp:anchor>
-        </w:drawing>
-      </w:r>
-      <w:r>
-        <w:rPr>
-          <w:b/>
-          <w:bCs/>
-          <w:noProof/>
-          <w:szCs w:val="24"/>
-          <w:lang w:val="es-DO"/>
-        </w:rPr>
-        <w:drawing>
-          <wp:anchor distT="0" distB="0" distL="114300" distR="114300" simplePos="0" relativeHeight="251662336" behindDoc="0" locked="0" layoutInCell="1" allowOverlap="1" wp14:anchorId="64525BBD" wp14:editId="46963C2C">
-            <wp:simplePos x="0" y="0"/>
-            <wp:positionH relativeFrom="page">
-              <wp:posOffset>2076450</wp:posOffset>
-            </wp:positionH>
-            <wp:positionV relativeFrom="paragraph">
-              <wp:posOffset>8255</wp:posOffset>
-            </wp:positionV>
-            <wp:extent cx="742950" cy="914400"/>
-            <wp:effectExtent l="0" t="0" r="0" b="0"/>
-            <wp:wrapNone/>
-            <wp:docPr id="13" name="Picture 13"/>
-            <wp:cNvGraphicFramePr>
-              <a:graphicFrameLocks xmlns:a="http://schemas.openxmlformats.org/drawingml/2006/main" noChangeAspect="1"/>
-            </wp:cNvGraphicFramePr>
-            <a:graphic xmlns:a="http://schemas.openxmlformats.org/drawingml/2006/main">
-              <a:graphicData uri="http://schemas.openxmlformats.org/drawingml/2006/picture">
-                <pic:pic xmlns:pic="http://schemas.openxmlformats.org/drawingml/2006/picture">
-                  <pic:nvPicPr>
-                    <pic:cNvPr id="0" name="Picture 4"/>
-                    <pic:cNvPicPr>
-                      <a:picLocks noChangeAspect="1" noChangeArrowheads="1"/>
-                    </pic:cNvPicPr>
-                  </pic:nvPicPr>
-                  <pic:blipFill rotWithShape="1">
-                    <a:blip r:embed="rId48">
-                      <a:extLst>
-                        <a:ext uri="{28A0092B-C50C-407E-A947-70E740481C1C}">
-                          <a14:useLocalDpi xmlns:a14="http://schemas.microsoft.com/office/drawing/2010/main" val="0"/>
-                        </a:ext>
-                      </a:extLst>
-                    </a:blip>
-                    <a:srcRect l="1" r="87459" b="88863"/>
-                    <a:stretch/>
-                  </pic:blipFill>
-                  <pic:spPr bwMode="auto">
-                    <a:xfrm>
-                      <a:off x="0" y="0"/>
-                      <a:ext cx="742950" cy="914400"/>
-                    </a:xfrm>
-                    <a:prstGeom prst="rect">
-                      <a:avLst/>
-                    </a:prstGeom>
-                    <a:noFill/>
-                    <a:ln>
-                      <a:noFill/>
-                    </a:ln>
-                    <a:extLst>
-                      <a:ext uri="{53640926-AAD7-44D8-BBD7-CCE9431645EC}">
-                        <a14:shadowObscured xmlns:a14="http://schemas.microsoft.com/office/drawing/2010/main"/>
-                      </a:ext>
-                    </a:extLst>
-                  </pic:spPr>
-                </pic:pic>
-              </a:graphicData>
-            </a:graphic>
-          </wp:anchor>
-        </w:drawing>
-      </w:r>
-      <w:r>
-        <w:rPr>
-          <w:b/>
-          <w:bCs/>
-          <w:noProof/>
-          <w:szCs w:val="24"/>
-          <w:lang w:val="es-DO"/>
-        </w:rPr>
-        <w:drawing>
-          <wp:anchor distT="0" distB="0" distL="114300" distR="114300" simplePos="0" relativeHeight="251661312" behindDoc="0" locked="0" layoutInCell="1" allowOverlap="1" wp14:anchorId="0C8F4E03" wp14:editId="70B07D63">
-            <wp:simplePos x="0" y="0"/>
-            <wp:positionH relativeFrom="margin">
-              <wp:align>left</wp:align>
-            </wp:positionH>
-            <wp:positionV relativeFrom="paragraph">
-              <wp:posOffset>122555</wp:posOffset>
-            </wp:positionV>
-            <wp:extent cx="876300" cy="733425"/>
-            <wp:effectExtent l="0" t="0" r="0" b="9525"/>
-            <wp:wrapNone/>
-            <wp:docPr id="14" name="Picture 14"/>
-            <wp:cNvGraphicFramePr>
-              <a:graphicFrameLocks xmlns:a="http://schemas.openxmlformats.org/drawingml/2006/main" noChangeAspect="1"/>
-            </wp:cNvGraphicFramePr>
-            <a:graphic xmlns:a="http://schemas.openxmlformats.org/drawingml/2006/main">
-              <a:graphicData uri="http://schemas.openxmlformats.org/drawingml/2006/picture">
-                <pic:pic xmlns:pic="http://schemas.openxmlformats.org/drawingml/2006/picture">
-                  <pic:nvPicPr>
-                    <pic:cNvPr id="0" name="Picture 5"/>
-                    <pic:cNvPicPr>
-                      <a:picLocks noChangeAspect="1" noChangeArrowheads="1"/>
-                    </pic:cNvPicPr>
-                  </pic:nvPicPr>
-                  <pic:blipFill rotWithShape="1">
-                    <a:blip r:embed="rId49">
-                      <a:extLst>
-                        <a:ext uri="{28A0092B-C50C-407E-A947-70E740481C1C}">
-                          <a14:useLocalDpi xmlns:a14="http://schemas.microsoft.com/office/drawing/2010/main" val="0"/>
-                        </a:ext>
-                      </a:extLst>
-                    </a:blip>
-                    <a:srcRect r="81818" b="75633"/>
-                    <a:stretch/>
-                  </pic:blipFill>
-                  <pic:spPr bwMode="auto">
-                    <a:xfrm>
-                      <a:off x="0" y="0"/>
-                      <a:ext cx="876300" cy="733425"/>
-                    </a:xfrm>
-                    <a:prstGeom prst="rect">
-                      <a:avLst/>
-                    </a:prstGeom>
-                    <a:noFill/>
-                    <a:ln>
-                      <a:noFill/>
-                    </a:ln>
-                    <a:extLst>
-                      <a:ext uri="{53640926-AAD7-44D8-BBD7-CCE9431645EC}">
-                        <a14:shadowObscured xmlns:a14="http://schemas.microsoft.com/office/drawing/2010/main"/>
-                      </a:ext>
-                    </a:extLst>
-                  </pic:spPr>
-                </pic:pic>
-              </a:graphicData>
-            </a:graphic>
-          </wp:anchor>
-        </w:drawing>
-      </w:r>
-    </w:p>
-    <w:p>
-      <w:pPr>
-        <w:spacing w:after="3" w:line="252" w:lineRule="auto"/>
-        <w:ind w:left="-5" w:right="442"/>
-        <w:jc w:val="left"/>
-        <w:rPr>
-          <w:b/>
-          <w:bCs/>
-          <w:noProof/>
-          <w:szCs w:val="24"/>
-          <w:lang w:val="es-DO"/>
-        </w:rPr>
-      </w:pPr>
-      <w:r>
-        <w:rPr>
-          <w:b/>
-          <w:bCs/>
-          <w:noProof/>
-          <w:szCs w:val="24"/>
-          <w:lang w:val="es-DO"/>
-        </w:rPr>
-        <w:drawing>
-          <wp:anchor distT="0" distB="0" distL="114300" distR="114300" simplePos="0" relativeHeight="251666432" behindDoc="0" locked="0" layoutInCell="1" allowOverlap="1" wp14:anchorId="3DC736ED" wp14:editId="1E92F499">
-            <wp:simplePos x="0" y="0"/>
-            <wp:positionH relativeFrom="column">
-              <wp:posOffset>2000250</wp:posOffset>
-            </wp:positionH>
-            <wp:positionV relativeFrom="paragraph">
-              <wp:posOffset>12065</wp:posOffset>
-            </wp:positionV>
-            <wp:extent cx="561975" cy="342900"/>
-            <wp:effectExtent l="0" t="0" r="9525" b="0"/>
-            <wp:wrapNone/>
-            <wp:docPr id="12" name="Picture 12"/>
-            <wp:cNvGraphicFramePr>
-              <a:graphicFrameLocks xmlns:a="http://schemas.openxmlformats.org/drawingml/2006/main" noChangeAspect="1"/>
-            </wp:cNvGraphicFramePr>
-            <a:graphic xmlns:a="http://schemas.openxmlformats.org/drawingml/2006/main">
-              <a:graphicData uri="http://schemas.openxmlformats.org/drawingml/2006/picture">
-                <pic:pic xmlns:pic="http://schemas.openxmlformats.org/drawingml/2006/picture">
-                  <pic:nvPicPr>
-                    <pic:cNvPr id="0" name="Picture 3"/>
-                    <pic:cNvPicPr>
-                      <a:picLocks noChangeAspect="1" noChangeArrowheads="1"/>
-                    </pic:cNvPicPr>
-                  </pic:nvPicPr>
-                  <pic:blipFill rotWithShape="1">
-                    <a:blip r:embed="rId50">
-                      <a:extLst>
-                        <a:ext uri="{28A0092B-C50C-407E-A947-70E740481C1C}">
-                          <a14:useLocalDpi xmlns:a14="http://schemas.microsoft.com/office/drawing/2010/main" val="0"/>
-                        </a:ext>
-                      </a:extLst>
-                    </a:blip>
-                    <a:srcRect l="159" t="12420" r="90446" b="76115"/>
-                    <a:stretch/>
-                  </pic:blipFill>
-                  <pic:spPr bwMode="auto">
-                    <a:xfrm>
-                      <a:off x="0" y="0"/>
-                      <a:ext cx="561975" cy="342900"/>
-                    </a:xfrm>
-                    <a:prstGeom prst="rect">
-                      <a:avLst/>
-                    </a:prstGeom>
-                    <a:noFill/>
-                    <a:ln>
-                      <a:noFill/>
-                    </a:ln>
-                    <a:extLst>
-                      <a:ext uri="{53640926-AAD7-44D8-BBD7-CCE9431645EC}">
-                        <a14:shadowObscured xmlns:a14="http://schemas.microsoft.com/office/drawing/2010/main"/>
-                      </a:ext>
-                    </a:extLst>
-                  </pic:spPr>
-                </pic:pic>
-              </a:graphicData>
-            </a:graphic>
-          </wp:anchor>
-        </w:drawing>
-      </w:r>
-    </w:p>
-    <w:p>
-      <w:pPr>
-        <w:spacing w:after="3" w:line="252" w:lineRule="auto"/>
-        <w:ind w:left="-5" w:right="442"/>
-        <w:jc w:val="left"/>
-        <w:rPr>
-          <w:b/>
-          <w:bCs/>
-          <w:noProof/>
-          <w:szCs w:val="24"/>
-          <w:lang w:val="es-DO"/>
-        </w:rPr>
-      </w:pPr>
-    </w:p>
-    <w:p>
-      <w:pPr>
-        <w:spacing w:after="3" w:line="252" w:lineRule="auto"/>
-        <w:ind w:left="-5" w:right="442"/>
-        <w:jc w:val="left"/>
-        <w:rPr>
-          <w:b/>
-          <w:bCs/>
-          <w:noProof/>
-          <w:szCs w:val="24"/>
-          <w:lang w:val="es-DO"/>
-        </w:rPr>
-      </w:pPr>
-      <w:r>
-        <w:rPr>
-          <w:b/>
-          <w:bCs/>
-          <w:noProof/>
-          <w:szCs w:val="24"/>
-          <w:lang w:val="es-DO"/>
-        </w:rPr>
-        <w:drawing>
-          <wp:anchor distT="0" distB="0" distL="114300" distR="114300" simplePos="0" relativeHeight="251665408" behindDoc="0" locked="0" layoutInCell="1" allowOverlap="1" wp14:anchorId="6778F36A" wp14:editId="261F1B7A">
-            <wp:simplePos x="0" y="0"/>
-            <wp:positionH relativeFrom="column">
-              <wp:posOffset>2124075</wp:posOffset>
-            </wp:positionH>
-            <wp:positionV relativeFrom="paragraph">
-              <wp:posOffset>11430</wp:posOffset>
-            </wp:positionV>
-            <wp:extent cx="476250" cy="342900"/>
-            <wp:effectExtent l="0" t="0" r="0" b="0"/>
-            <wp:wrapNone/>
-            <wp:docPr id="11" name="Picture 11"/>
-            <wp:cNvGraphicFramePr>
-              <a:graphicFrameLocks xmlns:a="http://schemas.openxmlformats.org/drawingml/2006/main" noChangeAspect="1"/>
-            </wp:cNvGraphicFramePr>
-            <a:graphic xmlns:a="http://schemas.openxmlformats.org/drawingml/2006/main">
-              <a:graphicData uri="http://schemas.openxmlformats.org/drawingml/2006/picture">
-                <pic:pic xmlns:pic="http://schemas.openxmlformats.org/drawingml/2006/picture">
-                  <pic:nvPicPr>
-                    <pic:cNvPr id="0" name="Picture 2"/>
-                    <pic:cNvPicPr>
-                      <a:picLocks noChangeAspect="1" noChangeArrowheads="1"/>
-                    </pic:cNvPicPr>
-                  </pic:nvPicPr>
-                  <pic:blipFill rotWithShape="1">
-                    <a:blip r:embed="rId51">
-                      <a:extLst>
-                        <a:ext uri="{28A0092B-C50C-407E-A947-70E740481C1C}">
-                          <a14:useLocalDpi xmlns:a14="http://schemas.microsoft.com/office/drawing/2010/main" val="0"/>
-                        </a:ext>
-                      </a:extLst>
-                    </a:blip>
-                    <a:srcRect l="21670" t="26471" r="68389" b="47059"/>
-                    <a:stretch/>
-                  </pic:blipFill>
-                  <pic:spPr bwMode="auto">
-                    <a:xfrm>
-                      <a:off x="0" y="0"/>
-                      <a:ext cx="476250" cy="342900"/>
-                    </a:xfrm>
-                    <a:prstGeom prst="rect">
-                      <a:avLst/>
-                    </a:prstGeom>
-                    <a:noFill/>
-                    <a:ln>
-                      <a:noFill/>
-                    </a:ln>
-                    <a:extLst>
-                      <a:ext uri="{53640926-AAD7-44D8-BBD7-CCE9431645EC}">
-                        <a14:shadowObscured xmlns:a14="http://schemas.microsoft.com/office/drawing/2010/main"/>
-                      </a:ext>
-                    </a:extLst>
-                  </pic:spPr>
-                </pic:pic>
-              </a:graphicData>
-            </a:graphic>
-          </wp:anchor>
-        </w:drawing>
-      </w:r>
-    </w:p>
-    <w:p>
-      <w:pPr>
-        <w:spacing w:after="3" w:line="252" w:lineRule="auto"/>
-        <w:ind w:left="-5" w:right="442"/>
-        <w:jc w:val="left"/>
-        <w:rPr>
-          <w:b/>
-          <w:bCs/>
-          <w:szCs w:val="24"/>
-          <w:lang w:val="es-DO"/>
-        </w:rPr>
-      </w:pPr>
-    </w:p>
-    <w:p>
-      <w:pPr>
-        <w:spacing w:after="3" w:line="252" w:lineRule="auto"/>
-        <w:ind w:left="-5" w:right="442"/>
-        <w:jc w:val="left"/>
-        <w:rPr>
-          <w:b/>
-          <w:bCs/>
-          <w:szCs w:val="24"/>
-          <w:lang w:val="es-DO"/>
-        </w:rPr>
-      </w:pPr>
-    </w:p>
-    <w:p>
-      <w:pPr>
-        <w:spacing w:after="3" w:line="252" w:lineRule="auto"/>
-        <w:ind w:left="-5" w:right="442"/>
-        <w:jc w:val="left"/>
-        <w:rPr>
-          <w:szCs w:val="24"/>
-          <w:lang w:val="es-DO"/>
-        </w:rPr>
-      </w:pPr>
-    </w:p>
-    <w:p>
-      <w:pPr>
-        <w:spacing w:after="3" w:line="252" w:lineRule="auto"/>
-        <w:ind w:left="-5" w:right="442"/>
-        <w:jc w:val="left"/>
-        <w:rPr>
-          <w:szCs w:val="24"/>
-          <w:lang w:val="es-DO"/>
-        </w:rPr>
-      </w:pPr>
-    </w:p>
-    <w:p>
-      <w:pPr>
-        <w:spacing w:after="3" w:line="252" w:lineRule="auto"/>
-        <w:ind w:left="-5" w:right="442"/>
-        <w:jc w:val="left"/>
-        <w:rPr>
-          <w:szCs w:val="24"/>
-          <w:lang w:val="es-DO"/>
-        </w:rPr>
-      </w:pPr>
-    </w:p>
-    <w:p>
-      <w:pPr>
-        <w:spacing w:after="3" w:line="252" w:lineRule="auto"/>
-        <w:ind w:left="-5" w:right="442"/>
-        <w:jc w:val="left"/>
-        <w:rPr>
-          <w:szCs w:val="24"/>
-          <w:lang w:val="es-DO"/>
-        </w:rPr>
-      </w:pPr>
-    </w:p>
-    <w:p>
-      <w:pPr>
-        <w:spacing w:after="3" w:line="252" w:lineRule="auto"/>
-        <w:ind w:left="-5" w:right="442"/>
-        <w:jc w:val="left"/>
-        <w:rPr>
-          <w:szCs w:val="24"/>
-          <w:lang w:val="es-DO"/>
-        </w:rPr>
-      </w:pPr>
-    </w:p>
-    <w:p>
-      <w:pPr>
-        <w:spacing w:after="3" w:line="252" w:lineRule="auto"/>
-        <w:ind w:left="-5" w:right="442"/>
-        <w:jc w:val="left"/>
-        <w:rPr>
-          <w:szCs w:val="24"/>
-          <w:lang w:val="es-DO"/>
-        </w:rPr>
-      </w:pPr>
-    </w:p>
-    <w:p>
-      <w:pPr>
-        <w:spacing w:after="3" w:line="252" w:lineRule="auto"/>
-        <w:ind w:left="-5" w:right="442"/>
-        <w:jc w:val="left"/>
-        <w:rPr>
-          <w:b/>
-          <w:bCs/>
-          <w:szCs w:val="24"/>
-          <w:lang w:val="es-DO"/>
-        </w:rPr>
-      </w:pPr>
-    </w:p>
-    <w:p>
-      <w:pPr>
-        <w:spacing w:after="3" w:line="252" w:lineRule="auto"/>
-        <w:ind w:left="-5" w:right="442"/>
-        <w:jc w:val="left"/>
-        <w:rPr>
-          <w:b/>
-          <w:bCs/>
-          <w:szCs w:val="24"/>
-          <w:lang w:val="es-DO"/>
-        </w:rPr>
-      </w:pPr>
-    </w:p>
-    <w:p>
-      <w:pPr>
-        <w:spacing w:after="3" w:line="252" w:lineRule="auto"/>
-        <w:ind w:left="-5" w:right="442"/>
-        <w:jc w:val="left"/>
-        <w:rPr>
-          <w:b/>
-          <w:bCs/>
-          <w:szCs w:val="24"/>
-          <w:lang w:val="es-DO"/>
-        </w:rPr>
-      </w:pPr>
-    </w:p>
-    <w:p>
-      <w:pPr>
-        <w:spacing w:after="3" w:line="252" w:lineRule="auto"/>
-        <w:ind w:left="-5" w:right="442"/>
-        <w:jc w:val="left"/>
-        <w:rPr>
-          <w:b/>
-          <w:bCs/>
-          <w:szCs w:val="24"/>
-          <w:lang w:val="es-DO"/>
-        </w:rPr>
-      </w:pPr>
-      <w:r>
-        <w:rPr>
-          <w:b/>
-          <w:bCs/>
-          <w:szCs w:val="24"/>
-          <w:lang w:val="es-DO"/>
-        </w:rPr>
-        <w:t>2.12 Niveles</w:t>
-      </w:r>
-    </w:p>
-    <w:p>
-      <w:pPr>
-        <w:spacing w:after="3" w:line="252" w:lineRule="auto"/>
-        <w:ind w:left="-5" w:right="442"/>
-        <w:jc w:val="left"/>
-        <w:rPr>
-          <w:szCs w:val="24"/>
-          <w:lang w:val="es-DO"/>
-        </w:rPr>
-      </w:pPr>
-    </w:p>
-    <w:p>
-      <w:pPr>
-        <w:spacing w:after="158" w:line="259" w:lineRule="auto"/>
-        <w:ind w:left="309"/>
-        <w:rPr>
-          <w:lang w:val="es-DO"/>
-        </w:rPr>
-      </w:pPr>
-    </w:p>
-    <w:p>
-      <w:pPr>
-        <w:spacing w:after="158" w:line="259" w:lineRule="auto"/>
-        <w:ind w:left="309"/>
-        <w:rPr>
-          <w:lang w:val="es-ES"/>
-        </w:rPr>
-      </w:pPr>
-      <w:r>
-        <w:rPr>
-          <w:lang w:val="es-ES"/>
-        </w:rPr>
-        <w:drawing>
-          <wp:inline distT="0" distB="0" distL="0" distR="0" wp14:anchorId="126DD55D" wp14:editId="1A9F138D">
-            <wp:extent cx="4505325" cy="1951893"/>
-            <wp:effectExtent l="0" t="0" r="0" b="0"/>
-            <wp:docPr id="9" name="Picture 9"/>
-            <wp:cNvGraphicFramePr>
-              <a:graphicFrameLocks xmlns:a="http://schemas.openxmlformats.org/drawingml/2006/main" noChangeAspect="1"/>
-            </wp:cNvGraphicFramePr>
-            <a:graphic xmlns:a="http://schemas.openxmlformats.org/drawingml/2006/main">
-              <a:graphicData uri="http://schemas.openxmlformats.org/drawingml/2006/picture">
-                <pic:pic xmlns:pic="http://schemas.openxmlformats.org/drawingml/2006/picture">
-                  <pic:nvPicPr>
-                    <pic:cNvPr id="1" name=""/>
-                    <pic:cNvPicPr/>
-                  </pic:nvPicPr>
-                  <pic:blipFill>
-                    <a:blip r:embed="rId52"/>
-                    <a:stretch>
-                      <a:fillRect/>
-                    </a:stretch>
-                  </pic:blipFill>
-                  <pic:spPr>
-                    <a:xfrm>
-                      <a:off x="0" y="0"/>
-                      <a:ext cx="4514089" cy="1955690"/>
-                    </a:xfrm>
-                    <a:prstGeom prst="rect">
-                      <a:avLst/>
-                    </a:prstGeom>
-                  </pic:spPr>
-                </pic:pic>
-              </a:graphicData>
-            </a:graphic>
-          </wp:inline>
-        </w:drawing>
-      </w:r>
-    </w:p>
-    <w:p>
-      <w:pPr>
-        <w:spacing w:after="158" w:line="259" w:lineRule="auto"/>
-        <w:ind w:left="309"/>
-        <w:rPr>
-          <w:lang w:val="es-ES"/>
-        </w:rPr>
-      </w:pPr>
-      <w:r>
-        <w:rPr>
-          <w:lang w:val="es-ES"/>
-        </w:rPr>
-        <w:drawing>
-          <wp:inline distT="0" distB="0" distL="0" distR="0" wp14:anchorId="63BDB5A1" wp14:editId="7FEDBE2C">
-            <wp:extent cx="4572000" cy="2204478"/>
-            <wp:effectExtent l="0" t="0" r="0" b="5715"/>
-            <wp:docPr id="7" name="Picture 7"/>
-            <wp:cNvGraphicFramePr>
-              <a:graphicFrameLocks xmlns:a="http://schemas.openxmlformats.org/drawingml/2006/main" noChangeAspect="1"/>
-            </wp:cNvGraphicFramePr>
-            <a:graphic xmlns:a="http://schemas.openxmlformats.org/drawingml/2006/main">
-              <a:graphicData uri="http://schemas.openxmlformats.org/drawingml/2006/picture">
-                <pic:pic xmlns:pic="http://schemas.openxmlformats.org/drawingml/2006/picture">
-                  <pic:nvPicPr>
-                    <pic:cNvPr id="1" name=""/>
-                    <pic:cNvPicPr/>
-                  </pic:nvPicPr>
-                  <pic:blipFill>
-                    <a:blip r:embed="rId53"/>
-                    <a:stretch>
-                      <a:fillRect/>
-                    </a:stretch>
-                  </pic:blipFill>
-                  <pic:spPr>
-                    <a:xfrm>
-                      <a:off x="0" y="0"/>
-                      <a:ext cx="4574037" cy="2205460"/>
-                    </a:xfrm>
-                    <a:prstGeom prst="rect">
-                      <a:avLst/>
-                    </a:prstGeom>
-                  </pic:spPr>
-                </pic:pic>
-              </a:graphicData>
-            </a:graphic>
-          </wp:inline>
-        </w:drawing>
-      </w:r>
-    </w:p>
-    <w:p>
-      <w:pPr>
-        <w:spacing w:after="158" w:line="259" w:lineRule="auto"/>
-        <w:ind w:left="309"/>
-        <w:rPr>
-          <w:lang w:val="es-ES"/>
-        </w:rPr>
-      </w:pPr>
-      <w:r>
-        <w:rPr>
-          <w:lang w:val="es-ES"/>
-        </w:rPr>
-        <w:drawing>
-          <wp:inline distT="0" distB="0" distL="0" distR="0" wp14:anchorId="5EA59246" wp14:editId="10E95DAD">
-            <wp:extent cx="4629150" cy="2428560"/>
-            <wp:effectExtent l="0" t="0" r="0" b="0"/>
-            <wp:docPr id="8" name="Picture 8"/>
-            <wp:cNvGraphicFramePr>
-              <a:graphicFrameLocks xmlns:a="http://schemas.openxmlformats.org/drawingml/2006/main" noChangeAspect="1"/>
-            </wp:cNvGraphicFramePr>
-            <a:graphic xmlns:a="http://schemas.openxmlformats.org/drawingml/2006/main">
-              <a:graphicData uri="http://schemas.openxmlformats.org/drawingml/2006/picture">
-                <pic:pic xmlns:pic="http://schemas.openxmlformats.org/drawingml/2006/picture">
-                  <pic:nvPicPr>
-                    <pic:cNvPr id="1" name=""/>
-                    <pic:cNvPicPr/>
-                  </pic:nvPicPr>
-                  <pic:blipFill>
-                    <a:blip r:embed="rId54"/>
-                    <a:stretch>
-                      <a:fillRect/>
-                    </a:stretch>
-                  </pic:blipFill>
-                  <pic:spPr>
-                    <a:xfrm>
-                      <a:off x="0" y="0"/>
-                      <a:ext cx="4635050" cy="2431655"/>
-                    </a:xfrm>
-                    <a:prstGeom prst="rect">
-                      <a:avLst/>
-                    </a:prstGeom>
-                  </pic:spPr>
-                </pic:pic>
-              </a:graphicData>
-            </a:graphic>
-          </wp:inline>
-        </w:drawing>
-      </w:r>
-    </w:p>
-    <w:p>
-      <w:pPr>
-        <w:tabs>
-          <w:tab w:val="center" w:pos="4860"/>
-        </w:tabs>
+    </w:p>
+    <w:p>
+      <w:pPr>
         <w:spacing w:after="158" w:line="259" w:lineRule="auto"/>
         <w:ind w:left="0" w:firstLine="0"/>
         <w:rPr>
-          <w:lang w:val="fr-HT"/>
-        </w:rPr>
-      </w:pPr>
-    </w:p>
-    <w:p>
-      <w:pPr>
-        <w:tabs>
-          <w:tab w:val="left" w:pos="3060"/>
-        </w:tabs>
+          <w:b/>
+          <w:bCs/>
+          <w:color w:val="auto"/>
+          <w:szCs w:val="24"/>
+          <w:lang w:val="es-DO"/>
+        </w:rPr>
+      </w:pPr>
+      <w:r>
+        <w:rPr>
+          <w:b/>
+          <w:bCs/>
+          <w:color w:val="auto"/>
+          <w:szCs w:val="24"/>
+          <w:lang w:val="es-DO"/>
+        </w:rPr>
+        <w:t>3.4 Usabilidad</w:t>
+      </w:r>
+    </w:p>
+    <w:p>
+      <w:pPr>
         <w:spacing w:after="158" w:line="259" w:lineRule="auto"/>
-        <w:ind w:left="309"/>
-        <w:rPr>
-          <w:b/>
-          <w:bCs/>
-          <w:lang w:val="es-DO"/>
-        </w:rPr>
-      </w:pPr>
-      <w:r>
-        <w:rPr>
-          <w:b/>
-          <w:bCs/>
-          <w:lang w:val="es-DO"/>
-        </w:rPr>
-        <w:lastRenderedPageBreak/>
-        <w:t xml:space="preserve">2.13 </w:t>
-      </w:r>
-      <w:r>
-        <w:rPr>
-          <w:b/>
-          <w:bCs/>
-          <w:lang w:val="es-DO"/>
-        </w:rPr>
-        <w:t>Mecánica del juego</w:t>
-      </w:r>
-    </w:p>
-    <w:p>
-      <w:pPr>
-        <w:tabs>
-          <w:tab w:val="left" w:pos="3060"/>
-        </w:tabs>
+        <w:ind w:left="0" w:firstLine="0"/>
+        <w:jc w:val="left"/>
+        <w:rPr>
+          <w:color w:val="auto"/>
+          <w:lang w:val="es-DO"/>
+        </w:rPr>
+      </w:pPr>
+      <w:r>
+        <w:rPr>
+          <w:color w:val="auto"/>
+          <w:lang w:val="es-DO"/>
+        </w:rPr>
+        <w:t xml:space="preserve">- El usuario </w:t>
+      </w:r>
+      <w:r>
+        <w:rPr>
+          <w:color w:val="auto"/>
+          <w:lang w:val="es-DO"/>
+        </w:rPr>
+        <w:t xml:space="preserve">puede aprender </w:t>
+      </w:r>
+      <w:r>
+        <w:rPr>
+          <w:color w:val="auto"/>
+          <w:lang w:val="es-DO"/>
+        </w:rPr>
+        <w:t xml:space="preserve">a utilizar la </w:t>
+      </w:r>
+      <w:r>
+        <w:rPr>
+          <w:color w:val="auto"/>
+          <w:lang w:val="es-DO"/>
+        </w:rPr>
+        <w:t>interfaz del juego</w:t>
+      </w:r>
+      <w:r>
+        <w:rPr>
+          <w:color w:val="auto"/>
+          <w:lang w:val="es-DO"/>
+        </w:rPr>
+        <w:t xml:space="preserve"> de una manera intuitiva y fácil.</w:t>
+      </w:r>
+    </w:p>
+    <w:p>
+      <w:pPr>
         <w:spacing w:after="158" w:line="259" w:lineRule="auto"/>
-        <w:ind w:left="309"/>
-        <w:rPr>
-          <w:lang w:val="es-DO"/>
-        </w:rPr>
-      </w:pPr>
-      <w:r>
-        <w:rPr>
-          <w:lang w:val="es-DO"/>
-        </w:rPr>
-        <w:t>La mecánica del juego son todos acciones o eventos realizada por un jugador y que modifica la posición, objetos, o cualesquiera elementos concretos del juego. A continuación, vamos a enumerar algunos eventos que constituyen la mecánica del juego DARK:</w:t>
-      </w:r>
-    </w:p>
-    <w:p>
-      <w:pPr>
-        <w:pStyle w:val="ListParagraph"/>
-        <w:numPr>
-          <w:ilvl w:val="0"/>
-          <w:numId w:val="3"/>
-        </w:numPr>
-        <w:spacing w:after="160" w:line="259" w:lineRule="auto"/>
-        <w:jc w:val="left"/>
-        <w:rPr>
-          <w:lang w:val="es-DO"/>
-        </w:rPr>
-      </w:pPr>
-      <w:r>
-        <w:rPr>
-          <w:i/>
-          <w:iCs/>
-          <w:lang w:val="es-DO"/>
-        </w:rPr>
-        <w:t>Movimiento del jugador</w:t>
-      </w:r>
-      <w:r>
-        <w:rPr>
-          <w:lang w:val="es-DO"/>
-        </w:rPr>
-        <w:t>: El jugador modificara su posición inicial en el ambiente del juego según sus movimientos que puede en las direcciones siguientes: derecha, izquierda, atrás, detrás, diagonal. Los movimientos del personaje se pueden hacer mediante los botones del teclado.</w:t>
-      </w:r>
-    </w:p>
-    <w:p>
-      <w:pPr>
-        <w:pStyle w:val="ListParagraph"/>
-        <w:ind w:firstLine="0"/>
-        <w:rPr>
-          <w:lang w:val="es-DO"/>
-        </w:rPr>
-      </w:pPr>
-    </w:p>
-    <w:p>
-      <w:pPr>
-        <w:pStyle w:val="ListParagraph"/>
-        <w:numPr>
-          <w:ilvl w:val="0"/>
-          <w:numId w:val="3"/>
-        </w:numPr>
-        <w:spacing w:after="160" w:line="259" w:lineRule="auto"/>
-        <w:jc w:val="left"/>
-        <w:rPr>
-          <w:lang w:val="es-DO"/>
-        </w:rPr>
-      </w:pPr>
-      <w:r>
-        <w:rPr>
-          <w:i/>
-          <w:iCs/>
-          <w:lang w:val="es-DO"/>
-        </w:rPr>
-        <w:t>Ataques del jugador</w:t>
-      </w:r>
-      <w:r>
-        <w:rPr>
-          <w:lang w:val="es-DO"/>
-        </w:rPr>
-        <w:t>: El jugador en su evolución en el ambiente encontrara en los escenarios de niveles a distintos tipos de enemigos que van a atacarla e intenta reducir su punto de vida. El jugador de otro lado puede atacar a esos enemigos en utilizar armas y armaduras para avanzar en el juego. El jugador habrá este tipo de evento mediante los botones del teclado.</w:t>
-      </w:r>
-    </w:p>
-    <w:p>
-      <w:pPr>
-        <w:pStyle w:val="ListParagraph"/>
-        <w:rPr>
-          <w:lang w:val="es-DO"/>
-        </w:rPr>
-      </w:pPr>
-    </w:p>
-    <w:p>
-      <w:pPr>
-        <w:pStyle w:val="ListParagraph"/>
-        <w:numPr>
-          <w:ilvl w:val="0"/>
-          <w:numId w:val="3"/>
-        </w:numPr>
-        <w:spacing w:after="160" w:line="259" w:lineRule="auto"/>
-        <w:jc w:val="left"/>
-        <w:rPr>
-          <w:lang w:val="es-DO"/>
-        </w:rPr>
-      </w:pPr>
-      <w:r>
-        <w:rPr>
-          <w:i/>
-          <w:iCs/>
-          <w:lang w:val="es-DO"/>
-        </w:rPr>
-        <w:t>Antorchar</w:t>
-      </w:r>
-      <w:r>
-        <w:rPr>
-          <w:lang w:val="es-DO"/>
-        </w:rPr>
-        <w:t>: El jugador en su interacción en el ambiente de DARK puede interactuar con las antorchas apagadas para encender la luz. Uno de los objetivos del juego no es solamente de luchar con las fuerzas oscuras sino también de encender la luz en toda la ciudad. Esta interacción puede ser mediante un botón del teclado.</w:t>
-      </w:r>
-    </w:p>
-    <w:p>
-      <w:pPr>
-        <w:pStyle w:val="ListParagraph"/>
-        <w:rPr>
-          <w:lang w:val="es-DO"/>
-        </w:rPr>
-      </w:pPr>
-    </w:p>
-    <w:p>
-      <w:pPr>
-        <w:pStyle w:val="ListParagraph"/>
-        <w:numPr>
-          <w:ilvl w:val="0"/>
-          <w:numId w:val="3"/>
-        </w:numPr>
-        <w:spacing w:after="160" w:line="259" w:lineRule="auto"/>
-        <w:jc w:val="left"/>
-        <w:rPr>
-          <w:lang w:val="es-DO"/>
-        </w:rPr>
-      </w:pPr>
-      <w:r>
-        <w:rPr>
-          <w:i/>
-          <w:iCs/>
-          <w:lang w:val="es-DO"/>
-        </w:rPr>
-        <w:t>Interacción con algunos elementos</w:t>
-      </w:r>
-      <w:r>
-        <w:rPr>
-          <w:lang w:val="es-DO"/>
-        </w:rPr>
-        <w:t xml:space="preserve">: El jugador puede interactuar con algunos elementos del juego como los libros de historias para aprender </w:t>
-      </w:r>
-      <w:r>
-        <w:rPr>
-          <w:lang w:val="es-DO"/>
-        </w:rPr>
-        <w:t>más</w:t>
-      </w:r>
-      <w:r>
-        <w:rPr>
-          <w:lang w:val="es-DO"/>
-        </w:rPr>
-        <w:t xml:space="preserve"> sobre el mundo de DARK y lo que pasa durante el siglo oscuro. La interacción se va a hacer también mediante botón del teclado.</w:t>
-      </w:r>
-    </w:p>
-    <w:p>
-      <w:pPr>
-        <w:tabs>
-          <w:tab w:val="left" w:pos="3060"/>
-        </w:tabs>
+        <w:ind w:left="0" w:firstLine="0"/>
+        <w:jc w:val="left"/>
+        <w:rPr>
+          <w:color w:val="auto"/>
+          <w:lang w:val="es-DO"/>
+        </w:rPr>
+      </w:pPr>
+      <w:r>
+        <w:rPr>
+          <w:color w:val="auto"/>
+          <w:lang w:val="es-DO"/>
+        </w:rPr>
+        <w:t xml:space="preserve">- </w:t>
+      </w:r>
+      <w:r>
+        <w:rPr>
+          <w:color w:val="auto"/>
+          <w:lang w:val="es-DO"/>
+        </w:rPr>
+        <w:t xml:space="preserve">Proveer facilidad para que los </w:t>
+      </w:r>
+      <w:r>
+        <w:rPr>
+          <w:color w:val="auto"/>
+          <w:lang w:val="es-DO"/>
+        </w:rPr>
+        <w:t>jugadore</w:t>
+      </w:r>
+      <w:r>
+        <w:rPr>
+          <w:color w:val="auto"/>
+          <w:lang w:val="es-DO"/>
+        </w:rPr>
+        <w:t>s alcancen</w:t>
+      </w:r>
+      <w:r>
+        <w:rPr>
+          <w:color w:val="auto"/>
+          <w:lang w:val="es-DO"/>
+        </w:rPr>
+        <w:t xml:space="preserve"> y entiendan</w:t>
+      </w:r>
+      <w:r>
+        <w:rPr>
+          <w:color w:val="auto"/>
+          <w:lang w:val="es-DO"/>
+        </w:rPr>
+        <w:t xml:space="preserve"> su objetivo</w:t>
+      </w:r>
+      <w:r>
+        <w:rPr>
+          <w:color w:val="auto"/>
+          <w:lang w:val="es-DO"/>
+        </w:rPr>
+        <w:t xml:space="preserve"> en el videojuego</w:t>
+      </w:r>
+      <w:r>
+        <w:rPr>
+          <w:color w:val="auto"/>
+          <w:lang w:val="es-DO"/>
+        </w:rPr>
+        <w:t>.</w:t>
+      </w:r>
+    </w:p>
+    <w:p>
+      <w:pPr>
         <w:spacing w:after="158" w:line="259" w:lineRule="auto"/>
-        <w:ind w:left="309"/>
-        <w:rPr>
-          <w:lang w:val="es-DO"/>
-        </w:rPr>
-      </w:pPr>
-      <w:r>
-        <w:rPr>
-          <w:lang w:val="es-DO"/>
-        </w:rPr>
-        <w:tab/>
-      </w:r>
-    </w:p>
-    <w:p>
-      <w:pPr>
-        <w:tabs>
-          <w:tab w:val="center" w:pos="4860"/>
-        </w:tabs>
+        <w:ind w:left="0" w:firstLine="0"/>
+        <w:jc w:val="left"/>
+        <w:rPr>
+          <w:color w:val="auto"/>
+          <w:lang w:val="es-DO"/>
+        </w:rPr>
+      </w:pPr>
+      <w:r>
+        <w:rPr>
+          <w:color w:val="auto"/>
+          <w:lang w:val="es-DO"/>
+        </w:rPr>
+        <w:t xml:space="preserve">- </w:t>
+      </w:r>
+      <w:r>
+        <w:rPr>
+          <w:color w:val="auto"/>
+          <w:lang w:val="es-DO"/>
+        </w:rPr>
+        <w:t>Ser fácil de recordar su funcionamiento para futuras vis</w:t>
+      </w:r>
+      <w:r>
+        <w:rPr>
+          <w:color w:val="auto"/>
+          <w:lang w:val="es-DO"/>
+        </w:rPr>
+        <w:t>i</w:t>
+      </w:r>
+      <w:r>
+        <w:rPr>
+          <w:color w:val="auto"/>
+          <w:lang w:val="es-DO"/>
+        </w:rPr>
+        <w:t>t</w:t>
+      </w:r>
+      <w:r>
+        <w:rPr>
+          <w:color w:val="auto"/>
+          <w:lang w:val="es-DO"/>
+        </w:rPr>
+        <w:t>a</w:t>
+      </w:r>
+      <w:r>
+        <w:rPr>
+          <w:color w:val="auto"/>
+          <w:lang w:val="es-DO"/>
+        </w:rPr>
+        <w:t>s.</w:t>
+      </w:r>
+    </w:p>
+    <w:p>
+      <w:pPr>
         <w:spacing w:after="158" w:line="259" w:lineRule="auto"/>
-        <w:ind w:left="309"/>
-        <w:rPr>
-          <w:lang w:val="es-DO"/>
-        </w:rPr>
-      </w:pPr>
-    </w:p>
-    <w:p>
-      <w:pPr>
-        <w:tabs>
-          <w:tab w:val="center" w:pos="4860"/>
-        </w:tabs>
-        <w:spacing w:after="158" w:line="259" w:lineRule="auto"/>
-        <w:ind w:left="309"/>
-        <w:rPr>
-          <w:lang w:val="es-DO"/>
-        </w:rPr>
-      </w:pPr>
+        <w:ind w:left="0" w:firstLine="0"/>
+        <w:jc w:val="left"/>
+        <w:rPr>
+          <w:color w:val="auto"/>
+          <w:lang w:val="es-DO"/>
+        </w:rPr>
+      </w:pPr>
+      <w:r>
+        <w:rPr>
+          <w:color w:val="auto"/>
+          <w:lang w:val="es-DO"/>
+        </w:rPr>
+        <w:t>- Colores visualmente agradables para el usuario</w:t>
+      </w:r>
     </w:p>
     <w:sectPr>
       <w:pgSz w:w="12240" w:h="15840"/>
@@ -8480,19 +6872,18 @@
     </w:lvl>
   </w:abstractNum>
   <w:abstractNum w:abstractNumId="1" w15:restartNumberingAfterBreak="0">
-    <w:nsid w:val="28452C1B"/>
+    <w:nsid w:val="5E564879"/>
     <w:multiLevelType w:val="hybridMultilevel"/>
-    <w:tmpl w:val="8EE692A2"/>
-    <w:lvl w:ilvl="0" w:tplc="04090009">
-      <w:start w:val="1"/>
+    <w:tmpl w:val="7460F26A"/>
+    <w:lvl w:ilvl="0" w:tplc="443E6FFC">
       <w:numFmt w:val="bullet"/>
-      <w:lvlText w:val=""/>
+      <w:lvlText w:val=""/>
       <w:lvlJc w:val="left"/>
       <w:pPr>
         <w:ind w:left="720" w:hanging="360"/>
       </w:pPr>
       <w:rPr>
-        <w:rFonts w:ascii="Wingdings" w:hAnsi="Wingdings" w:hint="default"/>
+        <w:rFonts w:ascii="Symbol" w:eastAsiaTheme="minorHAnsi" w:hAnsi="Symbol" w:cstheme="minorBidi" w:hint="default"/>
       </w:rPr>
     </w:lvl>
     <w:lvl w:ilvl="1" w:tplc="04090003" w:tentative="1">
@@ -8592,125 +6983,10 @@
       </w:rPr>
     </w:lvl>
   </w:abstractNum>
-  <w:abstractNum w:abstractNumId="2" w15:restartNumberingAfterBreak="0">
-    <w:nsid w:val="5E564879"/>
-    <w:multiLevelType w:val="hybridMultilevel"/>
-    <w:tmpl w:val="7460F26A"/>
-    <w:lvl w:ilvl="0" w:tplc="443E6FFC">
-      <w:numFmt w:val="bullet"/>
-      <w:lvlText w:val=""/>
-      <w:lvlJc w:val="left"/>
-      <w:pPr>
-        <w:ind w:left="720" w:hanging="360"/>
-      </w:pPr>
-      <w:rPr>
-        <w:rFonts w:ascii="Symbol" w:eastAsiaTheme="minorHAnsi" w:hAnsi="Symbol" w:cstheme="minorBidi" w:hint="default"/>
-      </w:rPr>
-    </w:lvl>
-    <w:lvl w:ilvl="1" w:tplc="04090003" w:tentative="1">
-      <w:start w:val="1"/>
-      <w:numFmt w:val="bullet"/>
-      <w:lvlText w:val="o"/>
-      <w:lvlJc w:val="left"/>
-      <w:pPr>
-        <w:ind w:left="1440" w:hanging="360"/>
-      </w:pPr>
-      <w:rPr>
-        <w:rFonts w:ascii="Courier New" w:hAnsi="Courier New" w:cs="Courier New" w:hint="default"/>
-      </w:rPr>
-    </w:lvl>
-    <w:lvl w:ilvl="2" w:tplc="04090005" w:tentative="1">
-      <w:start w:val="1"/>
-      <w:numFmt w:val="bullet"/>
-      <w:lvlText w:val=""/>
-      <w:lvlJc w:val="left"/>
-      <w:pPr>
-        <w:ind w:left="2160" w:hanging="360"/>
-      </w:pPr>
-      <w:rPr>
-        <w:rFonts w:ascii="Wingdings" w:hAnsi="Wingdings" w:hint="default"/>
-      </w:rPr>
-    </w:lvl>
-    <w:lvl w:ilvl="3" w:tplc="04090001" w:tentative="1">
-      <w:start w:val="1"/>
-      <w:numFmt w:val="bullet"/>
-      <w:lvlText w:val=""/>
-      <w:lvlJc w:val="left"/>
-      <w:pPr>
-        <w:ind w:left="2880" w:hanging="360"/>
-      </w:pPr>
-      <w:rPr>
-        <w:rFonts w:ascii="Symbol" w:hAnsi="Symbol" w:hint="default"/>
-      </w:rPr>
-    </w:lvl>
-    <w:lvl w:ilvl="4" w:tplc="04090003" w:tentative="1">
-      <w:start w:val="1"/>
-      <w:numFmt w:val="bullet"/>
-      <w:lvlText w:val="o"/>
-      <w:lvlJc w:val="left"/>
-      <w:pPr>
-        <w:ind w:left="3600" w:hanging="360"/>
-      </w:pPr>
-      <w:rPr>
-        <w:rFonts w:ascii="Courier New" w:hAnsi="Courier New" w:cs="Courier New" w:hint="default"/>
-      </w:rPr>
-    </w:lvl>
-    <w:lvl w:ilvl="5" w:tplc="04090005" w:tentative="1">
-      <w:start w:val="1"/>
-      <w:numFmt w:val="bullet"/>
-      <w:lvlText w:val=""/>
-      <w:lvlJc w:val="left"/>
-      <w:pPr>
-        <w:ind w:left="4320" w:hanging="360"/>
-      </w:pPr>
-      <w:rPr>
-        <w:rFonts w:ascii="Wingdings" w:hAnsi="Wingdings" w:hint="default"/>
-      </w:rPr>
-    </w:lvl>
-    <w:lvl w:ilvl="6" w:tplc="04090001" w:tentative="1">
-      <w:start w:val="1"/>
-      <w:numFmt w:val="bullet"/>
-      <w:lvlText w:val=""/>
-      <w:lvlJc w:val="left"/>
-      <w:pPr>
-        <w:ind w:left="5040" w:hanging="360"/>
-      </w:pPr>
-      <w:rPr>
-        <w:rFonts w:ascii="Symbol" w:hAnsi="Symbol" w:hint="default"/>
-      </w:rPr>
-    </w:lvl>
-    <w:lvl w:ilvl="7" w:tplc="04090003" w:tentative="1">
-      <w:start w:val="1"/>
-      <w:numFmt w:val="bullet"/>
-      <w:lvlText w:val="o"/>
-      <w:lvlJc w:val="left"/>
-      <w:pPr>
-        <w:ind w:left="5760" w:hanging="360"/>
-      </w:pPr>
-      <w:rPr>
-        <w:rFonts w:ascii="Courier New" w:hAnsi="Courier New" w:cs="Courier New" w:hint="default"/>
-      </w:rPr>
-    </w:lvl>
-    <w:lvl w:ilvl="8" w:tplc="04090005" w:tentative="1">
-      <w:start w:val="1"/>
-      <w:numFmt w:val="bullet"/>
-      <w:lvlText w:val=""/>
-      <w:lvlJc w:val="left"/>
-      <w:pPr>
-        <w:ind w:left="6480" w:hanging="360"/>
-      </w:pPr>
-      <w:rPr>
-        <w:rFonts w:ascii="Wingdings" w:hAnsi="Wingdings" w:hint="default"/>
-      </w:rPr>
-    </w:lvl>
-  </w:abstractNum>
   <w:num w:numId="1" w16cid:durableId="222565137">
     <w:abstractNumId w:val="0"/>
   </w:num>
   <w:num w:numId="2" w16cid:durableId="1655521877">
-    <w:abstractNumId w:val="2"/>
-  </w:num>
-  <w:num w:numId="3" w16cid:durableId="1922371139">
     <w:abstractNumId w:val="1"/>
   </w:num>
 </w:numbering>

</xml_diff>